<commit_message>
PGC : Ahnadiendo procesos de implementacion y verificacion
</commit_message>
<xml_diff>
--- a/Documentos/PGC.docx
+++ b/Documentos/PGC.docx
@@ -1,6 +1,6 @@
 
 <file path=word/document.xml><?xml version="1.0" encoding="utf-8"?>
-<w:document xmlns:wpc="http://schemas.microsoft.com/office/word/2010/wordprocessingCanvas" xmlns:mc="http://schemas.openxmlformats.org/markup-compatibility/2006" xmlns:o="urn:schemas-microsoft-com:office:office" xmlns:r="http://schemas.openxmlformats.org/officeDocument/2006/relationships" xmlns:m="http://schemas.openxmlformats.org/officeDocument/2006/math" xmlns:v="urn:schemas-microsoft-com:vml" xmlns:wp14="http://schemas.microsoft.com/office/word/2010/wordprocessingDrawing" xmlns:wp="http://schemas.openxmlformats.org/drawingml/2006/wordprocessingDrawing" xmlns:w10="urn:schemas-microsoft-com:office:word" xmlns:w="http://schemas.openxmlformats.org/wordprocessingml/2006/main" xmlns:w14="http://schemas.microsoft.com/office/word/2010/wordml" xmlns:w15="http://schemas.microsoft.com/office/word/2012/wordml" xmlns:wpg="http://schemas.microsoft.com/office/word/2010/wordprocessingGroup" xmlns:wpi="http://schemas.microsoft.com/office/word/2010/wordprocessingInk" xmlns:wne="http://schemas.microsoft.com/office/word/2006/wordml" xmlns:wps="http://schemas.microsoft.com/office/word/2010/wordprocessingShape" mc:Ignorable="w14 w15 wp14">
+<w:document xmlns:wpc="http://schemas.microsoft.com/office/word/2010/wordprocessingCanvas" xmlns:mc="http://schemas.openxmlformats.org/markup-compatibility/2006" xmlns:o="urn:schemas-microsoft-com:office:office" xmlns:r="http://schemas.openxmlformats.org/officeDocument/2006/relationships" xmlns:m="http://schemas.openxmlformats.org/officeDocument/2006/math" xmlns:v="urn:schemas-microsoft-com:vml" xmlns:wp14="http://schemas.microsoft.com/office/word/2010/wordprocessingDrawing" xmlns:wp="http://schemas.openxmlformats.org/drawingml/2006/wordprocessingDrawing" xmlns:w10="urn:schemas-microsoft-com:office:word" xmlns:w="http://schemas.openxmlformats.org/wordprocessingml/2006/main" xmlns:w14="http://schemas.microsoft.com/office/word/2010/wordml" xmlns:wpg="http://schemas.microsoft.com/office/word/2010/wordprocessingGroup" xmlns:wpi="http://schemas.microsoft.com/office/word/2010/wordprocessingInk" xmlns:wne="http://schemas.microsoft.com/office/word/2006/wordml" xmlns:wps="http://schemas.microsoft.com/office/word/2010/wordprocessingShape" mc:Ignorable="w14 wp14">
   <w:background w:color="FFFFFF"/>
   <w:body>
     <w:p>
@@ -2555,8 +2555,171 @@
           <w:szCs w:val="32"/>
         </w:rPr>
       </w:pPr>
-      <w:bookmarkStart w:id="0" w:name="_GoBack"/>
-      <w:bookmarkEnd w:id="0"/>
+    </w:p>
+    <w:p>
+      <w:pPr>
+        <w:pStyle w:val="Prrafodelista"/>
+        <w:spacing w:after="0"/>
+        <w:rPr>
+          <w:rFonts w:ascii="Tahoma" w:hAnsi="Tahoma" w:cs="Tahoma"/>
+          <w:sz w:val="28"/>
+          <w:szCs w:val="32"/>
+        </w:rPr>
+      </w:pPr>
+    </w:p>
+    <w:p>
+      <w:pPr>
+        <w:pStyle w:val="Prrafodelista"/>
+        <w:spacing w:after="0"/>
+        <w:rPr>
+          <w:rFonts w:ascii="Tahoma" w:hAnsi="Tahoma" w:cs="Tahoma"/>
+          <w:sz w:val="28"/>
+          <w:szCs w:val="32"/>
+        </w:rPr>
+      </w:pPr>
+    </w:p>
+    <w:p>
+      <w:pPr>
+        <w:pStyle w:val="Prrafodelista"/>
+        <w:spacing w:after="0"/>
+        <w:rPr>
+          <w:rFonts w:ascii="Tahoma" w:hAnsi="Tahoma" w:cs="Tahoma"/>
+          <w:sz w:val="28"/>
+          <w:szCs w:val="32"/>
+        </w:rPr>
+      </w:pPr>
+    </w:p>
+    <w:p>
+      <w:pPr>
+        <w:pStyle w:val="Prrafodelista"/>
+        <w:spacing w:after="0"/>
+        <w:rPr>
+          <w:rFonts w:ascii="Tahoma" w:hAnsi="Tahoma" w:cs="Tahoma"/>
+          <w:sz w:val="28"/>
+          <w:szCs w:val="32"/>
+        </w:rPr>
+      </w:pPr>
+    </w:p>
+    <w:p>
+      <w:pPr>
+        <w:pStyle w:val="Prrafodelista"/>
+        <w:spacing w:after="0"/>
+        <w:rPr>
+          <w:rFonts w:ascii="Tahoma" w:hAnsi="Tahoma" w:cs="Tahoma"/>
+          <w:sz w:val="28"/>
+          <w:szCs w:val="32"/>
+        </w:rPr>
+      </w:pPr>
+    </w:p>
+    <w:p>
+      <w:pPr>
+        <w:pStyle w:val="Prrafodelista"/>
+        <w:spacing w:after="0"/>
+        <w:rPr>
+          <w:rFonts w:ascii="Tahoma" w:hAnsi="Tahoma" w:cs="Tahoma"/>
+          <w:sz w:val="28"/>
+          <w:szCs w:val="32"/>
+        </w:rPr>
+      </w:pPr>
+    </w:p>
+    <w:p>
+      <w:pPr>
+        <w:pStyle w:val="Prrafodelista"/>
+        <w:spacing w:after="0"/>
+        <w:rPr>
+          <w:rFonts w:ascii="Tahoma" w:hAnsi="Tahoma" w:cs="Tahoma"/>
+          <w:sz w:val="28"/>
+          <w:szCs w:val="32"/>
+        </w:rPr>
+      </w:pPr>
+    </w:p>
+    <w:p>
+      <w:pPr>
+        <w:pStyle w:val="Prrafodelista"/>
+        <w:spacing w:after="0"/>
+        <w:rPr>
+          <w:rFonts w:ascii="Tahoma" w:hAnsi="Tahoma" w:cs="Tahoma"/>
+          <w:sz w:val="28"/>
+          <w:szCs w:val="32"/>
+        </w:rPr>
+      </w:pPr>
+    </w:p>
+    <w:p>
+      <w:pPr>
+        <w:pStyle w:val="Prrafodelista"/>
+        <w:spacing w:after="0"/>
+        <w:rPr>
+          <w:rFonts w:ascii="Tahoma" w:hAnsi="Tahoma" w:cs="Tahoma"/>
+          <w:sz w:val="28"/>
+          <w:szCs w:val="32"/>
+        </w:rPr>
+      </w:pPr>
+    </w:p>
+    <w:p>
+      <w:pPr>
+        <w:pStyle w:val="Prrafodelista"/>
+        <w:spacing w:after="0"/>
+        <w:rPr>
+          <w:rFonts w:ascii="Tahoma" w:hAnsi="Tahoma" w:cs="Tahoma"/>
+          <w:sz w:val="28"/>
+          <w:szCs w:val="32"/>
+        </w:rPr>
+      </w:pPr>
+    </w:p>
+    <w:p>
+      <w:pPr>
+        <w:pStyle w:val="Prrafodelista"/>
+        <w:spacing w:after="0"/>
+        <w:rPr>
+          <w:rFonts w:ascii="Tahoma" w:hAnsi="Tahoma" w:cs="Tahoma"/>
+          <w:sz w:val="28"/>
+          <w:szCs w:val="32"/>
+        </w:rPr>
+      </w:pPr>
+    </w:p>
+    <w:p>
+      <w:pPr>
+        <w:pStyle w:val="Prrafodelista"/>
+        <w:spacing w:after="0"/>
+        <w:rPr>
+          <w:rFonts w:ascii="Tahoma" w:hAnsi="Tahoma" w:cs="Tahoma"/>
+          <w:sz w:val="28"/>
+          <w:szCs w:val="32"/>
+        </w:rPr>
+      </w:pPr>
+    </w:p>
+    <w:p>
+      <w:pPr>
+        <w:pStyle w:val="Prrafodelista"/>
+        <w:spacing w:after="0"/>
+        <w:rPr>
+          <w:rFonts w:ascii="Tahoma" w:hAnsi="Tahoma" w:cs="Tahoma"/>
+          <w:sz w:val="28"/>
+          <w:szCs w:val="32"/>
+        </w:rPr>
+      </w:pPr>
+    </w:p>
+    <w:p>
+      <w:pPr>
+        <w:pStyle w:val="Prrafodelista"/>
+        <w:spacing w:after="0"/>
+        <w:rPr>
+          <w:rFonts w:ascii="Tahoma" w:hAnsi="Tahoma" w:cs="Tahoma"/>
+          <w:sz w:val="28"/>
+          <w:szCs w:val="32"/>
+        </w:rPr>
+      </w:pPr>
+    </w:p>
+    <w:p>
+      <w:pPr>
+        <w:pStyle w:val="Prrafodelista"/>
+        <w:spacing w:after="0"/>
+        <w:rPr>
+          <w:rFonts w:ascii="Tahoma" w:hAnsi="Tahoma" w:cs="Tahoma"/>
+          <w:sz w:val="28"/>
+          <w:szCs w:val="32"/>
+        </w:rPr>
+      </w:pPr>
     </w:p>
     <w:p>
       <w:pPr>
@@ -2580,18 +2743,549 @@
           <w:sz w:val="24"/>
           <w:szCs w:val="22"/>
         </w:rPr>
+        <w:lastRenderedPageBreak/>
         <w:t>Implementación del Cambio</w:t>
       </w:r>
     </w:p>
     <w:p>
       <w:pPr>
-        <w:pStyle w:val="Prrafodelista"/>
-        <w:rPr>
-          <w:rFonts w:ascii="Tahoma" w:hAnsi="Tahoma" w:cs="Tahoma"/>
-          <w:sz w:val="28"/>
-          <w:szCs w:val="32"/>
-        </w:rPr>
-      </w:pPr>
+        <w:spacing w:after="0" w:line="240" w:lineRule="auto"/>
+        <w:rPr>
+          <w:rFonts w:ascii="Times New Roman" w:eastAsia="Times New Roman" w:hAnsi="Times New Roman" w:cs="Times New Roman"/>
+          <w:color w:val="auto"/>
+          <w:sz w:val="24"/>
+          <w:szCs w:val="24"/>
+          <w:lang w:val="es-PE" w:eastAsia="es-PE"/>
+        </w:rPr>
+      </w:pPr>
+    </w:p>
+    <w:p>
+      <w:pPr>
+        <w:spacing w:after="0" w:line="240" w:lineRule="auto"/>
+        <w:ind w:left="360"/>
+        <w:rPr>
+          <w:rFonts w:ascii="Times New Roman" w:eastAsia="Times New Roman" w:hAnsi="Times New Roman" w:cs="Times New Roman"/>
+          <w:color w:val="auto"/>
+          <w:sz w:val="24"/>
+          <w:szCs w:val="24"/>
+          <w:lang w:val="es-PE" w:eastAsia="es-PE"/>
+        </w:rPr>
+      </w:pPr>
+      <w:r>
+        <w:rPr>
+          <w:rFonts w:ascii="Arial" w:eastAsia="Times New Roman" w:hAnsi="Arial" w:cs="Arial"/>
+          <w:szCs w:val="22"/>
+          <w:u w:val="single"/>
+          <w:lang w:val="es-PE" w:eastAsia="es-PE"/>
+        </w:rPr>
+        <w:t>Actividades:</w:t>
+      </w:r>
+    </w:p>
+    <w:p>
+      <w:pPr>
+        <w:spacing w:after="0" w:line="240" w:lineRule="auto"/>
+        <w:ind w:left="360"/>
+        <w:rPr>
+          <w:rFonts w:ascii="Times New Roman" w:eastAsia="Times New Roman" w:hAnsi="Times New Roman" w:cs="Times New Roman"/>
+          <w:color w:val="auto"/>
+          <w:sz w:val="24"/>
+          <w:szCs w:val="24"/>
+          <w:lang w:val="es-PE" w:eastAsia="es-PE"/>
+        </w:rPr>
+      </w:pPr>
+    </w:p>
+    <w:p>
+      <w:pPr>
+        <w:numPr>
+          <w:ilvl w:val="0"/>
+          <w:numId w:val="18"/>
+        </w:numPr>
+        <w:tabs>
+          <w:tab w:val="clear" w:pos="720"/>
+          <w:tab w:val="num" w:pos="1080"/>
+        </w:tabs>
+        <w:spacing w:after="0" w:line="240" w:lineRule="auto"/>
+        <w:ind w:left="1080"/>
+        <w:textAlignment w:val="baseline"/>
+        <w:rPr>
+          <w:rFonts w:ascii="Arial" w:eastAsia="Times New Roman" w:hAnsi="Arial" w:cs="Arial"/>
+          <w:szCs w:val="22"/>
+          <w:lang w:val="es-PE" w:eastAsia="es-PE"/>
+        </w:rPr>
+      </w:pPr>
+      <w:r>
+        <w:rPr>
+          <w:rFonts w:ascii="Arial" w:eastAsia="Times New Roman" w:hAnsi="Arial" w:cs="Arial"/>
+          <w:szCs w:val="22"/>
+          <w:lang w:val="es-PE" w:eastAsia="es-PE"/>
+        </w:rPr>
+        <w:t>Definir el alcance de la implementación del cambio de una manera general</w:t>
+      </w:r>
+    </w:p>
+    <w:p>
+      <w:pPr>
+        <w:numPr>
+          <w:ilvl w:val="0"/>
+          <w:numId w:val="18"/>
+        </w:numPr>
+        <w:tabs>
+          <w:tab w:val="clear" w:pos="720"/>
+          <w:tab w:val="num" w:pos="1080"/>
+        </w:tabs>
+        <w:spacing w:after="0" w:line="240" w:lineRule="auto"/>
+        <w:ind w:left="1080"/>
+        <w:textAlignment w:val="baseline"/>
+        <w:rPr>
+          <w:rFonts w:ascii="Arial" w:eastAsia="Times New Roman" w:hAnsi="Arial" w:cs="Arial"/>
+          <w:szCs w:val="22"/>
+          <w:lang w:val="es-PE" w:eastAsia="es-PE"/>
+        </w:rPr>
+      </w:pPr>
+      <w:r>
+        <w:rPr>
+          <w:rFonts w:ascii="Arial" w:eastAsia="Times New Roman" w:hAnsi="Arial" w:cs="Arial"/>
+          <w:szCs w:val="22"/>
+          <w:lang w:val="es-PE" w:eastAsia="es-PE"/>
+        </w:rPr>
+        <w:t>Definir el plan de gestión del recurso humano contando con el equipo se procede a realizar el plan del alcance, tiempo y comunicación.</w:t>
+      </w:r>
+    </w:p>
+    <w:p>
+      <w:pPr>
+        <w:numPr>
+          <w:ilvl w:val="0"/>
+          <w:numId w:val="18"/>
+        </w:numPr>
+        <w:spacing w:after="0" w:line="240" w:lineRule="auto"/>
+        <w:ind w:left="1080"/>
+        <w:textAlignment w:val="baseline"/>
+        <w:rPr>
+          <w:rFonts w:ascii="Arial" w:eastAsia="Times New Roman" w:hAnsi="Arial" w:cs="Arial"/>
+          <w:szCs w:val="22"/>
+          <w:lang w:val="es-PE" w:eastAsia="es-PE"/>
+        </w:rPr>
+      </w:pPr>
+      <w:r>
+        <w:rPr>
+          <w:rFonts w:ascii="Arial" w:eastAsia="Times New Roman" w:hAnsi="Arial" w:cs="Arial"/>
+          <w:szCs w:val="22"/>
+          <w:lang w:val="es-PE" w:eastAsia="es-PE"/>
+        </w:rPr>
+        <w:t>Verificar el entorno de pruebas</w:t>
+      </w:r>
+    </w:p>
+    <w:p>
+      <w:pPr>
+        <w:numPr>
+          <w:ilvl w:val="0"/>
+          <w:numId w:val="18"/>
+        </w:numPr>
+        <w:spacing w:after="0" w:line="240" w:lineRule="auto"/>
+        <w:ind w:left="1080"/>
+        <w:textAlignment w:val="baseline"/>
+        <w:rPr>
+          <w:rFonts w:ascii="Arial" w:eastAsia="Times New Roman" w:hAnsi="Arial" w:cs="Arial"/>
+          <w:szCs w:val="22"/>
+          <w:lang w:val="es-PE" w:eastAsia="es-PE"/>
+        </w:rPr>
+      </w:pPr>
+      <w:r>
+        <w:rPr>
+          <w:rFonts w:ascii="Arial" w:eastAsia="Times New Roman" w:hAnsi="Arial" w:cs="Arial"/>
+          <w:szCs w:val="22"/>
+          <w:lang w:val="es-PE" w:eastAsia="es-PE"/>
+        </w:rPr>
+        <w:t>Verificar el plan de back-</w:t>
+      </w:r>
+      <w:proofErr w:type="spellStart"/>
+      <w:r>
+        <w:rPr>
+          <w:rFonts w:ascii="Arial" w:eastAsia="Times New Roman" w:hAnsi="Arial" w:cs="Arial"/>
+          <w:szCs w:val="22"/>
+          <w:lang w:val="es-PE" w:eastAsia="es-PE"/>
+        </w:rPr>
+        <w:t>out</w:t>
+      </w:r>
+      <w:proofErr w:type="spellEnd"/>
+    </w:p>
+    <w:p>
+      <w:pPr>
+        <w:numPr>
+          <w:ilvl w:val="0"/>
+          <w:numId w:val="18"/>
+        </w:numPr>
+        <w:spacing w:after="0" w:line="240" w:lineRule="auto"/>
+        <w:ind w:left="1080"/>
+        <w:textAlignment w:val="baseline"/>
+        <w:rPr>
+          <w:rFonts w:ascii="Arial" w:eastAsia="Times New Roman" w:hAnsi="Arial" w:cs="Arial"/>
+          <w:szCs w:val="22"/>
+          <w:lang w:val="es-PE" w:eastAsia="es-PE"/>
+        </w:rPr>
+      </w:pPr>
+      <w:r>
+        <w:rPr>
+          <w:rFonts w:ascii="Arial" w:eastAsia="Times New Roman" w:hAnsi="Arial" w:cs="Arial"/>
+          <w:szCs w:val="22"/>
+          <w:lang w:val="es-PE" w:eastAsia="es-PE"/>
+        </w:rPr>
+        <w:t>Ejecución de la implementación del cambio.</w:t>
+      </w:r>
+    </w:p>
+    <w:p>
+      <w:pPr>
+        <w:spacing w:after="0" w:line="240" w:lineRule="auto"/>
+        <w:ind w:left="360"/>
+        <w:rPr>
+          <w:rFonts w:ascii="Times New Roman" w:eastAsia="Times New Roman" w:hAnsi="Times New Roman" w:cs="Times New Roman"/>
+          <w:color w:val="auto"/>
+          <w:sz w:val="24"/>
+          <w:szCs w:val="24"/>
+          <w:lang w:val="es-PE" w:eastAsia="es-PE"/>
+        </w:rPr>
+      </w:pPr>
+    </w:p>
+    <w:p>
+      <w:pPr>
+        <w:spacing w:after="0" w:line="240" w:lineRule="auto"/>
+        <w:ind w:left="360"/>
+        <w:rPr>
+          <w:rFonts w:ascii="Times New Roman" w:eastAsia="Times New Roman" w:hAnsi="Times New Roman" w:cs="Times New Roman"/>
+          <w:color w:val="auto"/>
+          <w:sz w:val="24"/>
+          <w:szCs w:val="24"/>
+          <w:lang w:val="es-PE" w:eastAsia="es-PE"/>
+        </w:rPr>
+      </w:pPr>
+      <w:r>
+        <w:rPr>
+          <w:rFonts w:ascii="Arial" w:eastAsia="Times New Roman" w:hAnsi="Arial" w:cs="Arial"/>
+          <w:szCs w:val="22"/>
+          <w:u w:val="single"/>
+          <w:lang w:val="es-PE" w:eastAsia="es-PE"/>
+        </w:rPr>
+        <w:t>Documentación:</w:t>
+      </w:r>
+    </w:p>
+    <w:p>
+      <w:pPr>
+        <w:spacing w:after="0" w:line="240" w:lineRule="auto"/>
+        <w:ind w:left="360"/>
+        <w:rPr>
+          <w:rFonts w:ascii="Times New Roman" w:eastAsia="Times New Roman" w:hAnsi="Times New Roman" w:cs="Times New Roman"/>
+          <w:color w:val="auto"/>
+          <w:sz w:val="24"/>
+          <w:szCs w:val="24"/>
+          <w:lang w:val="es-PE" w:eastAsia="es-PE"/>
+        </w:rPr>
+      </w:pPr>
+    </w:p>
+    <w:p>
+      <w:pPr>
+        <w:numPr>
+          <w:ilvl w:val="0"/>
+          <w:numId w:val="19"/>
+        </w:numPr>
+        <w:tabs>
+          <w:tab w:val="clear" w:pos="720"/>
+          <w:tab w:val="num" w:pos="1080"/>
+        </w:tabs>
+        <w:spacing w:after="0" w:line="240" w:lineRule="auto"/>
+        <w:ind w:left="1080"/>
+        <w:textAlignment w:val="baseline"/>
+        <w:rPr>
+          <w:rFonts w:ascii="Arial" w:eastAsia="Times New Roman" w:hAnsi="Arial" w:cs="Arial"/>
+          <w:szCs w:val="22"/>
+          <w:lang w:val="es-PE" w:eastAsia="es-PE"/>
+        </w:rPr>
+      </w:pPr>
+      <w:r>
+        <w:rPr>
+          <w:rFonts w:ascii="Arial" w:eastAsia="Times New Roman" w:hAnsi="Arial" w:cs="Arial"/>
+          <w:szCs w:val="22"/>
+          <w:lang w:val="es-PE" w:eastAsia="es-PE"/>
+        </w:rPr>
+        <w:t>Plan de gestión de recurso humano</w:t>
+      </w:r>
+    </w:p>
+    <w:p>
+      <w:pPr>
+        <w:numPr>
+          <w:ilvl w:val="0"/>
+          <w:numId w:val="19"/>
+        </w:numPr>
+        <w:spacing w:after="0" w:line="240" w:lineRule="auto"/>
+        <w:ind w:left="1080"/>
+        <w:textAlignment w:val="baseline"/>
+        <w:rPr>
+          <w:rFonts w:ascii="Arial" w:eastAsia="Times New Roman" w:hAnsi="Arial" w:cs="Arial"/>
+          <w:szCs w:val="22"/>
+          <w:lang w:val="es-PE" w:eastAsia="es-PE"/>
+        </w:rPr>
+      </w:pPr>
+      <w:r>
+        <w:rPr>
+          <w:rFonts w:ascii="Arial" w:eastAsia="Times New Roman" w:hAnsi="Arial" w:cs="Arial"/>
+          <w:szCs w:val="22"/>
+          <w:lang w:val="es-PE" w:eastAsia="es-PE"/>
+        </w:rPr>
+        <w:t>Plan de gestión del alcance</w:t>
+      </w:r>
+    </w:p>
+    <w:p>
+      <w:pPr>
+        <w:numPr>
+          <w:ilvl w:val="0"/>
+          <w:numId w:val="19"/>
+        </w:numPr>
+        <w:spacing w:after="0" w:line="240" w:lineRule="auto"/>
+        <w:ind w:left="1080"/>
+        <w:textAlignment w:val="baseline"/>
+        <w:rPr>
+          <w:rFonts w:ascii="Arial" w:eastAsia="Times New Roman" w:hAnsi="Arial" w:cs="Arial"/>
+          <w:szCs w:val="22"/>
+          <w:lang w:val="es-PE" w:eastAsia="es-PE"/>
+        </w:rPr>
+      </w:pPr>
+      <w:r>
+        <w:rPr>
+          <w:rFonts w:ascii="Arial" w:eastAsia="Times New Roman" w:hAnsi="Arial" w:cs="Arial"/>
+          <w:szCs w:val="22"/>
+          <w:lang w:val="es-PE" w:eastAsia="es-PE"/>
+        </w:rPr>
+        <w:t>Plan de gestión de tiempo</w:t>
+      </w:r>
+    </w:p>
+    <w:p>
+      <w:pPr>
+        <w:numPr>
+          <w:ilvl w:val="0"/>
+          <w:numId w:val="19"/>
+        </w:numPr>
+        <w:spacing w:after="0" w:line="240" w:lineRule="auto"/>
+        <w:ind w:left="1080"/>
+        <w:textAlignment w:val="baseline"/>
+        <w:rPr>
+          <w:rFonts w:ascii="Arial" w:eastAsia="Times New Roman" w:hAnsi="Arial" w:cs="Arial"/>
+          <w:szCs w:val="22"/>
+          <w:lang w:val="es-PE" w:eastAsia="es-PE"/>
+        </w:rPr>
+      </w:pPr>
+      <w:r>
+        <w:rPr>
+          <w:rFonts w:ascii="Arial" w:eastAsia="Times New Roman" w:hAnsi="Arial" w:cs="Arial"/>
+          <w:szCs w:val="22"/>
+          <w:lang w:val="es-PE" w:eastAsia="es-PE"/>
+        </w:rPr>
+        <w:t>Plan de back-</w:t>
+      </w:r>
+      <w:proofErr w:type="spellStart"/>
+      <w:r>
+        <w:rPr>
+          <w:rFonts w:ascii="Arial" w:eastAsia="Times New Roman" w:hAnsi="Arial" w:cs="Arial"/>
+          <w:szCs w:val="22"/>
+          <w:lang w:val="es-PE" w:eastAsia="es-PE"/>
+        </w:rPr>
+        <w:t>out</w:t>
+      </w:r>
+      <w:proofErr w:type="spellEnd"/>
+    </w:p>
+    <w:p>
+      <w:pPr>
+        <w:numPr>
+          <w:ilvl w:val="0"/>
+          <w:numId w:val="19"/>
+        </w:numPr>
+        <w:spacing w:after="0" w:line="240" w:lineRule="auto"/>
+        <w:ind w:left="1080"/>
+        <w:textAlignment w:val="baseline"/>
+        <w:rPr>
+          <w:rFonts w:ascii="Arial" w:eastAsia="Times New Roman" w:hAnsi="Arial" w:cs="Arial"/>
+          <w:szCs w:val="22"/>
+          <w:lang w:val="es-PE" w:eastAsia="es-PE"/>
+        </w:rPr>
+      </w:pPr>
+      <w:r>
+        <w:rPr>
+          <w:rFonts w:ascii="Arial" w:eastAsia="Times New Roman" w:hAnsi="Arial" w:cs="Arial"/>
+          <w:szCs w:val="22"/>
+          <w:lang w:val="es-PE" w:eastAsia="es-PE"/>
+        </w:rPr>
+        <w:t>Solicitud de cambio</w:t>
+      </w:r>
+    </w:p>
+    <w:p>
+      <w:pPr>
+        <w:spacing w:after="0" w:line="240" w:lineRule="auto"/>
+        <w:ind w:left="360"/>
+        <w:rPr>
+          <w:rFonts w:ascii="Times New Roman" w:eastAsia="Times New Roman" w:hAnsi="Times New Roman" w:cs="Times New Roman"/>
+          <w:color w:val="auto"/>
+          <w:sz w:val="24"/>
+          <w:szCs w:val="24"/>
+          <w:lang w:val="es-PE" w:eastAsia="es-PE"/>
+        </w:rPr>
+      </w:pPr>
+    </w:p>
+    <w:p>
+      <w:pPr>
+        <w:spacing w:after="0" w:line="240" w:lineRule="auto"/>
+        <w:ind w:left="360"/>
+        <w:rPr>
+          <w:rFonts w:ascii="Times New Roman" w:eastAsia="Times New Roman" w:hAnsi="Times New Roman" w:cs="Times New Roman"/>
+          <w:color w:val="auto"/>
+          <w:sz w:val="24"/>
+          <w:szCs w:val="24"/>
+          <w:lang w:val="es-PE" w:eastAsia="es-PE"/>
+        </w:rPr>
+      </w:pPr>
+      <w:r>
+        <w:rPr>
+          <w:rFonts w:ascii="Arial" w:eastAsia="Times New Roman" w:hAnsi="Arial" w:cs="Arial"/>
+          <w:szCs w:val="22"/>
+          <w:u w:val="single"/>
+          <w:lang w:val="es-PE" w:eastAsia="es-PE"/>
+        </w:rPr>
+        <w:t>Políticas:</w:t>
+      </w:r>
+    </w:p>
+    <w:p>
+      <w:pPr>
+        <w:spacing w:after="0" w:line="240" w:lineRule="auto"/>
+        <w:ind w:left="360"/>
+        <w:rPr>
+          <w:rFonts w:ascii="Times New Roman" w:eastAsia="Times New Roman" w:hAnsi="Times New Roman" w:cs="Times New Roman"/>
+          <w:color w:val="auto"/>
+          <w:sz w:val="24"/>
+          <w:szCs w:val="24"/>
+          <w:lang w:val="es-PE" w:eastAsia="es-PE"/>
+        </w:rPr>
+      </w:pPr>
+    </w:p>
+    <w:p>
+      <w:pPr>
+        <w:spacing w:after="0" w:line="240" w:lineRule="auto"/>
+        <w:ind w:left="360"/>
+        <w:rPr>
+          <w:rFonts w:ascii="Times New Roman" w:eastAsia="Times New Roman" w:hAnsi="Times New Roman" w:cs="Times New Roman"/>
+          <w:color w:val="auto"/>
+          <w:sz w:val="24"/>
+          <w:szCs w:val="24"/>
+          <w:lang w:val="es-PE" w:eastAsia="es-PE"/>
+        </w:rPr>
+      </w:pPr>
+      <w:r>
+        <w:rPr>
+          <w:rFonts w:ascii="Arial" w:eastAsia="Times New Roman" w:hAnsi="Arial" w:cs="Arial"/>
+          <w:szCs w:val="22"/>
+          <w:lang w:val="es-PE" w:eastAsia="es-PE"/>
+        </w:rPr>
+        <w:t>Se debe considerar lo siguiente:</w:t>
+      </w:r>
+    </w:p>
+    <w:p>
+      <w:pPr>
+        <w:numPr>
+          <w:ilvl w:val="0"/>
+          <w:numId w:val="20"/>
+        </w:numPr>
+        <w:tabs>
+          <w:tab w:val="clear" w:pos="720"/>
+          <w:tab w:val="num" w:pos="1080"/>
+        </w:tabs>
+        <w:spacing w:after="0" w:line="240" w:lineRule="auto"/>
+        <w:ind w:left="1080"/>
+        <w:textAlignment w:val="baseline"/>
+        <w:rPr>
+          <w:rFonts w:ascii="Arial" w:eastAsia="Times New Roman" w:hAnsi="Arial" w:cs="Arial"/>
+          <w:szCs w:val="22"/>
+          <w:lang w:val="es-PE" w:eastAsia="es-PE"/>
+        </w:rPr>
+      </w:pPr>
+      <w:r>
+        <w:rPr>
+          <w:rFonts w:ascii="Arial" w:eastAsia="Times New Roman" w:hAnsi="Arial" w:cs="Arial"/>
+          <w:szCs w:val="22"/>
+          <w:lang w:val="es-PE" w:eastAsia="es-PE"/>
+        </w:rPr>
+        <w:t>Los cambios se realizarán sólo por usuarios autorizados.</w:t>
+      </w:r>
+    </w:p>
+    <w:p>
+      <w:pPr>
+        <w:numPr>
+          <w:ilvl w:val="0"/>
+          <w:numId w:val="20"/>
+        </w:numPr>
+        <w:spacing w:after="0" w:line="240" w:lineRule="auto"/>
+        <w:ind w:left="1080"/>
+        <w:textAlignment w:val="baseline"/>
+        <w:rPr>
+          <w:rFonts w:ascii="Arial" w:eastAsia="Times New Roman" w:hAnsi="Arial" w:cs="Arial"/>
+          <w:szCs w:val="22"/>
+          <w:lang w:val="es-PE" w:eastAsia="es-PE"/>
+        </w:rPr>
+      </w:pPr>
+      <w:r>
+        <w:rPr>
+          <w:rFonts w:ascii="Arial" w:eastAsia="Times New Roman" w:hAnsi="Arial" w:cs="Arial"/>
+          <w:szCs w:val="22"/>
+          <w:lang w:val="es-PE" w:eastAsia="es-PE"/>
+        </w:rPr>
+        <w:t xml:space="preserve">Mantener un registro de los niveles de autorización </w:t>
+      </w:r>
+    </w:p>
+    <w:p>
+      <w:pPr>
+        <w:numPr>
+          <w:ilvl w:val="0"/>
+          <w:numId w:val="20"/>
+        </w:numPr>
+        <w:spacing w:after="0" w:line="240" w:lineRule="auto"/>
+        <w:ind w:left="1080"/>
+        <w:textAlignment w:val="baseline"/>
+        <w:rPr>
+          <w:rFonts w:ascii="Arial" w:eastAsia="Times New Roman" w:hAnsi="Arial" w:cs="Arial"/>
+          <w:szCs w:val="22"/>
+          <w:lang w:val="es-PE" w:eastAsia="es-PE"/>
+        </w:rPr>
+      </w:pPr>
+      <w:r>
+        <w:rPr>
+          <w:rFonts w:ascii="Arial" w:eastAsia="Times New Roman" w:hAnsi="Arial" w:cs="Arial"/>
+          <w:szCs w:val="22"/>
+          <w:lang w:val="es-PE" w:eastAsia="es-PE"/>
+        </w:rPr>
+        <w:t>Mantener un control de versiones de toda actualización software</w:t>
+      </w:r>
+    </w:p>
+    <w:p>
+      <w:pPr>
+        <w:numPr>
+          <w:ilvl w:val="0"/>
+          <w:numId w:val="20"/>
+        </w:numPr>
+        <w:tabs>
+          <w:tab w:val="clear" w:pos="720"/>
+          <w:tab w:val="num" w:pos="1080"/>
+        </w:tabs>
+        <w:spacing w:before="100" w:beforeAutospacing="1" w:after="100" w:afterAutospacing="1" w:line="240" w:lineRule="auto"/>
+        <w:ind w:left="1080"/>
+        <w:textAlignment w:val="baseline"/>
+        <w:rPr>
+          <w:rFonts w:ascii="Arial" w:eastAsia="Times New Roman" w:hAnsi="Arial" w:cs="Arial"/>
+          <w:szCs w:val="22"/>
+          <w:lang w:val="es-PE" w:eastAsia="es-PE"/>
+        </w:rPr>
+      </w:pPr>
+      <w:r>
+        <w:rPr>
+          <w:rFonts w:ascii="Arial" w:eastAsia="Times New Roman" w:hAnsi="Arial" w:cs="Arial"/>
+          <w:szCs w:val="22"/>
+          <w:lang w:val="es-PE" w:eastAsia="es-PE"/>
+        </w:rPr>
+        <w:t>Mantener un seguimiento de auditoría de toda petición de cambio</w:t>
+      </w:r>
     </w:p>
     <w:p>
       <w:pPr>
@@ -2635,6 +3329,412 @@
         <w:spacing w:after="0"/>
         <w:rPr>
           <w:rFonts w:ascii="Tahoma" w:hAnsi="Tahoma" w:cs="Tahoma"/>
+          <w:b/>
+          <w:sz w:val="28"/>
+          <w:szCs w:val="32"/>
+        </w:rPr>
+      </w:pPr>
+    </w:p>
+    <w:p>
+      <w:pPr>
+        <w:spacing w:after="0" w:line="240" w:lineRule="auto"/>
+        <w:ind w:left="360"/>
+        <w:rPr>
+          <w:rFonts w:ascii="Times New Roman" w:eastAsia="Times New Roman" w:hAnsi="Times New Roman" w:cs="Times New Roman"/>
+          <w:color w:val="auto"/>
+          <w:sz w:val="24"/>
+          <w:szCs w:val="24"/>
+          <w:lang w:val="es-PE" w:eastAsia="es-PE"/>
+        </w:rPr>
+      </w:pPr>
+      <w:r>
+        <w:rPr>
+          <w:rFonts w:ascii="Arial" w:eastAsia="Times New Roman" w:hAnsi="Arial" w:cs="Arial"/>
+          <w:szCs w:val="22"/>
+          <w:u w:val="single"/>
+          <w:lang w:val="es-PE" w:eastAsia="es-PE"/>
+        </w:rPr>
+        <w:t>Actividades:</w:t>
+      </w:r>
+    </w:p>
+    <w:p>
+      <w:pPr>
+        <w:spacing w:after="0" w:line="240" w:lineRule="auto"/>
+        <w:ind w:left="360"/>
+        <w:rPr>
+          <w:rFonts w:ascii="Times New Roman" w:eastAsia="Times New Roman" w:hAnsi="Times New Roman" w:cs="Times New Roman"/>
+          <w:color w:val="auto"/>
+          <w:sz w:val="24"/>
+          <w:szCs w:val="24"/>
+          <w:lang w:val="es-PE" w:eastAsia="es-PE"/>
+        </w:rPr>
+      </w:pPr>
+    </w:p>
+    <w:p>
+      <w:pPr>
+        <w:numPr>
+          <w:ilvl w:val="0"/>
+          <w:numId w:val="21"/>
+        </w:numPr>
+        <w:tabs>
+          <w:tab w:val="clear" w:pos="720"/>
+          <w:tab w:val="num" w:pos="1080"/>
+        </w:tabs>
+        <w:spacing w:after="0" w:line="240" w:lineRule="auto"/>
+        <w:ind w:left="1080"/>
+        <w:textAlignment w:val="baseline"/>
+        <w:rPr>
+          <w:rFonts w:ascii="Arial" w:eastAsia="Times New Roman" w:hAnsi="Arial" w:cs="Arial"/>
+          <w:szCs w:val="22"/>
+          <w:lang w:val="es-PE" w:eastAsia="es-PE"/>
+        </w:rPr>
+      </w:pPr>
+      <w:r>
+        <w:rPr>
+          <w:rFonts w:ascii="Arial" w:eastAsia="Times New Roman" w:hAnsi="Arial" w:cs="Arial"/>
+          <w:szCs w:val="22"/>
+          <w:lang w:val="es-PE" w:eastAsia="es-PE"/>
+        </w:rPr>
+        <w:t>Verificar los cambios efectuados</w:t>
+      </w:r>
+    </w:p>
+    <w:p>
+      <w:pPr>
+        <w:numPr>
+          <w:ilvl w:val="0"/>
+          <w:numId w:val="21"/>
+        </w:numPr>
+        <w:spacing w:after="0" w:line="240" w:lineRule="auto"/>
+        <w:ind w:left="1080"/>
+        <w:textAlignment w:val="baseline"/>
+        <w:rPr>
+          <w:rFonts w:ascii="Arial" w:eastAsia="Times New Roman" w:hAnsi="Arial" w:cs="Arial"/>
+          <w:szCs w:val="22"/>
+          <w:lang w:val="es-PE" w:eastAsia="es-PE"/>
+        </w:rPr>
+      </w:pPr>
+      <w:r>
+        <w:rPr>
+          <w:rFonts w:ascii="Arial" w:eastAsia="Times New Roman" w:hAnsi="Arial" w:cs="Arial"/>
+          <w:szCs w:val="22"/>
+          <w:lang w:val="es-PE" w:eastAsia="es-PE"/>
+        </w:rPr>
+        <w:t>Identificación de efectos causados por los cambios</w:t>
+      </w:r>
+    </w:p>
+    <w:p>
+      <w:pPr>
+        <w:numPr>
+          <w:ilvl w:val="0"/>
+          <w:numId w:val="21"/>
+        </w:numPr>
+        <w:tabs>
+          <w:tab w:val="clear" w:pos="720"/>
+          <w:tab w:val="num" w:pos="1080"/>
+        </w:tabs>
+        <w:spacing w:after="0" w:line="240" w:lineRule="auto"/>
+        <w:ind w:left="1080"/>
+        <w:textAlignment w:val="baseline"/>
+        <w:rPr>
+          <w:rFonts w:ascii="Arial" w:eastAsia="Times New Roman" w:hAnsi="Arial" w:cs="Arial"/>
+          <w:szCs w:val="22"/>
+          <w:lang w:val="es-PE" w:eastAsia="es-PE"/>
+        </w:rPr>
+      </w:pPr>
+      <w:r>
+        <w:rPr>
+          <w:rFonts w:ascii="Arial" w:eastAsia="Times New Roman" w:hAnsi="Arial" w:cs="Arial"/>
+          <w:szCs w:val="22"/>
+          <w:lang w:val="es-PE" w:eastAsia="es-PE"/>
+        </w:rPr>
+        <w:t xml:space="preserve">Identificación de la percepción de los usuarios </w:t>
+      </w:r>
+    </w:p>
+    <w:p>
+      <w:pPr>
+        <w:spacing w:after="0" w:line="240" w:lineRule="auto"/>
+        <w:ind w:left="360"/>
+        <w:rPr>
+          <w:rFonts w:ascii="Times New Roman" w:eastAsia="Times New Roman" w:hAnsi="Times New Roman" w:cs="Times New Roman"/>
+          <w:color w:val="auto"/>
+          <w:sz w:val="24"/>
+          <w:szCs w:val="24"/>
+          <w:lang w:val="es-PE" w:eastAsia="es-PE"/>
+        </w:rPr>
+      </w:pPr>
+    </w:p>
+    <w:p>
+      <w:pPr>
+        <w:spacing w:after="0" w:line="240" w:lineRule="auto"/>
+        <w:ind w:left="360"/>
+        <w:rPr>
+          <w:rFonts w:ascii="Times New Roman" w:eastAsia="Times New Roman" w:hAnsi="Times New Roman" w:cs="Times New Roman"/>
+          <w:color w:val="auto"/>
+          <w:sz w:val="24"/>
+          <w:szCs w:val="24"/>
+          <w:lang w:val="es-PE" w:eastAsia="es-PE"/>
+        </w:rPr>
+      </w:pPr>
+      <w:r>
+        <w:rPr>
+          <w:rFonts w:ascii="Arial" w:eastAsia="Times New Roman" w:hAnsi="Arial" w:cs="Arial"/>
+          <w:szCs w:val="22"/>
+          <w:u w:val="single"/>
+          <w:lang w:val="es-PE" w:eastAsia="es-PE"/>
+        </w:rPr>
+        <w:t>Documentación:</w:t>
+      </w:r>
+    </w:p>
+    <w:p>
+      <w:pPr>
+        <w:spacing w:after="0" w:line="240" w:lineRule="auto"/>
+        <w:ind w:left="360"/>
+        <w:rPr>
+          <w:rFonts w:ascii="Times New Roman" w:eastAsia="Times New Roman" w:hAnsi="Times New Roman" w:cs="Times New Roman"/>
+          <w:color w:val="auto"/>
+          <w:sz w:val="24"/>
+          <w:szCs w:val="24"/>
+          <w:lang w:val="es-PE" w:eastAsia="es-PE"/>
+        </w:rPr>
+      </w:pPr>
+    </w:p>
+    <w:p>
+      <w:pPr>
+        <w:numPr>
+          <w:ilvl w:val="0"/>
+          <w:numId w:val="22"/>
+        </w:numPr>
+        <w:spacing w:after="0" w:line="240" w:lineRule="auto"/>
+        <w:ind w:left="1080"/>
+        <w:textAlignment w:val="baseline"/>
+        <w:rPr>
+          <w:rFonts w:ascii="Arial" w:eastAsia="Times New Roman" w:hAnsi="Arial" w:cs="Arial"/>
+          <w:szCs w:val="22"/>
+          <w:lang w:val="es-PE" w:eastAsia="es-PE"/>
+        </w:rPr>
+      </w:pPr>
+      <w:r>
+        <w:rPr>
+          <w:rFonts w:ascii="Arial" w:eastAsia="Times New Roman" w:hAnsi="Arial" w:cs="Arial"/>
+          <w:szCs w:val="22"/>
+          <w:lang w:val="es-PE" w:eastAsia="es-PE"/>
+        </w:rPr>
+        <w:t>Plan de gestión del alcance</w:t>
+      </w:r>
+    </w:p>
+    <w:p>
+      <w:pPr>
+        <w:numPr>
+          <w:ilvl w:val="0"/>
+          <w:numId w:val="22"/>
+        </w:numPr>
+        <w:spacing w:after="0" w:line="240" w:lineRule="auto"/>
+        <w:ind w:left="1080"/>
+        <w:textAlignment w:val="baseline"/>
+        <w:rPr>
+          <w:rFonts w:ascii="Arial" w:eastAsia="Times New Roman" w:hAnsi="Arial" w:cs="Arial"/>
+          <w:szCs w:val="22"/>
+          <w:lang w:val="es-PE" w:eastAsia="es-PE"/>
+        </w:rPr>
+      </w:pPr>
+      <w:r>
+        <w:rPr>
+          <w:rFonts w:ascii="Arial" w:eastAsia="Times New Roman" w:hAnsi="Arial" w:cs="Arial"/>
+          <w:szCs w:val="22"/>
+          <w:lang w:val="es-PE" w:eastAsia="es-PE"/>
+        </w:rPr>
+        <w:t>Plan de gestión de tiempo</w:t>
+      </w:r>
+    </w:p>
+    <w:p>
+      <w:pPr>
+        <w:numPr>
+          <w:ilvl w:val="0"/>
+          <w:numId w:val="22"/>
+        </w:numPr>
+        <w:tabs>
+          <w:tab w:val="clear" w:pos="720"/>
+          <w:tab w:val="num" w:pos="1080"/>
+        </w:tabs>
+        <w:spacing w:after="0" w:line="240" w:lineRule="auto"/>
+        <w:ind w:left="1080"/>
+        <w:textAlignment w:val="baseline"/>
+        <w:rPr>
+          <w:rFonts w:ascii="Arial" w:eastAsia="Times New Roman" w:hAnsi="Arial" w:cs="Arial"/>
+          <w:szCs w:val="22"/>
+          <w:lang w:val="es-PE" w:eastAsia="es-PE"/>
+        </w:rPr>
+      </w:pPr>
+      <w:r>
+        <w:rPr>
+          <w:rFonts w:ascii="Arial" w:eastAsia="Times New Roman" w:hAnsi="Arial" w:cs="Arial"/>
+          <w:szCs w:val="22"/>
+          <w:lang w:val="es-PE" w:eastAsia="es-PE"/>
+        </w:rPr>
+        <w:t>Reporte técnico de cambios</w:t>
+      </w:r>
+    </w:p>
+    <w:p>
+      <w:pPr>
+        <w:numPr>
+          <w:ilvl w:val="0"/>
+          <w:numId w:val="22"/>
+        </w:numPr>
+        <w:spacing w:after="0" w:line="240" w:lineRule="auto"/>
+        <w:ind w:left="1080"/>
+        <w:textAlignment w:val="baseline"/>
+        <w:rPr>
+          <w:rFonts w:ascii="Arial" w:eastAsia="Times New Roman" w:hAnsi="Arial" w:cs="Arial"/>
+          <w:szCs w:val="22"/>
+          <w:lang w:val="es-PE" w:eastAsia="es-PE"/>
+        </w:rPr>
+      </w:pPr>
+      <w:r>
+        <w:rPr>
+          <w:rFonts w:ascii="Arial" w:eastAsia="Times New Roman" w:hAnsi="Arial" w:cs="Arial"/>
+          <w:szCs w:val="22"/>
+          <w:lang w:val="es-PE" w:eastAsia="es-PE"/>
+        </w:rPr>
+        <w:t>Solicitud de cambio</w:t>
+      </w:r>
+    </w:p>
+    <w:p>
+      <w:pPr>
+        <w:spacing w:after="0" w:line="240" w:lineRule="auto"/>
+        <w:textAlignment w:val="baseline"/>
+        <w:rPr>
+          <w:rFonts w:ascii="Arial" w:eastAsia="Times New Roman" w:hAnsi="Arial" w:cs="Arial"/>
+          <w:szCs w:val="22"/>
+          <w:lang w:val="es-PE" w:eastAsia="es-PE"/>
+        </w:rPr>
+      </w:pPr>
+    </w:p>
+    <w:p>
+      <w:pPr>
+        <w:spacing w:after="0" w:line="240" w:lineRule="auto"/>
+        <w:textAlignment w:val="baseline"/>
+        <w:rPr>
+          <w:rFonts w:ascii="Arial" w:eastAsia="Times New Roman" w:hAnsi="Arial" w:cs="Arial"/>
+          <w:szCs w:val="22"/>
+          <w:lang w:val="es-PE" w:eastAsia="es-PE"/>
+        </w:rPr>
+      </w:pPr>
+    </w:p>
+    <w:p>
+      <w:pPr>
+        <w:spacing w:after="0" w:line="240" w:lineRule="auto"/>
+        <w:textAlignment w:val="baseline"/>
+        <w:rPr>
+          <w:rFonts w:ascii="Arial" w:eastAsia="Times New Roman" w:hAnsi="Arial" w:cs="Arial"/>
+          <w:szCs w:val="22"/>
+          <w:lang w:val="es-PE" w:eastAsia="es-PE"/>
+        </w:rPr>
+      </w:pPr>
+    </w:p>
+    <w:p>
+      <w:pPr>
+        <w:spacing w:after="0" w:line="240" w:lineRule="auto"/>
+        <w:textAlignment w:val="baseline"/>
+        <w:rPr>
+          <w:rFonts w:ascii="Arial" w:eastAsia="Times New Roman" w:hAnsi="Arial" w:cs="Arial"/>
+          <w:szCs w:val="22"/>
+          <w:lang w:val="es-PE" w:eastAsia="es-PE"/>
+        </w:rPr>
+      </w:pPr>
+      <w:bookmarkStart w:id="0" w:name="_GoBack"/>
+      <w:bookmarkEnd w:id="0"/>
+    </w:p>
+    <w:p>
+      <w:pPr>
+        <w:spacing w:after="0" w:line="240" w:lineRule="auto"/>
+        <w:ind w:left="360"/>
+        <w:rPr>
+          <w:rFonts w:ascii="Times New Roman" w:eastAsia="Times New Roman" w:hAnsi="Times New Roman" w:cs="Times New Roman"/>
+          <w:color w:val="auto"/>
+          <w:sz w:val="24"/>
+          <w:szCs w:val="24"/>
+          <w:lang w:val="es-PE" w:eastAsia="es-PE"/>
+        </w:rPr>
+      </w:pPr>
+      <w:r>
+        <w:rPr>
+          <w:rFonts w:ascii="Arial" w:eastAsia="Times New Roman" w:hAnsi="Arial" w:cs="Arial"/>
+          <w:szCs w:val="22"/>
+          <w:u w:val="single"/>
+          <w:lang w:val="es-PE" w:eastAsia="es-PE"/>
+        </w:rPr>
+        <w:lastRenderedPageBreak/>
+        <w:t>Políticas:</w:t>
+      </w:r>
+    </w:p>
+    <w:p>
+      <w:pPr>
+        <w:spacing w:after="0" w:line="240" w:lineRule="auto"/>
+        <w:ind w:left="360"/>
+        <w:rPr>
+          <w:rFonts w:ascii="Times New Roman" w:eastAsia="Times New Roman" w:hAnsi="Times New Roman" w:cs="Times New Roman"/>
+          <w:color w:val="auto"/>
+          <w:sz w:val="24"/>
+          <w:szCs w:val="24"/>
+          <w:lang w:val="es-PE" w:eastAsia="es-PE"/>
+        </w:rPr>
+      </w:pPr>
+    </w:p>
+    <w:p>
+      <w:pPr>
+        <w:spacing w:after="0" w:line="240" w:lineRule="auto"/>
+        <w:ind w:left="360"/>
+        <w:rPr>
+          <w:rFonts w:ascii="Times New Roman" w:eastAsia="Times New Roman" w:hAnsi="Times New Roman" w:cs="Times New Roman"/>
+          <w:color w:val="auto"/>
+          <w:sz w:val="24"/>
+          <w:szCs w:val="24"/>
+          <w:lang w:val="es-PE" w:eastAsia="es-PE"/>
+        </w:rPr>
+      </w:pPr>
+      <w:r>
+        <w:rPr>
+          <w:rFonts w:ascii="Arial" w:eastAsia="Times New Roman" w:hAnsi="Arial" w:cs="Arial"/>
+          <w:szCs w:val="22"/>
+          <w:lang w:val="es-PE" w:eastAsia="es-PE"/>
+        </w:rPr>
+        <w:t>Se debe considerar lo siguiente</w:t>
+      </w:r>
+    </w:p>
+    <w:p>
+      <w:pPr>
+        <w:numPr>
+          <w:ilvl w:val="0"/>
+          <w:numId w:val="23"/>
+        </w:numPr>
+        <w:tabs>
+          <w:tab w:val="clear" w:pos="720"/>
+          <w:tab w:val="num" w:pos="1080"/>
+        </w:tabs>
+        <w:spacing w:before="100" w:beforeAutospacing="1" w:after="100" w:afterAutospacing="1" w:line="240" w:lineRule="auto"/>
+        <w:ind w:left="1080"/>
+        <w:textAlignment w:val="baseline"/>
+        <w:rPr>
+          <w:rFonts w:ascii="Arial" w:eastAsia="Times New Roman" w:hAnsi="Arial" w:cs="Arial"/>
+          <w:szCs w:val="22"/>
+          <w:lang w:val="es-PE" w:eastAsia="es-PE"/>
+        </w:rPr>
+      </w:pPr>
+      <w:r>
+        <w:rPr>
+          <w:rFonts w:ascii="Arial" w:eastAsia="Times New Roman" w:hAnsi="Arial" w:cs="Arial"/>
+          <w:szCs w:val="22"/>
+          <w:lang w:val="es-PE" w:eastAsia="es-PE"/>
+        </w:rPr>
+        <w:t>El personal asignado en el plan de gestión de recurso humano debe ejecutar las tareas necesarias para la verificación de la satisfacción de los usuarios</w:t>
+      </w:r>
+    </w:p>
+    <w:p>
+      <w:pPr>
+        <w:pStyle w:val="Prrafodelista"/>
+        <w:spacing w:after="0"/>
+        <w:rPr>
+          <w:rFonts w:ascii="Tahoma" w:hAnsi="Tahoma" w:cs="Tahoma"/>
           <w:sz w:val="28"/>
           <w:szCs w:val="32"/>
         </w:rPr>
@@ -2720,8 +3820,8 @@
       </w:r>
     </w:p>
     <w:sectPr>
-      <w:headerReference w:type="default" r:id="rId8"/>
-      <w:footerReference w:type="default" r:id="rId9"/>
+      <w:headerReference w:type="default" r:id="rId9"/>
+      <w:footerReference w:type="default" r:id="rId10"/>
       <w:pgSz w:w="11906" w:h="16838"/>
       <w:pgMar w:top="1417" w:right="1701" w:bottom="1417" w:left="1701" w:header="720" w:footer="720" w:gutter="0"/>
       <w:pgNumType w:start="1"/>
@@ -2732,7 +3832,7 @@
 </file>
 
 <file path=word/endnotes.xml><?xml version="1.0" encoding="utf-8"?>
-<w:endnotes xmlns:wpc="http://schemas.microsoft.com/office/word/2010/wordprocessingCanvas" xmlns:mc="http://schemas.openxmlformats.org/markup-compatibility/2006" xmlns:o="urn:schemas-microsoft-com:office:office" xmlns:r="http://schemas.openxmlformats.org/officeDocument/2006/relationships" xmlns:m="http://schemas.openxmlformats.org/officeDocument/2006/math" xmlns:v="urn:schemas-microsoft-com:vml" xmlns:wp14="http://schemas.microsoft.com/office/word/2010/wordprocessingDrawing" xmlns:wp="http://schemas.openxmlformats.org/drawingml/2006/wordprocessingDrawing" xmlns:w10="urn:schemas-microsoft-com:office:word" xmlns:w="http://schemas.openxmlformats.org/wordprocessingml/2006/main" xmlns:w14="http://schemas.microsoft.com/office/word/2010/wordml" xmlns:w15="http://schemas.microsoft.com/office/word/2012/wordml" xmlns:wpg="http://schemas.microsoft.com/office/word/2010/wordprocessingGroup" xmlns:wpi="http://schemas.microsoft.com/office/word/2010/wordprocessingInk" xmlns:wne="http://schemas.microsoft.com/office/word/2006/wordml" xmlns:wps="http://schemas.microsoft.com/office/word/2010/wordprocessingShape" mc:Ignorable="w14 w15 wp14">
+<w:endnotes xmlns:wpc="http://schemas.microsoft.com/office/word/2010/wordprocessingCanvas" xmlns:mc="http://schemas.openxmlformats.org/markup-compatibility/2006" xmlns:o="urn:schemas-microsoft-com:office:office" xmlns:r="http://schemas.openxmlformats.org/officeDocument/2006/relationships" xmlns:m="http://schemas.openxmlformats.org/officeDocument/2006/math" xmlns:v="urn:schemas-microsoft-com:vml" xmlns:wp14="http://schemas.microsoft.com/office/word/2010/wordprocessingDrawing" xmlns:wp="http://schemas.openxmlformats.org/drawingml/2006/wordprocessingDrawing" xmlns:w10="urn:schemas-microsoft-com:office:word" xmlns:w="http://schemas.openxmlformats.org/wordprocessingml/2006/main" xmlns:w14="http://schemas.microsoft.com/office/word/2010/wordml" xmlns:wpg="http://schemas.microsoft.com/office/word/2010/wordprocessingGroup" xmlns:wpi="http://schemas.microsoft.com/office/word/2010/wordprocessingInk" xmlns:wne="http://schemas.microsoft.com/office/word/2006/wordml" xmlns:wps="http://schemas.microsoft.com/office/word/2010/wordprocessingShape" mc:Ignorable="w14 wp14">
   <w:endnote w:type="separator" w:id="-1">
     <w:p>
       <w:pPr>
@@ -2757,7 +3857,7 @@
 </file>
 
 <file path=word/footer1.xml><?xml version="1.0" encoding="utf-8"?>
-<w:ftr xmlns:wpc="http://schemas.microsoft.com/office/word/2010/wordprocessingCanvas" xmlns:mc="http://schemas.openxmlformats.org/markup-compatibility/2006" xmlns:o="urn:schemas-microsoft-com:office:office" xmlns:r="http://schemas.openxmlformats.org/officeDocument/2006/relationships" xmlns:m="http://schemas.openxmlformats.org/officeDocument/2006/math" xmlns:v="urn:schemas-microsoft-com:vml" xmlns:wp14="http://schemas.microsoft.com/office/word/2010/wordprocessingDrawing" xmlns:wp="http://schemas.openxmlformats.org/drawingml/2006/wordprocessingDrawing" xmlns:w10="urn:schemas-microsoft-com:office:word" xmlns:w="http://schemas.openxmlformats.org/wordprocessingml/2006/main" xmlns:w14="http://schemas.microsoft.com/office/word/2010/wordml" xmlns:w15="http://schemas.microsoft.com/office/word/2012/wordml" xmlns:wpg="http://schemas.microsoft.com/office/word/2010/wordprocessingGroup" xmlns:wpi="http://schemas.microsoft.com/office/word/2010/wordprocessingInk" xmlns:wne="http://schemas.microsoft.com/office/word/2006/wordml" xmlns:wps="http://schemas.microsoft.com/office/word/2010/wordprocessingShape" mc:Ignorable="w14 w15 wp14">
+<w:ftr xmlns:wpc="http://schemas.microsoft.com/office/word/2010/wordprocessingCanvas" xmlns:mc="http://schemas.openxmlformats.org/markup-compatibility/2006" xmlns:o="urn:schemas-microsoft-com:office:office" xmlns:r="http://schemas.openxmlformats.org/officeDocument/2006/relationships" xmlns:m="http://schemas.openxmlformats.org/officeDocument/2006/math" xmlns:v="urn:schemas-microsoft-com:vml" xmlns:wp14="http://schemas.microsoft.com/office/word/2010/wordprocessingDrawing" xmlns:wp="http://schemas.openxmlformats.org/drawingml/2006/wordprocessingDrawing" xmlns:w10="urn:schemas-microsoft-com:office:word" xmlns:w="http://schemas.openxmlformats.org/wordprocessingml/2006/main" xmlns:w14="http://schemas.microsoft.com/office/word/2010/wordml" xmlns:wpg="http://schemas.microsoft.com/office/word/2010/wordprocessingGroup" xmlns:wpi="http://schemas.microsoft.com/office/word/2010/wordprocessingInk" xmlns:wne="http://schemas.microsoft.com/office/word/2006/wordml" xmlns:wps="http://schemas.microsoft.com/office/word/2010/wordprocessingShape" mc:Ignorable="w14 wp14">
   <w:tbl>
     <w:tblPr>
       <w:tblStyle w:val="Tablanormal31"/>
@@ -2862,7 +3962,7 @@
               <w:noProof/>
               <w:color w:val="auto"/>
             </w:rPr>
-            <w:t>4</w:t>
+            <w:t>6</w:t>
           </w:r>
           <w:r>
             <w:rPr>
@@ -2905,7 +4005,7 @@
               <w:noProof/>
               <w:color w:val="auto"/>
             </w:rPr>
-            <w:t>4</w:t>
+            <w:t>6</w:t>
           </w:r>
           <w:r>
             <w:rPr>
@@ -2927,7 +4027,7 @@
 </file>
 
 <file path=word/footnotes.xml><?xml version="1.0" encoding="utf-8"?>
-<w:footnotes xmlns:wpc="http://schemas.microsoft.com/office/word/2010/wordprocessingCanvas" xmlns:mc="http://schemas.openxmlformats.org/markup-compatibility/2006" xmlns:o="urn:schemas-microsoft-com:office:office" xmlns:r="http://schemas.openxmlformats.org/officeDocument/2006/relationships" xmlns:m="http://schemas.openxmlformats.org/officeDocument/2006/math" xmlns:v="urn:schemas-microsoft-com:vml" xmlns:wp14="http://schemas.microsoft.com/office/word/2010/wordprocessingDrawing" xmlns:wp="http://schemas.openxmlformats.org/drawingml/2006/wordprocessingDrawing" xmlns:w10="urn:schemas-microsoft-com:office:word" xmlns:w="http://schemas.openxmlformats.org/wordprocessingml/2006/main" xmlns:w14="http://schemas.microsoft.com/office/word/2010/wordml" xmlns:w15="http://schemas.microsoft.com/office/word/2012/wordml" xmlns:wpg="http://schemas.microsoft.com/office/word/2010/wordprocessingGroup" xmlns:wpi="http://schemas.microsoft.com/office/word/2010/wordprocessingInk" xmlns:wne="http://schemas.microsoft.com/office/word/2006/wordml" xmlns:wps="http://schemas.microsoft.com/office/word/2010/wordprocessingShape" mc:Ignorable="w14 w15 wp14">
+<w:footnotes xmlns:wpc="http://schemas.microsoft.com/office/word/2010/wordprocessingCanvas" xmlns:mc="http://schemas.openxmlformats.org/markup-compatibility/2006" xmlns:o="urn:schemas-microsoft-com:office:office" xmlns:r="http://schemas.openxmlformats.org/officeDocument/2006/relationships" xmlns:m="http://schemas.openxmlformats.org/officeDocument/2006/math" xmlns:v="urn:schemas-microsoft-com:vml" xmlns:wp14="http://schemas.microsoft.com/office/word/2010/wordprocessingDrawing" xmlns:wp="http://schemas.openxmlformats.org/drawingml/2006/wordprocessingDrawing" xmlns:w10="urn:schemas-microsoft-com:office:word" xmlns:w="http://schemas.openxmlformats.org/wordprocessingml/2006/main" xmlns:w14="http://schemas.microsoft.com/office/word/2010/wordml" xmlns:wpg="http://schemas.microsoft.com/office/word/2010/wordprocessingGroup" xmlns:wpi="http://schemas.microsoft.com/office/word/2010/wordprocessingInk" xmlns:wne="http://schemas.microsoft.com/office/word/2006/wordml" xmlns:wps="http://schemas.microsoft.com/office/word/2010/wordprocessingShape" mc:Ignorable="w14 wp14">
   <w:footnote w:type="separator" w:id="-1">
     <w:p>
       <w:pPr>
@@ -2952,7 +4052,7 @@
 </file>
 
 <file path=word/header1.xml><?xml version="1.0" encoding="utf-8"?>
-<w:hdr xmlns:wpc="http://schemas.microsoft.com/office/word/2010/wordprocessingCanvas" xmlns:mc="http://schemas.openxmlformats.org/markup-compatibility/2006" xmlns:o="urn:schemas-microsoft-com:office:office" xmlns:r="http://schemas.openxmlformats.org/officeDocument/2006/relationships" xmlns:m="http://schemas.openxmlformats.org/officeDocument/2006/math" xmlns:v="urn:schemas-microsoft-com:vml" xmlns:wp14="http://schemas.microsoft.com/office/word/2010/wordprocessingDrawing" xmlns:wp="http://schemas.openxmlformats.org/drawingml/2006/wordprocessingDrawing" xmlns:w10="urn:schemas-microsoft-com:office:word" xmlns:w="http://schemas.openxmlformats.org/wordprocessingml/2006/main" xmlns:w14="http://schemas.microsoft.com/office/word/2010/wordml" xmlns:w15="http://schemas.microsoft.com/office/word/2012/wordml" xmlns:wpg="http://schemas.microsoft.com/office/word/2010/wordprocessingGroup" xmlns:wpi="http://schemas.microsoft.com/office/word/2010/wordprocessingInk" xmlns:wne="http://schemas.microsoft.com/office/word/2006/wordml" xmlns:wps="http://schemas.microsoft.com/office/word/2010/wordprocessingShape" mc:Ignorable="w14 w15 wp14">
+<w:hdr xmlns:wpc="http://schemas.microsoft.com/office/word/2010/wordprocessingCanvas" xmlns:mc="http://schemas.openxmlformats.org/markup-compatibility/2006" xmlns:o="urn:schemas-microsoft-com:office:office" xmlns:r="http://schemas.openxmlformats.org/officeDocument/2006/relationships" xmlns:m="http://schemas.openxmlformats.org/officeDocument/2006/math" xmlns:v="urn:schemas-microsoft-com:vml" xmlns:wp14="http://schemas.microsoft.com/office/word/2010/wordprocessingDrawing" xmlns:wp="http://schemas.openxmlformats.org/drawingml/2006/wordprocessingDrawing" xmlns:w10="urn:schemas-microsoft-com:office:word" xmlns:w="http://schemas.openxmlformats.org/wordprocessingml/2006/main" xmlns:w14="http://schemas.microsoft.com/office/word/2010/wordml" xmlns:wpg="http://schemas.microsoft.com/office/word/2010/wordprocessingGroup" xmlns:wpi="http://schemas.microsoft.com/office/word/2010/wordprocessingInk" xmlns:wne="http://schemas.microsoft.com/office/word/2006/wordml" xmlns:wps="http://schemas.microsoft.com/office/word/2010/wordprocessingShape" mc:Ignorable="w14 wp14">
   <w:tbl>
     <w:tblPr>
       <w:tblW w:w="9009" w:type="dxa"/>
@@ -3123,7 +4223,7 @@
             </wp:anchor>
           </w:drawing>
         </mc:Choice>
-        <mc:Fallback>
+        <mc:Fallback xmlns:w15="http://schemas.microsoft.com/office/word/2012/wordml">
           <w:pict>
             <v:line w14:anchorId="7FF86A7D" id="Conector recto 3" o:spid="_x0000_s1026" style="position:absolute;flip:y;z-index:251659264;visibility:visible;mso-wrap-style:square;mso-width-percent:0;mso-height-percent:0;mso-wrap-distance-left:9pt;mso-wrap-distance-top:0;mso-wrap-distance-right:9pt;mso-wrap-distance-bottom:0;mso-position-horizontal:absolute;mso-position-horizontal-relative:text;mso-position-vertical:absolute;mso-position-vertical-relative:text;mso-width-percent:0;mso-height-percent:0;mso-width-relative:margin;mso-height-relative:margin" from="-25.05pt,-.85pt" to="448.2pt,-.85pt" o:gfxdata="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" strokecolor="black [3040]" strokeweight="1.5pt"/>
           </w:pict>
@@ -3135,7 +4235,7 @@
 </file>
 
 <file path=word/numbering.xml><?xml version="1.0" encoding="utf-8"?>
-<w:numbering xmlns:wpc="http://schemas.microsoft.com/office/word/2010/wordprocessingCanvas" xmlns:mc="http://schemas.openxmlformats.org/markup-compatibility/2006" xmlns:o="urn:schemas-microsoft-com:office:office" xmlns:r="http://schemas.openxmlformats.org/officeDocument/2006/relationships" xmlns:m="http://schemas.openxmlformats.org/officeDocument/2006/math" xmlns:v="urn:schemas-microsoft-com:vml" xmlns:wp14="http://schemas.microsoft.com/office/word/2010/wordprocessingDrawing" xmlns:wp="http://schemas.openxmlformats.org/drawingml/2006/wordprocessingDrawing" xmlns:w10="urn:schemas-microsoft-com:office:word" xmlns:w="http://schemas.openxmlformats.org/wordprocessingml/2006/main" xmlns:w14="http://schemas.microsoft.com/office/word/2010/wordml" xmlns:w15="http://schemas.microsoft.com/office/word/2012/wordml" xmlns:wpg="http://schemas.microsoft.com/office/word/2010/wordprocessingGroup" xmlns:wpi="http://schemas.microsoft.com/office/word/2010/wordprocessingInk" xmlns:wne="http://schemas.microsoft.com/office/word/2006/wordml" xmlns:wps="http://schemas.microsoft.com/office/word/2010/wordprocessingShape" mc:Ignorable="w14 w15 wp14">
+<w:numbering xmlns:wpc="http://schemas.microsoft.com/office/word/2010/wordprocessingCanvas" xmlns:mc="http://schemas.openxmlformats.org/markup-compatibility/2006" xmlns:o="urn:schemas-microsoft-com:office:office" xmlns:r="http://schemas.openxmlformats.org/officeDocument/2006/relationships" xmlns:m="http://schemas.openxmlformats.org/officeDocument/2006/math" xmlns:v="urn:schemas-microsoft-com:vml" xmlns:wp14="http://schemas.microsoft.com/office/word/2010/wordprocessingDrawing" xmlns:wp="http://schemas.openxmlformats.org/drawingml/2006/wordprocessingDrawing" xmlns:w10="urn:schemas-microsoft-com:office:word" xmlns:w="http://schemas.openxmlformats.org/wordprocessingml/2006/main" xmlns:w14="http://schemas.microsoft.com/office/word/2010/wordml" xmlns:wpg="http://schemas.microsoft.com/office/word/2010/wordprocessingGroup" xmlns:wpi="http://schemas.microsoft.com/office/word/2010/wordprocessingInk" xmlns:wne="http://schemas.microsoft.com/office/word/2006/wordml" xmlns:wps="http://schemas.microsoft.com/office/word/2010/wordprocessingShape" mc:Ignorable="w14 wp14">
   <w:abstractNum w:abstractNumId="0">
     <w:nsid w:val="0311511C"/>
     <w:multiLevelType w:val="multilevel"/>
@@ -3494,6 +4594,155 @@
     </w:lvl>
   </w:abstractNum>
   <w:abstractNum w:abstractNumId="3">
+    <w:nsid w:val="0C251AD2"/>
+    <w:multiLevelType w:val="multilevel"/>
+    <w:tmpl w:val="554A7F58"/>
+    <w:lvl w:ilvl="0">
+      <w:start w:val="1"/>
+      <w:numFmt w:val="bullet"/>
+      <w:lvlText w:val=""/>
+      <w:lvlJc w:val="left"/>
+      <w:pPr>
+        <w:tabs>
+          <w:tab w:val="num" w:pos="720"/>
+        </w:tabs>
+        <w:ind w:left="720" w:hanging="360"/>
+      </w:pPr>
+      <w:rPr>
+        <w:rFonts w:ascii="Symbol" w:hAnsi="Symbol" w:hint="default"/>
+        <w:sz w:val="20"/>
+      </w:rPr>
+    </w:lvl>
+    <w:lvl w:ilvl="1" w:tentative="1">
+      <w:start w:val="1"/>
+      <w:numFmt w:val="bullet"/>
+      <w:lvlText w:val="o"/>
+      <w:lvlJc w:val="left"/>
+      <w:pPr>
+        <w:tabs>
+          <w:tab w:val="num" w:pos="1440"/>
+        </w:tabs>
+        <w:ind w:left="1440" w:hanging="360"/>
+      </w:pPr>
+      <w:rPr>
+        <w:rFonts w:ascii="Courier New" w:hAnsi="Courier New" w:hint="default"/>
+        <w:sz w:val="20"/>
+      </w:rPr>
+    </w:lvl>
+    <w:lvl w:ilvl="2" w:tentative="1">
+      <w:start w:val="1"/>
+      <w:numFmt w:val="bullet"/>
+      <w:lvlText w:val=""/>
+      <w:lvlJc w:val="left"/>
+      <w:pPr>
+        <w:tabs>
+          <w:tab w:val="num" w:pos="2160"/>
+        </w:tabs>
+        <w:ind w:left="2160" w:hanging="360"/>
+      </w:pPr>
+      <w:rPr>
+        <w:rFonts w:ascii="Wingdings" w:hAnsi="Wingdings" w:hint="default"/>
+        <w:sz w:val="20"/>
+      </w:rPr>
+    </w:lvl>
+    <w:lvl w:ilvl="3" w:tentative="1">
+      <w:start w:val="1"/>
+      <w:numFmt w:val="bullet"/>
+      <w:lvlText w:val=""/>
+      <w:lvlJc w:val="left"/>
+      <w:pPr>
+        <w:tabs>
+          <w:tab w:val="num" w:pos="2880"/>
+        </w:tabs>
+        <w:ind w:left="2880" w:hanging="360"/>
+      </w:pPr>
+      <w:rPr>
+        <w:rFonts w:ascii="Wingdings" w:hAnsi="Wingdings" w:hint="default"/>
+        <w:sz w:val="20"/>
+      </w:rPr>
+    </w:lvl>
+    <w:lvl w:ilvl="4" w:tentative="1">
+      <w:start w:val="1"/>
+      <w:numFmt w:val="bullet"/>
+      <w:lvlText w:val=""/>
+      <w:lvlJc w:val="left"/>
+      <w:pPr>
+        <w:tabs>
+          <w:tab w:val="num" w:pos="3600"/>
+        </w:tabs>
+        <w:ind w:left="3600" w:hanging="360"/>
+      </w:pPr>
+      <w:rPr>
+        <w:rFonts w:ascii="Wingdings" w:hAnsi="Wingdings" w:hint="default"/>
+        <w:sz w:val="20"/>
+      </w:rPr>
+    </w:lvl>
+    <w:lvl w:ilvl="5" w:tentative="1">
+      <w:start w:val="1"/>
+      <w:numFmt w:val="bullet"/>
+      <w:lvlText w:val=""/>
+      <w:lvlJc w:val="left"/>
+      <w:pPr>
+        <w:tabs>
+          <w:tab w:val="num" w:pos="4320"/>
+        </w:tabs>
+        <w:ind w:left="4320" w:hanging="360"/>
+      </w:pPr>
+      <w:rPr>
+        <w:rFonts w:ascii="Wingdings" w:hAnsi="Wingdings" w:hint="default"/>
+        <w:sz w:val="20"/>
+      </w:rPr>
+    </w:lvl>
+    <w:lvl w:ilvl="6" w:tentative="1">
+      <w:start w:val="1"/>
+      <w:numFmt w:val="bullet"/>
+      <w:lvlText w:val=""/>
+      <w:lvlJc w:val="left"/>
+      <w:pPr>
+        <w:tabs>
+          <w:tab w:val="num" w:pos="5040"/>
+        </w:tabs>
+        <w:ind w:left="5040" w:hanging="360"/>
+      </w:pPr>
+      <w:rPr>
+        <w:rFonts w:ascii="Wingdings" w:hAnsi="Wingdings" w:hint="default"/>
+        <w:sz w:val="20"/>
+      </w:rPr>
+    </w:lvl>
+    <w:lvl w:ilvl="7" w:tentative="1">
+      <w:start w:val="1"/>
+      <w:numFmt w:val="bullet"/>
+      <w:lvlText w:val=""/>
+      <w:lvlJc w:val="left"/>
+      <w:pPr>
+        <w:tabs>
+          <w:tab w:val="num" w:pos="5760"/>
+        </w:tabs>
+        <w:ind w:left="5760" w:hanging="360"/>
+      </w:pPr>
+      <w:rPr>
+        <w:rFonts w:ascii="Wingdings" w:hAnsi="Wingdings" w:hint="default"/>
+        <w:sz w:val="20"/>
+      </w:rPr>
+    </w:lvl>
+    <w:lvl w:ilvl="8" w:tentative="1">
+      <w:start w:val="1"/>
+      <w:numFmt w:val="bullet"/>
+      <w:lvlText w:val=""/>
+      <w:lvlJc w:val="left"/>
+      <w:pPr>
+        <w:tabs>
+          <w:tab w:val="num" w:pos="6480"/>
+        </w:tabs>
+        <w:ind w:left="6480" w:hanging="360"/>
+      </w:pPr>
+      <w:rPr>
+        <w:rFonts w:ascii="Wingdings" w:hAnsi="Wingdings" w:hint="default"/>
+        <w:sz w:val="20"/>
+      </w:rPr>
+    </w:lvl>
+  </w:abstractNum>
+  <w:abstractNum w:abstractNumId="4">
     <w:nsid w:val="10814908"/>
     <w:multiLevelType w:val="hybridMultilevel"/>
     <w:tmpl w:val="E79CFC76"/>
@@ -3606,7 +4855,7 @@
       </w:rPr>
     </w:lvl>
   </w:abstractNum>
-  <w:abstractNum w:abstractNumId="4">
+  <w:abstractNum w:abstractNumId="5">
     <w:nsid w:val="125B734B"/>
     <w:multiLevelType w:val="hybridMultilevel"/>
     <w:tmpl w:val="D026C192"/>
@@ -3719,7 +4968,7 @@
       </w:rPr>
     </w:lvl>
   </w:abstractNum>
-  <w:abstractNum w:abstractNumId="5">
+  <w:abstractNum w:abstractNumId="6">
     <w:nsid w:val="12D2466F"/>
     <w:multiLevelType w:val="hybridMultilevel"/>
     <w:tmpl w:val="6F6E5212"/>
@@ -3810,7 +5059,7 @@
       </w:pPr>
     </w:lvl>
   </w:abstractNum>
-  <w:abstractNum w:abstractNumId="6">
+  <w:abstractNum w:abstractNumId="7">
     <w:nsid w:val="24C43734"/>
     <w:multiLevelType w:val="multilevel"/>
     <w:tmpl w:val="23806CC2"/>
@@ -3932,7 +5181,7 @@
       </w:rPr>
     </w:lvl>
   </w:abstractNum>
-  <w:abstractNum w:abstractNumId="7">
+  <w:abstractNum w:abstractNumId="8">
     <w:nsid w:val="2BA92D0E"/>
     <w:multiLevelType w:val="hybridMultilevel"/>
     <w:tmpl w:val="C61A6654"/>
@@ -4045,7 +5294,305 @@
       </w:rPr>
     </w:lvl>
   </w:abstractNum>
-  <w:abstractNum w:abstractNumId="8">
+  <w:abstractNum w:abstractNumId="9">
+    <w:nsid w:val="2C265776"/>
+    <w:multiLevelType w:val="multilevel"/>
+    <w:tmpl w:val="1A127C1E"/>
+    <w:lvl w:ilvl="0">
+      <w:start w:val="1"/>
+      <w:numFmt w:val="bullet"/>
+      <w:lvlText w:val=""/>
+      <w:lvlJc w:val="left"/>
+      <w:pPr>
+        <w:tabs>
+          <w:tab w:val="num" w:pos="720"/>
+        </w:tabs>
+        <w:ind w:left="720" w:hanging="360"/>
+      </w:pPr>
+      <w:rPr>
+        <w:rFonts w:ascii="Symbol" w:hAnsi="Symbol" w:hint="default"/>
+        <w:sz w:val="20"/>
+      </w:rPr>
+    </w:lvl>
+    <w:lvl w:ilvl="1" w:tentative="1">
+      <w:start w:val="1"/>
+      <w:numFmt w:val="bullet"/>
+      <w:lvlText w:val="o"/>
+      <w:lvlJc w:val="left"/>
+      <w:pPr>
+        <w:tabs>
+          <w:tab w:val="num" w:pos="1440"/>
+        </w:tabs>
+        <w:ind w:left="1440" w:hanging="360"/>
+      </w:pPr>
+      <w:rPr>
+        <w:rFonts w:ascii="Courier New" w:hAnsi="Courier New" w:hint="default"/>
+        <w:sz w:val="20"/>
+      </w:rPr>
+    </w:lvl>
+    <w:lvl w:ilvl="2" w:tentative="1">
+      <w:start w:val="1"/>
+      <w:numFmt w:val="bullet"/>
+      <w:lvlText w:val=""/>
+      <w:lvlJc w:val="left"/>
+      <w:pPr>
+        <w:tabs>
+          <w:tab w:val="num" w:pos="2160"/>
+        </w:tabs>
+        <w:ind w:left="2160" w:hanging="360"/>
+      </w:pPr>
+      <w:rPr>
+        <w:rFonts w:ascii="Wingdings" w:hAnsi="Wingdings" w:hint="default"/>
+        <w:sz w:val="20"/>
+      </w:rPr>
+    </w:lvl>
+    <w:lvl w:ilvl="3" w:tentative="1">
+      <w:start w:val="1"/>
+      <w:numFmt w:val="bullet"/>
+      <w:lvlText w:val=""/>
+      <w:lvlJc w:val="left"/>
+      <w:pPr>
+        <w:tabs>
+          <w:tab w:val="num" w:pos="2880"/>
+        </w:tabs>
+        <w:ind w:left="2880" w:hanging="360"/>
+      </w:pPr>
+      <w:rPr>
+        <w:rFonts w:ascii="Wingdings" w:hAnsi="Wingdings" w:hint="default"/>
+        <w:sz w:val="20"/>
+      </w:rPr>
+    </w:lvl>
+    <w:lvl w:ilvl="4" w:tentative="1">
+      <w:start w:val="1"/>
+      <w:numFmt w:val="bullet"/>
+      <w:lvlText w:val=""/>
+      <w:lvlJc w:val="left"/>
+      <w:pPr>
+        <w:tabs>
+          <w:tab w:val="num" w:pos="3600"/>
+        </w:tabs>
+        <w:ind w:left="3600" w:hanging="360"/>
+      </w:pPr>
+      <w:rPr>
+        <w:rFonts w:ascii="Wingdings" w:hAnsi="Wingdings" w:hint="default"/>
+        <w:sz w:val="20"/>
+      </w:rPr>
+    </w:lvl>
+    <w:lvl w:ilvl="5" w:tentative="1">
+      <w:start w:val="1"/>
+      <w:numFmt w:val="bullet"/>
+      <w:lvlText w:val=""/>
+      <w:lvlJc w:val="left"/>
+      <w:pPr>
+        <w:tabs>
+          <w:tab w:val="num" w:pos="4320"/>
+        </w:tabs>
+        <w:ind w:left="4320" w:hanging="360"/>
+      </w:pPr>
+      <w:rPr>
+        <w:rFonts w:ascii="Wingdings" w:hAnsi="Wingdings" w:hint="default"/>
+        <w:sz w:val="20"/>
+      </w:rPr>
+    </w:lvl>
+    <w:lvl w:ilvl="6" w:tentative="1">
+      <w:start w:val="1"/>
+      <w:numFmt w:val="bullet"/>
+      <w:lvlText w:val=""/>
+      <w:lvlJc w:val="left"/>
+      <w:pPr>
+        <w:tabs>
+          <w:tab w:val="num" w:pos="5040"/>
+        </w:tabs>
+        <w:ind w:left="5040" w:hanging="360"/>
+      </w:pPr>
+      <w:rPr>
+        <w:rFonts w:ascii="Wingdings" w:hAnsi="Wingdings" w:hint="default"/>
+        <w:sz w:val="20"/>
+      </w:rPr>
+    </w:lvl>
+    <w:lvl w:ilvl="7" w:tentative="1">
+      <w:start w:val="1"/>
+      <w:numFmt w:val="bullet"/>
+      <w:lvlText w:val=""/>
+      <w:lvlJc w:val="left"/>
+      <w:pPr>
+        <w:tabs>
+          <w:tab w:val="num" w:pos="5760"/>
+        </w:tabs>
+        <w:ind w:left="5760" w:hanging="360"/>
+      </w:pPr>
+      <w:rPr>
+        <w:rFonts w:ascii="Wingdings" w:hAnsi="Wingdings" w:hint="default"/>
+        <w:sz w:val="20"/>
+      </w:rPr>
+    </w:lvl>
+    <w:lvl w:ilvl="8" w:tentative="1">
+      <w:start w:val="1"/>
+      <w:numFmt w:val="bullet"/>
+      <w:lvlText w:val=""/>
+      <w:lvlJc w:val="left"/>
+      <w:pPr>
+        <w:tabs>
+          <w:tab w:val="num" w:pos="6480"/>
+        </w:tabs>
+        <w:ind w:left="6480" w:hanging="360"/>
+      </w:pPr>
+      <w:rPr>
+        <w:rFonts w:ascii="Wingdings" w:hAnsi="Wingdings" w:hint="default"/>
+        <w:sz w:val="20"/>
+      </w:rPr>
+    </w:lvl>
+  </w:abstractNum>
+  <w:abstractNum w:abstractNumId="10">
+    <w:nsid w:val="3B67137C"/>
+    <w:multiLevelType w:val="multilevel"/>
+    <w:tmpl w:val="6C568BE6"/>
+    <w:lvl w:ilvl="0">
+      <w:start w:val="1"/>
+      <w:numFmt w:val="bullet"/>
+      <w:lvlText w:val=""/>
+      <w:lvlJc w:val="left"/>
+      <w:pPr>
+        <w:tabs>
+          <w:tab w:val="num" w:pos="720"/>
+        </w:tabs>
+        <w:ind w:left="720" w:hanging="360"/>
+      </w:pPr>
+      <w:rPr>
+        <w:rFonts w:ascii="Symbol" w:hAnsi="Symbol" w:hint="default"/>
+        <w:sz w:val="20"/>
+      </w:rPr>
+    </w:lvl>
+    <w:lvl w:ilvl="1" w:tentative="1">
+      <w:start w:val="1"/>
+      <w:numFmt w:val="bullet"/>
+      <w:lvlText w:val="o"/>
+      <w:lvlJc w:val="left"/>
+      <w:pPr>
+        <w:tabs>
+          <w:tab w:val="num" w:pos="1440"/>
+        </w:tabs>
+        <w:ind w:left="1440" w:hanging="360"/>
+      </w:pPr>
+      <w:rPr>
+        <w:rFonts w:ascii="Courier New" w:hAnsi="Courier New" w:hint="default"/>
+        <w:sz w:val="20"/>
+      </w:rPr>
+    </w:lvl>
+    <w:lvl w:ilvl="2" w:tentative="1">
+      <w:start w:val="1"/>
+      <w:numFmt w:val="bullet"/>
+      <w:lvlText w:val=""/>
+      <w:lvlJc w:val="left"/>
+      <w:pPr>
+        <w:tabs>
+          <w:tab w:val="num" w:pos="2160"/>
+        </w:tabs>
+        <w:ind w:left="2160" w:hanging="360"/>
+      </w:pPr>
+      <w:rPr>
+        <w:rFonts w:ascii="Wingdings" w:hAnsi="Wingdings" w:hint="default"/>
+        <w:sz w:val="20"/>
+      </w:rPr>
+    </w:lvl>
+    <w:lvl w:ilvl="3" w:tentative="1">
+      <w:start w:val="1"/>
+      <w:numFmt w:val="bullet"/>
+      <w:lvlText w:val=""/>
+      <w:lvlJc w:val="left"/>
+      <w:pPr>
+        <w:tabs>
+          <w:tab w:val="num" w:pos="2880"/>
+        </w:tabs>
+        <w:ind w:left="2880" w:hanging="360"/>
+      </w:pPr>
+      <w:rPr>
+        <w:rFonts w:ascii="Wingdings" w:hAnsi="Wingdings" w:hint="default"/>
+        <w:sz w:val="20"/>
+      </w:rPr>
+    </w:lvl>
+    <w:lvl w:ilvl="4" w:tentative="1">
+      <w:start w:val="1"/>
+      <w:numFmt w:val="bullet"/>
+      <w:lvlText w:val=""/>
+      <w:lvlJc w:val="left"/>
+      <w:pPr>
+        <w:tabs>
+          <w:tab w:val="num" w:pos="3600"/>
+        </w:tabs>
+        <w:ind w:left="3600" w:hanging="360"/>
+      </w:pPr>
+      <w:rPr>
+        <w:rFonts w:ascii="Wingdings" w:hAnsi="Wingdings" w:hint="default"/>
+        <w:sz w:val="20"/>
+      </w:rPr>
+    </w:lvl>
+    <w:lvl w:ilvl="5" w:tentative="1">
+      <w:start w:val="1"/>
+      <w:numFmt w:val="bullet"/>
+      <w:lvlText w:val=""/>
+      <w:lvlJc w:val="left"/>
+      <w:pPr>
+        <w:tabs>
+          <w:tab w:val="num" w:pos="4320"/>
+        </w:tabs>
+        <w:ind w:left="4320" w:hanging="360"/>
+      </w:pPr>
+      <w:rPr>
+        <w:rFonts w:ascii="Wingdings" w:hAnsi="Wingdings" w:hint="default"/>
+        <w:sz w:val="20"/>
+      </w:rPr>
+    </w:lvl>
+    <w:lvl w:ilvl="6" w:tentative="1">
+      <w:start w:val="1"/>
+      <w:numFmt w:val="bullet"/>
+      <w:lvlText w:val=""/>
+      <w:lvlJc w:val="left"/>
+      <w:pPr>
+        <w:tabs>
+          <w:tab w:val="num" w:pos="5040"/>
+        </w:tabs>
+        <w:ind w:left="5040" w:hanging="360"/>
+      </w:pPr>
+      <w:rPr>
+        <w:rFonts w:ascii="Wingdings" w:hAnsi="Wingdings" w:hint="default"/>
+        <w:sz w:val="20"/>
+      </w:rPr>
+    </w:lvl>
+    <w:lvl w:ilvl="7" w:tentative="1">
+      <w:start w:val="1"/>
+      <w:numFmt w:val="bullet"/>
+      <w:lvlText w:val=""/>
+      <w:lvlJc w:val="left"/>
+      <w:pPr>
+        <w:tabs>
+          <w:tab w:val="num" w:pos="5760"/>
+        </w:tabs>
+        <w:ind w:left="5760" w:hanging="360"/>
+      </w:pPr>
+      <w:rPr>
+        <w:rFonts w:ascii="Wingdings" w:hAnsi="Wingdings" w:hint="default"/>
+        <w:sz w:val="20"/>
+      </w:rPr>
+    </w:lvl>
+    <w:lvl w:ilvl="8" w:tentative="1">
+      <w:start w:val="1"/>
+      <w:numFmt w:val="bullet"/>
+      <w:lvlText w:val=""/>
+      <w:lvlJc w:val="left"/>
+      <w:pPr>
+        <w:tabs>
+          <w:tab w:val="num" w:pos="6480"/>
+        </w:tabs>
+        <w:ind w:left="6480" w:hanging="360"/>
+      </w:pPr>
+      <w:rPr>
+        <w:rFonts w:ascii="Wingdings" w:hAnsi="Wingdings" w:hint="default"/>
+        <w:sz w:val="20"/>
+      </w:rPr>
+    </w:lvl>
+  </w:abstractNum>
+  <w:abstractNum w:abstractNumId="11">
     <w:nsid w:val="3C152D29"/>
     <w:multiLevelType w:val="hybridMultilevel"/>
     <w:tmpl w:val="80000830"/>
@@ -4158,7 +5705,156 @@
       </w:rPr>
     </w:lvl>
   </w:abstractNum>
-  <w:abstractNum w:abstractNumId="9">
+  <w:abstractNum w:abstractNumId="12">
+    <w:nsid w:val="49B745AB"/>
+    <w:multiLevelType w:val="multilevel"/>
+    <w:tmpl w:val="C67E6142"/>
+    <w:lvl w:ilvl="0">
+      <w:start w:val="1"/>
+      <w:numFmt w:val="bullet"/>
+      <w:lvlText w:val=""/>
+      <w:lvlJc w:val="left"/>
+      <w:pPr>
+        <w:tabs>
+          <w:tab w:val="num" w:pos="720"/>
+        </w:tabs>
+        <w:ind w:left="720" w:hanging="360"/>
+      </w:pPr>
+      <w:rPr>
+        <w:rFonts w:ascii="Symbol" w:hAnsi="Symbol" w:hint="default"/>
+        <w:sz w:val="20"/>
+      </w:rPr>
+    </w:lvl>
+    <w:lvl w:ilvl="1" w:tentative="1">
+      <w:start w:val="1"/>
+      <w:numFmt w:val="bullet"/>
+      <w:lvlText w:val="o"/>
+      <w:lvlJc w:val="left"/>
+      <w:pPr>
+        <w:tabs>
+          <w:tab w:val="num" w:pos="1440"/>
+        </w:tabs>
+        <w:ind w:left="1440" w:hanging="360"/>
+      </w:pPr>
+      <w:rPr>
+        <w:rFonts w:ascii="Courier New" w:hAnsi="Courier New" w:hint="default"/>
+        <w:sz w:val="20"/>
+      </w:rPr>
+    </w:lvl>
+    <w:lvl w:ilvl="2" w:tentative="1">
+      <w:start w:val="1"/>
+      <w:numFmt w:val="bullet"/>
+      <w:lvlText w:val=""/>
+      <w:lvlJc w:val="left"/>
+      <w:pPr>
+        <w:tabs>
+          <w:tab w:val="num" w:pos="2160"/>
+        </w:tabs>
+        <w:ind w:left="2160" w:hanging="360"/>
+      </w:pPr>
+      <w:rPr>
+        <w:rFonts w:ascii="Wingdings" w:hAnsi="Wingdings" w:hint="default"/>
+        <w:sz w:val="20"/>
+      </w:rPr>
+    </w:lvl>
+    <w:lvl w:ilvl="3" w:tentative="1">
+      <w:start w:val="1"/>
+      <w:numFmt w:val="bullet"/>
+      <w:lvlText w:val=""/>
+      <w:lvlJc w:val="left"/>
+      <w:pPr>
+        <w:tabs>
+          <w:tab w:val="num" w:pos="2880"/>
+        </w:tabs>
+        <w:ind w:left="2880" w:hanging="360"/>
+      </w:pPr>
+      <w:rPr>
+        <w:rFonts w:ascii="Wingdings" w:hAnsi="Wingdings" w:hint="default"/>
+        <w:sz w:val="20"/>
+      </w:rPr>
+    </w:lvl>
+    <w:lvl w:ilvl="4" w:tentative="1">
+      <w:start w:val="1"/>
+      <w:numFmt w:val="bullet"/>
+      <w:lvlText w:val=""/>
+      <w:lvlJc w:val="left"/>
+      <w:pPr>
+        <w:tabs>
+          <w:tab w:val="num" w:pos="3600"/>
+        </w:tabs>
+        <w:ind w:left="3600" w:hanging="360"/>
+      </w:pPr>
+      <w:rPr>
+        <w:rFonts w:ascii="Wingdings" w:hAnsi="Wingdings" w:hint="default"/>
+        <w:sz w:val="20"/>
+      </w:rPr>
+    </w:lvl>
+    <w:lvl w:ilvl="5" w:tentative="1">
+      <w:start w:val="1"/>
+      <w:numFmt w:val="bullet"/>
+      <w:lvlText w:val=""/>
+      <w:lvlJc w:val="left"/>
+      <w:pPr>
+        <w:tabs>
+          <w:tab w:val="num" w:pos="4320"/>
+        </w:tabs>
+        <w:ind w:left="4320" w:hanging="360"/>
+      </w:pPr>
+      <w:rPr>
+        <w:rFonts w:ascii="Wingdings" w:hAnsi="Wingdings" w:hint="default"/>
+        <w:sz w:val="20"/>
+      </w:rPr>
+    </w:lvl>
+    <w:lvl w:ilvl="6" w:tentative="1">
+      <w:start w:val="1"/>
+      <w:numFmt w:val="bullet"/>
+      <w:lvlText w:val=""/>
+      <w:lvlJc w:val="left"/>
+      <w:pPr>
+        <w:tabs>
+          <w:tab w:val="num" w:pos="5040"/>
+        </w:tabs>
+        <w:ind w:left="5040" w:hanging="360"/>
+      </w:pPr>
+      <w:rPr>
+        <w:rFonts w:ascii="Wingdings" w:hAnsi="Wingdings" w:hint="default"/>
+        <w:sz w:val="20"/>
+      </w:rPr>
+    </w:lvl>
+    <w:lvl w:ilvl="7" w:tentative="1">
+      <w:start w:val="1"/>
+      <w:numFmt w:val="bullet"/>
+      <w:lvlText w:val=""/>
+      <w:lvlJc w:val="left"/>
+      <w:pPr>
+        <w:tabs>
+          <w:tab w:val="num" w:pos="5760"/>
+        </w:tabs>
+        <w:ind w:left="5760" w:hanging="360"/>
+      </w:pPr>
+      <w:rPr>
+        <w:rFonts w:ascii="Wingdings" w:hAnsi="Wingdings" w:hint="default"/>
+        <w:sz w:val="20"/>
+      </w:rPr>
+    </w:lvl>
+    <w:lvl w:ilvl="8" w:tentative="1">
+      <w:start w:val="1"/>
+      <w:numFmt w:val="bullet"/>
+      <w:lvlText w:val=""/>
+      <w:lvlJc w:val="left"/>
+      <w:pPr>
+        <w:tabs>
+          <w:tab w:val="num" w:pos="6480"/>
+        </w:tabs>
+        <w:ind w:left="6480" w:hanging="360"/>
+      </w:pPr>
+      <w:rPr>
+        <w:rFonts w:ascii="Wingdings" w:hAnsi="Wingdings" w:hint="default"/>
+        <w:sz w:val="20"/>
+      </w:rPr>
+    </w:lvl>
+  </w:abstractNum>
+  <w:abstractNum w:abstractNumId="13">
     <w:nsid w:val="4B17672A"/>
     <w:multiLevelType w:val="multilevel"/>
     <w:tmpl w:val="F4B2D91E"/>
@@ -4280,7 +5976,156 @@
       </w:rPr>
     </w:lvl>
   </w:abstractNum>
-  <w:abstractNum w:abstractNumId="10">
+  <w:abstractNum w:abstractNumId="14">
+    <w:nsid w:val="513F1D78"/>
+    <w:multiLevelType w:val="multilevel"/>
+    <w:tmpl w:val="762035BA"/>
+    <w:lvl w:ilvl="0">
+      <w:start w:val="1"/>
+      <w:numFmt w:val="bullet"/>
+      <w:lvlText w:val=""/>
+      <w:lvlJc w:val="left"/>
+      <w:pPr>
+        <w:tabs>
+          <w:tab w:val="num" w:pos="720"/>
+        </w:tabs>
+        <w:ind w:left="720" w:hanging="360"/>
+      </w:pPr>
+      <w:rPr>
+        <w:rFonts w:ascii="Symbol" w:hAnsi="Symbol" w:hint="default"/>
+        <w:sz w:val="20"/>
+      </w:rPr>
+    </w:lvl>
+    <w:lvl w:ilvl="1" w:tentative="1">
+      <w:start w:val="1"/>
+      <w:numFmt w:val="bullet"/>
+      <w:lvlText w:val="o"/>
+      <w:lvlJc w:val="left"/>
+      <w:pPr>
+        <w:tabs>
+          <w:tab w:val="num" w:pos="1440"/>
+        </w:tabs>
+        <w:ind w:left="1440" w:hanging="360"/>
+      </w:pPr>
+      <w:rPr>
+        <w:rFonts w:ascii="Courier New" w:hAnsi="Courier New" w:hint="default"/>
+        <w:sz w:val="20"/>
+      </w:rPr>
+    </w:lvl>
+    <w:lvl w:ilvl="2" w:tentative="1">
+      <w:start w:val="1"/>
+      <w:numFmt w:val="bullet"/>
+      <w:lvlText w:val=""/>
+      <w:lvlJc w:val="left"/>
+      <w:pPr>
+        <w:tabs>
+          <w:tab w:val="num" w:pos="2160"/>
+        </w:tabs>
+        <w:ind w:left="2160" w:hanging="360"/>
+      </w:pPr>
+      <w:rPr>
+        <w:rFonts w:ascii="Wingdings" w:hAnsi="Wingdings" w:hint="default"/>
+        <w:sz w:val="20"/>
+      </w:rPr>
+    </w:lvl>
+    <w:lvl w:ilvl="3" w:tentative="1">
+      <w:start w:val="1"/>
+      <w:numFmt w:val="bullet"/>
+      <w:lvlText w:val=""/>
+      <w:lvlJc w:val="left"/>
+      <w:pPr>
+        <w:tabs>
+          <w:tab w:val="num" w:pos="2880"/>
+        </w:tabs>
+        <w:ind w:left="2880" w:hanging="360"/>
+      </w:pPr>
+      <w:rPr>
+        <w:rFonts w:ascii="Wingdings" w:hAnsi="Wingdings" w:hint="default"/>
+        <w:sz w:val="20"/>
+      </w:rPr>
+    </w:lvl>
+    <w:lvl w:ilvl="4" w:tentative="1">
+      <w:start w:val="1"/>
+      <w:numFmt w:val="bullet"/>
+      <w:lvlText w:val=""/>
+      <w:lvlJc w:val="left"/>
+      <w:pPr>
+        <w:tabs>
+          <w:tab w:val="num" w:pos="3600"/>
+        </w:tabs>
+        <w:ind w:left="3600" w:hanging="360"/>
+      </w:pPr>
+      <w:rPr>
+        <w:rFonts w:ascii="Wingdings" w:hAnsi="Wingdings" w:hint="default"/>
+        <w:sz w:val="20"/>
+      </w:rPr>
+    </w:lvl>
+    <w:lvl w:ilvl="5" w:tentative="1">
+      <w:start w:val="1"/>
+      <w:numFmt w:val="bullet"/>
+      <w:lvlText w:val=""/>
+      <w:lvlJc w:val="left"/>
+      <w:pPr>
+        <w:tabs>
+          <w:tab w:val="num" w:pos="4320"/>
+        </w:tabs>
+        <w:ind w:left="4320" w:hanging="360"/>
+      </w:pPr>
+      <w:rPr>
+        <w:rFonts w:ascii="Wingdings" w:hAnsi="Wingdings" w:hint="default"/>
+        <w:sz w:val="20"/>
+      </w:rPr>
+    </w:lvl>
+    <w:lvl w:ilvl="6" w:tentative="1">
+      <w:start w:val="1"/>
+      <w:numFmt w:val="bullet"/>
+      <w:lvlText w:val=""/>
+      <w:lvlJc w:val="left"/>
+      <w:pPr>
+        <w:tabs>
+          <w:tab w:val="num" w:pos="5040"/>
+        </w:tabs>
+        <w:ind w:left="5040" w:hanging="360"/>
+      </w:pPr>
+      <w:rPr>
+        <w:rFonts w:ascii="Wingdings" w:hAnsi="Wingdings" w:hint="default"/>
+        <w:sz w:val="20"/>
+      </w:rPr>
+    </w:lvl>
+    <w:lvl w:ilvl="7" w:tentative="1">
+      <w:start w:val="1"/>
+      <w:numFmt w:val="bullet"/>
+      <w:lvlText w:val=""/>
+      <w:lvlJc w:val="left"/>
+      <w:pPr>
+        <w:tabs>
+          <w:tab w:val="num" w:pos="5760"/>
+        </w:tabs>
+        <w:ind w:left="5760" w:hanging="360"/>
+      </w:pPr>
+      <w:rPr>
+        <w:rFonts w:ascii="Wingdings" w:hAnsi="Wingdings" w:hint="default"/>
+        <w:sz w:val="20"/>
+      </w:rPr>
+    </w:lvl>
+    <w:lvl w:ilvl="8" w:tentative="1">
+      <w:start w:val="1"/>
+      <w:numFmt w:val="bullet"/>
+      <w:lvlText w:val=""/>
+      <w:lvlJc w:val="left"/>
+      <w:pPr>
+        <w:tabs>
+          <w:tab w:val="num" w:pos="6480"/>
+        </w:tabs>
+        <w:ind w:left="6480" w:hanging="360"/>
+      </w:pPr>
+      <w:rPr>
+        <w:rFonts w:ascii="Wingdings" w:hAnsi="Wingdings" w:hint="default"/>
+        <w:sz w:val="20"/>
+      </w:rPr>
+    </w:lvl>
+  </w:abstractNum>
+  <w:abstractNum w:abstractNumId="15">
     <w:nsid w:val="53B875BD"/>
     <w:multiLevelType w:val="multilevel"/>
     <w:tmpl w:val="462EA2B6"/>
@@ -4393,7 +6238,156 @@
       </w:rPr>
     </w:lvl>
   </w:abstractNum>
-  <w:abstractNum w:abstractNumId="11">
+  <w:abstractNum w:abstractNumId="16">
+    <w:nsid w:val="541A2CE2"/>
+    <w:multiLevelType w:val="multilevel"/>
+    <w:tmpl w:val="2300F85C"/>
+    <w:lvl w:ilvl="0">
+      <w:start w:val="1"/>
+      <w:numFmt w:val="bullet"/>
+      <w:lvlText w:val=""/>
+      <w:lvlJc w:val="left"/>
+      <w:pPr>
+        <w:tabs>
+          <w:tab w:val="num" w:pos="720"/>
+        </w:tabs>
+        <w:ind w:left="720" w:hanging="360"/>
+      </w:pPr>
+      <w:rPr>
+        <w:rFonts w:ascii="Symbol" w:hAnsi="Symbol" w:hint="default"/>
+        <w:sz w:val="20"/>
+      </w:rPr>
+    </w:lvl>
+    <w:lvl w:ilvl="1" w:tentative="1">
+      <w:start w:val="1"/>
+      <w:numFmt w:val="bullet"/>
+      <w:lvlText w:val="o"/>
+      <w:lvlJc w:val="left"/>
+      <w:pPr>
+        <w:tabs>
+          <w:tab w:val="num" w:pos="1440"/>
+        </w:tabs>
+        <w:ind w:left="1440" w:hanging="360"/>
+      </w:pPr>
+      <w:rPr>
+        <w:rFonts w:ascii="Courier New" w:hAnsi="Courier New" w:hint="default"/>
+        <w:sz w:val="20"/>
+      </w:rPr>
+    </w:lvl>
+    <w:lvl w:ilvl="2" w:tentative="1">
+      <w:start w:val="1"/>
+      <w:numFmt w:val="bullet"/>
+      <w:lvlText w:val=""/>
+      <w:lvlJc w:val="left"/>
+      <w:pPr>
+        <w:tabs>
+          <w:tab w:val="num" w:pos="2160"/>
+        </w:tabs>
+        <w:ind w:left="2160" w:hanging="360"/>
+      </w:pPr>
+      <w:rPr>
+        <w:rFonts w:ascii="Wingdings" w:hAnsi="Wingdings" w:hint="default"/>
+        <w:sz w:val="20"/>
+      </w:rPr>
+    </w:lvl>
+    <w:lvl w:ilvl="3" w:tentative="1">
+      <w:start w:val="1"/>
+      <w:numFmt w:val="bullet"/>
+      <w:lvlText w:val=""/>
+      <w:lvlJc w:val="left"/>
+      <w:pPr>
+        <w:tabs>
+          <w:tab w:val="num" w:pos="2880"/>
+        </w:tabs>
+        <w:ind w:left="2880" w:hanging="360"/>
+      </w:pPr>
+      <w:rPr>
+        <w:rFonts w:ascii="Wingdings" w:hAnsi="Wingdings" w:hint="default"/>
+        <w:sz w:val="20"/>
+      </w:rPr>
+    </w:lvl>
+    <w:lvl w:ilvl="4" w:tentative="1">
+      <w:start w:val="1"/>
+      <w:numFmt w:val="bullet"/>
+      <w:lvlText w:val=""/>
+      <w:lvlJc w:val="left"/>
+      <w:pPr>
+        <w:tabs>
+          <w:tab w:val="num" w:pos="3600"/>
+        </w:tabs>
+        <w:ind w:left="3600" w:hanging="360"/>
+      </w:pPr>
+      <w:rPr>
+        <w:rFonts w:ascii="Wingdings" w:hAnsi="Wingdings" w:hint="default"/>
+        <w:sz w:val="20"/>
+      </w:rPr>
+    </w:lvl>
+    <w:lvl w:ilvl="5" w:tentative="1">
+      <w:start w:val="1"/>
+      <w:numFmt w:val="bullet"/>
+      <w:lvlText w:val=""/>
+      <w:lvlJc w:val="left"/>
+      <w:pPr>
+        <w:tabs>
+          <w:tab w:val="num" w:pos="4320"/>
+        </w:tabs>
+        <w:ind w:left="4320" w:hanging="360"/>
+      </w:pPr>
+      <w:rPr>
+        <w:rFonts w:ascii="Wingdings" w:hAnsi="Wingdings" w:hint="default"/>
+        <w:sz w:val="20"/>
+      </w:rPr>
+    </w:lvl>
+    <w:lvl w:ilvl="6" w:tentative="1">
+      <w:start w:val="1"/>
+      <w:numFmt w:val="bullet"/>
+      <w:lvlText w:val=""/>
+      <w:lvlJc w:val="left"/>
+      <w:pPr>
+        <w:tabs>
+          <w:tab w:val="num" w:pos="5040"/>
+        </w:tabs>
+        <w:ind w:left="5040" w:hanging="360"/>
+      </w:pPr>
+      <w:rPr>
+        <w:rFonts w:ascii="Wingdings" w:hAnsi="Wingdings" w:hint="default"/>
+        <w:sz w:val="20"/>
+      </w:rPr>
+    </w:lvl>
+    <w:lvl w:ilvl="7" w:tentative="1">
+      <w:start w:val="1"/>
+      <w:numFmt w:val="bullet"/>
+      <w:lvlText w:val=""/>
+      <w:lvlJc w:val="left"/>
+      <w:pPr>
+        <w:tabs>
+          <w:tab w:val="num" w:pos="5760"/>
+        </w:tabs>
+        <w:ind w:left="5760" w:hanging="360"/>
+      </w:pPr>
+      <w:rPr>
+        <w:rFonts w:ascii="Wingdings" w:hAnsi="Wingdings" w:hint="default"/>
+        <w:sz w:val="20"/>
+      </w:rPr>
+    </w:lvl>
+    <w:lvl w:ilvl="8" w:tentative="1">
+      <w:start w:val="1"/>
+      <w:numFmt w:val="bullet"/>
+      <w:lvlText w:val=""/>
+      <w:lvlJc w:val="left"/>
+      <w:pPr>
+        <w:tabs>
+          <w:tab w:val="num" w:pos="6480"/>
+        </w:tabs>
+        <w:ind w:left="6480" w:hanging="360"/>
+      </w:pPr>
+      <w:rPr>
+        <w:rFonts w:ascii="Wingdings" w:hAnsi="Wingdings" w:hint="default"/>
+        <w:sz w:val="20"/>
+      </w:rPr>
+    </w:lvl>
+  </w:abstractNum>
+  <w:abstractNum w:abstractNumId="17">
     <w:nsid w:val="570B17DF"/>
     <w:multiLevelType w:val="hybridMultilevel"/>
     <w:tmpl w:val="D2E89F82"/>
@@ -4506,7 +6500,7 @@
       </w:rPr>
     </w:lvl>
   </w:abstractNum>
-  <w:abstractNum w:abstractNumId="12">
+  <w:abstractNum w:abstractNumId="18">
     <w:nsid w:val="5FBF74DA"/>
     <w:multiLevelType w:val="multilevel"/>
     <w:tmpl w:val="3DF2F156"/>
@@ -4628,7 +6622,7 @@
       </w:rPr>
     </w:lvl>
   </w:abstractNum>
-  <w:abstractNum w:abstractNumId="13">
+  <w:abstractNum w:abstractNumId="19">
     <w:nsid w:val="699255E2"/>
     <w:multiLevelType w:val="multilevel"/>
     <w:tmpl w:val="250EF9B2"/>
@@ -4741,7 +6735,7 @@
       </w:rPr>
     </w:lvl>
   </w:abstractNum>
-  <w:abstractNum w:abstractNumId="14">
+  <w:abstractNum w:abstractNumId="20">
     <w:nsid w:val="73FB3B5C"/>
     <w:multiLevelType w:val="multilevel"/>
     <w:tmpl w:val="FA589570"/>
@@ -4863,7 +6857,7 @@
       </w:rPr>
     </w:lvl>
   </w:abstractNum>
-  <w:abstractNum w:abstractNumId="15">
+  <w:abstractNum w:abstractNumId="21">
     <w:nsid w:val="75E65ADA"/>
     <w:multiLevelType w:val="multilevel"/>
     <w:tmpl w:val="F4B2D91E"/>
@@ -4985,7 +6979,7 @@
       </w:rPr>
     </w:lvl>
   </w:abstractNum>
-  <w:abstractNum w:abstractNumId="16">
+  <w:abstractNum w:abstractNumId="22">
     <w:nsid w:val="799A4E12"/>
     <w:multiLevelType w:val="hybridMultilevel"/>
     <w:tmpl w:val="8EB40DDE"/>
@@ -5079,58 +7073,76 @@
     <w:abstractNumId w:val="0"/>
   </w:num>
   <w:num w:numId="2">
-    <w:abstractNumId w:val="7"/>
+    <w:abstractNumId w:val="8"/>
   </w:num>
   <w:num w:numId="3">
-    <w:abstractNumId w:val="9"/>
+    <w:abstractNumId w:val="13"/>
   </w:num>
   <w:num w:numId="4">
-    <w:abstractNumId w:val="13"/>
+    <w:abstractNumId w:val="19"/>
   </w:num>
   <w:num w:numId="5">
-    <w:abstractNumId w:val="14"/>
+    <w:abstractNumId w:val="20"/>
   </w:num>
   <w:num w:numId="6">
-    <w:abstractNumId w:val="15"/>
+    <w:abstractNumId w:val="21"/>
   </w:num>
   <w:num w:numId="7">
-    <w:abstractNumId w:val="5"/>
+    <w:abstractNumId w:val="6"/>
   </w:num>
   <w:num w:numId="8">
     <w:abstractNumId w:val="2"/>
   </w:num>
   <w:num w:numId="9">
-    <w:abstractNumId w:val="4"/>
+    <w:abstractNumId w:val="5"/>
   </w:num>
   <w:num w:numId="10">
-    <w:abstractNumId w:val="6"/>
+    <w:abstractNumId w:val="7"/>
   </w:num>
   <w:num w:numId="11">
-    <w:abstractNumId w:val="12"/>
+    <w:abstractNumId w:val="18"/>
   </w:num>
   <w:num w:numId="12">
     <w:abstractNumId w:val="1"/>
   </w:num>
   <w:num w:numId="13">
+    <w:abstractNumId w:val="15"/>
+  </w:num>
+  <w:num w:numId="14">
+    <w:abstractNumId w:val="11"/>
+  </w:num>
+  <w:num w:numId="15">
+    <w:abstractNumId w:val="17"/>
+  </w:num>
+  <w:num w:numId="16">
+    <w:abstractNumId w:val="4"/>
+  </w:num>
+  <w:num w:numId="17">
+    <w:abstractNumId w:val="22"/>
+  </w:num>
+  <w:num w:numId="18">
     <w:abstractNumId w:val="10"/>
   </w:num>
-  <w:num w:numId="14">
-    <w:abstractNumId w:val="8"/>
+  <w:num w:numId="19">
+    <w:abstractNumId w:val="9"/>
   </w:num>
-  <w:num w:numId="15">
-    <w:abstractNumId w:val="11"/>
-  </w:num>
-  <w:num w:numId="16">
+  <w:num w:numId="20">
     <w:abstractNumId w:val="3"/>
   </w:num>
-  <w:num w:numId="17">
+  <w:num w:numId="21">
     <w:abstractNumId w:val="16"/>
+  </w:num>
+  <w:num w:numId="22">
+    <w:abstractNumId w:val="14"/>
+  </w:num>
+  <w:num w:numId="23">
+    <w:abstractNumId w:val="12"/>
   </w:num>
 </w:numbering>
 </file>
 
 <file path=word/styles.xml><?xml version="1.0" encoding="utf-8"?>
-<w:styles xmlns:mc="http://schemas.openxmlformats.org/markup-compatibility/2006" xmlns:r="http://schemas.openxmlformats.org/officeDocument/2006/relationships" xmlns:w="http://schemas.openxmlformats.org/wordprocessingml/2006/main" xmlns:w14="http://schemas.microsoft.com/office/word/2010/wordml" xmlns:w15="http://schemas.microsoft.com/office/word/2012/wordml" mc:Ignorable="w14 w15">
+<w:styles xmlns:mc="http://schemas.openxmlformats.org/markup-compatibility/2006" xmlns:r="http://schemas.openxmlformats.org/officeDocument/2006/relationships" xmlns:w="http://schemas.openxmlformats.org/wordprocessingml/2006/main" xmlns:w14="http://schemas.microsoft.com/office/word/2010/wordml" mc:Ignorable="w14">
   <w:docDefaults>
     <w:rPrDefault>
       <w:rPr>
@@ -5146,378 +7158,145 @@
       </w:pPr>
     </w:pPrDefault>
   </w:docDefaults>
-  <w:latentStyles w:defLockedState="0" w:defUIPriority="99" w:defSemiHidden="0" w:defUnhideWhenUsed="0" w:defQFormat="0" w:count="371">
-    <w:lsdException w:name="Normal" w:uiPriority="0" w:qFormat="1"/>
-    <w:lsdException w:name="heading 1" w:uiPriority="0" w:qFormat="1"/>
-    <w:lsdException w:name="heading 2" w:semiHidden="1" w:uiPriority="9" w:unhideWhenUsed="1" w:qFormat="1"/>
-    <w:lsdException w:name="heading 3" w:semiHidden="1" w:uiPriority="9" w:unhideWhenUsed="1" w:qFormat="1"/>
-    <w:lsdException w:name="heading 4" w:semiHidden="1" w:uiPriority="9" w:unhideWhenUsed="1" w:qFormat="1"/>
-    <w:lsdException w:name="heading 5" w:semiHidden="1" w:uiPriority="9" w:unhideWhenUsed="1" w:qFormat="1"/>
-    <w:lsdException w:name="heading 6" w:semiHidden="1" w:uiPriority="9" w:unhideWhenUsed="1" w:qFormat="1"/>
-    <w:lsdException w:name="heading 7" w:semiHidden="1" w:uiPriority="9" w:unhideWhenUsed="1" w:qFormat="1"/>
-    <w:lsdException w:name="heading 8" w:semiHidden="1" w:uiPriority="9" w:unhideWhenUsed="1" w:qFormat="1"/>
-    <w:lsdException w:name="heading 9" w:semiHidden="1" w:uiPriority="9" w:unhideWhenUsed="1" w:qFormat="1"/>
-    <w:lsdException w:name="index 1" w:semiHidden="1" w:unhideWhenUsed="1"/>
-    <w:lsdException w:name="index 2" w:semiHidden="1" w:unhideWhenUsed="1"/>
-    <w:lsdException w:name="index 3" w:semiHidden="1" w:unhideWhenUsed="1"/>
-    <w:lsdException w:name="index 4" w:semiHidden="1" w:unhideWhenUsed="1"/>
-    <w:lsdException w:name="index 5" w:semiHidden="1" w:unhideWhenUsed="1"/>
-    <w:lsdException w:name="index 6" w:semiHidden="1" w:unhideWhenUsed="1"/>
-    <w:lsdException w:name="index 7" w:semiHidden="1" w:unhideWhenUsed="1"/>
-    <w:lsdException w:name="index 8" w:semiHidden="1" w:unhideWhenUsed="1"/>
-    <w:lsdException w:name="index 9" w:semiHidden="1" w:unhideWhenUsed="1"/>
-    <w:lsdException w:name="toc 1" w:semiHidden="1" w:uiPriority="39" w:unhideWhenUsed="1"/>
-    <w:lsdException w:name="toc 2" w:semiHidden="1" w:uiPriority="39" w:unhideWhenUsed="1"/>
-    <w:lsdException w:name="toc 3" w:semiHidden="1" w:uiPriority="39" w:unhideWhenUsed="1"/>
-    <w:lsdException w:name="toc 4" w:semiHidden="1" w:uiPriority="39" w:unhideWhenUsed="1"/>
-    <w:lsdException w:name="toc 5" w:semiHidden="1" w:uiPriority="39" w:unhideWhenUsed="1"/>
-    <w:lsdException w:name="toc 6" w:semiHidden="1" w:uiPriority="39" w:unhideWhenUsed="1"/>
-    <w:lsdException w:name="toc 7" w:semiHidden="1" w:uiPriority="39" w:unhideWhenUsed="1"/>
-    <w:lsdException w:name="toc 8" w:semiHidden="1" w:uiPriority="39" w:unhideWhenUsed="1"/>
-    <w:lsdException w:name="toc 9" w:semiHidden="1" w:uiPriority="39" w:unhideWhenUsed="1"/>
-    <w:lsdException w:name="Normal Indent" w:semiHidden="1" w:unhideWhenUsed="1"/>
-    <w:lsdException w:name="footnote text" w:semiHidden="1" w:unhideWhenUsed="1"/>
-    <w:lsdException w:name="annotation text" w:semiHidden="1" w:unhideWhenUsed="1"/>
-    <w:lsdException w:name="header" w:semiHidden="1" w:uiPriority="0" w:unhideWhenUsed="1"/>
-    <w:lsdException w:name="footer" w:semiHidden="1" w:unhideWhenUsed="1"/>
-    <w:lsdException w:name="index heading" w:semiHidden="1" w:unhideWhenUsed="1"/>
-    <w:lsdException w:name="caption" w:semiHidden="1" w:uiPriority="35" w:unhideWhenUsed="1" w:qFormat="1"/>
-    <w:lsdException w:name="table of figures" w:semiHidden="1" w:unhideWhenUsed="1"/>
-    <w:lsdException w:name="envelope address" w:semiHidden="1" w:unhideWhenUsed="1"/>
-    <w:lsdException w:name="envelope return" w:semiHidden="1" w:unhideWhenUsed="1"/>
-    <w:lsdException w:name="footnote reference" w:semiHidden="1" w:unhideWhenUsed="1"/>
-    <w:lsdException w:name="annotation reference" w:semiHidden="1" w:unhideWhenUsed="1"/>
-    <w:lsdException w:name="line number" w:semiHidden="1" w:unhideWhenUsed="1"/>
-    <w:lsdException w:name="page number" w:semiHidden="1" w:unhideWhenUsed="1"/>
-    <w:lsdException w:name="endnote reference" w:semiHidden="1" w:unhideWhenUsed="1"/>
-    <w:lsdException w:name="endnote text" w:semiHidden="1" w:unhideWhenUsed="1"/>
-    <w:lsdException w:name="table of authorities" w:semiHidden="1" w:unhideWhenUsed="1"/>
-    <w:lsdException w:name="macro" w:semiHidden="1" w:unhideWhenUsed="1"/>
-    <w:lsdException w:name="toa heading" w:semiHidden="1" w:unhideWhenUsed="1"/>
-    <w:lsdException w:name="List" w:semiHidden="1" w:unhideWhenUsed="1"/>
-    <w:lsdException w:name="List Bullet" w:semiHidden="1" w:unhideWhenUsed="1"/>
-    <w:lsdException w:name="List Number" w:semiHidden="1" w:unhideWhenUsed="1"/>
-    <w:lsdException w:name="List 2" w:semiHidden="1" w:unhideWhenUsed="1"/>
-    <w:lsdException w:name="List 3" w:semiHidden="1" w:unhideWhenUsed="1"/>
-    <w:lsdException w:name="List 4" w:semiHidden="1" w:unhideWhenUsed="1"/>
-    <w:lsdException w:name="List 5" w:semiHidden="1" w:unhideWhenUsed="1"/>
-    <w:lsdException w:name="List Bullet 2" w:semiHidden="1" w:unhideWhenUsed="1"/>
-    <w:lsdException w:name="List Bullet 3" w:semiHidden="1" w:unhideWhenUsed="1"/>
-    <w:lsdException w:name="List Bullet 4" w:semiHidden="1" w:unhideWhenUsed="1"/>
-    <w:lsdException w:name="List Bullet 5" w:semiHidden="1" w:unhideWhenUsed="1"/>
-    <w:lsdException w:name="List Number 2" w:semiHidden="1" w:unhideWhenUsed="1"/>
-    <w:lsdException w:name="List Number 3" w:semiHidden="1" w:unhideWhenUsed="1"/>
-    <w:lsdException w:name="List Number 4" w:semiHidden="1" w:unhideWhenUsed="1"/>
-    <w:lsdException w:name="List Number 5" w:semiHidden="1" w:unhideWhenUsed="1"/>
-    <w:lsdException w:name="Title" w:uiPriority="10" w:qFormat="1"/>
-    <w:lsdException w:name="Closing" w:semiHidden="1" w:unhideWhenUsed="1"/>
-    <w:lsdException w:name="Signature" w:semiHidden="1" w:unhideWhenUsed="1"/>
-    <w:lsdException w:name="Default Paragraph Font" w:semiHidden="1" w:uiPriority="1" w:unhideWhenUsed="1"/>
-    <w:lsdException w:name="Body Text" w:semiHidden="1" w:unhideWhenUsed="1"/>
-    <w:lsdException w:name="Body Text Indent" w:semiHidden="1" w:unhideWhenUsed="1"/>
-    <w:lsdException w:name="List Continue" w:semiHidden="1" w:unhideWhenUsed="1"/>
-    <w:lsdException w:name="List Continue 2" w:semiHidden="1" w:unhideWhenUsed="1"/>
-    <w:lsdException w:name="List Continue 3" w:semiHidden="1" w:unhideWhenUsed="1"/>
-    <w:lsdException w:name="List Continue 4" w:semiHidden="1" w:unhideWhenUsed="1"/>
-    <w:lsdException w:name="List Continue 5" w:semiHidden="1" w:unhideWhenUsed="1"/>
-    <w:lsdException w:name="Message Header" w:semiHidden="1" w:unhideWhenUsed="1"/>
-    <w:lsdException w:name="Subtitle" w:uiPriority="11" w:qFormat="1"/>
-    <w:lsdException w:name="Salutation" w:semiHidden="1" w:unhideWhenUsed="1"/>
-    <w:lsdException w:name="Date" w:semiHidden="1" w:unhideWhenUsed="1"/>
-    <w:lsdException w:name="Body Text First Indent" w:semiHidden="1" w:unhideWhenUsed="1"/>
-    <w:lsdException w:name="Body Text First Indent 2" w:semiHidden="1" w:unhideWhenUsed="1"/>
-    <w:lsdException w:name="Note Heading" w:semiHidden="1" w:unhideWhenUsed="1"/>
-    <w:lsdException w:name="Body Text 2" w:semiHidden="1" w:unhideWhenUsed="1"/>
-    <w:lsdException w:name="Body Text 3" w:semiHidden="1" w:unhideWhenUsed="1"/>
-    <w:lsdException w:name="Body Text Indent 2" w:semiHidden="1" w:unhideWhenUsed="1"/>
-    <w:lsdException w:name="Body Text Indent 3" w:semiHidden="1" w:unhideWhenUsed="1"/>
-    <w:lsdException w:name="Block Text" w:semiHidden="1" w:unhideWhenUsed="1"/>
-    <w:lsdException w:name="Hyperlink" w:semiHidden="1" w:unhideWhenUsed="1"/>
-    <w:lsdException w:name="FollowedHyperlink" w:semiHidden="1" w:unhideWhenUsed="1"/>
-    <w:lsdException w:name="Strong" w:uiPriority="22" w:qFormat="1"/>
-    <w:lsdException w:name="Emphasis" w:uiPriority="20" w:qFormat="1"/>
-    <w:lsdException w:name="Document Map" w:semiHidden="1" w:unhideWhenUsed="1"/>
-    <w:lsdException w:name="Plain Text" w:semiHidden="1" w:unhideWhenUsed="1"/>
-    <w:lsdException w:name="E-mail Signature" w:semiHidden="1" w:unhideWhenUsed="1"/>
-    <w:lsdException w:name="HTML Top of Form" w:semiHidden="1" w:unhideWhenUsed="1"/>
-    <w:lsdException w:name="HTML Bottom of Form" w:semiHidden="1" w:unhideWhenUsed="1"/>
-    <w:lsdException w:name="Normal (Web)" w:semiHidden="1" w:unhideWhenUsed="1"/>
-    <w:lsdException w:name="HTML Acronym" w:semiHidden="1" w:unhideWhenUsed="1"/>
-    <w:lsdException w:name="HTML Address" w:semiHidden="1" w:unhideWhenUsed="1"/>
-    <w:lsdException w:name="HTML Cite" w:semiHidden="1" w:unhideWhenUsed="1"/>
-    <w:lsdException w:name="HTML Code" w:semiHidden="1" w:unhideWhenUsed="1"/>
-    <w:lsdException w:name="HTML Definition" w:semiHidden="1" w:unhideWhenUsed="1"/>
-    <w:lsdException w:name="HTML Keyboard" w:semiHidden="1" w:unhideWhenUsed="1"/>
-    <w:lsdException w:name="HTML Preformatted" w:semiHidden="1" w:unhideWhenUsed="1"/>
-    <w:lsdException w:name="HTML Sample" w:semiHidden="1" w:unhideWhenUsed="1"/>
-    <w:lsdException w:name="HTML Typewriter" w:semiHidden="1" w:unhideWhenUsed="1"/>
-    <w:lsdException w:name="HTML Variable" w:semiHidden="1" w:unhideWhenUsed="1"/>
-    <w:lsdException w:name="Normal Table" w:semiHidden="1" w:unhideWhenUsed="1"/>
-    <w:lsdException w:name="annotation subject" w:semiHidden="1" w:unhideWhenUsed="1"/>
-    <w:lsdException w:name="No List" w:semiHidden="1" w:unhideWhenUsed="1"/>
-    <w:lsdException w:name="Outline List 1" w:semiHidden="1" w:unhideWhenUsed="1"/>
-    <w:lsdException w:name="Outline List 2" w:semiHidden="1" w:unhideWhenUsed="1"/>
-    <w:lsdException w:name="Outline List 3" w:semiHidden="1" w:unhideWhenUsed="1"/>
-    <w:lsdException w:name="Table Simple 1" w:semiHidden="1" w:unhideWhenUsed="1"/>
-    <w:lsdException w:name="Table Simple 2" w:semiHidden="1" w:unhideWhenUsed="1"/>
-    <w:lsdException w:name="Table Simple 3" w:semiHidden="1" w:unhideWhenUsed="1"/>
-    <w:lsdException w:name="Table Classic 1" w:semiHidden="1" w:unhideWhenUsed="1"/>
-    <w:lsdException w:name="Table Classic 2" w:semiHidden="1" w:unhideWhenUsed="1"/>
-    <w:lsdException w:name="Table Classic 3" w:semiHidden="1" w:unhideWhenUsed="1"/>
-    <w:lsdException w:name="Table Classic 4" w:semiHidden="1" w:unhideWhenUsed="1"/>
-    <w:lsdException w:name="Table Colorful 1" w:semiHidden="1" w:unhideWhenUsed="1"/>
-    <w:lsdException w:name="Table Colorful 2" w:semiHidden="1" w:unhideWhenUsed="1"/>
-    <w:lsdException w:name="Table Colorful 3" w:semiHidden="1" w:unhideWhenUsed="1"/>
-    <w:lsdException w:name="Table Columns 1" w:semiHidden="1" w:unhideWhenUsed="1"/>
-    <w:lsdException w:name="Table Columns 2" w:semiHidden="1" w:unhideWhenUsed="1"/>
-    <w:lsdException w:name="Table Columns 3" w:semiHidden="1" w:unhideWhenUsed="1"/>
-    <w:lsdException w:name="Table Columns 4" w:semiHidden="1" w:unhideWhenUsed="1"/>
-    <w:lsdException w:name="Table Columns 5" w:semiHidden="1" w:unhideWhenUsed="1"/>
-    <w:lsdException w:name="Table Grid 1" w:semiHidden="1" w:unhideWhenUsed="1"/>
-    <w:lsdException w:name="Table Grid 2" w:semiHidden="1" w:unhideWhenUsed="1"/>
-    <w:lsdException w:name="Table Grid 3" w:semiHidden="1" w:unhideWhenUsed="1"/>
-    <w:lsdException w:name="Table Grid 4" w:semiHidden="1" w:unhideWhenUsed="1"/>
-    <w:lsdException w:name="Table Grid 5" w:semiHidden="1" w:unhideWhenUsed="1"/>
-    <w:lsdException w:name="Table Grid 6" w:semiHidden="1" w:unhideWhenUsed="1"/>
-    <w:lsdException w:name="Table Grid 7" w:semiHidden="1" w:unhideWhenUsed="1"/>
-    <w:lsdException w:name="Table Grid 8" w:semiHidden="1" w:unhideWhenUsed="1"/>
-    <w:lsdException w:name="Table List 1" w:semiHidden="1" w:unhideWhenUsed="1"/>
-    <w:lsdException w:name="Table List 2" w:semiHidden="1" w:unhideWhenUsed="1"/>
-    <w:lsdException w:name="Table List 3" w:semiHidden="1" w:unhideWhenUsed="1"/>
-    <w:lsdException w:name="Table List 4" w:semiHidden="1" w:unhideWhenUsed="1"/>
-    <w:lsdException w:name="Table List 5" w:semiHidden="1" w:unhideWhenUsed="1"/>
-    <w:lsdException w:name="Table List 6" w:semiHidden="1" w:unhideWhenUsed="1"/>
-    <w:lsdException w:name="Table List 7" w:semiHidden="1" w:unhideWhenUsed="1"/>
-    <w:lsdException w:name="Table List 8" w:semiHidden="1" w:unhideWhenUsed="1"/>
-    <w:lsdException w:name="Table 3D effects 1" w:semiHidden="1" w:unhideWhenUsed="1"/>
-    <w:lsdException w:name="Table 3D effects 2" w:semiHidden="1" w:unhideWhenUsed="1"/>
-    <w:lsdException w:name="Table 3D effects 3" w:semiHidden="1" w:unhideWhenUsed="1"/>
-    <w:lsdException w:name="Table Contemporary" w:semiHidden="1" w:unhideWhenUsed="1"/>
-    <w:lsdException w:name="Table Elegant" w:semiHidden="1" w:unhideWhenUsed="1"/>
-    <w:lsdException w:name="Table Professional" w:semiHidden="1" w:unhideWhenUsed="1"/>
-    <w:lsdException w:name="Table Subtle 1" w:semiHidden="1" w:unhideWhenUsed="1"/>
-    <w:lsdException w:name="Table Subtle 2" w:semiHidden="1" w:unhideWhenUsed="1"/>
-    <w:lsdException w:name="Table Web 1" w:semiHidden="1" w:unhideWhenUsed="1"/>
-    <w:lsdException w:name="Table Web 2" w:semiHidden="1" w:unhideWhenUsed="1"/>
-    <w:lsdException w:name="Table Web 3" w:semiHidden="1" w:unhideWhenUsed="1"/>
-    <w:lsdException w:name="Balloon Text" w:semiHidden="1" w:unhideWhenUsed="1"/>
-    <w:lsdException w:name="Table Grid" w:uiPriority="59"/>
-    <w:lsdException w:name="Table Theme" w:semiHidden="1" w:unhideWhenUsed="1"/>
-    <w:lsdException w:name="Placeholder Text" w:semiHidden="1"/>
-    <w:lsdException w:name="No Spacing" w:uiPriority="1" w:qFormat="1"/>
-    <w:lsdException w:name="Light Shading" w:uiPriority="60"/>
-    <w:lsdException w:name="Light List" w:uiPriority="61"/>
-    <w:lsdException w:name="Light Grid" w:uiPriority="62"/>
-    <w:lsdException w:name="Medium Shading 1" w:uiPriority="63"/>
-    <w:lsdException w:name="Medium Shading 2" w:uiPriority="64"/>
-    <w:lsdException w:name="Medium List 1" w:uiPriority="65"/>
-    <w:lsdException w:name="Medium List 2" w:uiPriority="66"/>
-    <w:lsdException w:name="Medium Grid 1" w:uiPriority="67"/>
-    <w:lsdException w:name="Medium Grid 2" w:uiPriority="68"/>
-    <w:lsdException w:name="Medium Grid 3" w:uiPriority="69"/>
-    <w:lsdException w:name="Dark List" w:uiPriority="70"/>
-    <w:lsdException w:name="Colorful Shading" w:uiPriority="71"/>
-    <w:lsdException w:name="Colorful List" w:uiPriority="72"/>
-    <w:lsdException w:name="Colorful Grid" w:uiPriority="73"/>
-    <w:lsdException w:name="Light Shading Accent 1" w:uiPriority="60"/>
-    <w:lsdException w:name="Light List Accent 1" w:uiPriority="61"/>
-    <w:lsdException w:name="Light Grid Accent 1" w:uiPriority="62"/>
-    <w:lsdException w:name="Medium Shading 1 Accent 1" w:uiPriority="63"/>
-    <w:lsdException w:name="Medium Shading 2 Accent 1" w:uiPriority="64"/>
-    <w:lsdException w:name="Medium List 1 Accent 1" w:uiPriority="65"/>
-    <w:lsdException w:name="Revision" w:semiHidden="1"/>
-    <w:lsdException w:name="List Paragraph" w:uiPriority="34" w:qFormat="1"/>
-    <w:lsdException w:name="Quote" w:uiPriority="29" w:qFormat="1"/>
-    <w:lsdException w:name="Intense Quote" w:uiPriority="30" w:qFormat="1"/>
-    <w:lsdException w:name="Medium List 2 Accent 1" w:uiPriority="66"/>
-    <w:lsdException w:name="Medium Grid 1 Accent 1" w:uiPriority="67"/>
-    <w:lsdException w:name="Medium Grid 2 Accent 1" w:uiPriority="68"/>
-    <w:lsdException w:name="Medium Grid 3 Accent 1" w:uiPriority="69"/>
-    <w:lsdException w:name="Dark List Accent 1" w:uiPriority="70"/>
-    <w:lsdException w:name="Colorful Shading Accent 1" w:uiPriority="71"/>
-    <w:lsdException w:name="Colorful List Accent 1" w:uiPriority="72"/>
-    <w:lsdException w:name="Colorful Grid Accent 1" w:uiPriority="73"/>
-    <w:lsdException w:name="Light Shading Accent 2" w:uiPriority="60"/>
-    <w:lsdException w:name="Light List Accent 2" w:uiPriority="61"/>
-    <w:lsdException w:name="Light Grid Accent 2" w:uiPriority="62"/>
-    <w:lsdException w:name="Medium Shading 1 Accent 2" w:uiPriority="63"/>
-    <w:lsdException w:name="Medium Shading 2 Accent 2" w:uiPriority="64"/>
-    <w:lsdException w:name="Medium List 1 Accent 2" w:uiPriority="65"/>
-    <w:lsdException w:name="Medium List 2 Accent 2" w:uiPriority="66"/>
-    <w:lsdException w:name="Medium Grid 1 Accent 2" w:uiPriority="67"/>
-    <w:lsdException w:name="Medium Grid 2 Accent 2" w:uiPriority="68"/>
-    <w:lsdException w:name="Medium Grid 3 Accent 2" w:uiPriority="69"/>
-    <w:lsdException w:name="Dark List Accent 2" w:uiPriority="70"/>
-    <w:lsdException w:name="Colorful Shading Accent 2" w:uiPriority="71"/>
-    <w:lsdException w:name="Colorful List Accent 2" w:uiPriority="72"/>
-    <w:lsdException w:name="Colorful Grid Accent 2" w:uiPriority="73"/>
-    <w:lsdException w:name="Light Shading Accent 3" w:uiPriority="60"/>
-    <w:lsdException w:name="Light List Accent 3" w:uiPriority="61"/>
-    <w:lsdException w:name="Light Grid Accent 3" w:uiPriority="62"/>
-    <w:lsdException w:name="Medium Shading 1 Accent 3" w:uiPriority="63"/>
-    <w:lsdException w:name="Medium Shading 2 Accent 3" w:uiPriority="64"/>
-    <w:lsdException w:name="Medium List 1 Accent 3" w:uiPriority="65"/>
-    <w:lsdException w:name="Medium List 2 Accent 3" w:uiPriority="66"/>
-    <w:lsdException w:name="Medium Grid 1 Accent 3" w:uiPriority="67"/>
-    <w:lsdException w:name="Medium Grid 2 Accent 3" w:uiPriority="68"/>
-    <w:lsdException w:name="Medium Grid 3 Accent 3" w:uiPriority="69"/>
-    <w:lsdException w:name="Dark List Accent 3" w:uiPriority="70"/>
-    <w:lsdException w:name="Colorful Shading Accent 3" w:uiPriority="71"/>
-    <w:lsdException w:name="Colorful List Accent 3" w:uiPriority="72"/>
-    <w:lsdException w:name="Colorful Grid Accent 3" w:uiPriority="73"/>
-    <w:lsdException w:name="Light Shading Accent 4" w:uiPriority="60"/>
-    <w:lsdException w:name="Light List Accent 4" w:uiPriority="61"/>
-    <w:lsdException w:name="Light Grid Accent 4" w:uiPriority="62"/>
-    <w:lsdException w:name="Medium Shading 1 Accent 4" w:uiPriority="63"/>
-    <w:lsdException w:name="Medium Shading 2 Accent 4" w:uiPriority="64"/>
-    <w:lsdException w:name="Medium List 1 Accent 4" w:uiPriority="65"/>
-    <w:lsdException w:name="Medium List 2 Accent 4" w:uiPriority="66"/>
-    <w:lsdException w:name="Medium Grid 1 Accent 4" w:uiPriority="67"/>
-    <w:lsdException w:name="Medium Grid 2 Accent 4" w:uiPriority="68"/>
-    <w:lsdException w:name="Medium Grid 3 Accent 4" w:uiPriority="69"/>
-    <w:lsdException w:name="Dark List Accent 4" w:uiPriority="70"/>
-    <w:lsdException w:name="Colorful Shading Accent 4" w:uiPriority="71"/>
-    <w:lsdException w:name="Colorful List Accent 4" w:uiPriority="72"/>
-    <w:lsdException w:name="Colorful Grid Accent 4" w:uiPriority="73"/>
-    <w:lsdException w:name="Light Shading Accent 5" w:uiPriority="60"/>
-    <w:lsdException w:name="Light List Accent 5" w:uiPriority="61"/>
-    <w:lsdException w:name="Light Grid Accent 5" w:uiPriority="62"/>
-    <w:lsdException w:name="Medium Shading 1 Accent 5" w:uiPriority="63"/>
-    <w:lsdException w:name="Medium Shading 2 Accent 5" w:uiPriority="64"/>
-    <w:lsdException w:name="Medium List 1 Accent 5" w:uiPriority="65"/>
-    <w:lsdException w:name="Medium List 2 Accent 5" w:uiPriority="66"/>
-    <w:lsdException w:name="Medium Grid 1 Accent 5" w:uiPriority="67"/>
-    <w:lsdException w:name="Medium Grid 2 Accent 5" w:uiPriority="68"/>
-    <w:lsdException w:name="Medium Grid 3 Accent 5" w:uiPriority="69"/>
-    <w:lsdException w:name="Dark List Accent 5" w:uiPriority="70"/>
-    <w:lsdException w:name="Colorful Shading Accent 5" w:uiPriority="71"/>
-    <w:lsdException w:name="Colorful List Accent 5" w:uiPriority="72"/>
-    <w:lsdException w:name="Colorful Grid Accent 5" w:uiPriority="73"/>
-    <w:lsdException w:name="Light Shading Accent 6" w:uiPriority="60"/>
-    <w:lsdException w:name="Light List Accent 6" w:uiPriority="61"/>
-    <w:lsdException w:name="Light Grid Accent 6" w:uiPriority="62"/>
-    <w:lsdException w:name="Medium Shading 1 Accent 6" w:uiPriority="63"/>
-    <w:lsdException w:name="Medium Shading 2 Accent 6" w:uiPriority="64"/>
-    <w:lsdException w:name="Medium List 1 Accent 6" w:uiPriority="65"/>
-    <w:lsdException w:name="Medium List 2 Accent 6" w:uiPriority="66"/>
-    <w:lsdException w:name="Medium Grid 1 Accent 6" w:uiPriority="67"/>
-    <w:lsdException w:name="Medium Grid 2 Accent 6" w:uiPriority="68"/>
-    <w:lsdException w:name="Medium Grid 3 Accent 6" w:uiPriority="69"/>
-    <w:lsdException w:name="Dark List Accent 6" w:uiPriority="70"/>
-    <w:lsdException w:name="Colorful Shading Accent 6" w:uiPriority="71"/>
-    <w:lsdException w:name="Colorful List Accent 6" w:uiPriority="72"/>
-    <w:lsdException w:name="Colorful Grid Accent 6" w:uiPriority="73"/>
-    <w:lsdException w:name="Subtle Emphasis" w:uiPriority="19" w:qFormat="1"/>
-    <w:lsdException w:name="Intense Emphasis" w:uiPriority="21" w:qFormat="1"/>
-    <w:lsdException w:name="Subtle Reference" w:uiPriority="31" w:qFormat="1"/>
-    <w:lsdException w:name="Intense Reference" w:uiPriority="32" w:qFormat="1"/>
-    <w:lsdException w:name="Book Title" w:uiPriority="33" w:qFormat="1"/>
-    <w:lsdException w:name="Bibliography" w:semiHidden="1" w:uiPriority="37" w:unhideWhenUsed="1"/>
-    <w:lsdException w:name="TOC Heading" w:semiHidden="1" w:uiPriority="39" w:unhideWhenUsed="1" w:qFormat="1"/>
-    <w:lsdException w:name="Plain Table 1" w:uiPriority="41"/>
-    <w:lsdException w:name="Plain Table 2" w:uiPriority="42"/>
-    <w:lsdException w:name="Plain Table 3" w:uiPriority="43"/>
-    <w:lsdException w:name="Plain Table 4" w:uiPriority="44"/>
-    <w:lsdException w:name="Plain Table 5" w:uiPriority="45"/>
-    <w:lsdException w:name="Grid Table Light" w:uiPriority="40"/>
-    <w:lsdException w:name="Grid Table 1 Light" w:uiPriority="46"/>
-    <w:lsdException w:name="Grid Table 2" w:uiPriority="47"/>
-    <w:lsdException w:name="Grid Table 3" w:uiPriority="48"/>
-    <w:lsdException w:name="Grid Table 4" w:uiPriority="49"/>
-    <w:lsdException w:name="Grid Table 5 Dark" w:uiPriority="50"/>
-    <w:lsdException w:name="Grid Table 6 Colorful" w:uiPriority="51"/>
-    <w:lsdException w:name="Grid Table 7 Colorful" w:uiPriority="52"/>
-    <w:lsdException w:name="Grid Table 1 Light Accent 1" w:uiPriority="46"/>
-    <w:lsdException w:name="Grid Table 2 Accent 1" w:uiPriority="47"/>
-    <w:lsdException w:name="Grid Table 3 Accent 1" w:uiPriority="48"/>
-    <w:lsdException w:name="Grid Table 4 Accent 1" w:uiPriority="49"/>
-    <w:lsdException w:name="Grid Table 5 Dark Accent 1" w:uiPriority="50"/>
-    <w:lsdException w:name="Grid Table 6 Colorful Accent 1" w:uiPriority="51"/>
-    <w:lsdException w:name="Grid Table 7 Colorful Accent 1" w:uiPriority="52"/>
-    <w:lsdException w:name="Grid Table 1 Light Accent 2" w:uiPriority="46"/>
-    <w:lsdException w:name="Grid Table 2 Accent 2" w:uiPriority="47"/>
-    <w:lsdException w:name="Grid Table 3 Accent 2" w:uiPriority="48"/>
-    <w:lsdException w:name="Grid Table 4 Accent 2" w:uiPriority="49"/>
-    <w:lsdException w:name="Grid Table 5 Dark Accent 2" w:uiPriority="50"/>
-    <w:lsdException w:name="Grid Table 6 Colorful Accent 2" w:uiPriority="51"/>
-    <w:lsdException w:name="Grid Table 7 Colorful Accent 2" w:uiPriority="52"/>
-    <w:lsdException w:name="Grid Table 1 Light Accent 3" w:uiPriority="46"/>
-    <w:lsdException w:name="Grid Table 2 Accent 3" w:uiPriority="47"/>
-    <w:lsdException w:name="Grid Table 3 Accent 3" w:uiPriority="48"/>
-    <w:lsdException w:name="Grid Table 4 Accent 3" w:uiPriority="49"/>
-    <w:lsdException w:name="Grid Table 5 Dark Accent 3" w:uiPriority="50"/>
-    <w:lsdException w:name="Grid Table 6 Colorful Accent 3" w:uiPriority="51"/>
-    <w:lsdException w:name="Grid Table 7 Colorful Accent 3" w:uiPriority="52"/>
-    <w:lsdException w:name="Grid Table 1 Light Accent 4" w:uiPriority="46"/>
-    <w:lsdException w:name="Grid Table 2 Accent 4" w:uiPriority="47"/>
-    <w:lsdException w:name="Grid Table 3 Accent 4" w:uiPriority="48"/>
-    <w:lsdException w:name="Grid Table 4 Accent 4" w:uiPriority="49"/>
-    <w:lsdException w:name="Grid Table 5 Dark Accent 4" w:uiPriority="50"/>
-    <w:lsdException w:name="Grid Table 6 Colorful Accent 4" w:uiPriority="51"/>
-    <w:lsdException w:name="Grid Table 7 Colorful Accent 4" w:uiPriority="52"/>
-    <w:lsdException w:name="Grid Table 1 Light Accent 5" w:uiPriority="46"/>
-    <w:lsdException w:name="Grid Table 2 Accent 5" w:uiPriority="47"/>
-    <w:lsdException w:name="Grid Table 3 Accent 5" w:uiPriority="48"/>
-    <w:lsdException w:name="Grid Table 4 Accent 5" w:uiPriority="49"/>
-    <w:lsdException w:name="Grid Table 5 Dark Accent 5" w:uiPriority="50"/>
-    <w:lsdException w:name="Grid Table 6 Colorful Accent 5" w:uiPriority="51"/>
-    <w:lsdException w:name="Grid Table 7 Colorful Accent 5" w:uiPriority="52"/>
-    <w:lsdException w:name="Grid Table 1 Light Accent 6" w:uiPriority="46"/>
-    <w:lsdException w:name="Grid Table 2 Accent 6" w:uiPriority="47"/>
-    <w:lsdException w:name="Grid Table 3 Accent 6" w:uiPriority="48"/>
-    <w:lsdException w:name="Grid Table 4 Accent 6" w:uiPriority="49"/>
-    <w:lsdException w:name="Grid Table 5 Dark Accent 6" w:uiPriority="50"/>
-    <w:lsdException w:name="Grid Table 6 Colorful Accent 6" w:uiPriority="51"/>
-    <w:lsdException w:name="Grid Table 7 Colorful Accent 6" w:uiPriority="52"/>
-    <w:lsdException w:name="List Table 1 Light" w:uiPriority="46"/>
-    <w:lsdException w:name="List Table 2" w:uiPriority="47"/>
-    <w:lsdException w:name="List Table 3" w:uiPriority="48"/>
-    <w:lsdException w:name="List Table 4" w:uiPriority="49"/>
-    <w:lsdException w:name="List Table 5 Dark" w:uiPriority="50"/>
-    <w:lsdException w:name="List Table 6 Colorful" w:uiPriority="51"/>
-    <w:lsdException w:name="List Table 7 Colorful" w:uiPriority="52"/>
-    <w:lsdException w:name="List Table 1 Light Accent 1" w:uiPriority="46"/>
-    <w:lsdException w:name="List Table 2 Accent 1" w:uiPriority="47"/>
-    <w:lsdException w:name="List Table 3 Accent 1" w:uiPriority="48"/>
-    <w:lsdException w:name="List Table 4 Accent 1" w:uiPriority="49"/>
-    <w:lsdException w:name="List Table 5 Dark Accent 1" w:uiPriority="50"/>
-    <w:lsdException w:name="List Table 6 Colorful Accent 1" w:uiPriority="51"/>
-    <w:lsdException w:name="List Table 7 Colorful Accent 1" w:uiPriority="52"/>
-    <w:lsdException w:name="List Table 1 Light Accent 2" w:uiPriority="46"/>
-    <w:lsdException w:name="List Table 2 Accent 2" w:uiPriority="47"/>
-    <w:lsdException w:name="List Table 3 Accent 2" w:uiPriority="48"/>
-    <w:lsdException w:name="List Table 4 Accent 2" w:uiPriority="49"/>
-    <w:lsdException w:name="List Table 5 Dark Accent 2" w:uiPriority="50"/>
-    <w:lsdException w:name="List Table 6 Colorful Accent 2" w:uiPriority="51"/>
-    <w:lsdException w:name="List Table 7 Colorful Accent 2" w:uiPriority="52"/>
-    <w:lsdException w:name="List Table 1 Light Accent 3" w:uiPriority="46"/>
-    <w:lsdException w:name="List Table 2 Accent 3" w:uiPriority="47"/>
-    <w:lsdException w:name="List Table 3 Accent 3" w:uiPriority="48"/>
-    <w:lsdException w:name="List Table 4 Accent 3" w:uiPriority="49"/>
-    <w:lsdException w:name="List Table 5 Dark Accent 3" w:uiPriority="50"/>
-    <w:lsdException w:name="List Table 6 Colorful Accent 3" w:uiPriority="51"/>
-    <w:lsdException w:name="List Table 7 Colorful Accent 3" w:uiPriority="52"/>
-    <w:lsdException w:name="List Table 1 Light Accent 4" w:uiPriority="46"/>
-    <w:lsdException w:name="List Table 2 Accent 4" w:uiPriority="47"/>
-    <w:lsdException w:name="List Table 3 Accent 4" w:uiPriority="48"/>
-    <w:lsdException w:name="List Table 4 Accent 4" w:uiPriority="49"/>
-    <w:lsdException w:name="List Table 5 Dark Accent 4" w:uiPriority="50"/>
-    <w:lsdException w:name="List Table 6 Colorful Accent 4" w:uiPriority="51"/>
-    <w:lsdException w:name="List Table 7 Colorful Accent 4" w:uiPriority="52"/>
-    <w:lsdException w:name="List Table 1 Light Accent 5" w:uiPriority="46"/>
-    <w:lsdException w:name="List Table 2 Accent 5" w:uiPriority="47"/>
-    <w:lsdException w:name="List Table 3 Accent 5" w:uiPriority="48"/>
-    <w:lsdException w:name="List Table 4 Accent 5" w:uiPriority="49"/>
-    <w:lsdException w:name="List Table 5 Dark Accent 5" w:uiPriority="50"/>
-    <w:lsdException w:name="List Table 6 Colorful Accent 5" w:uiPriority="51"/>
-    <w:lsdException w:name="List Table 7 Colorful Accent 5" w:uiPriority="52"/>
-    <w:lsdException w:name="List Table 1 Light Accent 6" w:uiPriority="46"/>
-    <w:lsdException w:name="List Table 2 Accent 6" w:uiPriority="47"/>
-    <w:lsdException w:name="List Table 3 Accent 6" w:uiPriority="48"/>
-    <w:lsdException w:name="List Table 4 Accent 6" w:uiPriority="49"/>
-    <w:lsdException w:name="List Table 5 Dark Accent 6" w:uiPriority="50"/>
-    <w:lsdException w:name="List Table 6 Colorful Accent 6" w:uiPriority="51"/>
-    <w:lsdException w:name="List Table 7 Colorful Accent 6" w:uiPriority="52"/>
+  <w:latentStyles w:defLockedState="0" w:defUIPriority="99" w:defSemiHidden="1" w:defUnhideWhenUsed="1" w:defQFormat="0" w:count="267">
+    <w:lsdException w:name="Normal" w:semiHidden="0" w:uiPriority="0" w:unhideWhenUsed="0" w:qFormat="1"/>
+    <w:lsdException w:name="heading 1" w:semiHidden="0" w:uiPriority="0" w:unhideWhenUsed="0" w:qFormat="1"/>
+    <w:lsdException w:name="heading 2" w:uiPriority="9" w:qFormat="1"/>
+    <w:lsdException w:name="heading 3" w:uiPriority="9" w:qFormat="1"/>
+    <w:lsdException w:name="heading 4" w:uiPriority="9" w:qFormat="1"/>
+    <w:lsdException w:name="heading 5" w:uiPriority="9" w:qFormat="1"/>
+    <w:lsdException w:name="heading 6" w:uiPriority="9" w:qFormat="1"/>
+    <w:lsdException w:name="heading 7" w:uiPriority="9" w:qFormat="1"/>
+    <w:lsdException w:name="heading 8" w:uiPriority="9" w:qFormat="1"/>
+    <w:lsdException w:name="heading 9" w:uiPriority="9" w:qFormat="1"/>
+    <w:lsdException w:name="toc 1" w:uiPriority="39"/>
+    <w:lsdException w:name="toc 2" w:uiPriority="39"/>
+    <w:lsdException w:name="toc 3" w:uiPriority="39"/>
+    <w:lsdException w:name="toc 4" w:uiPriority="39"/>
+    <w:lsdException w:name="toc 5" w:uiPriority="39"/>
+    <w:lsdException w:name="toc 6" w:uiPriority="39"/>
+    <w:lsdException w:name="toc 7" w:uiPriority="39"/>
+    <w:lsdException w:name="toc 8" w:uiPriority="39"/>
+    <w:lsdException w:name="toc 9" w:uiPriority="39"/>
+    <w:lsdException w:name="header" w:uiPriority="0"/>
+    <w:lsdException w:name="caption" w:uiPriority="35" w:qFormat="1"/>
+    <w:lsdException w:name="Title" w:semiHidden="0" w:uiPriority="10" w:unhideWhenUsed="0" w:qFormat="1"/>
+    <w:lsdException w:name="Default Paragraph Font" w:uiPriority="1"/>
+    <w:lsdException w:name="Subtitle" w:semiHidden="0" w:uiPriority="11" w:unhideWhenUsed="0" w:qFormat="1"/>
+    <w:lsdException w:name="Strong" w:semiHidden="0" w:uiPriority="22" w:unhideWhenUsed="0" w:qFormat="1"/>
+    <w:lsdException w:name="Emphasis" w:semiHidden="0" w:uiPriority="20" w:unhideWhenUsed="0" w:qFormat="1"/>
+    <w:lsdException w:name="Table Grid" w:semiHidden="0" w:uiPriority="59" w:unhideWhenUsed="0"/>
+    <w:lsdException w:name="Placeholder Text" w:unhideWhenUsed="0"/>
+    <w:lsdException w:name="No Spacing" w:semiHidden="0" w:uiPriority="1" w:unhideWhenUsed="0" w:qFormat="1"/>
+    <w:lsdException w:name="Light Shading" w:semiHidden="0" w:uiPriority="60" w:unhideWhenUsed="0"/>
+    <w:lsdException w:name="Light List" w:semiHidden="0" w:uiPriority="61" w:unhideWhenUsed="0"/>
+    <w:lsdException w:name="Light Grid" w:semiHidden="0" w:uiPriority="62" w:unhideWhenUsed="0"/>
+    <w:lsdException w:name="Medium Shading 1" w:semiHidden="0" w:uiPriority="63" w:unhideWhenUsed="0"/>
+    <w:lsdException w:name="Medium Shading 2" w:semiHidden="0" w:uiPriority="64" w:unhideWhenUsed="0"/>
+    <w:lsdException w:name="Medium List 1" w:semiHidden="0" w:uiPriority="65" w:unhideWhenUsed="0"/>
+    <w:lsdException w:name="Medium List 2" w:semiHidden="0" w:uiPriority="66" w:unhideWhenUsed="0"/>
+    <w:lsdException w:name="Medium Grid 1" w:semiHidden="0" w:uiPriority="67" w:unhideWhenUsed="0"/>
+    <w:lsdException w:name="Medium Grid 2" w:semiHidden="0" w:uiPriority="68" w:unhideWhenUsed="0"/>
+    <w:lsdException w:name="Medium Grid 3" w:semiHidden="0" w:uiPriority="69" w:unhideWhenUsed="0"/>
+    <w:lsdException w:name="Dark List" w:semiHidden="0" w:uiPriority="70" w:unhideWhenUsed="0"/>
+    <w:lsdException w:name="Colorful Shading" w:semiHidden="0" w:uiPriority="71" w:unhideWhenUsed="0"/>
+    <w:lsdException w:name="Colorful List" w:semiHidden="0" w:uiPriority="72" w:unhideWhenUsed="0"/>
+    <w:lsdException w:name="Colorful Grid" w:semiHidden="0" w:uiPriority="73" w:unhideWhenUsed="0"/>
+    <w:lsdException w:name="Light Shading Accent 1" w:semiHidden="0" w:uiPriority="60" w:unhideWhenUsed="0"/>
+    <w:lsdException w:name="Light List Accent 1" w:semiHidden="0" w:uiPriority="61" w:unhideWhenUsed="0"/>
+    <w:lsdException w:name="Light Grid Accent 1" w:semiHidden="0" w:uiPriority="62" w:unhideWhenUsed="0"/>
+    <w:lsdException w:name="Medium Shading 1 Accent 1" w:semiHidden="0" w:uiPriority="63" w:unhideWhenUsed="0"/>
+    <w:lsdException w:name="Medium Shading 2 Accent 1" w:semiHidden="0" w:uiPriority="64" w:unhideWhenUsed="0"/>
+    <w:lsdException w:name="Medium List 1 Accent 1" w:semiHidden="0" w:uiPriority="65" w:unhideWhenUsed="0"/>
+    <w:lsdException w:name="Revision" w:unhideWhenUsed="0"/>
+    <w:lsdException w:name="List Paragraph" w:semiHidden="0" w:uiPriority="34" w:unhideWhenUsed="0" w:qFormat="1"/>
+    <w:lsdException w:name="Quote" w:semiHidden="0" w:uiPriority="29" w:unhideWhenUsed="0" w:qFormat="1"/>
+    <w:lsdException w:name="Intense Quote" w:semiHidden="0" w:uiPriority="30" w:unhideWhenUsed="0" w:qFormat="1"/>
+    <w:lsdException w:name="Medium List 2 Accent 1" w:semiHidden="0" w:uiPriority="66" w:unhideWhenUsed="0"/>
+    <w:lsdException w:name="Medium Grid 1 Accent 1" w:semiHidden="0" w:uiPriority="67" w:unhideWhenUsed="0"/>
+    <w:lsdException w:name="Medium Grid 2 Accent 1" w:semiHidden="0" w:uiPriority="68" w:unhideWhenUsed="0"/>
+    <w:lsdException w:name="Medium Grid 3 Accent 1" w:semiHidden="0" w:uiPriority="69" w:unhideWhenUsed="0"/>
+    <w:lsdException w:name="Dark List Accent 1" w:semiHidden="0" w:uiPriority="70" w:unhideWhenUsed="0"/>
+    <w:lsdException w:name="Colorful Shading Accent 1" w:semiHidden="0" w:uiPriority="71" w:unhideWhenUsed="0"/>
+    <w:lsdException w:name="Colorful List Accent 1" w:semiHidden="0" w:uiPriority="72" w:unhideWhenUsed="0"/>
+    <w:lsdException w:name="Colorful Grid Accent 1" w:semiHidden="0" w:uiPriority="73" w:unhideWhenUsed="0"/>
+    <w:lsdException w:name="Light Shading Accent 2" w:semiHidden="0" w:uiPriority="60" w:unhideWhenUsed="0"/>
+    <w:lsdException w:name="Light List Accent 2" w:semiHidden="0" w:uiPriority="61" w:unhideWhenUsed="0"/>
+    <w:lsdException w:name="Light Grid Accent 2" w:semiHidden="0" w:uiPriority="62" w:unhideWhenUsed="0"/>
+    <w:lsdException w:name="Medium Shading 1 Accent 2" w:semiHidden="0" w:uiPriority="63" w:unhideWhenUsed="0"/>
+    <w:lsdException w:name="Medium Shading 2 Accent 2" w:semiHidden="0" w:uiPriority="64" w:unhideWhenUsed="0"/>
+    <w:lsdException w:name="Medium List 1 Accent 2" w:semiHidden="0" w:uiPriority="65" w:unhideWhenUsed="0"/>
+    <w:lsdException w:name="Medium List 2 Accent 2" w:semiHidden="0" w:uiPriority="66" w:unhideWhenUsed="0"/>
+    <w:lsdException w:name="Medium Grid 1 Accent 2" w:semiHidden="0" w:uiPriority="67" w:unhideWhenUsed="0"/>
+    <w:lsdException w:name="Medium Grid 2 Accent 2" w:semiHidden="0" w:uiPriority="68" w:unhideWhenUsed="0"/>
+    <w:lsdException w:name="Medium Grid 3 Accent 2" w:semiHidden="0" w:uiPriority="69" w:unhideWhenUsed="0"/>
+    <w:lsdException w:name="Dark List Accent 2" w:semiHidden="0" w:uiPriority="70" w:unhideWhenUsed="0"/>
+    <w:lsdException w:name="Colorful Shading Accent 2" w:semiHidden="0" w:uiPriority="71" w:unhideWhenUsed="0"/>
+    <w:lsdException w:name="Colorful List Accent 2" w:semiHidden="0" w:uiPriority="72" w:unhideWhenUsed="0"/>
+    <w:lsdException w:name="Colorful Grid Accent 2" w:semiHidden="0" w:uiPriority="73" w:unhideWhenUsed="0"/>
+    <w:lsdException w:name="Light Shading Accent 3" w:semiHidden="0" w:uiPriority="60" w:unhideWhenUsed="0"/>
+    <w:lsdException w:name="Light List Accent 3" w:semiHidden="0" w:uiPriority="61" w:unhideWhenUsed="0"/>
+    <w:lsdException w:name="Light Grid Accent 3" w:semiHidden="0" w:uiPriority="62" w:unhideWhenUsed="0"/>
+    <w:lsdException w:name="Medium Shading 1 Accent 3" w:semiHidden="0" w:uiPriority="63" w:unhideWhenUsed="0"/>
+    <w:lsdException w:name="Medium Shading 2 Accent 3" w:semiHidden="0" w:uiPriority="64" w:unhideWhenUsed="0"/>
+    <w:lsdException w:name="Medium List 1 Accent 3" w:semiHidden="0" w:uiPriority="65" w:unhideWhenUsed="0"/>
+    <w:lsdException w:name="Medium List 2 Accent 3" w:semiHidden="0" w:uiPriority="66" w:unhideWhenUsed="0"/>
+    <w:lsdException w:name="Medium Grid 1 Accent 3" w:semiHidden="0" w:uiPriority="67" w:unhideWhenUsed="0"/>
+    <w:lsdException w:name="Medium Grid 2 Accent 3" w:semiHidden="0" w:uiPriority="68" w:unhideWhenUsed="0"/>
+    <w:lsdException w:name="Medium Grid 3 Accent 3" w:semiHidden="0" w:uiPriority="69" w:unhideWhenUsed="0"/>
+    <w:lsdException w:name="Dark List Accent 3" w:semiHidden="0" w:uiPriority="70" w:unhideWhenUsed="0"/>
+    <w:lsdException w:name="Colorful Shading Accent 3" w:semiHidden="0" w:uiPriority="71" w:unhideWhenUsed="0"/>
+    <w:lsdException w:name="Colorful List Accent 3" w:semiHidden="0" w:uiPriority="72" w:unhideWhenUsed="0"/>
+    <w:lsdException w:name="Colorful Grid Accent 3" w:semiHidden="0" w:uiPriority="73" w:unhideWhenUsed="0"/>
+    <w:lsdException w:name="Light Shading Accent 4" w:semiHidden="0" w:uiPriority="60" w:unhideWhenUsed="0"/>
+    <w:lsdException w:name="Light List Accent 4" w:semiHidden="0" w:uiPriority="61" w:unhideWhenUsed="0"/>
+    <w:lsdException w:name="Light Grid Accent 4" w:semiHidden="0" w:uiPriority="62" w:unhideWhenUsed="0"/>
+    <w:lsdException w:name="Medium Shading 1 Accent 4" w:semiHidden="0" w:uiPriority="63" w:unhideWhenUsed="0"/>
+    <w:lsdException w:name="Medium Shading 2 Accent 4" w:semiHidden="0" w:uiPriority="64" w:unhideWhenUsed="0"/>
+    <w:lsdException w:name="Medium List 1 Accent 4" w:semiHidden="0" w:uiPriority="65" w:unhideWhenUsed="0"/>
+    <w:lsdException w:name="Medium List 2 Accent 4" w:semiHidden="0" w:uiPriority="66" w:unhideWhenUsed="0"/>
+    <w:lsdException w:name="Medium Grid 1 Accent 4" w:semiHidden="0" w:uiPriority="67" w:unhideWhenUsed="0"/>
+    <w:lsdException w:name="Medium Grid 2 Accent 4" w:semiHidden="0" w:uiPriority="68" w:unhideWhenUsed="0"/>
+    <w:lsdException w:name="Medium Grid 3 Accent 4" w:semiHidden="0" w:uiPriority="69" w:unhideWhenUsed="0"/>
+    <w:lsdException w:name="Dark List Accent 4" w:semiHidden="0" w:uiPriority="70" w:unhideWhenUsed="0"/>
+    <w:lsdException w:name="Colorful Shading Accent 4" w:semiHidden="0" w:uiPriority="71" w:unhideWhenUsed="0"/>
+    <w:lsdException w:name="Colorful List Accent 4" w:semiHidden="0" w:uiPriority="72" w:unhideWhenUsed="0"/>
+    <w:lsdException w:name="Colorful Grid Accent 4" w:semiHidden="0" w:uiPriority="73" w:unhideWhenUsed="0"/>
+    <w:lsdException w:name="Light Shading Accent 5" w:semiHidden="0" w:uiPriority="60" w:unhideWhenUsed="0"/>
+    <w:lsdException w:name="Light List Accent 5" w:semiHidden="0" w:uiPriority="61" w:unhideWhenUsed="0"/>
+    <w:lsdException w:name="Light Grid Accent 5" w:semiHidden="0" w:uiPriority="62" w:unhideWhenUsed="0"/>
+    <w:lsdException w:name="Medium Shading 1 Accent 5" w:semiHidden="0" w:uiPriority="63" w:unhideWhenUsed="0"/>
+    <w:lsdException w:name="Medium Shading 2 Accent 5" w:semiHidden="0" w:uiPriority="64" w:unhideWhenUsed="0"/>
+    <w:lsdException w:name="Medium List 1 Accent 5" w:semiHidden="0" w:uiPriority="65" w:unhideWhenUsed="0"/>
+    <w:lsdException w:name="Medium List 2 Accent 5" w:semiHidden="0" w:uiPriority="66" w:unhideWhenUsed="0"/>
+    <w:lsdException w:name="Medium Grid 1 Accent 5" w:semiHidden="0" w:uiPriority="67" w:unhideWhenUsed="0"/>
+    <w:lsdException w:name="Medium Grid 2 Accent 5" w:semiHidden="0" w:uiPriority="68" w:unhideWhenUsed="0"/>
+    <w:lsdException w:name="Medium Grid 3 Accent 5" w:semiHidden="0" w:uiPriority="69" w:unhideWhenUsed="0"/>
+    <w:lsdException w:name="Dark List Accent 5" w:semiHidden="0" w:uiPriority="70" w:unhideWhenUsed="0"/>
+    <w:lsdException w:name="Colorful Shading Accent 5" w:semiHidden="0" w:uiPriority="71" w:unhideWhenUsed="0"/>
+    <w:lsdException w:name="Colorful List Accent 5" w:semiHidden="0" w:uiPriority="72" w:unhideWhenUsed="0"/>
+    <w:lsdException w:name="Colorful Grid Accent 5" w:semiHidden="0" w:uiPriority="73" w:unhideWhenUsed="0"/>
+    <w:lsdException w:name="Light Shading Accent 6" w:semiHidden="0" w:uiPriority="60" w:unhideWhenUsed="0"/>
+    <w:lsdException w:name="Light List Accent 6" w:semiHidden="0" w:uiPriority="61" w:unhideWhenUsed="0"/>
+    <w:lsdException w:name="Light Grid Accent 6" w:semiHidden="0" w:uiPriority="62" w:unhideWhenUsed="0"/>
+    <w:lsdException w:name="Medium Shading 1 Accent 6" w:semiHidden="0" w:uiPriority="63" w:unhideWhenUsed="0"/>
+    <w:lsdException w:name="Medium Shading 2 Accent 6" w:semiHidden="0" w:uiPriority="64" w:unhideWhenUsed="0"/>
+    <w:lsdException w:name="Medium List 1 Accent 6" w:semiHidden="0" w:uiPriority="65" w:unhideWhenUsed="0"/>
+    <w:lsdException w:name="Medium List 2 Accent 6" w:semiHidden="0" w:uiPriority="66" w:unhideWhenUsed="0"/>
+    <w:lsdException w:name="Medium Grid 1 Accent 6" w:semiHidden="0" w:uiPriority="67" w:unhideWhenUsed="0"/>
+    <w:lsdException w:name="Medium Grid 2 Accent 6" w:semiHidden="0" w:uiPriority="68" w:unhideWhenUsed="0"/>
+    <w:lsdException w:name="Medium Grid 3 Accent 6" w:semiHidden="0" w:uiPriority="69" w:unhideWhenUsed="0"/>
+    <w:lsdException w:name="Dark List Accent 6" w:semiHidden="0" w:uiPriority="70" w:unhideWhenUsed="0"/>
+    <w:lsdException w:name="Colorful Shading Accent 6" w:semiHidden="0" w:uiPriority="71" w:unhideWhenUsed="0"/>
+    <w:lsdException w:name="Colorful List Accent 6" w:semiHidden="0" w:uiPriority="72" w:unhideWhenUsed="0"/>
+    <w:lsdException w:name="Colorful Grid Accent 6" w:semiHidden="0" w:uiPriority="73" w:unhideWhenUsed="0"/>
+    <w:lsdException w:name="Subtle Emphasis" w:semiHidden="0" w:uiPriority="19" w:unhideWhenUsed="0" w:qFormat="1"/>
+    <w:lsdException w:name="Intense Emphasis" w:semiHidden="0" w:uiPriority="21" w:unhideWhenUsed="0" w:qFormat="1"/>
+    <w:lsdException w:name="Subtle Reference" w:semiHidden="0" w:uiPriority="31" w:unhideWhenUsed="0" w:qFormat="1"/>
+    <w:lsdException w:name="Intense Reference" w:semiHidden="0" w:uiPriority="32" w:unhideWhenUsed="0" w:qFormat="1"/>
+    <w:lsdException w:name="Book Title" w:semiHidden="0" w:uiPriority="33" w:unhideWhenUsed="0" w:qFormat="1"/>
+    <w:lsdException w:name="Bibliography" w:uiPriority="37"/>
+    <w:lsdException w:name="TOC Heading" w:uiPriority="39" w:qFormat="1"/>
   </w:latentStyles>
   <w:style w:type="paragraph" w:default="1" w:styleId="Normal">
     <w:name w:val="Normal"/>
@@ -5655,7 +7434,7 @@
       </w:tblCellMar>
     </w:tblPr>
   </w:style>
-  <w:style w:type="paragraph" w:styleId="Puesto">
+  <w:style w:type="paragraph" w:styleId="Ttulo">
     <w:name w:val="Title"/>
     <w:basedOn w:val="Normal"/>
     <w:next w:val="Normal"/>
@@ -5692,12 +7471,6 @@
     <w:tblPr>
       <w:tblStyleRowBandSize w:val="1"/>
       <w:tblStyleColBandSize w:val="1"/>
-      <w:tblCellMar>
-        <w:top w:w="0" w:type="dxa"/>
-        <w:left w:w="0" w:type="dxa"/>
-        <w:bottom w:w="0" w:type="dxa"/>
-        <w:right w:w="0" w:type="dxa"/>
-      </w:tblCellMar>
     </w:tblPr>
   </w:style>
   <w:style w:type="table" w:customStyle="1" w:styleId="a0">
@@ -5761,9 +7534,7 @@
       <w:tblStyleRowBandSize w:val="1"/>
       <w:tblStyleColBandSize w:val="1"/>
       <w:tblCellMar>
-        <w:top w:w="0" w:type="dxa"/>
         <w:left w:w="115" w:type="dxa"/>
-        <w:bottom w:w="0" w:type="dxa"/>
         <w:right w:w="115" w:type="dxa"/>
       </w:tblCellMar>
     </w:tblPr>
@@ -5777,9 +7548,7 @@
       <w:tblStyleRowBandSize w:val="1"/>
       <w:tblStyleColBandSize w:val="1"/>
       <w:tblCellMar>
-        <w:top w:w="0" w:type="dxa"/>
         <w:left w:w="115" w:type="dxa"/>
-        <w:bottom w:w="0" w:type="dxa"/>
         <w:right w:w="115" w:type="dxa"/>
       </w:tblCellMar>
     </w:tblPr>
@@ -5793,9 +7562,7 @@
       <w:tblStyleRowBandSize w:val="1"/>
       <w:tblStyleColBandSize w:val="1"/>
       <w:tblCellMar>
-        <w:top w:w="0" w:type="dxa"/>
         <w:left w:w="115" w:type="dxa"/>
-        <w:bottom w:w="0" w:type="dxa"/>
         <w:right w:w="115" w:type="dxa"/>
       </w:tblCellMar>
     </w:tblPr>
@@ -5809,9 +7576,7 @@
       <w:tblStyleRowBandSize w:val="1"/>
       <w:tblStyleColBandSize w:val="1"/>
       <w:tblCellMar>
-        <w:top w:w="0" w:type="dxa"/>
         <w:left w:w="115" w:type="dxa"/>
-        <w:bottom w:w="0" w:type="dxa"/>
         <w:right w:w="115" w:type="dxa"/>
       </w:tblCellMar>
     </w:tblPr>
@@ -5825,9 +7590,7 @@
       <w:tblStyleRowBandSize w:val="1"/>
       <w:tblStyleColBandSize w:val="1"/>
       <w:tblCellMar>
-        <w:top w:w="0" w:type="dxa"/>
         <w:left w:w="115" w:type="dxa"/>
-        <w:bottom w:w="0" w:type="dxa"/>
         <w:right w:w="115" w:type="dxa"/>
       </w:tblCellMar>
     </w:tblPr>
@@ -5841,9 +7604,7 @@
       <w:tblStyleRowBandSize w:val="1"/>
       <w:tblStyleColBandSize w:val="1"/>
       <w:tblCellMar>
-        <w:top w:w="0" w:type="dxa"/>
         <w:left w:w="115" w:type="dxa"/>
-        <w:bottom w:w="0" w:type="dxa"/>
         <w:right w:w="115" w:type="dxa"/>
       </w:tblCellMar>
     </w:tblPr>
@@ -5857,9 +7618,7 @@
       <w:tblStyleRowBandSize w:val="1"/>
       <w:tblStyleColBandSize w:val="1"/>
       <w:tblCellMar>
-        <w:top w:w="0" w:type="dxa"/>
         <w:left w:w="115" w:type="dxa"/>
-        <w:bottom w:w="0" w:type="dxa"/>
         <w:right w:w="115" w:type="dxa"/>
       </w:tblCellMar>
     </w:tblPr>
@@ -5873,9 +7632,7 @@
       <w:tblStyleRowBandSize w:val="1"/>
       <w:tblStyleColBandSize w:val="1"/>
       <w:tblCellMar>
-        <w:top w:w="0" w:type="dxa"/>
         <w:left w:w="115" w:type="dxa"/>
-        <w:bottom w:w="0" w:type="dxa"/>
         <w:right w:w="115" w:type="dxa"/>
       </w:tblCellMar>
     </w:tblPr>
@@ -5982,17 +7739,10 @@
     <w:tblPr>
       <w:tblStyleRowBandSize w:val="1"/>
       <w:tblStyleColBandSize w:val="1"/>
-      <w:tblInd w:w="0" w:type="dxa"/>
       <w:tblBorders>
         <w:top w:val="single" w:sz="18" w:space="0" w:color="auto"/>
         <w:bottom w:val="single" w:sz="18" w:space="0" w:color="auto"/>
       </w:tblBorders>
-      <w:tblCellMar>
-        <w:top w:w="0" w:type="dxa"/>
-        <w:left w:w="108" w:type="dxa"/>
-        <w:bottom w:w="0" w:type="dxa"/>
-        <w:right w:w="108" w:type="dxa"/>
-      </w:tblCellMar>
     </w:tblPr>
     <w:tblStylePr w:type="firstRow">
       <w:pPr>
@@ -6129,7 +7879,6 @@
       <w:spacing w:after="0" w:line="240" w:lineRule="auto"/>
     </w:pPr>
     <w:tblPr>
-      <w:tblInd w:w="0" w:type="dxa"/>
       <w:tblBorders>
         <w:top w:val="single" w:sz="4" w:space="0" w:color="auto"/>
         <w:left w:val="single" w:sz="4" w:space="0" w:color="auto"/>
@@ -6138,12 +7887,6 @@
         <w:insideH w:val="single" w:sz="4" w:space="0" w:color="auto"/>
         <w:insideV w:val="single" w:sz="4" w:space="0" w:color="auto"/>
       </w:tblBorders>
-      <w:tblCellMar>
-        <w:top w:w="0" w:type="dxa"/>
-        <w:left w:w="108" w:type="dxa"/>
-        <w:bottom w:w="0" w:type="dxa"/>
-        <w:right w:w="108" w:type="dxa"/>
-      </w:tblCellMar>
     </w:tblPr>
   </w:style>
   <w:style w:type="table" w:customStyle="1" w:styleId="Tablanormal31">
@@ -6157,6 +7900,489 @@
     <w:tblPr>
       <w:tblStyleRowBandSize w:val="1"/>
       <w:tblStyleColBandSize w:val="1"/>
+    </w:tblPr>
+    <w:tblStylePr w:type="firstRow">
+      <w:rPr>
+        <w:b/>
+        <w:bCs/>
+        <w:caps/>
+      </w:rPr>
+      <w:tblPr/>
+      <w:tcPr>
+        <w:tcBorders>
+          <w:bottom w:val="single" w:sz="4" w:space="0" w:color="7F7F7F" w:themeColor="text1" w:themeTint="80"/>
+        </w:tcBorders>
+      </w:tcPr>
+    </w:tblStylePr>
+    <w:tblStylePr w:type="lastRow">
+      <w:rPr>
+        <w:b/>
+        <w:bCs/>
+        <w:caps/>
+      </w:rPr>
+      <w:tblPr/>
+      <w:tcPr>
+        <w:tcBorders>
+          <w:top w:val="nil"/>
+        </w:tcBorders>
+      </w:tcPr>
+    </w:tblStylePr>
+    <w:tblStylePr w:type="firstCol">
+      <w:rPr>
+        <w:b/>
+        <w:bCs/>
+        <w:caps/>
+      </w:rPr>
+      <w:tblPr/>
+      <w:tcPr>
+        <w:tcBorders>
+          <w:right w:val="single" w:sz="4" w:space="0" w:color="7F7F7F" w:themeColor="text1" w:themeTint="80"/>
+        </w:tcBorders>
+      </w:tcPr>
+    </w:tblStylePr>
+    <w:tblStylePr w:type="lastCol">
+      <w:rPr>
+        <w:b/>
+        <w:bCs/>
+        <w:caps/>
+      </w:rPr>
+      <w:tblPr/>
+      <w:tcPr>
+        <w:tcBorders>
+          <w:left w:val="nil"/>
+        </w:tcBorders>
+      </w:tcPr>
+    </w:tblStylePr>
+    <w:tblStylePr w:type="band1Vert">
+      <w:tblPr/>
+      <w:tcPr>
+        <w:shd w:val="clear" w:color="auto" w:fill="F2F2F2" w:themeFill="background1" w:themeFillShade="F2"/>
+      </w:tcPr>
+    </w:tblStylePr>
+    <w:tblStylePr w:type="band1Horz">
+      <w:tblPr/>
+      <w:tcPr>
+        <w:shd w:val="clear" w:color="auto" w:fill="F2F2F2" w:themeFill="background1" w:themeFillShade="F2"/>
+      </w:tcPr>
+    </w:tblStylePr>
+    <w:tblStylePr w:type="neCell">
+      <w:tblPr/>
+      <w:tcPr>
+        <w:tcBorders>
+          <w:left w:val="nil"/>
+        </w:tcBorders>
+      </w:tcPr>
+    </w:tblStylePr>
+    <w:tblStylePr w:type="nwCell">
+      <w:tblPr/>
+      <w:tcPr>
+        <w:tcBorders>
+          <w:right w:val="nil"/>
+        </w:tcBorders>
+      </w:tcPr>
+    </w:tblStylePr>
+  </w:style>
+  <w:style w:type="paragraph" w:styleId="Prrafodelista">
+    <w:name w:val="List Paragraph"/>
+    <w:basedOn w:val="Normal"/>
+    <w:uiPriority w:val="34"/>
+    <w:qFormat/>
+    <w:rsid w:val="007D57A5"/>
+    <w:pPr>
+      <w:ind w:left="720"/>
+      <w:contextualSpacing/>
+    </w:pPr>
+  </w:style>
+  <w:style w:type="paragraph" w:styleId="TtulodeTDC">
+    <w:name w:val="TOC Heading"/>
+    <w:basedOn w:val="Ttulo1"/>
+    <w:next w:val="Normal"/>
+    <w:uiPriority w:val="39"/>
+    <w:unhideWhenUsed/>
+    <w:qFormat/>
+    <w:rsid w:val="00B81116"/>
+    <w:pPr>
+      <w:spacing w:before="240" w:after="0" w:line="259" w:lineRule="auto"/>
+      <w:contextualSpacing w:val="0"/>
+      <w:outlineLvl w:val="9"/>
+    </w:pPr>
+    <w:rPr>
+      <w:rFonts w:asciiTheme="majorHAnsi" w:eastAsiaTheme="majorEastAsia" w:hAnsiTheme="majorHAnsi" w:cstheme="majorBidi"/>
+      <w:b w:val="0"/>
+      <w:color w:val="365F91" w:themeColor="accent1" w:themeShade="BF"/>
+      <w:sz w:val="32"/>
+      <w:szCs w:val="32"/>
+      <w:lang w:val="es-ES" w:eastAsia="es-ES"/>
+    </w:rPr>
+  </w:style>
+  <w:style w:type="paragraph" w:styleId="TDC2">
+    <w:name w:val="toc 2"/>
+    <w:basedOn w:val="Normal"/>
+    <w:next w:val="Normal"/>
+    <w:autoRedefine/>
+    <w:uiPriority w:val="39"/>
+    <w:unhideWhenUsed/>
+    <w:rsid w:val="00B81116"/>
+    <w:pPr>
+      <w:spacing w:after="100"/>
+      <w:ind w:left="220"/>
+    </w:pPr>
+  </w:style>
+  <w:style w:type="character" w:styleId="Hipervnculo">
+    <w:name w:val="Hyperlink"/>
+    <w:basedOn w:val="Fuentedeprrafopredeter"/>
+    <w:uiPriority w:val="99"/>
+    <w:unhideWhenUsed/>
+    <w:rsid w:val="00B81116"/>
+    <w:rPr>
+      <w:color w:val="0000FF" w:themeColor="hyperlink"/>
+      <w:u w:val="single"/>
+    </w:rPr>
+  </w:style>
+  <w:style w:type="paragraph" w:styleId="Citadestacada">
+    <w:name w:val="Intense Quote"/>
+    <w:basedOn w:val="Normal"/>
+    <w:next w:val="Normal"/>
+    <w:link w:val="CitadestacadaCar"/>
+    <w:uiPriority w:val="30"/>
+    <w:qFormat/>
+    <w:rsid w:val="00A16066"/>
+    <w:pPr>
+      <w:widowControl w:val="0"/>
+      <w:pBdr>
+        <w:bottom w:val="single" w:sz="4" w:space="4" w:color="4F81BD" w:themeColor="accent1"/>
+      </w:pBdr>
+      <w:spacing w:before="200" w:after="280" w:line="240" w:lineRule="auto"/>
+      <w:ind w:left="936" w:right="936"/>
+    </w:pPr>
+    <w:rPr>
+      <w:rFonts w:ascii="Times New Roman" w:eastAsia="Times New Roman" w:hAnsi="Times New Roman" w:cs="Times New Roman"/>
+      <w:b/>
+      <w:bCs/>
+      <w:i/>
+      <w:iCs/>
+      <w:color w:val="4F81BD" w:themeColor="accent1"/>
+      <w:sz w:val="20"/>
+      <w:lang w:val="es-PE" w:eastAsia="es-PE"/>
+    </w:rPr>
+  </w:style>
+  <w:style w:type="character" w:customStyle="1" w:styleId="CitadestacadaCar">
+    <w:name w:val="Cita destacada Car"/>
+    <w:basedOn w:val="Fuentedeprrafopredeter"/>
+    <w:link w:val="Citadestacada"/>
+    <w:uiPriority w:val="30"/>
+    <w:rsid w:val="00A16066"/>
+    <w:rPr>
+      <w:rFonts w:ascii="Times New Roman" w:eastAsia="Times New Roman" w:hAnsi="Times New Roman" w:cs="Times New Roman"/>
+      <w:b/>
+      <w:bCs/>
+      <w:i/>
+      <w:iCs/>
+      <w:color w:val="4F81BD" w:themeColor="accent1"/>
+      <w:sz w:val="20"/>
+      <w:lang w:val="es-PE" w:eastAsia="es-PE"/>
+    </w:rPr>
+  </w:style>
+  <w:style w:type="paragraph" w:styleId="TDC1">
+    <w:name w:val="toc 1"/>
+    <w:basedOn w:val="Normal"/>
+    <w:next w:val="Normal"/>
+    <w:autoRedefine/>
+    <w:uiPriority w:val="39"/>
+    <w:unhideWhenUsed/>
+    <w:rsid w:val="006B3A3C"/>
+    <w:pPr>
+      <w:spacing w:after="100"/>
+    </w:pPr>
+  </w:style>
+  <w:style w:type="paragraph" w:styleId="NormalWeb">
+    <w:name w:val="Normal (Web)"/>
+    <w:basedOn w:val="Normal"/>
+    <w:uiPriority w:val="99"/>
+    <w:semiHidden/>
+    <w:unhideWhenUsed/>
+    <w:rsid w:val="00403811"/>
+    <w:pPr>
+      <w:spacing w:before="100" w:beforeAutospacing="1" w:after="100" w:afterAutospacing="1" w:line="240" w:lineRule="auto"/>
+    </w:pPr>
+    <w:rPr>
+      <w:rFonts w:ascii="Times New Roman" w:eastAsia="Times New Roman" w:hAnsi="Times New Roman" w:cs="Times New Roman"/>
+      <w:color w:val="auto"/>
+      <w:sz w:val="24"/>
+      <w:szCs w:val="24"/>
+      <w:lang w:val="es-PE" w:eastAsia="es-PE"/>
+    </w:rPr>
+  </w:style>
+</w:styles>
+</file>
+
+<file path=word/stylesWithEffects.xml><?xml version="1.0" encoding="utf-8"?>
+<w:styles xmlns:wpc="http://schemas.microsoft.com/office/word/2010/wordprocessingCanvas" xmlns:mc="http://schemas.openxmlformats.org/markup-compatibility/2006" xmlns:o="urn:schemas-microsoft-com:office:office" xmlns:r="http://schemas.openxmlformats.org/officeDocument/2006/relationships" xmlns:m="http://schemas.openxmlformats.org/officeDocument/2006/math" xmlns:v="urn:schemas-microsoft-com:vml" xmlns:wp14="http://schemas.microsoft.com/office/word/2010/wordprocessingDrawing" xmlns:wp="http://schemas.openxmlformats.org/drawingml/2006/wordprocessingDrawing" xmlns:w10="urn:schemas-microsoft-com:office:word" xmlns:w="http://schemas.openxmlformats.org/wordprocessingml/2006/main" xmlns:w14="http://schemas.microsoft.com/office/word/2010/wordml" xmlns:wpg="http://schemas.microsoft.com/office/word/2010/wordprocessingGroup" xmlns:wpi="http://schemas.microsoft.com/office/word/2010/wordprocessingInk" xmlns:wne="http://schemas.microsoft.com/office/word/2006/wordml" xmlns:wps="http://schemas.microsoft.com/office/word/2010/wordprocessingShape" mc:Ignorable="w14 wp14">
+  <w:docDefaults>
+    <w:rPrDefault>
+      <w:rPr>
+        <w:rFonts w:ascii="Calibri" w:eastAsia="Calibri" w:hAnsi="Calibri" w:cs="Calibri"/>
+        <w:color w:val="000000"/>
+        <w:sz w:val="22"/>
+        <w:lang w:val="es-MX" w:eastAsia="es-MX" w:bidi="ar-SA"/>
+      </w:rPr>
+    </w:rPrDefault>
+    <w:pPrDefault>
+      <w:pPr>
+        <w:spacing w:after="200" w:line="276" w:lineRule="auto"/>
+      </w:pPr>
+    </w:pPrDefault>
+  </w:docDefaults>
+  <w:latentStyles w:defLockedState="0" w:defUIPriority="99" w:defSemiHidden="1" w:defUnhideWhenUsed="1" w:defQFormat="0" w:count="267">
+    <w:lsdException w:name="Normal" w:semiHidden="0" w:uiPriority="0" w:unhideWhenUsed="0" w:qFormat="1"/>
+    <w:lsdException w:name="heading 1" w:semiHidden="0" w:uiPriority="0" w:unhideWhenUsed="0" w:qFormat="1"/>
+    <w:lsdException w:name="heading 2" w:uiPriority="9" w:qFormat="1"/>
+    <w:lsdException w:name="heading 3" w:uiPriority="9" w:qFormat="1"/>
+    <w:lsdException w:name="heading 4" w:uiPriority="9" w:qFormat="1"/>
+    <w:lsdException w:name="heading 5" w:uiPriority="9" w:qFormat="1"/>
+    <w:lsdException w:name="heading 6" w:uiPriority="9" w:qFormat="1"/>
+    <w:lsdException w:name="heading 7" w:uiPriority="9" w:qFormat="1"/>
+    <w:lsdException w:name="heading 8" w:uiPriority="9" w:qFormat="1"/>
+    <w:lsdException w:name="heading 9" w:uiPriority="9" w:qFormat="1"/>
+    <w:lsdException w:name="toc 1" w:uiPriority="39"/>
+    <w:lsdException w:name="toc 2" w:uiPriority="39"/>
+    <w:lsdException w:name="toc 3" w:uiPriority="39"/>
+    <w:lsdException w:name="toc 4" w:uiPriority="39"/>
+    <w:lsdException w:name="toc 5" w:uiPriority="39"/>
+    <w:lsdException w:name="toc 6" w:uiPriority="39"/>
+    <w:lsdException w:name="toc 7" w:uiPriority="39"/>
+    <w:lsdException w:name="toc 8" w:uiPriority="39"/>
+    <w:lsdException w:name="toc 9" w:uiPriority="39"/>
+    <w:lsdException w:name="header" w:uiPriority="0"/>
+    <w:lsdException w:name="caption" w:uiPriority="35" w:qFormat="1"/>
+    <w:lsdException w:name="Title" w:semiHidden="0" w:uiPriority="10" w:unhideWhenUsed="0" w:qFormat="1"/>
+    <w:lsdException w:name="Default Paragraph Font" w:uiPriority="1"/>
+    <w:lsdException w:name="Subtitle" w:semiHidden="0" w:uiPriority="11" w:unhideWhenUsed="0" w:qFormat="1"/>
+    <w:lsdException w:name="Strong" w:semiHidden="0" w:uiPriority="22" w:unhideWhenUsed="0" w:qFormat="1"/>
+    <w:lsdException w:name="Emphasis" w:semiHidden="0" w:uiPriority="20" w:unhideWhenUsed="0" w:qFormat="1"/>
+    <w:lsdException w:name="Table Grid" w:semiHidden="0" w:uiPriority="59" w:unhideWhenUsed="0"/>
+    <w:lsdException w:name="Placeholder Text" w:unhideWhenUsed="0"/>
+    <w:lsdException w:name="No Spacing" w:semiHidden="0" w:uiPriority="1" w:unhideWhenUsed="0" w:qFormat="1"/>
+    <w:lsdException w:name="Light Shading" w:semiHidden="0" w:uiPriority="60" w:unhideWhenUsed="0"/>
+    <w:lsdException w:name="Light List" w:semiHidden="0" w:uiPriority="61" w:unhideWhenUsed="0"/>
+    <w:lsdException w:name="Light Grid" w:semiHidden="0" w:uiPriority="62" w:unhideWhenUsed="0"/>
+    <w:lsdException w:name="Medium Shading 1" w:semiHidden="0" w:uiPriority="63" w:unhideWhenUsed="0"/>
+    <w:lsdException w:name="Medium Shading 2" w:semiHidden="0" w:uiPriority="64" w:unhideWhenUsed="0"/>
+    <w:lsdException w:name="Medium List 1" w:semiHidden="0" w:uiPriority="65" w:unhideWhenUsed="0"/>
+    <w:lsdException w:name="Medium List 2" w:semiHidden="0" w:uiPriority="66" w:unhideWhenUsed="0"/>
+    <w:lsdException w:name="Medium Grid 1" w:semiHidden="0" w:uiPriority="67" w:unhideWhenUsed="0"/>
+    <w:lsdException w:name="Medium Grid 2" w:semiHidden="0" w:uiPriority="68" w:unhideWhenUsed="0"/>
+    <w:lsdException w:name="Medium Grid 3" w:semiHidden="0" w:uiPriority="69" w:unhideWhenUsed="0"/>
+    <w:lsdException w:name="Dark List" w:semiHidden="0" w:uiPriority="70" w:unhideWhenUsed="0"/>
+    <w:lsdException w:name="Colorful Shading" w:semiHidden="0" w:uiPriority="71" w:unhideWhenUsed="0"/>
+    <w:lsdException w:name="Colorful List" w:semiHidden="0" w:uiPriority="72" w:unhideWhenUsed="0"/>
+    <w:lsdException w:name="Colorful Grid" w:semiHidden="0" w:uiPriority="73" w:unhideWhenUsed="0"/>
+    <w:lsdException w:name="Light Shading Accent 1" w:semiHidden="0" w:uiPriority="60" w:unhideWhenUsed="0"/>
+    <w:lsdException w:name="Light List Accent 1" w:semiHidden="0" w:uiPriority="61" w:unhideWhenUsed="0"/>
+    <w:lsdException w:name="Light Grid Accent 1" w:semiHidden="0" w:uiPriority="62" w:unhideWhenUsed="0"/>
+    <w:lsdException w:name="Medium Shading 1 Accent 1" w:semiHidden="0" w:uiPriority="63" w:unhideWhenUsed="0"/>
+    <w:lsdException w:name="Medium Shading 2 Accent 1" w:semiHidden="0" w:uiPriority="64" w:unhideWhenUsed="0"/>
+    <w:lsdException w:name="Medium List 1 Accent 1" w:semiHidden="0" w:uiPriority="65" w:unhideWhenUsed="0"/>
+    <w:lsdException w:name="Revision" w:unhideWhenUsed="0"/>
+    <w:lsdException w:name="List Paragraph" w:semiHidden="0" w:uiPriority="34" w:unhideWhenUsed="0" w:qFormat="1"/>
+    <w:lsdException w:name="Quote" w:semiHidden="0" w:uiPriority="29" w:unhideWhenUsed="0" w:qFormat="1"/>
+    <w:lsdException w:name="Intense Quote" w:semiHidden="0" w:uiPriority="30" w:unhideWhenUsed="0" w:qFormat="1"/>
+    <w:lsdException w:name="Medium List 2 Accent 1" w:semiHidden="0" w:uiPriority="66" w:unhideWhenUsed="0"/>
+    <w:lsdException w:name="Medium Grid 1 Accent 1" w:semiHidden="0" w:uiPriority="67" w:unhideWhenUsed="0"/>
+    <w:lsdException w:name="Medium Grid 2 Accent 1" w:semiHidden="0" w:uiPriority="68" w:unhideWhenUsed="0"/>
+    <w:lsdException w:name="Medium Grid 3 Accent 1" w:semiHidden="0" w:uiPriority="69" w:unhideWhenUsed="0"/>
+    <w:lsdException w:name="Dark List Accent 1" w:semiHidden="0" w:uiPriority="70" w:unhideWhenUsed="0"/>
+    <w:lsdException w:name="Colorful Shading Accent 1" w:semiHidden="0" w:uiPriority="71" w:unhideWhenUsed="0"/>
+    <w:lsdException w:name="Colorful List Accent 1" w:semiHidden="0" w:uiPriority="72" w:unhideWhenUsed="0"/>
+    <w:lsdException w:name="Colorful Grid Accent 1" w:semiHidden="0" w:uiPriority="73" w:unhideWhenUsed="0"/>
+    <w:lsdException w:name="Light Shading Accent 2" w:semiHidden="0" w:uiPriority="60" w:unhideWhenUsed="0"/>
+    <w:lsdException w:name="Light List Accent 2" w:semiHidden="0" w:uiPriority="61" w:unhideWhenUsed="0"/>
+    <w:lsdException w:name="Light Grid Accent 2" w:semiHidden="0" w:uiPriority="62" w:unhideWhenUsed="0"/>
+    <w:lsdException w:name="Medium Shading 1 Accent 2" w:semiHidden="0" w:uiPriority="63" w:unhideWhenUsed="0"/>
+    <w:lsdException w:name="Medium Shading 2 Accent 2" w:semiHidden="0" w:uiPriority="64" w:unhideWhenUsed="0"/>
+    <w:lsdException w:name="Medium List 1 Accent 2" w:semiHidden="0" w:uiPriority="65" w:unhideWhenUsed="0"/>
+    <w:lsdException w:name="Medium List 2 Accent 2" w:semiHidden="0" w:uiPriority="66" w:unhideWhenUsed="0"/>
+    <w:lsdException w:name="Medium Grid 1 Accent 2" w:semiHidden="0" w:uiPriority="67" w:unhideWhenUsed="0"/>
+    <w:lsdException w:name="Medium Grid 2 Accent 2" w:semiHidden="0" w:uiPriority="68" w:unhideWhenUsed="0"/>
+    <w:lsdException w:name="Medium Grid 3 Accent 2" w:semiHidden="0" w:uiPriority="69" w:unhideWhenUsed="0"/>
+    <w:lsdException w:name="Dark List Accent 2" w:semiHidden="0" w:uiPriority="70" w:unhideWhenUsed="0"/>
+    <w:lsdException w:name="Colorful Shading Accent 2" w:semiHidden="0" w:uiPriority="71" w:unhideWhenUsed="0"/>
+    <w:lsdException w:name="Colorful List Accent 2" w:semiHidden="0" w:uiPriority="72" w:unhideWhenUsed="0"/>
+    <w:lsdException w:name="Colorful Grid Accent 2" w:semiHidden="0" w:uiPriority="73" w:unhideWhenUsed="0"/>
+    <w:lsdException w:name="Light Shading Accent 3" w:semiHidden="0" w:uiPriority="60" w:unhideWhenUsed="0"/>
+    <w:lsdException w:name="Light List Accent 3" w:semiHidden="0" w:uiPriority="61" w:unhideWhenUsed="0"/>
+    <w:lsdException w:name="Light Grid Accent 3" w:semiHidden="0" w:uiPriority="62" w:unhideWhenUsed="0"/>
+    <w:lsdException w:name="Medium Shading 1 Accent 3" w:semiHidden="0" w:uiPriority="63" w:unhideWhenUsed="0"/>
+    <w:lsdException w:name="Medium Shading 2 Accent 3" w:semiHidden="0" w:uiPriority="64" w:unhideWhenUsed="0"/>
+    <w:lsdException w:name="Medium List 1 Accent 3" w:semiHidden="0" w:uiPriority="65" w:unhideWhenUsed="0"/>
+    <w:lsdException w:name="Medium List 2 Accent 3" w:semiHidden="0" w:uiPriority="66" w:unhideWhenUsed="0"/>
+    <w:lsdException w:name="Medium Grid 1 Accent 3" w:semiHidden="0" w:uiPriority="67" w:unhideWhenUsed="0"/>
+    <w:lsdException w:name="Medium Grid 2 Accent 3" w:semiHidden="0" w:uiPriority="68" w:unhideWhenUsed="0"/>
+    <w:lsdException w:name="Medium Grid 3 Accent 3" w:semiHidden="0" w:uiPriority="69" w:unhideWhenUsed="0"/>
+    <w:lsdException w:name="Dark List Accent 3" w:semiHidden="0" w:uiPriority="70" w:unhideWhenUsed="0"/>
+    <w:lsdException w:name="Colorful Shading Accent 3" w:semiHidden="0" w:uiPriority="71" w:unhideWhenUsed="0"/>
+    <w:lsdException w:name="Colorful List Accent 3" w:semiHidden="0" w:uiPriority="72" w:unhideWhenUsed="0"/>
+    <w:lsdException w:name="Colorful Grid Accent 3" w:semiHidden="0" w:uiPriority="73" w:unhideWhenUsed="0"/>
+    <w:lsdException w:name="Light Shading Accent 4" w:semiHidden="0" w:uiPriority="60" w:unhideWhenUsed="0"/>
+    <w:lsdException w:name="Light List Accent 4" w:semiHidden="0" w:uiPriority="61" w:unhideWhenUsed="0"/>
+    <w:lsdException w:name="Light Grid Accent 4" w:semiHidden="0" w:uiPriority="62" w:unhideWhenUsed="0"/>
+    <w:lsdException w:name="Medium Shading 1 Accent 4" w:semiHidden="0" w:uiPriority="63" w:unhideWhenUsed="0"/>
+    <w:lsdException w:name="Medium Shading 2 Accent 4" w:semiHidden="0" w:uiPriority="64" w:unhideWhenUsed="0"/>
+    <w:lsdException w:name="Medium List 1 Accent 4" w:semiHidden="0" w:uiPriority="65" w:unhideWhenUsed="0"/>
+    <w:lsdException w:name="Medium List 2 Accent 4" w:semiHidden="0" w:uiPriority="66" w:unhideWhenUsed="0"/>
+    <w:lsdException w:name="Medium Grid 1 Accent 4" w:semiHidden="0" w:uiPriority="67" w:unhideWhenUsed="0"/>
+    <w:lsdException w:name="Medium Grid 2 Accent 4" w:semiHidden="0" w:uiPriority="68" w:unhideWhenUsed="0"/>
+    <w:lsdException w:name="Medium Grid 3 Accent 4" w:semiHidden="0" w:uiPriority="69" w:unhideWhenUsed="0"/>
+    <w:lsdException w:name="Dark List Accent 4" w:semiHidden="0" w:uiPriority="70" w:unhideWhenUsed="0"/>
+    <w:lsdException w:name="Colorful Shading Accent 4" w:semiHidden="0" w:uiPriority="71" w:unhideWhenUsed="0"/>
+    <w:lsdException w:name="Colorful List Accent 4" w:semiHidden="0" w:uiPriority="72" w:unhideWhenUsed="0"/>
+    <w:lsdException w:name="Colorful Grid Accent 4" w:semiHidden="0" w:uiPriority="73" w:unhideWhenUsed="0"/>
+    <w:lsdException w:name="Light Shading Accent 5" w:semiHidden="0" w:uiPriority="60" w:unhideWhenUsed="0"/>
+    <w:lsdException w:name="Light List Accent 5" w:semiHidden="0" w:uiPriority="61" w:unhideWhenUsed="0"/>
+    <w:lsdException w:name="Light Grid Accent 5" w:semiHidden="0" w:uiPriority="62" w:unhideWhenUsed="0"/>
+    <w:lsdException w:name="Medium Shading 1 Accent 5" w:semiHidden="0" w:uiPriority="63" w:unhideWhenUsed="0"/>
+    <w:lsdException w:name="Medium Shading 2 Accent 5" w:semiHidden="0" w:uiPriority="64" w:unhideWhenUsed="0"/>
+    <w:lsdException w:name="Medium List 1 Accent 5" w:semiHidden="0" w:uiPriority="65" w:unhideWhenUsed="0"/>
+    <w:lsdException w:name="Medium List 2 Accent 5" w:semiHidden="0" w:uiPriority="66" w:unhideWhenUsed="0"/>
+    <w:lsdException w:name="Medium Grid 1 Accent 5" w:semiHidden="0" w:uiPriority="67" w:unhideWhenUsed="0"/>
+    <w:lsdException w:name="Medium Grid 2 Accent 5" w:semiHidden="0" w:uiPriority="68" w:unhideWhenUsed="0"/>
+    <w:lsdException w:name="Medium Grid 3 Accent 5" w:semiHidden="0" w:uiPriority="69" w:unhideWhenUsed="0"/>
+    <w:lsdException w:name="Dark List Accent 5" w:semiHidden="0" w:uiPriority="70" w:unhideWhenUsed="0"/>
+    <w:lsdException w:name="Colorful Shading Accent 5" w:semiHidden="0" w:uiPriority="71" w:unhideWhenUsed="0"/>
+    <w:lsdException w:name="Colorful List Accent 5" w:semiHidden="0" w:uiPriority="72" w:unhideWhenUsed="0"/>
+    <w:lsdException w:name="Colorful Grid Accent 5" w:semiHidden="0" w:uiPriority="73" w:unhideWhenUsed="0"/>
+    <w:lsdException w:name="Light Shading Accent 6" w:semiHidden="0" w:uiPriority="60" w:unhideWhenUsed="0"/>
+    <w:lsdException w:name="Light List Accent 6" w:semiHidden="0" w:uiPriority="61" w:unhideWhenUsed="0"/>
+    <w:lsdException w:name="Light Grid Accent 6" w:semiHidden="0" w:uiPriority="62" w:unhideWhenUsed="0"/>
+    <w:lsdException w:name="Medium Shading 1 Accent 6" w:semiHidden="0" w:uiPriority="63" w:unhideWhenUsed="0"/>
+    <w:lsdException w:name="Medium Shading 2 Accent 6" w:semiHidden="0" w:uiPriority="64" w:unhideWhenUsed="0"/>
+    <w:lsdException w:name="Medium List 1 Accent 6" w:semiHidden="0" w:uiPriority="65" w:unhideWhenUsed="0"/>
+    <w:lsdException w:name="Medium List 2 Accent 6" w:semiHidden="0" w:uiPriority="66" w:unhideWhenUsed="0"/>
+    <w:lsdException w:name="Medium Grid 1 Accent 6" w:semiHidden="0" w:uiPriority="67" w:unhideWhenUsed="0"/>
+    <w:lsdException w:name="Medium Grid 2 Accent 6" w:semiHidden="0" w:uiPriority="68" w:unhideWhenUsed="0"/>
+    <w:lsdException w:name="Medium Grid 3 Accent 6" w:semiHidden="0" w:uiPriority="69" w:unhideWhenUsed="0"/>
+    <w:lsdException w:name="Dark List Accent 6" w:semiHidden="0" w:uiPriority="70" w:unhideWhenUsed="0"/>
+    <w:lsdException w:name="Colorful Shading Accent 6" w:semiHidden="0" w:uiPriority="71" w:unhideWhenUsed="0"/>
+    <w:lsdException w:name="Colorful List Accent 6" w:semiHidden="0" w:uiPriority="72" w:unhideWhenUsed="0"/>
+    <w:lsdException w:name="Colorful Grid Accent 6" w:semiHidden="0" w:uiPriority="73" w:unhideWhenUsed="0"/>
+    <w:lsdException w:name="Subtle Emphasis" w:semiHidden="0" w:uiPriority="19" w:unhideWhenUsed="0" w:qFormat="1"/>
+    <w:lsdException w:name="Intense Emphasis" w:semiHidden="0" w:uiPriority="21" w:unhideWhenUsed="0" w:qFormat="1"/>
+    <w:lsdException w:name="Subtle Reference" w:semiHidden="0" w:uiPriority="31" w:unhideWhenUsed="0" w:qFormat="1"/>
+    <w:lsdException w:name="Intense Reference" w:semiHidden="0" w:uiPriority="32" w:unhideWhenUsed="0" w:qFormat="1"/>
+    <w:lsdException w:name="Book Title" w:semiHidden="0" w:uiPriority="33" w:unhideWhenUsed="0" w:qFormat="1"/>
+    <w:lsdException w:name="Bibliography" w:uiPriority="37"/>
+    <w:lsdException w:name="TOC Heading" w:uiPriority="39" w:qFormat="1"/>
+  </w:latentStyles>
+  <w:style w:type="paragraph" w:default="1" w:styleId="Normal">
+    <w:name w:val="Normal"/>
+  </w:style>
+  <w:style w:type="paragraph" w:styleId="Ttulo1">
+    <w:name w:val="heading 1"/>
+    <w:basedOn w:val="Normal"/>
+    <w:next w:val="Normal"/>
+    <w:pPr>
+      <w:keepNext/>
+      <w:keepLines/>
+      <w:spacing w:before="480" w:after="120"/>
+      <w:contextualSpacing/>
+      <w:outlineLvl w:val="0"/>
+    </w:pPr>
+    <w:rPr>
+      <w:b/>
+      <w:sz w:val="48"/>
+    </w:rPr>
+  </w:style>
+  <w:style w:type="paragraph" w:styleId="Ttulo2">
+    <w:name w:val="heading 2"/>
+    <w:basedOn w:val="Normal"/>
+    <w:next w:val="Normal"/>
+    <w:pPr>
+      <w:keepNext/>
+      <w:keepLines/>
+      <w:spacing w:before="360" w:after="80"/>
+      <w:contextualSpacing/>
+      <w:outlineLvl w:val="1"/>
+    </w:pPr>
+    <w:rPr>
+      <w:b/>
+      <w:sz w:val="36"/>
+    </w:rPr>
+  </w:style>
+  <w:style w:type="paragraph" w:styleId="Ttulo3">
+    <w:name w:val="heading 3"/>
+    <w:basedOn w:val="Normal"/>
+    <w:next w:val="Normal"/>
+    <w:pPr>
+      <w:keepNext/>
+      <w:keepLines/>
+      <w:spacing w:before="280" w:after="80"/>
+      <w:contextualSpacing/>
+      <w:outlineLvl w:val="2"/>
+    </w:pPr>
+    <w:rPr>
+      <w:b/>
+      <w:sz w:val="28"/>
+    </w:rPr>
+  </w:style>
+  <w:style w:type="paragraph" w:styleId="Ttulo4">
+    <w:name w:val="heading 4"/>
+    <w:basedOn w:val="Normal"/>
+    <w:next w:val="Normal"/>
+    <w:pPr>
+      <w:keepNext/>
+      <w:keepLines/>
+      <w:spacing w:before="240" w:after="40"/>
+      <w:contextualSpacing/>
+      <w:outlineLvl w:val="3"/>
+    </w:pPr>
+    <w:rPr>
+      <w:b/>
+      <w:sz w:val="24"/>
+    </w:rPr>
+  </w:style>
+  <w:style w:type="paragraph" w:styleId="Ttulo5">
+    <w:name w:val="heading 5"/>
+    <w:basedOn w:val="Normal"/>
+    <w:next w:val="Normal"/>
+    <w:pPr>
+      <w:keepNext/>
+      <w:keepLines/>
+      <w:spacing w:before="220" w:after="40"/>
+      <w:contextualSpacing/>
+      <w:outlineLvl w:val="4"/>
+    </w:pPr>
+    <w:rPr>
+      <w:b/>
+    </w:rPr>
+  </w:style>
+  <w:style w:type="paragraph" w:styleId="Ttulo6">
+    <w:name w:val="heading 6"/>
+    <w:basedOn w:val="Normal"/>
+    <w:next w:val="Normal"/>
+    <w:pPr>
+      <w:keepNext/>
+      <w:keepLines/>
+      <w:spacing w:before="200" w:after="40"/>
+      <w:contextualSpacing/>
+      <w:outlineLvl w:val="5"/>
+    </w:pPr>
+    <w:rPr>
+      <w:b/>
+      <w:sz w:val="20"/>
+    </w:rPr>
+  </w:style>
+  <w:style w:type="character" w:default="1" w:styleId="Fuentedeprrafopredeter">
+    <w:name w:val="Default Paragraph Font"/>
+    <w:uiPriority w:val="1"/>
+    <w:semiHidden/>
+    <w:unhideWhenUsed/>
+  </w:style>
+  <w:style w:type="table" w:default="1" w:styleId="Tablanormal">
+    <w:name w:val="Normal Table"/>
+    <w:uiPriority w:val="99"/>
+    <w:semiHidden/>
+    <w:unhideWhenUsed/>
+    <w:tblPr>
       <w:tblInd w:w="0" w:type="dxa"/>
       <w:tblCellMar>
         <w:top w:w="0" w:type="dxa"/>
@@ -6164,6 +8390,491 @@
         <w:bottom w:w="0" w:type="dxa"/>
         <w:right w:w="108" w:type="dxa"/>
       </w:tblCellMar>
+    </w:tblPr>
+  </w:style>
+  <w:style w:type="numbering" w:default="1" w:styleId="Sinlista">
+    <w:name w:val="No List"/>
+    <w:uiPriority w:val="99"/>
+    <w:semiHidden/>
+    <w:unhideWhenUsed/>
+  </w:style>
+  <w:style w:type="table" w:customStyle="1" w:styleId="TableNormal">
+    <w:name w:val="Table Normal"/>
+    <w:tblPr>
+      <w:tblCellMar>
+        <w:top w:w="0" w:type="dxa"/>
+        <w:left w:w="0" w:type="dxa"/>
+        <w:bottom w:w="0" w:type="dxa"/>
+        <w:right w:w="0" w:type="dxa"/>
+      </w:tblCellMar>
+    </w:tblPr>
+  </w:style>
+  <w:style w:type="paragraph" w:styleId="Ttulo">
+    <w:name w:val="Title"/>
+    <w:basedOn w:val="Normal"/>
+    <w:next w:val="Normal"/>
+    <w:pPr>
+      <w:keepNext/>
+      <w:keepLines/>
+      <w:spacing w:before="480" w:after="120"/>
+      <w:contextualSpacing/>
+    </w:pPr>
+    <w:rPr>
+      <w:b/>
+      <w:sz w:val="72"/>
+    </w:rPr>
+  </w:style>
+  <w:style w:type="paragraph" w:styleId="Subttulo">
+    <w:name w:val="Subtitle"/>
+    <w:basedOn w:val="Normal"/>
+    <w:next w:val="Normal"/>
+    <w:pPr>
+      <w:keepNext/>
+      <w:keepLines/>
+      <w:spacing w:before="360" w:after="80"/>
+      <w:contextualSpacing/>
+    </w:pPr>
+    <w:rPr>
+      <w:rFonts w:ascii="Georgia" w:eastAsia="Georgia" w:hAnsi="Georgia" w:cs="Georgia"/>
+      <w:i/>
+      <w:color w:val="666666"/>
+      <w:sz w:val="48"/>
+    </w:rPr>
+  </w:style>
+  <w:style w:type="table" w:customStyle="1" w:styleId="a">
+    <w:basedOn w:val="TableNormal"/>
+    <w:tblPr>
+      <w:tblStyleRowBandSize w:val="1"/>
+      <w:tblStyleColBandSize w:val="1"/>
+    </w:tblPr>
+  </w:style>
+  <w:style w:type="table" w:customStyle="1" w:styleId="a0">
+    <w:basedOn w:val="TableNormal"/>
+    <w:tblPr>
+      <w:tblStyleRowBandSize w:val="1"/>
+      <w:tblStyleColBandSize w:val="1"/>
+      <w:tblCellMar>
+        <w:top w:w="15" w:type="dxa"/>
+        <w:left w:w="15" w:type="dxa"/>
+        <w:bottom w:w="15" w:type="dxa"/>
+        <w:right w:w="15" w:type="dxa"/>
+      </w:tblCellMar>
+    </w:tblPr>
+  </w:style>
+  <w:style w:type="table" w:customStyle="1" w:styleId="a1">
+    <w:basedOn w:val="TableNormal"/>
+    <w:tblPr>
+      <w:tblStyleRowBandSize w:val="1"/>
+      <w:tblStyleColBandSize w:val="1"/>
+      <w:tblCellMar>
+        <w:top w:w="15" w:type="dxa"/>
+        <w:left w:w="15" w:type="dxa"/>
+        <w:bottom w:w="15" w:type="dxa"/>
+        <w:right w:w="15" w:type="dxa"/>
+      </w:tblCellMar>
+    </w:tblPr>
+  </w:style>
+  <w:style w:type="table" w:customStyle="1" w:styleId="a2">
+    <w:basedOn w:val="TableNormal"/>
+    <w:tblPr>
+      <w:tblStyleRowBandSize w:val="1"/>
+      <w:tblStyleColBandSize w:val="1"/>
+      <w:tblCellMar>
+        <w:top w:w="15" w:type="dxa"/>
+        <w:left w:w="15" w:type="dxa"/>
+        <w:bottom w:w="15" w:type="dxa"/>
+        <w:right w:w="15" w:type="dxa"/>
+      </w:tblCellMar>
+    </w:tblPr>
+  </w:style>
+  <w:style w:type="table" w:customStyle="1" w:styleId="a3">
+    <w:basedOn w:val="TableNormal"/>
+    <w:tblPr>
+      <w:tblStyleRowBandSize w:val="1"/>
+      <w:tblStyleColBandSize w:val="1"/>
+      <w:tblCellMar>
+        <w:top w:w="15" w:type="dxa"/>
+        <w:left w:w="15" w:type="dxa"/>
+        <w:bottom w:w="15" w:type="dxa"/>
+        <w:right w:w="15" w:type="dxa"/>
+      </w:tblCellMar>
+    </w:tblPr>
+  </w:style>
+  <w:style w:type="table" w:customStyle="1" w:styleId="a4">
+    <w:basedOn w:val="TableNormal"/>
+    <w:pPr>
+      <w:spacing w:after="0" w:line="240" w:lineRule="auto"/>
+    </w:pPr>
+    <w:tblPr>
+      <w:tblStyleRowBandSize w:val="1"/>
+      <w:tblStyleColBandSize w:val="1"/>
+      <w:tblCellMar>
+        <w:left w:w="115" w:type="dxa"/>
+        <w:right w:w="115" w:type="dxa"/>
+      </w:tblCellMar>
+    </w:tblPr>
+  </w:style>
+  <w:style w:type="table" w:customStyle="1" w:styleId="a5">
+    <w:basedOn w:val="TableNormal"/>
+    <w:pPr>
+      <w:spacing w:after="0" w:line="240" w:lineRule="auto"/>
+    </w:pPr>
+    <w:tblPr>
+      <w:tblStyleRowBandSize w:val="1"/>
+      <w:tblStyleColBandSize w:val="1"/>
+      <w:tblCellMar>
+        <w:left w:w="115" w:type="dxa"/>
+        <w:right w:w="115" w:type="dxa"/>
+      </w:tblCellMar>
+    </w:tblPr>
+  </w:style>
+  <w:style w:type="table" w:customStyle="1" w:styleId="a6">
+    <w:basedOn w:val="TableNormal"/>
+    <w:pPr>
+      <w:spacing w:after="0" w:line="240" w:lineRule="auto"/>
+    </w:pPr>
+    <w:tblPr>
+      <w:tblStyleRowBandSize w:val="1"/>
+      <w:tblStyleColBandSize w:val="1"/>
+      <w:tblCellMar>
+        <w:left w:w="115" w:type="dxa"/>
+        <w:right w:w="115" w:type="dxa"/>
+      </w:tblCellMar>
+    </w:tblPr>
+  </w:style>
+  <w:style w:type="table" w:customStyle="1" w:styleId="a7">
+    <w:basedOn w:val="TableNormal"/>
+    <w:pPr>
+      <w:spacing w:after="0" w:line="240" w:lineRule="auto"/>
+    </w:pPr>
+    <w:tblPr>
+      <w:tblStyleRowBandSize w:val="1"/>
+      <w:tblStyleColBandSize w:val="1"/>
+      <w:tblCellMar>
+        <w:left w:w="115" w:type="dxa"/>
+        <w:right w:w="115" w:type="dxa"/>
+      </w:tblCellMar>
+    </w:tblPr>
+  </w:style>
+  <w:style w:type="table" w:customStyle="1" w:styleId="a8">
+    <w:basedOn w:val="TableNormal"/>
+    <w:pPr>
+      <w:spacing w:after="0" w:line="240" w:lineRule="auto"/>
+    </w:pPr>
+    <w:tblPr>
+      <w:tblStyleRowBandSize w:val="1"/>
+      <w:tblStyleColBandSize w:val="1"/>
+      <w:tblCellMar>
+        <w:left w:w="115" w:type="dxa"/>
+        <w:right w:w="115" w:type="dxa"/>
+      </w:tblCellMar>
+    </w:tblPr>
+  </w:style>
+  <w:style w:type="table" w:customStyle="1" w:styleId="a9">
+    <w:basedOn w:val="TableNormal"/>
+    <w:pPr>
+      <w:spacing w:after="0" w:line="240" w:lineRule="auto"/>
+    </w:pPr>
+    <w:tblPr>
+      <w:tblStyleRowBandSize w:val="1"/>
+      <w:tblStyleColBandSize w:val="1"/>
+      <w:tblCellMar>
+        <w:left w:w="115" w:type="dxa"/>
+        <w:right w:w="115" w:type="dxa"/>
+      </w:tblCellMar>
+    </w:tblPr>
+  </w:style>
+  <w:style w:type="table" w:customStyle="1" w:styleId="aa">
+    <w:basedOn w:val="TableNormal"/>
+    <w:pPr>
+      <w:spacing w:after="0" w:line="240" w:lineRule="auto"/>
+    </w:pPr>
+    <w:tblPr>
+      <w:tblStyleRowBandSize w:val="1"/>
+      <w:tblStyleColBandSize w:val="1"/>
+      <w:tblCellMar>
+        <w:left w:w="115" w:type="dxa"/>
+        <w:right w:w="115" w:type="dxa"/>
+      </w:tblCellMar>
+    </w:tblPr>
+  </w:style>
+  <w:style w:type="table" w:customStyle="1" w:styleId="ab">
+    <w:basedOn w:val="TableNormal"/>
+    <w:pPr>
+      <w:spacing w:after="0" w:line="240" w:lineRule="auto"/>
+    </w:pPr>
+    <w:tblPr>
+      <w:tblStyleRowBandSize w:val="1"/>
+      <w:tblStyleColBandSize w:val="1"/>
+      <w:tblCellMar>
+        <w:left w:w="115" w:type="dxa"/>
+        <w:right w:w="115" w:type="dxa"/>
+      </w:tblCellMar>
+    </w:tblPr>
+  </w:style>
+  <w:style w:type="table" w:customStyle="1" w:styleId="ac">
+    <w:basedOn w:val="TableNormal"/>
+    <w:tblPr>
+      <w:tblStyleRowBandSize w:val="1"/>
+      <w:tblStyleColBandSize w:val="1"/>
+      <w:tblCellMar>
+        <w:top w:w="72" w:type="dxa"/>
+        <w:left w:w="115" w:type="dxa"/>
+        <w:bottom w:w="72" w:type="dxa"/>
+        <w:right w:w="115" w:type="dxa"/>
+      </w:tblCellMar>
+    </w:tblPr>
+  </w:style>
+  <w:style w:type="paragraph" w:styleId="Textodeglobo">
+    <w:name w:val="Balloon Text"/>
+    <w:basedOn w:val="Normal"/>
+    <w:link w:val="TextodegloboCar"/>
+    <w:uiPriority w:val="99"/>
+    <w:semiHidden/>
+    <w:unhideWhenUsed/>
+    <w:rsid w:val="004428E5"/>
+    <w:pPr>
+      <w:spacing w:after="0" w:line="240" w:lineRule="auto"/>
+    </w:pPr>
+    <w:rPr>
+      <w:rFonts w:ascii="Tahoma" w:hAnsi="Tahoma" w:cs="Tahoma"/>
+      <w:sz w:val="16"/>
+      <w:szCs w:val="16"/>
+    </w:rPr>
+  </w:style>
+  <w:style w:type="character" w:customStyle="1" w:styleId="TextodegloboCar">
+    <w:name w:val="Texto de globo Car"/>
+    <w:basedOn w:val="Fuentedeprrafopredeter"/>
+    <w:link w:val="Textodeglobo"/>
+    <w:uiPriority w:val="99"/>
+    <w:semiHidden/>
+    <w:rsid w:val="004428E5"/>
+    <w:rPr>
+      <w:rFonts w:ascii="Tahoma" w:hAnsi="Tahoma" w:cs="Tahoma"/>
+      <w:sz w:val="16"/>
+      <w:szCs w:val="16"/>
+    </w:rPr>
+  </w:style>
+  <w:style w:type="paragraph" w:styleId="Encabezado">
+    <w:name w:val="header"/>
+    <w:basedOn w:val="Normal"/>
+    <w:link w:val="EncabezadoCar"/>
+    <w:unhideWhenUsed/>
+    <w:rsid w:val="00F466F3"/>
+    <w:pPr>
+      <w:tabs>
+        <w:tab w:val="center" w:pos="4419"/>
+        <w:tab w:val="right" w:pos="8838"/>
+      </w:tabs>
+      <w:spacing w:after="0" w:line="240" w:lineRule="auto"/>
+    </w:pPr>
+  </w:style>
+  <w:style w:type="character" w:customStyle="1" w:styleId="EncabezadoCar">
+    <w:name w:val="Encabezado Car"/>
+    <w:basedOn w:val="Fuentedeprrafopredeter"/>
+    <w:link w:val="Encabezado"/>
+    <w:uiPriority w:val="99"/>
+    <w:rsid w:val="00F466F3"/>
+  </w:style>
+  <w:style w:type="paragraph" w:styleId="Piedepgina">
+    <w:name w:val="footer"/>
+    <w:basedOn w:val="Normal"/>
+    <w:link w:val="PiedepginaCar"/>
+    <w:uiPriority w:val="99"/>
+    <w:unhideWhenUsed/>
+    <w:rsid w:val="00F466F3"/>
+    <w:pPr>
+      <w:tabs>
+        <w:tab w:val="center" w:pos="4419"/>
+        <w:tab w:val="right" w:pos="8838"/>
+      </w:tabs>
+      <w:spacing w:after="0" w:line="240" w:lineRule="auto"/>
+    </w:pPr>
+  </w:style>
+  <w:style w:type="character" w:customStyle="1" w:styleId="PiedepginaCar">
+    <w:name w:val="Pie de página Car"/>
+    <w:basedOn w:val="Fuentedeprrafopredeter"/>
+    <w:link w:val="Piedepgina"/>
+    <w:uiPriority w:val="99"/>
+    <w:rsid w:val="00F466F3"/>
+  </w:style>
+  <w:style w:type="table" w:styleId="Sombreadomedio2-nfasis5">
+    <w:name w:val="Medium Shading 2 Accent 5"/>
+    <w:basedOn w:val="Tablanormal"/>
+    <w:uiPriority w:val="64"/>
+    <w:rsid w:val="007B1CA8"/>
+    <w:pPr>
+      <w:widowControl w:val="0"/>
+      <w:spacing w:after="0" w:line="240" w:lineRule="auto"/>
+    </w:pPr>
+    <w:rPr>
+      <w:rFonts w:ascii="Times New Roman" w:eastAsia="Times New Roman" w:hAnsi="Times New Roman" w:cs="Times New Roman"/>
+      <w:sz w:val="20"/>
+    </w:rPr>
+    <w:tblPr>
+      <w:tblStyleRowBandSize w:val="1"/>
+      <w:tblStyleColBandSize w:val="1"/>
+      <w:tblBorders>
+        <w:top w:val="single" w:sz="18" w:space="0" w:color="auto"/>
+        <w:bottom w:val="single" w:sz="18" w:space="0" w:color="auto"/>
+      </w:tblBorders>
+    </w:tblPr>
+    <w:tblStylePr w:type="firstRow">
+      <w:pPr>
+        <w:spacing w:before="0" w:after="0" w:line="240" w:lineRule="auto"/>
+      </w:pPr>
+      <w:rPr>
+        <w:b/>
+        <w:bCs/>
+        <w:color w:val="FFFFFF" w:themeColor="background1"/>
+      </w:rPr>
+      <w:tblPr/>
+      <w:tcPr>
+        <w:tcBorders>
+          <w:top w:val="single" w:sz="18" w:space="0" w:color="auto"/>
+          <w:left w:val="nil"/>
+          <w:bottom w:val="single" w:sz="18" w:space="0" w:color="auto"/>
+          <w:right w:val="nil"/>
+          <w:insideH w:val="nil"/>
+          <w:insideV w:val="nil"/>
+        </w:tcBorders>
+        <w:shd w:val="clear" w:color="auto" w:fill="4BACC6" w:themeFill="accent5"/>
+      </w:tcPr>
+    </w:tblStylePr>
+    <w:tblStylePr w:type="lastRow">
+      <w:pPr>
+        <w:spacing w:before="0" w:after="0" w:line="240" w:lineRule="auto"/>
+      </w:pPr>
+      <w:rPr>
+        <w:color w:val="auto"/>
+      </w:rPr>
+      <w:tblPr/>
+      <w:tcPr>
+        <w:tcBorders>
+          <w:top w:val="double" w:sz="6" w:space="0" w:color="auto"/>
+          <w:left w:val="nil"/>
+          <w:bottom w:val="single" w:sz="18" w:space="0" w:color="auto"/>
+          <w:right w:val="nil"/>
+          <w:insideH w:val="nil"/>
+          <w:insideV w:val="nil"/>
+        </w:tcBorders>
+        <w:shd w:val="clear" w:color="auto" w:fill="FFFFFF" w:themeFill="background1"/>
+      </w:tcPr>
+    </w:tblStylePr>
+    <w:tblStylePr w:type="firstCol">
+      <w:rPr>
+        <w:b/>
+        <w:bCs/>
+        <w:color w:val="FFFFFF" w:themeColor="background1"/>
+      </w:rPr>
+      <w:tblPr/>
+      <w:tcPr>
+        <w:tcBorders>
+          <w:top w:val="nil"/>
+          <w:left w:val="nil"/>
+          <w:bottom w:val="single" w:sz="18" w:space="0" w:color="auto"/>
+          <w:right w:val="nil"/>
+          <w:insideH w:val="nil"/>
+          <w:insideV w:val="nil"/>
+        </w:tcBorders>
+        <w:shd w:val="clear" w:color="auto" w:fill="4BACC6" w:themeFill="accent5"/>
+      </w:tcPr>
+    </w:tblStylePr>
+    <w:tblStylePr w:type="lastCol">
+      <w:rPr>
+        <w:b/>
+        <w:bCs/>
+        <w:color w:val="FFFFFF" w:themeColor="background1"/>
+      </w:rPr>
+      <w:tblPr/>
+      <w:tcPr>
+        <w:tcBorders>
+          <w:left w:val="nil"/>
+          <w:right w:val="nil"/>
+          <w:insideH w:val="nil"/>
+          <w:insideV w:val="nil"/>
+        </w:tcBorders>
+        <w:shd w:val="clear" w:color="auto" w:fill="4BACC6" w:themeFill="accent5"/>
+      </w:tcPr>
+    </w:tblStylePr>
+    <w:tblStylePr w:type="band1Vert">
+      <w:tblPr/>
+      <w:tcPr>
+        <w:tcBorders>
+          <w:left w:val="nil"/>
+          <w:right w:val="nil"/>
+          <w:insideH w:val="nil"/>
+          <w:insideV w:val="nil"/>
+        </w:tcBorders>
+        <w:shd w:val="clear" w:color="auto" w:fill="D8D8D8" w:themeFill="background1" w:themeFillShade="D8"/>
+      </w:tcPr>
+    </w:tblStylePr>
+    <w:tblStylePr w:type="band1Horz">
+      <w:tblPr/>
+      <w:tcPr>
+        <w:shd w:val="clear" w:color="auto" w:fill="D8D8D8" w:themeFill="background1" w:themeFillShade="D8"/>
+      </w:tcPr>
+    </w:tblStylePr>
+    <w:tblStylePr w:type="neCell">
+      <w:tblPr/>
+      <w:tcPr>
+        <w:tcBorders>
+          <w:top w:val="single" w:sz="18" w:space="0" w:color="auto"/>
+          <w:left w:val="nil"/>
+          <w:bottom w:val="single" w:sz="18" w:space="0" w:color="auto"/>
+          <w:right w:val="nil"/>
+          <w:insideH w:val="nil"/>
+          <w:insideV w:val="nil"/>
+        </w:tcBorders>
+      </w:tcPr>
+    </w:tblStylePr>
+    <w:tblStylePr w:type="nwCell">
+      <w:rPr>
+        <w:color w:val="FFFFFF" w:themeColor="background1"/>
+      </w:rPr>
+      <w:tblPr/>
+      <w:tcPr>
+        <w:tcBorders>
+          <w:top w:val="single" w:sz="18" w:space="0" w:color="auto"/>
+          <w:left w:val="nil"/>
+          <w:bottom w:val="single" w:sz="18" w:space="0" w:color="auto"/>
+          <w:right w:val="nil"/>
+          <w:insideH w:val="nil"/>
+          <w:insideV w:val="nil"/>
+        </w:tcBorders>
+      </w:tcPr>
+    </w:tblStylePr>
+  </w:style>
+  <w:style w:type="table" w:styleId="Tablaconcuadrcula">
+    <w:name w:val="Table Grid"/>
+    <w:basedOn w:val="Tablanormal"/>
+    <w:uiPriority w:val="59"/>
+    <w:rsid w:val="00360374"/>
+    <w:pPr>
+      <w:spacing w:after="0" w:line="240" w:lineRule="auto"/>
+    </w:pPr>
+    <w:tblPr>
+      <w:tblBorders>
+        <w:top w:val="single" w:sz="4" w:space="0" w:color="auto"/>
+        <w:left w:val="single" w:sz="4" w:space="0" w:color="auto"/>
+        <w:bottom w:val="single" w:sz="4" w:space="0" w:color="auto"/>
+        <w:right w:val="single" w:sz="4" w:space="0" w:color="auto"/>
+        <w:insideH w:val="single" w:sz="4" w:space="0" w:color="auto"/>
+        <w:insideV w:val="single" w:sz="4" w:space="0" w:color="auto"/>
+      </w:tblBorders>
+    </w:tblPr>
+  </w:style>
+  <w:style w:type="table" w:customStyle="1" w:styleId="Tablanormal31">
+    <w:name w:val="Tabla normal 31"/>
+    <w:basedOn w:val="Tablanormal"/>
+    <w:uiPriority w:val="43"/>
+    <w:rsid w:val="00017CC0"/>
+    <w:pPr>
+      <w:spacing w:after="0" w:line="240" w:lineRule="auto"/>
+    </w:pPr>
+    <w:tblPr>
+      <w:tblStyleRowBandSize w:val="1"/>
+      <w:tblStyleColBandSize w:val="1"/>
     </w:tblPr>
     <w:tblStylePr w:type="firstRow">
       <w:rPr>
@@ -6670,7 +9381,7 @@
 </file>
 
 <file path=customXml/itemProps1.xml><?xml version="1.0" encoding="utf-8"?>
-<ds:datastoreItem xmlns:ds="http://schemas.openxmlformats.org/officeDocument/2006/customXml" ds:itemID="{59DB4B7A-489A-41EA-B175-D32C1200F8DC}">
+<ds:datastoreItem xmlns:ds="http://schemas.openxmlformats.org/officeDocument/2006/customXml" ds:itemID="{6E534156-A14D-4664-9B2F-17E15662D282}">
   <ds:schemaRefs>
     <ds:schemaRef ds:uri="http://schemas.openxmlformats.org/officeDocument/2006/bibliography"/>
   </ds:schemaRefs>

</xml_diff>

<commit_message>
PGC: Aprobacion del cambio. Planificacion y calendarizacion
</commit_message>
<xml_diff>
--- a/Documentos/PGC.docx
+++ b/Documentos/PGC.docx
@@ -1,6 +1,6 @@
 
 <file path=word/document.xml><?xml version="1.0" encoding="utf-8"?>
-<w:document xmlns:wpc="http://schemas.microsoft.com/office/word/2010/wordprocessingCanvas" xmlns:mc="http://schemas.openxmlformats.org/markup-compatibility/2006" xmlns:o="urn:schemas-microsoft-com:office:office" xmlns:r="http://schemas.openxmlformats.org/officeDocument/2006/relationships" xmlns:m="http://schemas.openxmlformats.org/officeDocument/2006/math" xmlns:v="urn:schemas-microsoft-com:vml" xmlns:wp14="http://schemas.microsoft.com/office/word/2010/wordprocessingDrawing" xmlns:wp="http://schemas.openxmlformats.org/drawingml/2006/wordprocessingDrawing" xmlns:w10="urn:schemas-microsoft-com:office:word" xmlns:w="http://schemas.openxmlformats.org/wordprocessingml/2006/main" xmlns:w14="http://schemas.microsoft.com/office/word/2010/wordml" xmlns:wpg="http://schemas.microsoft.com/office/word/2010/wordprocessingGroup" xmlns:wpi="http://schemas.microsoft.com/office/word/2010/wordprocessingInk" xmlns:wne="http://schemas.microsoft.com/office/word/2006/wordml" xmlns:wps="http://schemas.microsoft.com/office/word/2010/wordprocessingShape" mc:Ignorable="w14 wp14">
+<w:document xmlns:wpc="http://schemas.microsoft.com/office/word/2010/wordprocessingCanvas" xmlns:mc="http://schemas.openxmlformats.org/markup-compatibility/2006" xmlns:o="urn:schemas-microsoft-com:office:office" xmlns:r="http://schemas.openxmlformats.org/officeDocument/2006/relationships" xmlns:m="http://schemas.openxmlformats.org/officeDocument/2006/math" xmlns:v="urn:schemas-microsoft-com:vml" xmlns:wp14="http://schemas.microsoft.com/office/word/2010/wordprocessingDrawing" xmlns:wp="http://schemas.openxmlformats.org/drawingml/2006/wordprocessingDrawing" xmlns:w10="urn:schemas-microsoft-com:office:word" xmlns:w="http://schemas.openxmlformats.org/wordprocessingml/2006/main" xmlns:w14="http://schemas.microsoft.com/office/word/2010/wordml" xmlns:w15="http://schemas.microsoft.com/office/word/2012/wordml" xmlns:wpg="http://schemas.microsoft.com/office/word/2010/wordprocessingGroup" xmlns:wpi="http://schemas.microsoft.com/office/word/2010/wordprocessingInk" xmlns:wne="http://schemas.microsoft.com/office/word/2006/wordml" xmlns:wps="http://schemas.microsoft.com/office/word/2010/wordprocessingShape" mc:Ignorable="w14 w15 wp14">
   <w:background w:color="FFFFFF"/>
   <w:body>
     <w:p>
@@ -420,31 +420,13 @@
               </w:rPr>
               <w:t>[</w:t>
             </w:r>
-            <w:proofErr w:type="spellStart"/>
             <w:r>
               <w:rPr>
                 <w:i/>
                 <w:color w:val="A6A6A6" w:themeColor="background1" w:themeShade="A6"/>
               </w:rPr>
-              <w:t>dd</w:t>
+              <w:t>dd/mm/aaaa</w:t>
             </w:r>
-            <w:proofErr w:type="spellEnd"/>
-            <w:r>
-              <w:rPr>
-                <w:i/>
-                <w:color w:val="A6A6A6" w:themeColor="background1" w:themeShade="A6"/>
-              </w:rPr>
-              <w:t>/mm/</w:t>
-            </w:r>
-            <w:proofErr w:type="spellStart"/>
-            <w:r>
-              <w:rPr>
-                <w:i/>
-                <w:color w:val="A6A6A6" w:themeColor="background1" w:themeShade="A6"/>
-              </w:rPr>
-              <w:t>aaaa</w:t>
-            </w:r>
-            <w:proofErr w:type="spellEnd"/>
             <w:r>
               <w:rPr>
                 <w:i/>
@@ -2490,11 +2472,440 @@
     </w:p>
     <w:p>
       <w:pPr>
+        <w:spacing w:after="0"/>
+        <w:ind w:left="709"/>
+        <w:rPr>
+          <w:rFonts w:ascii="Tahoma" w:hAnsi="Tahoma" w:cs="Tahoma"/>
+          <w:sz w:val="24"/>
+          <w:u w:val="single"/>
+        </w:rPr>
+      </w:pPr>
+    </w:p>
+    <w:p>
+      <w:pPr>
+        <w:spacing w:after="0"/>
+        <w:ind w:left="709"/>
+        <w:rPr>
+          <w:rFonts w:ascii="Tahoma" w:hAnsi="Tahoma" w:cs="Tahoma"/>
+          <w:sz w:val="24"/>
+          <w:u w:val="single"/>
+        </w:rPr>
+      </w:pPr>
+      <w:r>
+        <w:rPr>
+          <w:rFonts w:ascii="Tahoma" w:hAnsi="Tahoma" w:cs="Tahoma"/>
+          <w:sz w:val="24"/>
+          <w:u w:val="single"/>
+        </w:rPr>
+        <w:t>Actividades:</w:t>
+      </w:r>
+    </w:p>
+    <w:p>
+      <w:pPr>
+        <w:spacing w:after="0"/>
+        <w:ind w:left="709"/>
+        <w:rPr>
+          <w:rFonts w:ascii="Tahoma" w:hAnsi="Tahoma" w:cs="Tahoma"/>
+          <w:sz w:val="24"/>
+          <w:u w:val="single"/>
+        </w:rPr>
+      </w:pPr>
+    </w:p>
+    <w:p>
+      <w:pPr>
         <w:pStyle w:val="Prrafodelista"/>
+        <w:numPr>
+          <w:ilvl w:val="0"/>
+          <w:numId w:val="24"/>
+        </w:numPr>
+        <w:spacing w:after="0"/>
+        <w:jc w:val="both"/>
+        <w:rPr>
+          <w:rFonts w:ascii="Tahoma" w:hAnsi="Tahoma" w:cs="Tahoma"/>
+          <w:sz w:val="24"/>
+        </w:rPr>
+      </w:pPr>
+      <w:r>
+        <w:rPr>
+          <w:rFonts w:ascii="Tahoma" w:hAnsi="Tahoma" w:cs="Tahoma"/>
+          <w:sz w:val="24"/>
+        </w:rPr>
+        <w:t>De acuerdo a la evaluación se analizan los recursos a utilizar para la realización del cambio</w:t>
+      </w:r>
+      <w:r>
+        <w:rPr>
+          <w:rFonts w:ascii="Tahoma" w:hAnsi="Tahoma" w:cs="Tahoma"/>
+          <w:sz w:val="24"/>
+        </w:rPr>
+        <w:t>.</w:t>
+      </w:r>
+    </w:p>
+    <w:p>
+      <w:pPr>
+        <w:pStyle w:val="Prrafodelista"/>
+        <w:numPr>
+          <w:ilvl w:val="0"/>
+          <w:numId w:val="24"/>
+        </w:numPr>
+        <w:spacing w:after="0"/>
+        <w:jc w:val="both"/>
+        <w:rPr>
+          <w:rFonts w:ascii="Tahoma" w:hAnsi="Tahoma" w:cs="Tahoma"/>
+          <w:sz w:val="24"/>
+        </w:rPr>
+      </w:pPr>
+      <w:r>
+        <w:rPr>
+          <w:rFonts w:ascii="Tahoma" w:hAnsi="Tahoma" w:cs="Tahoma"/>
+          <w:sz w:val="24"/>
+        </w:rPr>
+        <w:t>Se busca las posibl</w:t>
+      </w:r>
+      <w:r>
+        <w:rPr>
+          <w:rFonts w:ascii="Tahoma" w:hAnsi="Tahoma" w:cs="Tahoma"/>
+          <w:sz w:val="24"/>
+        </w:rPr>
+        <w:t>es relaciones con otros cambios.</w:t>
+      </w:r>
+    </w:p>
+    <w:p>
+      <w:pPr>
+        <w:pStyle w:val="Prrafodelista"/>
+        <w:numPr>
+          <w:ilvl w:val="0"/>
+          <w:numId w:val="24"/>
+        </w:numPr>
+        <w:spacing w:after="0"/>
+        <w:jc w:val="both"/>
+        <w:rPr>
+          <w:rFonts w:ascii="Tahoma" w:hAnsi="Tahoma" w:cs="Tahoma"/>
+          <w:sz w:val="24"/>
+        </w:rPr>
+      </w:pPr>
+      <w:r>
+        <w:rPr>
+          <w:rFonts w:ascii="Tahoma" w:hAnsi="Tahoma" w:cs="Tahoma"/>
+          <w:sz w:val="24"/>
+        </w:rPr>
+        <w:t>Decidir aprobar o no el cambio</w:t>
+      </w:r>
+      <w:r>
+        <w:rPr>
+          <w:rFonts w:ascii="Tahoma" w:hAnsi="Tahoma" w:cs="Tahoma"/>
+          <w:sz w:val="24"/>
+        </w:rPr>
+        <w:t>.</w:t>
+      </w:r>
+    </w:p>
+    <w:p>
+      <w:pPr>
+        <w:pStyle w:val="Prrafodelista"/>
+        <w:numPr>
+          <w:ilvl w:val="0"/>
+          <w:numId w:val="24"/>
+        </w:numPr>
+        <w:spacing w:after="0"/>
+        <w:jc w:val="both"/>
+        <w:rPr>
+          <w:rFonts w:ascii="Tahoma" w:hAnsi="Tahoma" w:cs="Tahoma"/>
+          <w:sz w:val="24"/>
+        </w:rPr>
+      </w:pPr>
+      <w:r>
+        <w:rPr>
+          <w:rFonts w:ascii="Tahoma" w:hAnsi="Tahoma" w:cs="Tahoma"/>
+          <w:sz w:val="24"/>
+        </w:rPr>
+        <w:t>Se agenda al comité d</w:t>
+      </w:r>
+      <w:r>
+        <w:rPr>
+          <w:rFonts w:ascii="Tahoma" w:hAnsi="Tahoma" w:cs="Tahoma"/>
+          <w:sz w:val="24"/>
+        </w:rPr>
+        <w:t>e cambios para su planificación.</w:t>
+      </w:r>
+    </w:p>
+    <w:p>
+      <w:pPr>
+        <w:spacing w:after="0"/>
+        <w:ind w:left="709"/>
+        <w:jc w:val="both"/>
+        <w:rPr>
+          <w:rFonts w:ascii="Tahoma" w:hAnsi="Tahoma" w:cs="Tahoma"/>
+          <w:sz w:val="24"/>
+          <w:u w:val="single"/>
+        </w:rPr>
+      </w:pPr>
+    </w:p>
+    <w:p>
+      <w:pPr>
+        <w:spacing w:after="0"/>
+        <w:ind w:left="709"/>
+        <w:jc w:val="both"/>
+        <w:rPr>
+          <w:rFonts w:ascii="Tahoma" w:hAnsi="Tahoma" w:cs="Tahoma"/>
+          <w:sz w:val="24"/>
+        </w:rPr>
+      </w:pPr>
+      <w:r>
+        <w:rPr>
+          <w:rFonts w:ascii="Tahoma" w:hAnsi="Tahoma" w:cs="Tahoma"/>
+          <w:sz w:val="24"/>
+          <w:u w:val="single"/>
+        </w:rPr>
+        <w:t>Documentación</w:t>
+      </w:r>
+      <w:r>
+        <w:rPr>
+          <w:rFonts w:ascii="Tahoma" w:hAnsi="Tahoma" w:cs="Tahoma"/>
+          <w:sz w:val="24"/>
+        </w:rPr>
+        <w:t>:</w:t>
+      </w:r>
+    </w:p>
+    <w:p>
+      <w:pPr>
+        <w:spacing w:after="0"/>
+        <w:ind w:left="709"/>
+        <w:jc w:val="both"/>
+        <w:rPr>
+          <w:rFonts w:ascii="Tahoma" w:hAnsi="Tahoma" w:cs="Tahoma"/>
+          <w:sz w:val="24"/>
+        </w:rPr>
+      </w:pPr>
+    </w:p>
+    <w:p>
+      <w:pPr>
+        <w:pStyle w:val="Prrafodelista"/>
+        <w:numPr>
+          <w:ilvl w:val="0"/>
+          <w:numId w:val="25"/>
+        </w:numPr>
+        <w:spacing w:after="0"/>
+        <w:jc w:val="both"/>
+        <w:rPr>
+          <w:rFonts w:ascii="Tahoma" w:hAnsi="Tahoma" w:cs="Tahoma"/>
+          <w:sz w:val="24"/>
+        </w:rPr>
+      </w:pPr>
+      <w:r>
+        <w:rPr>
+          <w:rFonts w:ascii="Tahoma" w:hAnsi="Tahoma" w:cs="Tahoma"/>
+          <w:sz w:val="24"/>
+        </w:rPr>
+        <w:t>Calendario de Cambios</w:t>
+      </w:r>
+      <w:r>
+        <w:rPr>
+          <w:rFonts w:ascii="Tahoma" w:hAnsi="Tahoma" w:cs="Tahoma"/>
+          <w:sz w:val="24"/>
+        </w:rPr>
+        <w:t>.</w:t>
+      </w:r>
+    </w:p>
+    <w:p>
+      <w:pPr>
+        <w:pStyle w:val="Prrafodelista"/>
+        <w:numPr>
+          <w:ilvl w:val="0"/>
+          <w:numId w:val="25"/>
+        </w:numPr>
+        <w:spacing w:after="0"/>
+        <w:jc w:val="both"/>
+        <w:rPr>
+          <w:rFonts w:ascii="Tahoma" w:hAnsi="Tahoma" w:cs="Tahoma"/>
+          <w:sz w:val="24"/>
+        </w:rPr>
+      </w:pPr>
+      <w:r>
+        <w:rPr>
+          <w:rFonts w:ascii="Tahoma" w:hAnsi="Tahoma" w:cs="Tahoma"/>
+          <w:sz w:val="24"/>
+        </w:rPr>
+        <w:t>Plan de Gestión del Alcance</w:t>
+      </w:r>
+      <w:r>
+        <w:rPr>
+          <w:rFonts w:ascii="Tahoma" w:hAnsi="Tahoma" w:cs="Tahoma"/>
+          <w:sz w:val="24"/>
+        </w:rPr>
+        <w:t>.</w:t>
+      </w:r>
+    </w:p>
+    <w:p>
+      <w:pPr>
+        <w:pStyle w:val="Prrafodelista"/>
+        <w:numPr>
+          <w:ilvl w:val="0"/>
+          <w:numId w:val="25"/>
+        </w:numPr>
+        <w:spacing w:after="0"/>
+        <w:jc w:val="both"/>
+        <w:rPr>
+          <w:rFonts w:ascii="Tahoma" w:hAnsi="Tahoma" w:cs="Tahoma"/>
+          <w:sz w:val="24"/>
+        </w:rPr>
+      </w:pPr>
+      <w:r>
+        <w:rPr>
+          <w:rFonts w:ascii="Tahoma" w:hAnsi="Tahoma" w:cs="Tahoma"/>
+          <w:sz w:val="24"/>
+        </w:rPr>
+        <w:t>Plan de Gestión de recursos.</w:t>
+      </w:r>
+    </w:p>
+    <w:p>
+      <w:pPr>
+        <w:pStyle w:val="Prrafodelista"/>
+        <w:numPr>
+          <w:ilvl w:val="0"/>
+          <w:numId w:val="25"/>
+        </w:numPr>
+        <w:spacing w:after="0"/>
+        <w:jc w:val="both"/>
+        <w:rPr>
+          <w:rFonts w:ascii="Tahoma" w:hAnsi="Tahoma" w:cs="Tahoma"/>
+          <w:sz w:val="24"/>
+        </w:rPr>
+      </w:pPr>
+      <w:r>
+        <w:rPr>
+          <w:rFonts w:ascii="Tahoma" w:hAnsi="Tahoma" w:cs="Tahoma"/>
+          <w:sz w:val="24"/>
+        </w:rPr>
+        <w:t>Solicitud de cambio.</w:t>
+      </w:r>
+    </w:p>
+    <w:p>
+      <w:pPr>
+        <w:pStyle w:val="Prrafodelista"/>
+        <w:spacing w:after="0"/>
+        <w:ind w:left="1429"/>
+        <w:jc w:val="both"/>
+        <w:rPr>
+          <w:rFonts w:ascii="Tahoma" w:hAnsi="Tahoma" w:cs="Tahoma"/>
+          <w:sz w:val="24"/>
+        </w:rPr>
+      </w:pPr>
+    </w:p>
+    <w:p>
+      <w:pPr>
+        <w:spacing w:after="0"/>
+        <w:ind w:left="709"/>
+        <w:jc w:val="both"/>
+        <w:rPr>
+          <w:rFonts w:ascii="Tahoma" w:hAnsi="Tahoma" w:cs="Tahoma"/>
+          <w:sz w:val="24"/>
+        </w:rPr>
+      </w:pPr>
+      <w:r>
+        <w:rPr>
+          <w:rFonts w:ascii="Tahoma" w:hAnsi="Tahoma" w:cs="Tahoma"/>
+          <w:sz w:val="24"/>
+          <w:u w:val="single"/>
+        </w:rPr>
+        <w:t>Políticas</w:t>
+      </w:r>
+      <w:r>
+        <w:rPr>
+          <w:rFonts w:ascii="Tahoma" w:hAnsi="Tahoma" w:cs="Tahoma"/>
+          <w:sz w:val="24"/>
+        </w:rPr>
+        <w:t>:</w:t>
+      </w:r>
+    </w:p>
+    <w:p>
+      <w:pPr>
+        <w:spacing w:after="0"/>
+        <w:ind w:left="709"/>
+        <w:jc w:val="both"/>
+        <w:rPr>
+          <w:rFonts w:ascii="Tahoma" w:hAnsi="Tahoma" w:cs="Tahoma"/>
+          <w:sz w:val="24"/>
+        </w:rPr>
+      </w:pPr>
+    </w:p>
+    <w:p>
+      <w:pPr>
+        <w:pStyle w:val="Prrafodelista"/>
+        <w:numPr>
+          <w:ilvl w:val="0"/>
+          <w:numId w:val="26"/>
+        </w:numPr>
+        <w:spacing w:after="0"/>
+        <w:jc w:val="both"/>
+        <w:rPr>
+          <w:rFonts w:ascii="Tahoma" w:hAnsi="Tahoma" w:cs="Tahoma"/>
+          <w:sz w:val="24"/>
+        </w:rPr>
+      </w:pPr>
+      <w:r>
+        <w:rPr>
+          <w:rFonts w:ascii="Tahoma" w:hAnsi="Tahoma" w:cs="Tahoma"/>
+          <w:sz w:val="24"/>
+        </w:rPr>
+        <w:t>El comité de cambios en conjunto son los responsables de aprobar la solicitud de cambio en una reunión establecida</w:t>
+      </w:r>
+      <w:r>
+        <w:rPr>
+          <w:rFonts w:ascii="Tahoma" w:hAnsi="Tahoma" w:cs="Tahoma"/>
+          <w:sz w:val="24"/>
+        </w:rPr>
+        <w:t>.</w:t>
+      </w:r>
+    </w:p>
+    <w:p>
+      <w:pPr>
+        <w:pStyle w:val="Prrafodelista"/>
+        <w:numPr>
+          <w:ilvl w:val="0"/>
+          <w:numId w:val="26"/>
+        </w:numPr>
+        <w:spacing w:after="0"/>
+        <w:jc w:val="both"/>
+        <w:rPr>
+          <w:rFonts w:ascii="Tahoma" w:hAnsi="Tahoma" w:cs="Tahoma"/>
+          <w:color w:val="auto"/>
+          <w:sz w:val="28"/>
+          <w:szCs w:val="24"/>
+          <w:lang w:val="es-PE" w:eastAsia="es-PE"/>
+        </w:rPr>
+      </w:pPr>
+      <w:r>
+        <w:rPr>
+          <w:rFonts w:ascii="Tahoma" w:hAnsi="Tahoma" w:cs="Tahoma"/>
+          <w:sz w:val="24"/>
+        </w:rPr>
+        <w:t>Los cambios</w:t>
+      </w:r>
+      <w:r>
+        <w:rPr>
+          <w:rFonts w:ascii="Tahoma" w:hAnsi="Tahoma" w:cs="Tahoma"/>
+          <w:sz w:val="24"/>
+          <w:lang w:val="es-PE" w:eastAsia="es-PE"/>
+        </w:rPr>
+        <w:t xml:space="preserve"> urgentes también son aprobados por el comité de cambios</w:t>
+      </w:r>
+      <w:r>
+        <w:rPr>
+          <w:rFonts w:ascii="Tahoma" w:hAnsi="Tahoma" w:cs="Tahoma"/>
+          <w:sz w:val="24"/>
+          <w:lang w:val="es-PE" w:eastAsia="es-PE"/>
+        </w:rPr>
+        <w:t>.</w:t>
+      </w:r>
+    </w:p>
+    <w:p>
+      <w:pPr>
+        <w:spacing w:after="0"/>
+        <w:ind w:left="360"/>
         <w:rPr>
           <w:rFonts w:ascii="Tahoma" w:hAnsi="Tahoma" w:cs="Tahoma"/>
           <w:sz w:val="28"/>
           <w:szCs w:val="32"/>
+          <w:lang w:val="es-PE"/>
         </w:rPr>
       </w:pPr>
     </w:p>
@@ -2538,6 +2949,7 @@
       <w:pPr>
         <w:pStyle w:val="Prrafodelista"/>
         <w:spacing w:after="0"/>
+        <w:jc w:val="both"/>
         <w:rPr>
           <w:rFonts w:ascii="Tahoma" w:hAnsi="Tahoma" w:cs="Tahoma"/>
           <w:sz w:val="28"/>
@@ -2547,12 +2959,478 @@
     </w:p>
     <w:p>
       <w:pPr>
+        <w:spacing w:after="0"/>
+        <w:ind w:left="709"/>
+        <w:jc w:val="both"/>
+        <w:rPr>
+          <w:rFonts w:ascii="Tahoma" w:eastAsia="Times New Roman" w:hAnsi="Tahoma" w:cs="Tahoma"/>
+          <w:sz w:val="24"/>
+          <w:szCs w:val="22"/>
+          <w:lang w:val="es-PE" w:eastAsia="es-PE"/>
+        </w:rPr>
+      </w:pPr>
+      <w:r>
+        <w:rPr>
+          <w:rFonts w:ascii="Tahoma" w:eastAsia="Times New Roman" w:hAnsi="Tahoma" w:cs="Tahoma"/>
+          <w:sz w:val="24"/>
+          <w:szCs w:val="22"/>
+          <w:u w:val="single"/>
+          <w:lang w:val="es-PE" w:eastAsia="es-PE"/>
+        </w:rPr>
+        <w:t>Actividades</w:t>
+      </w:r>
+      <w:r>
+        <w:rPr>
+          <w:rFonts w:ascii="Tahoma" w:eastAsia="Times New Roman" w:hAnsi="Tahoma" w:cs="Tahoma"/>
+          <w:sz w:val="24"/>
+          <w:szCs w:val="22"/>
+          <w:lang w:val="es-PE" w:eastAsia="es-PE"/>
+        </w:rPr>
+        <w:t>:</w:t>
+      </w:r>
+      <w:bookmarkStart w:id="0" w:name="_GoBack"/>
+      <w:bookmarkEnd w:id="0"/>
+    </w:p>
+    <w:p>
+      <w:pPr>
+        <w:spacing w:after="0"/>
+        <w:ind w:left="709"/>
+        <w:jc w:val="both"/>
+        <w:rPr>
+          <w:rFonts w:ascii="Tahoma" w:eastAsia="Times New Roman" w:hAnsi="Tahoma" w:cs="Tahoma"/>
+          <w:color w:val="auto"/>
+          <w:sz w:val="28"/>
+          <w:szCs w:val="24"/>
+          <w:lang w:val="es-PE" w:eastAsia="es-PE"/>
+        </w:rPr>
+      </w:pPr>
+    </w:p>
+    <w:p>
+      <w:pPr>
         <w:pStyle w:val="Prrafodelista"/>
-        <w:spacing w:after="0"/>
+        <w:numPr>
+          <w:ilvl w:val="0"/>
+          <w:numId w:val="27"/>
+        </w:numPr>
+        <w:spacing w:after="0"/>
+        <w:jc w:val="both"/>
+        <w:rPr>
+          <w:rFonts w:ascii="Tahoma" w:eastAsia="Times New Roman" w:hAnsi="Tahoma" w:cs="Tahoma"/>
+          <w:color w:val="auto"/>
+          <w:sz w:val="28"/>
+          <w:szCs w:val="24"/>
+          <w:lang w:val="es-PE" w:eastAsia="es-PE"/>
+        </w:rPr>
+      </w:pPr>
+      <w:r>
+        <w:rPr>
+          <w:rFonts w:ascii="Tahoma" w:eastAsia="Times New Roman" w:hAnsi="Tahoma" w:cs="Tahoma"/>
+          <w:sz w:val="24"/>
+          <w:szCs w:val="22"/>
+          <w:lang w:val="es-PE" w:eastAsia="es-PE"/>
+        </w:rPr>
+        <w:t>Calcular el tiempo que tomará la implementación del cambio</w:t>
+      </w:r>
+    </w:p>
+    <w:p>
+      <w:pPr>
+        <w:pStyle w:val="Prrafodelista"/>
+        <w:numPr>
+          <w:ilvl w:val="0"/>
+          <w:numId w:val="27"/>
+        </w:numPr>
+        <w:spacing w:after="0"/>
+        <w:jc w:val="both"/>
+        <w:rPr>
+          <w:rFonts w:ascii="Tahoma" w:eastAsia="Times New Roman" w:hAnsi="Tahoma" w:cs="Tahoma"/>
+          <w:color w:val="auto"/>
+          <w:sz w:val="28"/>
+          <w:szCs w:val="24"/>
+          <w:lang w:val="es-PE" w:eastAsia="es-PE"/>
+        </w:rPr>
+      </w:pPr>
+      <w:r>
+        <w:rPr>
+          <w:rFonts w:ascii="Tahoma" w:eastAsia="Times New Roman" w:hAnsi="Tahoma" w:cs="Tahoma"/>
+          <w:sz w:val="24"/>
+          <w:szCs w:val="22"/>
+          <w:lang w:val="es-PE" w:eastAsia="es-PE"/>
+        </w:rPr>
+        <w:t>Definir la fecha de inicio y fin de la implementación</w:t>
+      </w:r>
+    </w:p>
+    <w:p>
+      <w:pPr>
+        <w:pStyle w:val="Prrafodelista"/>
+        <w:numPr>
+          <w:ilvl w:val="0"/>
+          <w:numId w:val="27"/>
+        </w:numPr>
+        <w:spacing w:after="0"/>
+        <w:jc w:val="both"/>
+        <w:rPr>
+          <w:rFonts w:ascii="Tahoma" w:eastAsia="Times New Roman" w:hAnsi="Tahoma" w:cs="Tahoma"/>
+          <w:color w:val="auto"/>
+          <w:sz w:val="28"/>
+          <w:szCs w:val="24"/>
+          <w:lang w:val="es-PE" w:eastAsia="es-PE"/>
+        </w:rPr>
+      </w:pPr>
+      <w:r>
+        <w:rPr>
+          <w:rFonts w:ascii="Tahoma" w:eastAsia="Times New Roman" w:hAnsi="Tahoma" w:cs="Tahoma"/>
+          <w:sz w:val="24"/>
+          <w:szCs w:val="22"/>
+          <w:lang w:val="es-PE" w:eastAsia="es-PE"/>
+        </w:rPr>
+        <w:t>Se prevé posibles incompatibilidades entre diferentes cambios</w:t>
+      </w:r>
+    </w:p>
+    <w:p>
+      <w:pPr>
+        <w:pStyle w:val="Prrafodelista"/>
+        <w:numPr>
+          <w:ilvl w:val="0"/>
+          <w:numId w:val="27"/>
+        </w:numPr>
+        <w:spacing w:after="0"/>
+        <w:jc w:val="both"/>
+        <w:rPr>
+          <w:rFonts w:ascii="Tahoma" w:eastAsia="Times New Roman" w:hAnsi="Tahoma" w:cs="Tahoma"/>
+          <w:color w:val="auto"/>
+          <w:sz w:val="28"/>
+          <w:szCs w:val="24"/>
+          <w:lang w:val="es-PE" w:eastAsia="es-PE"/>
+        </w:rPr>
+      </w:pPr>
+      <w:r>
+        <w:rPr>
+          <w:rFonts w:ascii="Tahoma" w:eastAsia="Times New Roman" w:hAnsi="Tahoma" w:cs="Tahoma"/>
+          <w:sz w:val="24"/>
+          <w:szCs w:val="22"/>
+          <w:lang w:val="es-PE" w:eastAsia="es-PE"/>
+        </w:rPr>
+        <w:t>Se establecen los recursos a usar para la implementación (equipos, recursos humanos)</w:t>
+      </w:r>
+    </w:p>
+    <w:p>
+      <w:pPr>
+        <w:pStyle w:val="Prrafodelista"/>
+        <w:numPr>
+          <w:ilvl w:val="0"/>
+          <w:numId w:val="27"/>
+        </w:numPr>
+        <w:spacing w:after="0"/>
+        <w:jc w:val="both"/>
+        <w:rPr>
+          <w:rFonts w:ascii="Tahoma" w:eastAsia="Times New Roman" w:hAnsi="Tahoma" w:cs="Tahoma"/>
+          <w:color w:val="auto"/>
+          <w:sz w:val="28"/>
+          <w:szCs w:val="24"/>
+          <w:lang w:val="es-PE" w:eastAsia="es-PE"/>
+        </w:rPr>
+      </w:pPr>
+      <w:r>
+        <w:rPr>
+          <w:rFonts w:ascii="Tahoma" w:eastAsia="Times New Roman" w:hAnsi="Tahoma" w:cs="Tahoma"/>
+          <w:sz w:val="24"/>
+          <w:szCs w:val="22"/>
+          <w:lang w:val="es-PE" w:eastAsia="es-PE"/>
+        </w:rPr>
+        <w:t>Coordinación con los encargados del cambio</w:t>
+      </w:r>
+    </w:p>
+    <w:p>
+      <w:pPr>
+        <w:spacing w:after="0"/>
+        <w:ind w:left="709"/>
+        <w:jc w:val="both"/>
+        <w:rPr>
+          <w:rFonts w:ascii="Tahoma" w:eastAsia="Times New Roman" w:hAnsi="Tahoma" w:cs="Tahoma"/>
+          <w:color w:val="auto"/>
+          <w:sz w:val="28"/>
+          <w:szCs w:val="24"/>
+          <w:lang w:val="es-PE" w:eastAsia="es-PE"/>
+        </w:rPr>
+      </w:pPr>
+    </w:p>
+    <w:p>
+      <w:pPr>
+        <w:spacing w:after="0"/>
+        <w:ind w:left="709"/>
+        <w:jc w:val="both"/>
+        <w:rPr>
+          <w:rFonts w:ascii="Tahoma" w:eastAsia="Times New Roman" w:hAnsi="Tahoma" w:cs="Tahoma"/>
+          <w:sz w:val="24"/>
+          <w:szCs w:val="22"/>
+          <w:lang w:val="es-PE" w:eastAsia="es-PE"/>
+        </w:rPr>
+      </w:pPr>
+      <w:r>
+        <w:rPr>
+          <w:rFonts w:ascii="Tahoma" w:eastAsia="Times New Roman" w:hAnsi="Tahoma" w:cs="Tahoma"/>
+          <w:sz w:val="24"/>
+          <w:szCs w:val="22"/>
+          <w:u w:val="single"/>
+          <w:lang w:val="es-PE" w:eastAsia="es-PE"/>
+        </w:rPr>
+        <w:t>Documentación</w:t>
+      </w:r>
+      <w:r>
+        <w:rPr>
+          <w:rFonts w:ascii="Tahoma" w:eastAsia="Times New Roman" w:hAnsi="Tahoma" w:cs="Tahoma"/>
+          <w:sz w:val="24"/>
+          <w:szCs w:val="22"/>
+          <w:lang w:val="es-PE" w:eastAsia="es-PE"/>
+        </w:rPr>
+        <w:t>:</w:t>
+      </w:r>
+    </w:p>
+    <w:p>
+      <w:pPr>
+        <w:spacing w:after="0"/>
+        <w:jc w:val="both"/>
+        <w:rPr>
+          <w:rFonts w:ascii="Tahoma" w:eastAsia="Times New Roman" w:hAnsi="Tahoma" w:cs="Tahoma"/>
+          <w:color w:val="auto"/>
+          <w:sz w:val="28"/>
+          <w:szCs w:val="24"/>
+          <w:lang w:val="es-PE" w:eastAsia="es-PE"/>
+        </w:rPr>
+      </w:pPr>
+    </w:p>
+    <w:p>
+      <w:pPr>
+        <w:pStyle w:val="Prrafodelista"/>
+        <w:numPr>
+          <w:ilvl w:val="0"/>
+          <w:numId w:val="28"/>
+        </w:numPr>
+        <w:spacing w:after="0"/>
+        <w:jc w:val="both"/>
+        <w:rPr>
+          <w:rFonts w:ascii="Tahoma" w:eastAsia="Times New Roman" w:hAnsi="Tahoma" w:cs="Tahoma"/>
+          <w:color w:val="auto"/>
+          <w:sz w:val="28"/>
+          <w:szCs w:val="24"/>
+          <w:lang w:val="es-PE" w:eastAsia="es-PE"/>
+        </w:rPr>
+      </w:pPr>
+      <w:r>
+        <w:rPr>
+          <w:rFonts w:ascii="Tahoma" w:eastAsia="Times New Roman" w:hAnsi="Tahoma" w:cs="Tahoma"/>
+          <w:sz w:val="24"/>
+          <w:szCs w:val="22"/>
+          <w:lang w:val="es-PE" w:eastAsia="es-PE"/>
+        </w:rPr>
+        <w:t>Plan de Back-out</w:t>
+      </w:r>
+    </w:p>
+    <w:p>
+      <w:pPr>
+        <w:pStyle w:val="Prrafodelista"/>
+        <w:numPr>
+          <w:ilvl w:val="0"/>
+          <w:numId w:val="28"/>
+        </w:numPr>
+        <w:spacing w:after="0"/>
+        <w:jc w:val="both"/>
+        <w:rPr>
+          <w:rFonts w:ascii="Tahoma" w:eastAsia="Times New Roman" w:hAnsi="Tahoma" w:cs="Tahoma"/>
+          <w:color w:val="auto"/>
+          <w:sz w:val="28"/>
+          <w:szCs w:val="24"/>
+          <w:lang w:val="es-PE" w:eastAsia="es-PE"/>
+        </w:rPr>
+      </w:pPr>
+      <w:r>
+        <w:rPr>
+          <w:rFonts w:ascii="Tahoma" w:eastAsia="Times New Roman" w:hAnsi="Tahoma" w:cs="Tahoma"/>
+          <w:sz w:val="24"/>
+          <w:szCs w:val="22"/>
+          <w:lang w:val="es-PE" w:eastAsia="es-PE"/>
+        </w:rPr>
+        <w:t>Solicitud de cambio</w:t>
+      </w:r>
+    </w:p>
+    <w:p>
+      <w:pPr>
+        <w:pStyle w:val="Prrafodelista"/>
+        <w:numPr>
+          <w:ilvl w:val="0"/>
+          <w:numId w:val="28"/>
+        </w:numPr>
+        <w:spacing w:after="0"/>
+        <w:jc w:val="both"/>
+        <w:rPr>
+          <w:rFonts w:ascii="Tahoma" w:eastAsia="Times New Roman" w:hAnsi="Tahoma" w:cs="Tahoma"/>
+          <w:color w:val="auto"/>
+          <w:sz w:val="28"/>
+          <w:szCs w:val="24"/>
+          <w:lang w:val="es-PE" w:eastAsia="es-PE"/>
+        </w:rPr>
+      </w:pPr>
+      <w:r>
+        <w:rPr>
+          <w:rFonts w:ascii="Tahoma" w:eastAsia="Times New Roman" w:hAnsi="Tahoma" w:cs="Tahoma"/>
+          <w:sz w:val="24"/>
+          <w:szCs w:val="22"/>
+          <w:lang w:val="es-PE" w:eastAsia="es-PE"/>
+        </w:rPr>
+        <w:t>Calendario de Cambios</w:t>
+      </w:r>
+    </w:p>
+    <w:p>
+      <w:pPr>
+        <w:pStyle w:val="Prrafodelista"/>
+        <w:numPr>
+          <w:ilvl w:val="0"/>
+          <w:numId w:val="28"/>
+        </w:numPr>
+        <w:spacing w:after="0"/>
+        <w:jc w:val="both"/>
+        <w:rPr>
+          <w:rFonts w:ascii="Tahoma" w:eastAsia="Times New Roman" w:hAnsi="Tahoma" w:cs="Tahoma"/>
+          <w:color w:val="auto"/>
+          <w:sz w:val="28"/>
+          <w:szCs w:val="24"/>
+          <w:lang w:val="es-PE" w:eastAsia="es-PE"/>
+        </w:rPr>
+      </w:pPr>
+      <w:r>
+        <w:rPr>
+          <w:rFonts w:ascii="Tahoma" w:eastAsia="Times New Roman" w:hAnsi="Tahoma" w:cs="Tahoma"/>
+          <w:sz w:val="24"/>
+          <w:szCs w:val="22"/>
+          <w:lang w:val="es-PE" w:eastAsia="es-PE"/>
+        </w:rPr>
+        <w:t>Cronograma de actividades</w:t>
+      </w:r>
+    </w:p>
+    <w:p>
+      <w:pPr>
+        <w:spacing w:after="0"/>
+        <w:ind w:left="709"/>
+        <w:jc w:val="both"/>
+        <w:rPr>
+          <w:rFonts w:ascii="Tahoma" w:eastAsia="Times New Roman" w:hAnsi="Tahoma" w:cs="Tahoma"/>
+          <w:color w:val="auto"/>
+          <w:sz w:val="28"/>
+          <w:szCs w:val="24"/>
+          <w:lang w:val="es-PE" w:eastAsia="es-PE"/>
+        </w:rPr>
+      </w:pPr>
+    </w:p>
+    <w:p>
+      <w:pPr>
+        <w:spacing w:after="0"/>
+        <w:ind w:left="709"/>
+        <w:jc w:val="both"/>
+        <w:rPr>
+          <w:rFonts w:ascii="Tahoma" w:eastAsia="Times New Roman" w:hAnsi="Tahoma" w:cs="Tahoma"/>
+          <w:sz w:val="24"/>
+          <w:szCs w:val="22"/>
+          <w:lang w:val="es-PE" w:eastAsia="es-PE"/>
+        </w:rPr>
+      </w:pPr>
+      <w:r>
+        <w:rPr>
+          <w:rFonts w:ascii="Tahoma" w:eastAsia="Times New Roman" w:hAnsi="Tahoma" w:cs="Tahoma"/>
+          <w:sz w:val="24"/>
+          <w:szCs w:val="22"/>
+          <w:u w:val="single"/>
+          <w:lang w:val="es-PE" w:eastAsia="es-PE"/>
+        </w:rPr>
+        <w:t>Políticas</w:t>
+      </w:r>
+      <w:r>
+        <w:rPr>
+          <w:rFonts w:ascii="Tahoma" w:eastAsia="Times New Roman" w:hAnsi="Tahoma" w:cs="Tahoma"/>
+          <w:sz w:val="24"/>
+          <w:szCs w:val="22"/>
+          <w:lang w:val="es-PE" w:eastAsia="es-PE"/>
+        </w:rPr>
+        <w:t>:</w:t>
+      </w:r>
+    </w:p>
+    <w:p>
+      <w:pPr>
+        <w:spacing w:after="0"/>
+        <w:ind w:left="709"/>
+        <w:jc w:val="both"/>
+        <w:rPr>
+          <w:rFonts w:ascii="Tahoma" w:eastAsia="Times New Roman" w:hAnsi="Tahoma" w:cs="Tahoma"/>
+          <w:color w:val="auto"/>
+          <w:sz w:val="28"/>
+          <w:szCs w:val="24"/>
+          <w:lang w:val="es-PE" w:eastAsia="es-PE"/>
+        </w:rPr>
+      </w:pPr>
+    </w:p>
+    <w:p>
+      <w:pPr>
+        <w:pStyle w:val="Prrafodelista"/>
+        <w:numPr>
+          <w:ilvl w:val="0"/>
+          <w:numId w:val="29"/>
+        </w:numPr>
+        <w:spacing w:after="0"/>
+        <w:jc w:val="both"/>
+        <w:rPr>
+          <w:rFonts w:ascii="Tahoma" w:eastAsia="Times New Roman" w:hAnsi="Tahoma" w:cs="Tahoma"/>
+          <w:color w:val="auto"/>
+          <w:sz w:val="28"/>
+          <w:szCs w:val="24"/>
+          <w:lang w:val="es-PE" w:eastAsia="es-PE"/>
+        </w:rPr>
+      </w:pPr>
+      <w:r>
+        <w:rPr>
+          <w:rFonts w:ascii="Tahoma" w:eastAsia="Times New Roman" w:hAnsi="Tahoma" w:cs="Tahoma"/>
+          <w:sz w:val="24"/>
+          <w:szCs w:val="22"/>
+          <w:lang w:val="es-PE" w:eastAsia="es-PE"/>
+        </w:rPr>
+        <w:t>Se comunicará a los implicados la solicitud de cambio en una reunión presencial.</w:t>
+      </w:r>
+    </w:p>
+    <w:p>
+      <w:pPr>
+        <w:pStyle w:val="Prrafodelista"/>
+        <w:numPr>
+          <w:ilvl w:val="0"/>
+          <w:numId w:val="29"/>
+        </w:numPr>
+        <w:spacing w:after="0"/>
+        <w:jc w:val="both"/>
+        <w:rPr>
+          <w:rFonts w:ascii="Tahoma" w:eastAsia="Times New Roman" w:hAnsi="Tahoma" w:cs="Tahoma"/>
+          <w:color w:val="auto"/>
+          <w:sz w:val="28"/>
+          <w:szCs w:val="24"/>
+          <w:lang w:val="es-PE" w:eastAsia="es-PE"/>
+        </w:rPr>
+      </w:pPr>
+      <w:r>
+        <w:rPr>
+          <w:rFonts w:ascii="Tahoma" w:eastAsia="Times New Roman" w:hAnsi="Tahoma" w:cs="Tahoma"/>
+          <w:sz w:val="24"/>
+          <w:szCs w:val="22"/>
+          <w:lang w:val="es-PE" w:eastAsia="es-PE"/>
+        </w:rPr>
+        <w:t>Se enviará un correo con las fechas estimadas determinadas.</w:t>
+      </w:r>
+    </w:p>
+    <w:p>
+      <w:pPr>
+        <w:pStyle w:val="Prrafodelista"/>
+        <w:spacing w:after="0"/>
+        <w:jc w:val="both"/>
         <w:rPr>
           <w:rFonts w:ascii="Tahoma" w:hAnsi="Tahoma" w:cs="Tahoma"/>
           <w:sz w:val="28"/>
           <w:szCs w:val="32"/>
+          <w:lang w:val="es-PE"/>
         </w:rPr>
       </w:pPr>
     </w:p>
@@ -2560,72 +3438,7 @@
       <w:pPr>
         <w:pStyle w:val="Prrafodelista"/>
         <w:spacing w:after="0"/>
-        <w:rPr>
-          <w:rFonts w:ascii="Tahoma" w:hAnsi="Tahoma" w:cs="Tahoma"/>
-          <w:sz w:val="28"/>
-          <w:szCs w:val="32"/>
-        </w:rPr>
-      </w:pPr>
-    </w:p>
-    <w:p>
-      <w:pPr>
-        <w:pStyle w:val="Prrafodelista"/>
-        <w:spacing w:after="0"/>
-        <w:rPr>
-          <w:rFonts w:ascii="Tahoma" w:hAnsi="Tahoma" w:cs="Tahoma"/>
-          <w:sz w:val="28"/>
-          <w:szCs w:val="32"/>
-        </w:rPr>
-      </w:pPr>
-    </w:p>
-    <w:p>
-      <w:pPr>
-        <w:pStyle w:val="Prrafodelista"/>
-        <w:spacing w:after="0"/>
-        <w:rPr>
-          <w:rFonts w:ascii="Tahoma" w:hAnsi="Tahoma" w:cs="Tahoma"/>
-          <w:sz w:val="28"/>
-          <w:szCs w:val="32"/>
-        </w:rPr>
-      </w:pPr>
-    </w:p>
-    <w:p>
-      <w:pPr>
-        <w:pStyle w:val="Prrafodelista"/>
-        <w:spacing w:after="0"/>
-        <w:rPr>
-          <w:rFonts w:ascii="Tahoma" w:hAnsi="Tahoma" w:cs="Tahoma"/>
-          <w:sz w:val="28"/>
-          <w:szCs w:val="32"/>
-        </w:rPr>
-      </w:pPr>
-    </w:p>
-    <w:p>
-      <w:pPr>
-        <w:pStyle w:val="Prrafodelista"/>
-        <w:spacing w:after="0"/>
-        <w:rPr>
-          <w:rFonts w:ascii="Tahoma" w:hAnsi="Tahoma" w:cs="Tahoma"/>
-          <w:sz w:val="28"/>
-          <w:szCs w:val="32"/>
-        </w:rPr>
-      </w:pPr>
-    </w:p>
-    <w:p>
-      <w:pPr>
-        <w:pStyle w:val="Prrafodelista"/>
-        <w:spacing w:after="0"/>
-        <w:rPr>
-          <w:rFonts w:ascii="Tahoma" w:hAnsi="Tahoma" w:cs="Tahoma"/>
-          <w:sz w:val="28"/>
-          <w:szCs w:val="32"/>
-        </w:rPr>
-      </w:pPr>
-    </w:p>
-    <w:p>
-      <w:pPr>
-        <w:pStyle w:val="Prrafodelista"/>
-        <w:spacing w:after="0"/>
+        <w:jc w:val="both"/>
         <w:rPr>
           <w:rFonts w:ascii="Tahoma" w:hAnsi="Tahoma" w:cs="Tahoma"/>
           <w:sz w:val="28"/>
@@ -2743,7 +3556,6 @@
           <w:sz w:val="24"/>
           <w:szCs w:val="22"/>
         </w:rPr>
-        <w:lastRenderedPageBreak/>
         <w:t>Implementación del Cambio</w:t>
       </w:r>
     </w:p>
@@ -2761,19 +3573,20 @@
     </w:p>
     <w:p>
       <w:pPr>
-        <w:spacing w:after="0" w:line="240" w:lineRule="auto"/>
+        <w:spacing w:after="0"/>
         <w:ind w:left="360"/>
         <w:rPr>
-          <w:rFonts w:ascii="Times New Roman" w:eastAsia="Times New Roman" w:hAnsi="Times New Roman" w:cs="Times New Roman"/>
+          <w:rFonts w:ascii="Tahoma" w:eastAsia="Times New Roman" w:hAnsi="Tahoma" w:cs="Tahoma"/>
           <w:color w:val="auto"/>
-          <w:sz w:val="24"/>
+          <w:sz w:val="28"/>
           <w:szCs w:val="24"/>
           <w:lang w:val="es-PE" w:eastAsia="es-PE"/>
         </w:rPr>
       </w:pPr>
       <w:r>
         <w:rPr>
-          <w:rFonts w:ascii="Arial" w:eastAsia="Times New Roman" w:hAnsi="Arial" w:cs="Arial"/>
+          <w:rFonts w:ascii="Tahoma" w:eastAsia="Times New Roman" w:hAnsi="Tahoma" w:cs="Tahoma"/>
+          <w:sz w:val="24"/>
           <w:szCs w:val="22"/>
           <w:u w:val="single"/>
           <w:lang w:val="es-PE" w:eastAsia="es-PE"/>
@@ -2783,12 +3596,12 @@
     </w:p>
     <w:p>
       <w:pPr>
-        <w:spacing w:after="0" w:line="240" w:lineRule="auto"/>
+        <w:spacing w:after="0"/>
         <w:ind w:left="360"/>
         <w:rPr>
-          <w:rFonts w:ascii="Times New Roman" w:eastAsia="Times New Roman" w:hAnsi="Times New Roman" w:cs="Times New Roman"/>
+          <w:rFonts w:ascii="Tahoma" w:eastAsia="Times New Roman" w:hAnsi="Tahoma" w:cs="Tahoma"/>
           <w:color w:val="auto"/>
-          <w:sz w:val="24"/>
+          <w:sz w:val="28"/>
           <w:szCs w:val="24"/>
           <w:lang w:val="es-PE" w:eastAsia="es-PE"/>
         </w:rPr>
@@ -2804,18 +3617,20 @@
           <w:tab w:val="clear" w:pos="720"/>
           <w:tab w:val="num" w:pos="1080"/>
         </w:tabs>
-        <w:spacing w:after="0" w:line="240" w:lineRule="auto"/>
+        <w:spacing w:after="0"/>
         <w:ind w:left="1080"/>
         <w:textAlignment w:val="baseline"/>
         <w:rPr>
-          <w:rFonts w:ascii="Arial" w:eastAsia="Times New Roman" w:hAnsi="Arial" w:cs="Arial"/>
+          <w:rFonts w:ascii="Tahoma" w:eastAsia="Times New Roman" w:hAnsi="Tahoma" w:cs="Tahoma"/>
+          <w:sz w:val="24"/>
           <w:szCs w:val="22"/>
           <w:lang w:val="es-PE" w:eastAsia="es-PE"/>
         </w:rPr>
       </w:pPr>
       <w:r>
         <w:rPr>
-          <w:rFonts w:ascii="Arial" w:eastAsia="Times New Roman" w:hAnsi="Arial" w:cs="Arial"/>
+          <w:rFonts w:ascii="Tahoma" w:eastAsia="Times New Roman" w:hAnsi="Tahoma" w:cs="Tahoma"/>
+          <w:sz w:val="24"/>
           <w:szCs w:val="22"/>
           <w:lang w:val="es-PE" w:eastAsia="es-PE"/>
         </w:rPr>
@@ -2832,18 +3647,20 @@
           <w:tab w:val="clear" w:pos="720"/>
           <w:tab w:val="num" w:pos="1080"/>
         </w:tabs>
-        <w:spacing w:after="0" w:line="240" w:lineRule="auto"/>
+        <w:spacing w:after="0"/>
         <w:ind w:left="1080"/>
         <w:textAlignment w:val="baseline"/>
         <w:rPr>
-          <w:rFonts w:ascii="Arial" w:eastAsia="Times New Roman" w:hAnsi="Arial" w:cs="Arial"/>
+          <w:rFonts w:ascii="Tahoma" w:eastAsia="Times New Roman" w:hAnsi="Tahoma" w:cs="Tahoma"/>
+          <w:sz w:val="24"/>
           <w:szCs w:val="22"/>
           <w:lang w:val="es-PE" w:eastAsia="es-PE"/>
         </w:rPr>
       </w:pPr>
       <w:r>
         <w:rPr>
-          <w:rFonts w:ascii="Arial" w:eastAsia="Times New Roman" w:hAnsi="Arial" w:cs="Arial"/>
+          <w:rFonts w:ascii="Tahoma" w:eastAsia="Times New Roman" w:hAnsi="Tahoma" w:cs="Tahoma"/>
+          <w:sz w:val="24"/>
           <w:szCs w:val="22"/>
           <w:lang w:val="es-PE" w:eastAsia="es-PE"/>
         </w:rPr>
@@ -2856,18 +3673,20 @@
           <w:ilvl w:val="0"/>
           <w:numId w:val="18"/>
         </w:numPr>
-        <w:spacing w:after="0" w:line="240" w:lineRule="auto"/>
+        <w:spacing w:after="0"/>
         <w:ind w:left="1080"/>
         <w:textAlignment w:val="baseline"/>
         <w:rPr>
-          <w:rFonts w:ascii="Arial" w:eastAsia="Times New Roman" w:hAnsi="Arial" w:cs="Arial"/>
+          <w:rFonts w:ascii="Tahoma" w:eastAsia="Times New Roman" w:hAnsi="Tahoma" w:cs="Tahoma"/>
+          <w:sz w:val="24"/>
           <w:szCs w:val="22"/>
           <w:lang w:val="es-PE" w:eastAsia="es-PE"/>
         </w:rPr>
       </w:pPr>
       <w:r>
         <w:rPr>
-          <w:rFonts w:ascii="Arial" w:eastAsia="Times New Roman" w:hAnsi="Arial" w:cs="Arial"/>
+          <w:rFonts w:ascii="Tahoma" w:eastAsia="Times New Roman" w:hAnsi="Tahoma" w:cs="Tahoma"/>
+          <w:sz w:val="24"/>
           <w:szCs w:val="22"/>
           <w:lang w:val="es-PE" w:eastAsia="es-PE"/>
         </w:rPr>
@@ -2880,33 +3699,25 @@
           <w:ilvl w:val="0"/>
           <w:numId w:val="18"/>
         </w:numPr>
-        <w:spacing w:after="0" w:line="240" w:lineRule="auto"/>
+        <w:spacing w:after="0"/>
         <w:ind w:left="1080"/>
         <w:textAlignment w:val="baseline"/>
         <w:rPr>
-          <w:rFonts w:ascii="Arial" w:eastAsia="Times New Roman" w:hAnsi="Arial" w:cs="Arial"/>
+          <w:rFonts w:ascii="Tahoma" w:eastAsia="Times New Roman" w:hAnsi="Tahoma" w:cs="Tahoma"/>
+          <w:sz w:val="24"/>
           <w:szCs w:val="22"/>
           <w:lang w:val="es-PE" w:eastAsia="es-PE"/>
         </w:rPr>
       </w:pPr>
       <w:r>
         <w:rPr>
-          <w:rFonts w:ascii="Arial" w:eastAsia="Times New Roman" w:hAnsi="Arial" w:cs="Arial"/>
+          <w:rFonts w:ascii="Tahoma" w:eastAsia="Times New Roman" w:hAnsi="Tahoma" w:cs="Tahoma"/>
+          <w:sz w:val="24"/>
           <w:szCs w:val="22"/>
           <w:lang w:val="es-PE" w:eastAsia="es-PE"/>
         </w:rPr>
-        <w:t>Verificar el plan de back-</w:t>
+        <w:t>Verificar el plan de back-out</w:t>
       </w:r>
-      <w:proofErr w:type="spellStart"/>
-      <w:r>
-        <w:rPr>
-          <w:rFonts w:ascii="Arial" w:eastAsia="Times New Roman" w:hAnsi="Arial" w:cs="Arial"/>
-          <w:szCs w:val="22"/>
-          <w:lang w:val="es-PE" w:eastAsia="es-PE"/>
-        </w:rPr>
-        <w:t>out</w:t>
-      </w:r>
-      <w:proofErr w:type="spellEnd"/>
     </w:p>
     <w:p>
       <w:pPr>
@@ -2914,18 +3725,20 @@
           <w:ilvl w:val="0"/>
           <w:numId w:val="18"/>
         </w:numPr>
-        <w:spacing w:after="0" w:line="240" w:lineRule="auto"/>
+        <w:spacing w:after="0"/>
         <w:ind w:left="1080"/>
         <w:textAlignment w:val="baseline"/>
         <w:rPr>
-          <w:rFonts w:ascii="Arial" w:eastAsia="Times New Roman" w:hAnsi="Arial" w:cs="Arial"/>
+          <w:rFonts w:ascii="Tahoma" w:eastAsia="Times New Roman" w:hAnsi="Tahoma" w:cs="Tahoma"/>
+          <w:sz w:val="24"/>
           <w:szCs w:val="22"/>
           <w:lang w:val="es-PE" w:eastAsia="es-PE"/>
         </w:rPr>
       </w:pPr>
       <w:r>
         <w:rPr>
-          <w:rFonts w:ascii="Arial" w:eastAsia="Times New Roman" w:hAnsi="Arial" w:cs="Arial"/>
+          <w:rFonts w:ascii="Tahoma" w:eastAsia="Times New Roman" w:hAnsi="Tahoma" w:cs="Tahoma"/>
+          <w:sz w:val="24"/>
           <w:szCs w:val="22"/>
           <w:lang w:val="es-PE" w:eastAsia="es-PE"/>
         </w:rPr>
@@ -2934,12 +3747,12 @@
     </w:p>
     <w:p>
       <w:pPr>
-        <w:spacing w:after="0" w:line="240" w:lineRule="auto"/>
+        <w:spacing w:after="0"/>
         <w:ind w:left="360"/>
         <w:rPr>
-          <w:rFonts w:ascii="Times New Roman" w:eastAsia="Times New Roman" w:hAnsi="Times New Roman" w:cs="Times New Roman"/>
+          <w:rFonts w:ascii="Tahoma" w:eastAsia="Times New Roman" w:hAnsi="Tahoma" w:cs="Tahoma"/>
           <w:color w:val="auto"/>
-          <w:sz w:val="24"/>
+          <w:sz w:val="28"/>
           <w:szCs w:val="24"/>
           <w:lang w:val="es-PE" w:eastAsia="es-PE"/>
         </w:rPr>
@@ -2947,19 +3760,20 @@
     </w:p>
     <w:p>
       <w:pPr>
-        <w:spacing w:after="0" w:line="240" w:lineRule="auto"/>
+        <w:spacing w:after="0"/>
         <w:ind w:left="360"/>
         <w:rPr>
-          <w:rFonts w:ascii="Times New Roman" w:eastAsia="Times New Roman" w:hAnsi="Times New Roman" w:cs="Times New Roman"/>
+          <w:rFonts w:ascii="Tahoma" w:eastAsia="Times New Roman" w:hAnsi="Tahoma" w:cs="Tahoma"/>
           <w:color w:val="auto"/>
-          <w:sz w:val="24"/>
+          <w:sz w:val="28"/>
           <w:szCs w:val="24"/>
           <w:lang w:val="es-PE" w:eastAsia="es-PE"/>
         </w:rPr>
       </w:pPr>
       <w:r>
         <w:rPr>
-          <w:rFonts w:ascii="Arial" w:eastAsia="Times New Roman" w:hAnsi="Arial" w:cs="Arial"/>
+          <w:rFonts w:ascii="Tahoma" w:eastAsia="Times New Roman" w:hAnsi="Tahoma" w:cs="Tahoma"/>
+          <w:sz w:val="24"/>
           <w:szCs w:val="22"/>
           <w:u w:val="single"/>
           <w:lang w:val="es-PE" w:eastAsia="es-PE"/>
@@ -2969,12 +3783,12 @@
     </w:p>
     <w:p>
       <w:pPr>
-        <w:spacing w:after="0" w:line="240" w:lineRule="auto"/>
+        <w:spacing w:after="0"/>
         <w:ind w:left="360"/>
         <w:rPr>
-          <w:rFonts w:ascii="Times New Roman" w:eastAsia="Times New Roman" w:hAnsi="Times New Roman" w:cs="Times New Roman"/>
+          <w:rFonts w:ascii="Tahoma" w:eastAsia="Times New Roman" w:hAnsi="Tahoma" w:cs="Tahoma"/>
           <w:color w:val="auto"/>
-          <w:sz w:val="24"/>
+          <w:sz w:val="28"/>
           <w:szCs w:val="24"/>
           <w:lang w:val="es-PE" w:eastAsia="es-PE"/>
         </w:rPr>
@@ -2990,18 +3804,20 @@
           <w:tab w:val="clear" w:pos="720"/>
           <w:tab w:val="num" w:pos="1080"/>
         </w:tabs>
-        <w:spacing w:after="0" w:line="240" w:lineRule="auto"/>
+        <w:spacing w:after="0"/>
         <w:ind w:left="1080"/>
         <w:textAlignment w:val="baseline"/>
         <w:rPr>
-          <w:rFonts w:ascii="Arial" w:eastAsia="Times New Roman" w:hAnsi="Arial" w:cs="Arial"/>
+          <w:rFonts w:ascii="Tahoma" w:eastAsia="Times New Roman" w:hAnsi="Tahoma" w:cs="Tahoma"/>
+          <w:sz w:val="24"/>
           <w:szCs w:val="22"/>
           <w:lang w:val="es-PE" w:eastAsia="es-PE"/>
         </w:rPr>
       </w:pPr>
       <w:r>
         <w:rPr>
-          <w:rFonts w:ascii="Arial" w:eastAsia="Times New Roman" w:hAnsi="Arial" w:cs="Arial"/>
+          <w:rFonts w:ascii="Tahoma" w:eastAsia="Times New Roman" w:hAnsi="Tahoma" w:cs="Tahoma"/>
+          <w:sz w:val="24"/>
           <w:szCs w:val="22"/>
           <w:lang w:val="es-PE" w:eastAsia="es-PE"/>
         </w:rPr>
@@ -3014,18 +3830,20 @@
           <w:ilvl w:val="0"/>
           <w:numId w:val="19"/>
         </w:numPr>
-        <w:spacing w:after="0" w:line="240" w:lineRule="auto"/>
+        <w:spacing w:after="0"/>
         <w:ind w:left="1080"/>
         <w:textAlignment w:val="baseline"/>
         <w:rPr>
-          <w:rFonts w:ascii="Arial" w:eastAsia="Times New Roman" w:hAnsi="Arial" w:cs="Arial"/>
+          <w:rFonts w:ascii="Tahoma" w:eastAsia="Times New Roman" w:hAnsi="Tahoma" w:cs="Tahoma"/>
+          <w:sz w:val="24"/>
           <w:szCs w:val="22"/>
           <w:lang w:val="es-PE" w:eastAsia="es-PE"/>
         </w:rPr>
       </w:pPr>
       <w:r>
         <w:rPr>
-          <w:rFonts w:ascii="Arial" w:eastAsia="Times New Roman" w:hAnsi="Arial" w:cs="Arial"/>
+          <w:rFonts w:ascii="Tahoma" w:eastAsia="Times New Roman" w:hAnsi="Tahoma" w:cs="Tahoma"/>
+          <w:sz w:val="24"/>
           <w:szCs w:val="22"/>
           <w:lang w:val="es-PE" w:eastAsia="es-PE"/>
         </w:rPr>
@@ -3038,18 +3856,20 @@
           <w:ilvl w:val="0"/>
           <w:numId w:val="19"/>
         </w:numPr>
-        <w:spacing w:after="0" w:line="240" w:lineRule="auto"/>
+        <w:spacing w:after="0"/>
         <w:ind w:left="1080"/>
         <w:textAlignment w:val="baseline"/>
         <w:rPr>
-          <w:rFonts w:ascii="Arial" w:eastAsia="Times New Roman" w:hAnsi="Arial" w:cs="Arial"/>
+          <w:rFonts w:ascii="Tahoma" w:eastAsia="Times New Roman" w:hAnsi="Tahoma" w:cs="Tahoma"/>
+          <w:sz w:val="24"/>
           <w:szCs w:val="22"/>
           <w:lang w:val="es-PE" w:eastAsia="es-PE"/>
         </w:rPr>
       </w:pPr>
       <w:r>
         <w:rPr>
-          <w:rFonts w:ascii="Arial" w:eastAsia="Times New Roman" w:hAnsi="Arial" w:cs="Arial"/>
+          <w:rFonts w:ascii="Tahoma" w:eastAsia="Times New Roman" w:hAnsi="Tahoma" w:cs="Tahoma"/>
+          <w:sz w:val="24"/>
           <w:szCs w:val="22"/>
           <w:lang w:val="es-PE" w:eastAsia="es-PE"/>
         </w:rPr>
@@ -3062,33 +3882,25 @@
           <w:ilvl w:val="0"/>
           <w:numId w:val="19"/>
         </w:numPr>
-        <w:spacing w:after="0" w:line="240" w:lineRule="auto"/>
+        <w:spacing w:after="0"/>
         <w:ind w:left="1080"/>
         <w:textAlignment w:val="baseline"/>
         <w:rPr>
-          <w:rFonts w:ascii="Arial" w:eastAsia="Times New Roman" w:hAnsi="Arial" w:cs="Arial"/>
+          <w:rFonts w:ascii="Tahoma" w:eastAsia="Times New Roman" w:hAnsi="Tahoma" w:cs="Tahoma"/>
+          <w:sz w:val="24"/>
           <w:szCs w:val="22"/>
           <w:lang w:val="es-PE" w:eastAsia="es-PE"/>
         </w:rPr>
       </w:pPr>
       <w:r>
         <w:rPr>
-          <w:rFonts w:ascii="Arial" w:eastAsia="Times New Roman" w:hAnsi="Arial" w:cs="Arial"/>
+          <w:rFonts w:ascii="Tahoma" w:eastAsia="Times New Roman" w:hAnsi="Tahoma" w:cs="Tahoma"/>
+          <w:sz w:val="24"/>
           <w:szCs w:val="22"/>
           <w:lang w:val="es-PE" w:eastAsia="es-PE"/>
         </w:rPr>
-        <w:t>Plan de back-</w:t>
+        <w:t>Plan de back-out</w:t>
       </w:r>
-      <w:proofErr w:type="spellStart"/>
-      <w:r>
-        <w:rPr>
-          <w:rFonts w:ascii="Arial" w:eastAsia="Times New Roman" w:hAnsi="Arial" w:cs="Arial"/>
-          <w:szCs w:val="22"/>
-          <w:lang w:val="es-PE" w:eastAsia="es-PE"/>
-        </w:rPr>
-        <w:t>out</w:t>
-      </w:r>
-      <w:proofErr w:type="spellEnd"/>
     </w:p>
     <w:p>
       <w:pPr>
@@ -3096,18 +3908,20 @@
           <w:ilvl w:val="0"/>
           <w:numId w:val="19"/>
         </w:numPr>
-        <w:spacing w:after="0" w:line="240" w:lineRule="auto"/>
+        <w:spacing w:after="0"/>
         <w:ind w:left="1080"/>
         <w:textAlignment w:val="baseline"/>
         <w:rPr>
-          <w:rFonts w:ascii="Arial" w:eastAsia="Times New Roman" w:hAnsi="Arial" w:cs="Arial"/>
+          <w:rFonts w:ascii="Tahoma" w:eastAsia="Times New Roman" w:hAnsi="Tahoma" w:cs="Tahoma"/>
+          <w:sz w:val="24"/>
           <w:szCs w:val="22"/>
           <w:lang w:val="es-PE" w:eastAsia="es-PE"/>
         </w:rPr>
       </w:pPr>
       <w:r>
         <w:rPr>
-          <w:rFonts w:ascii="Arial" w:eastAsia="Times New Roman" w:hAnsi="Arial" w:cs="Arial"/>
+          <w:rFonts w:ascii="Tahoma" w:eastAsia="Times New Roman" w:hAnsi="Tahoma" w:cs="Tahoma"/>
+          <w:sz w:val="24"/>
           <w:szCs w:val="22"/>
           <w:lang w:val="es-PE" w:eastAsia="es-PE"/>
         </w:rPr>
@@ -3116,12 +3930,12 @@
     </w:p>
     <w:p>
       <w:pPr>
-        <w:spacing w:after="0" w:line="240" w:lineRule="auto"/>
+        <w:spacing w:after="0"/>
         <w:ind w:left="360"/>
         <w:rPr>
-          <w:rFonts w:ascii="Times New Roman" w:eastAsia="Times New Roman" w:hAnsi="Times New Roman" w:cs="Times New Roman"/>
+          <w:rFonts w:ascii="Tahoma" w:eastAsia="Times New Roman" w:hAnsi="Tahoma" w:cs="Tahoma"/>
           <w:color w:val="auto"/>
-          <w:sz w:val="24"/>
+          <w:sz w:val="28"/>
           <w:szCs w:val="24"/>
           <w:lang w:val="es-PE" w:eastAsia="es-PE"/>
         </w:rPr>
@@ -3129,19 +3943,20 @@
     </w:p>
     <w:p>
       <w:pPr>
-        <w:spacing w:after="0" w:line="240" w:lineRule="auto"/>
+        <w:spacing w:after="0"/>
         <w:ind w:left="360"/>
         <w:rPr>
-          <w:rFonts w:ascii="Times New Roman" w:eastAsia="Times New Roman" w:hAnsi="Times New Roman" w:cs="Times New Roman"/>
+          <w:rFonts w:ascii="Tahoma" w:eastAsia="Times New Roman" w:hAnsi="Tahoma" w:cs="Tahoma"/>
           <w:color w:val="auto"/>
-          <w:sz w:val="24"/>
+          <w:sz w:val="28"/>
           <w:szCs w:val="24"/>
           <w:lang w:val="es-PE" w:eastAsia="es-PE"/>
         </w:rPr>
       </w:pPr>
       <w:r>
         <w:rPr>
-          <w:rFonts w:ascii="Arial" w:eastAsia="Times New Roman" w:hAnsi="Arial" w:cs="Arial"/>
+          <w:rFonts w:ascii="Tahoma" w:eastAsia="Times New Roman" w:hAnsi="Tahoma" w:cs="Tahoma"/>
+          <w:sz w:val="24"/>
           <w:szCs w:val="22"/>
           <w:u w:val="single"/>
           <w:lang w:val="es-PE" w:eastAsia="es-PE"/>
@@ -3151,37 +3966,37 @@
     </w:p>
     <w:p>
       <w:pPr>
-        <w:spacing w:after="0" w:line="240" w:lineRule="auto"/>
+        <w:spacing w:after="0"/>
         <w:ind w:left="360"/>
         <w:rPr>
-          <w:rFonts w:ascii="Times New Roman" w:eastAsia="Times New Roman" w:hAnsi="Times New Roman" w:cs="Times New Roman"/>
-          <w:color w:val="auto"/>
-          <w:sz w:val="24"/>
-          <w:szCs w:val="24"/>
-          <w:lang w:val="es-PE" w:eastAsia="es-PE"/>
-        </w:rPr>
-      </w:pPr>
-    </w:p>
-    <w:p>
-      <w:pPr>
-        <w:spacing w:after="0" w:line="240" w:lineRule="auto"/>
-        <w:ind w:left="360"/>
-        <w:rPr>
-          <w:rFonts w:ascii="Times New Roman" w:eastAsia="Times New Roman" w:hAnsi="Times New Roman" w:cs="Times New Roman"/>
-          <w:color w:val="auto"/>
-          <w:sz w:val="24"/>
-          <w:szCs w:val="24"/>
+          <w:rFonts w:ascii="Tahoma" w:eastAsia="Times New Roman" w:hAnsi="Tahoma" w:cs="Tahoma"/>
+          <w:sz w:val="24"/>
+          <w:szCs w:val="22"/>
           <w:lang w:val="es-PE" w:eastAsia="es-PE"/>
         </w:rPr>
       </w:pPr>
       <w:r>
         <w:rPr>
-          <w:rFonts w:ascii="Arial" w:eastAsia="Times New Roman" w:hAnsi="Arial" w:cs="Arial"/>
+          <w:rFonts w:ascii="Tahoma" w:eastAsia="Times New Roman" w:hAnsi="Tahoma" w:cs="Tahoma"/>
+          <w:sz w:val="24"/>
           <w:szCs w:val="22"/>
           <w:lang w:val="es-PE" w:eastAsia="es-PE"/>
         </w:rPr>
         <w:t>Se debe considerar lo siguiente:</w:t>
       </w:r>
+    </w:p>
+    <w:p>
+      <w:pPr>
+        <w:spacing w:after="0"/>
+        <w:ind w:left="360"/>
+        <w:rPr>
+          <w:rFonts w:ascii="Tahoma" w:eastAsia="Times New Roman" w:hAnsi="Tahoma" w:cs="Tahoma"/>
+          <w:color w:val="auto"/>
+          <w:sz w:val="28"/>
+          <w:szCs w:val="24"/>
+          <w:lang w:val="es-PE" w:eastAsia="es-PE"/>
+        </w:rPr>
+      </w:pPr>
     </w:p>
     <w:p>
       <w:pPr>
@@ -3193,18 +4008,20 @@
           <w:tab w:val="clear" w:pos="720"/>
           <w:tab w:val="num" w:pos="1080"/>
         </w:tabs>
-        <w:spacing w:after="0" w:line="240" w:lineRule="auto"/>
+        <w:spacing w:after="0"/>
         <w:ind w:left="1080"/>
         <w:textAlignment w:val="baseline"/>
         <w:rPr>
-          <w:rFonts w:ascii="Arial" w:eastAsia="Times New Roman" w:hAnsi="Arial" w:cs="Arial"/>
+          <w:rFonts w:ascii="Tahoma" w:eastAsia="Times New Roman" w:hAnsi="Tahoma" w:cs="Tahoma"/>
+          <w:sz w:val="24"/>
           <w:szCs w:val="22"/>
           <w:lang w:val="es-PE" w:eastAsia="es-PE"/>
         </w:rPr>
       </w:pPr>
       <w:r>
         <w:rPr>
-          <w:rFonts w:ascii="Arial" w:eastAsia="Times New Roman" w:hAnsi="Arial" w:cs="Arial"/>
+          <w:rFonts w:ascii="Tahoma" w:eastAsia="Times New Roman" w:hAnsi="Tahoma" w:cs="Tahoma"/>
+          <w:sz w:val="24"/>
           <w:szCs w:val="22"/>
           <w:lang w:val="es-PE" w:eastAsia="es-PE"/>
         </w:rPr>
@@ -3217,18 +4034,20 @@
           <w:ilvl w:val="0"/>
           <w:numId w:val="20"/>
         </w:numPr>
-        <w:spacing w:after="0" w:line="240" w:lineRule="auto"/>
+        <w:spacing w:after="0"/>
         <w:ind w:left="1080"/>
         <w:textAlignment w:val="baseline"/>
         <w:rPr>
-          <w:rFonts w:ascii="Arial" w:eastAsia="Times New Roman" w:hAnsi="Arial" w:cs="Arial"/>
+          <w:rFonts w:ascii="Tahoma" w:eastAsia="Times New Roman" w:hAnsi="Tahoma" w:cs="Tahoma"/>
+          <w:sz w:val="24"/>
           <w:szCs w:val="22"/>
           <w:lang w:val="es-PE" w:eastAsia="es-PE"/>
         </w:rPr>
       </w:pPr>
       <w:r>
         <w:rPr>
-          <w:rFonts w:ascii="Arial" w:eastAsia="Times New Roman" w:hAnsi="Arial" w:cs="Arial"/>
+          <w:rFonts w:ascii="Tahoma" w:eastAsia="Times New Roman" w:hAnsi="Tahoma" w:cs="Tahoma"/>
+          <w:sz w:val="24"/>
           <w:szCs w:val="22"/>
           <w:lang w:val="es-PE" w:eastAsia="es-PE"/>
         </w:rPr>
@@ -3241,18 +4060,20 @@
           <w:ilvl w:val="0"/>
           <w:numId w:val="20"/>
         </w:numPr>
-        <w:spacing w:after="0" w:line="240" w:lineRule="auto"/>
+        <w:spacing w:after="0"/>
         <w:ind w:left="1080"/>
         <w:textAlignment w:val="baseline"/>
         <w:rPr>
-          <w:rFonts w:ascii="Arial" w:eastAsia="Times New Roman" w:hAnsi="Arial" w:cs="Arial"/>
+          <w:rFonts w:ascii="Tahoma" w:eastAsia="Times New Roman" w:hAnsi="Tahoma" w:cs="Tahoma"/>
+          <w:sz w:val="24"/>
           <w:szCs w:val="22"/>
           <w:lang w:val="es-PE" w:eastAsia="es-PE"/>
         </w:rPr>
       </w:pPr>
       <w:r>
         <w:rPr>
-          <w:rFonts w:ascii="Arial" w:eastAsia="Times New Roman" w:hAnsi="Arial" w:cs="Arial"/>
+          <w:rFonts w:ascii="Tahoma" w:eastAsia="Times New Roman" w:hAnsi="Tahoma" w:cs="Tahoma"/>
+          <w:sz w:val="24"/>
           <w:szCs w:val="22"/>
           <w:lang w:val="es-PE" w:eastAsia="es-PE"/>
         </w:rPr>
@@ -3269,18 +4090,20 @@
           <w:tab w:val="clear" w:pos="720"/>
           <w:tab w:val="num" w:pos="1080"/>
         </w:tabs>
-        <w:spacing w:before="100" w:beforeAutospacing="1" w:after="100" w:afterAutospacing="1" w:line="240" w:lineRule="auto"/>
+        <w:spacing w:before="100" w:beforeAutospacing="1" w:after="100" w:afterAutospacing="1"/>
         <w:ind w:left="1080"/>
         <w:textAlignment w:val="baseline"/>
         <w:rPr>
-          <w:rFonts w:ascii="Arial" w:eastAsia="Times New Roman" w:hAnsi="Arial" w:cs="Arial"/>
+          <w:rFonts w:ascii="Tahoma" w:eastAsia="Times New Roman" w:hAnsi="Tahoma" w:cs="Tahoma"/>
+          <w:sz w:val="24"/>
           <w:szCs w:val="22"/>
           <w:lang w:val="es-PE" w:eastAsia="es-PE"/>
         </w:rPr>
       </w:pPr>
       <w:r>
         <w:rPr>
-          <w:rFonts w:ascii="Arial" w:eastAsia="Times New Roman" w:hAnsi="Arial" w:cs="Arial"/>
+          <w:rFonts w:ascii="Tahoma" w:eastAsia="Times New Roman" w:hAnsi="Tahoma" w:cs="Tahoma"/>
+          <w:sz w:val="24"/>
           <w:szCs w:val="22"/>
           <w:lang w:val="es-PE" w:eastAsia="es-PE"/>
         </w:rPr>
@@ -3337,19 +4160,20 @@
     </w:p>
     <w:p>
       <w:pPr>
-        <w:spacing w:after="0" w:line="240" w:lineRule="auto"/>
+        <w:spacing w:after="0"/>
         <w:ind w:left="360"/>
         <w:rPr>
-          <w:rFonts w:ascii="Times New Roman" w:eastAsia="Times New Roman" w:hAnsi="Times New Roman" w:cs="Times New Roman"/>
+          <w:rFonts w:ascii="Tahoma" w:eastAsia="Times New Roman" w:hAnsi="Tahoma" w:cs="Tahoma"/>
           <w:color w:val="auto"/>
-          <w:sz w:val="24"/>
+          <w:sz w:val="28"/>
           <w:szCs w:val="24"/>
           <w:lang w:val="es-PE" w:eastAsia="es-PE"/>
         </w:rPr>
       </w:pPr>
       <w:r>
         <w:rPr>
-          <w:rFonts w:ascii="Arial" w:eastAsia="Times New Roman" w:hAnsi="Arial" w:cs="Arial"/>
+          <w:rFonts w:ascii="Tahoma" w:eastAsia="Times New Roman" w:hAnsi="Tahoma" w:cs="Tahoma"/>
+          <w:sz w:val="24"/>
           <w:szCs w:val="22"/>
           <w:u w:val="single"/>
           <w:lang w:val="es-PE" w:eastAsia="es-PE"/>
@@ -3359,12 +4183,12 @@
     </w:p>
     <w:p>
       <w:pPr>
-        <w:spacing w:after="0" w:line="240" w:lineRule="auto"/>
+        <w:spacing w:after="0"/>
         <w:ind w:left="360"/>
         <w:rPr>
-          <w:rFonts w:ascii="Times New Roman" w:eastAsia="Times New Roman" w:hAnsi="Times New Roman" w:cs="Times New Roman"/>
+          <w:rFonts w:ascii="Tahoma" w:eastAsia="Times New Roman" w:hAnsi="Tahoma" w:cs="Tahoma"/>
           <w:color w:val="auto"/>
-          <w:sz w:val="24"/>
+          <w:sz w:val="28"/>
           <w:szCs w:val="24"/>
           <w:lang w:val="es-PE" w:eastAsia="es-PE"/>
         </w:rPr>
@@ -3380,18 +4204,20 @@
           <w:tab w:val="clear" w:pos="720"/>
           <w:tab w:val="num" w:pos="1080"/>
         </w:tabs>
-        <w:spacing w:after="0" w:line="240" w:lineRule="auto"/>
+        <w:spacing w:after="0"/>
         <w:ind w:left="1080"/>
         <w:textAlignment w:val="baseline"/>
         <w:rPr>
-          <w:rFonts w:ascii="Arial" w:eastAsia="Times New Roman" w:hAnsi="Arial" w:cs="Arial"/>
+          <w:rFonts w:ascii="Tahoma" w:eastAsia="Times New Roman" w:hAnsi="Tahoma" w:cs="Tahoma"/>
+          <w:sz w:val="24"/>
           <w:szCs w:val="22"/>
           <w:lang w:val="es-PE" w:eastAsia="es-PE"/>
         </w:rPr>
       </w:pPr>
       <w:r>
         <w:rPr>
-          <w:rFonts w:ascii="Arial" w:eastAsia="Times New Roman" w:hAnsi="Arial" w:cs="Arial"/>
+          <w:rFonts w:ascii="Tahoma" w:eastAsia="Times New Roman" w:hAnsi="Tahoma" w:cs="Tahoma"/>
+          <w:sz w:val="24"/>
           <w:szCs w:val="22"/>
           <w:lang w:val="es-PE" w:eastAsia="es-PE"/>
         </w:rPr>
@@ -3404,21 +4230,24 @@
           <w:ilvl w:val="0"/>
           <w:numId w:val="21"/>
         </w:numPr>
-        <w:spacing w:after="0" w:line="240" w:lineRule="auto"/>
+        <w:spacing w:after="0"/>
         <w:ind w:left="1080"/>
         <w:textAlignment w:val="baseline"/>
         <w:rPr>
-          <w:rFonts w:ascii="Arial" w:eastAsia="Times New Roman" w:hAnsi="Arial" w:cs="Arial"/>
+          <w:rFonts w:ascii="Tahoma" w:eastAsia="Times New Roman" w:hAnsi="Tahoma" w:cs="Tahoma"/>
+          <w:sz w:val="24"/>
           <w:szCs w:val="22"/>
           <w:lang w:val="es-PE" w:eastAsia="es-PE"/>
         </w:rPr>
       </w:pPr>
       <w:r>
         <w:rPr>
-          <w:rFonts w:ascii="Arial" w:eastAsia="Times New Roman" w:hAnsi="Arial" w:cs="Arial"/>
+          <w:rFonts w:ascii="Tahoma" w:eastAsia="Times New Roman" w:hAnsi="Tahoma" w:cs="Tahoma"/>
+          <w:sz w:val="24"/>
           <w:szCs w:val="22"/>
           <w:lang w:val="es-PE" w:eastAsia="es-PE"/>
         </w:rPr>
+        <w:lastRenderedPageBreak/>
         <w:t>Identificación de efectos causados por los cambios</w:t>
       </w:r>
     </w:p>
@@ -3432,18 +4261,20 @@
           <w:tab w:val="clear" w:pos="720"/>
           <w:tab w:val="num" w:pos="1080"/>
         </w:tabs>
-        <w:spacing w:after="0" w:line="240" w:lineRule="auto"/>
+        <w:spacing w:after="0"/>
         <w:ind w:left="1080"/>
         <w:textAlignment w:val="baseline"/>
         <w:rPr>
-          <w:rFonts w:ascii="Arial" w:eastAsia="Times New Roman" w:hAnsi="Arial" w:cs="Arial"/>
+          <w:rFonts w:ascii="Tahoma" w:eastAsia="Times New Roman" w:hAnsi="Tahoma" w:cs="Tahoma"/>
+          <w:sz w:val="24"/>
           <w:szCs w:val="22"/>
           <w:lang w:val="es-PE" w:eastAsia="es-PE"/>
         </w:rPr>
       </w:pPr>
       <w:r>
         <w:rPr>
-          <w:rFonts w:ascii="Arial" w:eastAsia="Times New Roman" w:hAnsi="Arial" w:cs="Arial"/>
+          <w:rFonts w:ascii="Tahoma" w:eastAsia="Times New Roman" w:hAnsi="Tahoma" w:cs="Tahoma"/>
+          <w:sz w:val="24"/>
           <w:szCs w:val="22"/>
           <w:lang w:val="es-PE" w:eastAsia="es-PE"/>
         </w:rPr>
@@ -3452,12 +4283,12 @@
     </w:p>
     <w:p>
       <w:pPr>
-        <w:spacing w:after="0" w:line="240" w:lineRule="auto"/>
+        <w:spacing w:after="0"/>
         <w:ind w:left="360"/>
         <w:rPr>
-          <w:rFonts w:ascii="Times New Roman" w:eastAsia="Times New Roman" w:hAnsi="Times New Roman" w:cs="Times New Roman"/>
+          <w:rFonts w:ascii="Tahoma" w:eastAsia="Times New Roman" w:hAnsi="Tahoma" w:cs="Tahoma"/>
           <w:color w:val="auto"/>
-          <w:sz w:val="24"/>
+          <w:sz w:val="28"/>
           <w:szCs w:val="24"/>
           <w:lang w:val="es-PE" w:eastAsia="es-PE"/>
         </w:rPr>
@@ -3465,19 +4296,20 @@
     </w:p>
     <w:p>
       <w:pPr>
-        <w:spacing w:after="0" w:line="240" w:lineRule="auto"/>
+        <w:spacing w:after="0"/>
         <w:ind w:left="360"/>
         <w:rPr>
-          <w:rFonts w:ascii="Times New Roman" w:eastAsia="Times New Roman" w:hAnsi="Times New Roman" w:cs="Times New Roman"/>
+          <w:rFonts w:ascii="Tahoma" w:eastAsia="Times New Roman" w:hAnsi="Tahoma" w:cs="Tahoma"/>
           <w:color w:val="auto"/>
-          <w:sz w:val="24"/>
+          <w:sz w:val="28"/>
           <w:szCs w:val="24"/>
           <w:lang w:val="es-PE" w:eastAsia="es-PE"/>
         </w:rPr>
       </w:pPr>
       <w:r>
         <w:rPr>
-          <w:rFonts w:ascii="Arial" w:eastAsia="Times New Roman" w:hAnsi="Arial" w:cs="Arial"/>
+          <w:rFonts w:ascii="Tahoma" w:eastAsia="Times New Roman" w:hAnsi="Tahoma" w:cs="Tahoma"/>
+          <w:sz w:val="24"/>
           <w:szCs w:val="22"/>
           <w:u w:val="single"/>
           <w:lang w:val="es-PE" w:eastAsia="es-PE"/>
@@ -3487,12 +4319,12 @@
     </w:p>
     <w:p>
       <w:pPr>
-        <w:spacing w:after="0" w:line="240" w:lineRule="auto"/>
+        <w:spacing w:after="0"/>
         <w:ind w:left="360"/>
         <w:rPr>
-          <w:rFonts w:ascii="Times New Roman" w:eastAsia="Times New Roman" w:hAnsi="Times New Roman" w:cs="Times New Roman"/>
+          <w:rFonts w:ascii="Tahoma" w:eastAsia="Times New Roman" w:hAnsi="Tahoma" w:cs="Tahoma"/>
           <w:color w:val="auto"/>
-          <w:sz w:val="24"/>
+          <w:sz w:val="28"/>
           <w:szCs w:val="24"/>
           <w:lang w:val="es-PE" w:eastAsia="es-PE"/>
         </w:rPr>
@@ -3504,18 +4336,20 @@
           <w:ilvl w:val="0"/>
           <w:numId w:val="22"/>
         </w:numPr>
-        <w:spacing w:after="0" w:line="240" w:lineRule="auto"/>
+        <w:spacing w:after="0"/>
         <w:ind w:left="1080"/>
         <w:textAlignment w:val="baseline"/>
         <w:rPr>
-          <w:rFonts w:ascii="Arial" w:eastAsia="Times New Roman" w:hAnsi="Arial" w:cs="Arial"/>
+          <w:rFonts w:ascii="Tahoma" w:eastAsia="Times New Roman" w:hAnsi="Tahoma" w:cs="Tahoma"/>
+          <w:sz w:val="24"/>
           <w:szCs w:val="22"/>
           <w:lang w:val="es-PE" w:eastAsia="es-PE"/>
         </w:rPr>
       </w:pPr>
       <w:r>
         <w:rPr>
-          <w:rFonts w:ascii="Arial" w:eastAsia="Times New Roman" w:hAnsi="Arial" w:cs="Arial"/>
+          <w:rFonts w:ascii="Tahoma" w:eastAsia="Times New Roman" w:hAnsi="Tahoma" w:cs="Tahoma"/>
+          <w:sz w:val="24"/>
           <w:szCs w:val="22"/>
           <w:lang w:val="es-PE" w:eastAsia="es-PE"/>
         </w:rPr>
@@ -3528,18 +4362,20 @@
           <w:ilvl w:val="0"/>
           <w:numId w:val="22"/>
         </w:numPr>
-        <w:spacing w:after="0" w:line="240" w:lineRule="auto"/>
+        <w:spacing w:after="0"/>
         <w:ind w:left="1080"/>
         <w:textAlignment w:val="baseline"/>
         <w:rPr>
-          <w:rFonts w:ascii="Arial" w:eastAsia="Times New Roman" w:hAnsi="Arial" w:cs="Arial"/>
+          <w:rFonts w:ascii="Tahoma" w:eastAsia="Times New Roman" w:hAnsi="Tahoma" w:cs="Tahoma"/>
+          <w:sz w:val="24"/>
           <w:szCs w:val="22"/>
           <w:lang w:val="es-PE" w:eastAsia="es-PE"/>
         </w:rPr>
       </w:pPr>
       <w:r>
         <w:rPr>
-          <w:rFonts w:ascii="Arial" w:eastAsia="Times New Roman" w:hAnsi="Arial" w:cs="Arial"/>
+          <w:rFonts w:ascii="Tahoma" w:eastAsia="Times New Roman" w:hAnsi="Tahoma" w:cs="Tahoma"/>
+          <w:sz w:val="24"/>
           <w:szCs w:val="22"/>
           <w:lang w:val="es-PE" w:eastAsia="es-PE"/>
         </w:rPr>
@@ -3556,18 +4392,20 @@
           <w:tab w:val="clear" w:pos="720"/>
           <w:tab w:val="num" w:pos="1080"/>
         </w:tabs>
-        <w:spacing w:after="0" w:line="240" w:lineRule="auto"/>
+        <w:spacing w:after="0"/>
         <w:ind w:left="1080"/>
         <w:textAlignment w:val="baseline"/>
         <w:rPr>
-          <w:rFonts w:ascii="Arial" w:eastAsia="Times New Roman" w:hAnsi="Arial" w:cs="Arial"/>
+          <w:rFonts w:ascii="Tahoma" w:eastAsia="Times New Roman" w:hAnsi="Tahoma" w:cs="Tahoma"/>
+          <w:sz w:val="24"/>
           <w:szCs w:val="22"/>
           <w:lang w:val="es-PE" w:eastAsia="es-PE"/>
         </w:rPr>
       </w:pPr>
       <w:r>
         <w:rPr>
-          <w:rFonts w:ascii="Arial" w:eastAsia="Times New Roman" w:hAnsi="Arial" w:cs="Arial"/>
+          <w:rFonts w:ascii="Tahoma" w:eastAsia="Times New Roman" w:hAnsi="Tahoma" w:cs="Tahoma"/>
+          <w:sz w:val="24"/>
           <w:szCs w:val="22"/>
           <w:lang w:val="es-PE" w:eastAsia="es-PE"/>
         </w:rPr>
@@ -3580,18 +4418,20 @@
           <w:ilvl w:val="0"/>
           <w:numId w:val="22"/>
         </w:numPr>
-        <w:spacing w:after="0" w:line="240" w:lineRule="auto"/>
+        <w:spacing w:after="0"/>
         <w:ind w:left="1080"/>
         <w:textAlignment w:val="baseline"/>
         <w:rPr>
-          <w:rFonts w:ascii="Arial" w:eastAsia="Times New Roman" w:hAnsi="Arial" w:cs="Arial"/>
+          <w:rFonts w:ascii="Tahoma" w:eastAsia="Times New Roman" w:hAnsi="Tahoma" w:cs="Tahoma"/>
+          <w:sz w:val="24"/>
           <w:szCs w:val="22"/>
           <w:lang w:val="es-PE" w:eastAsia="es-PE"/>
         </w:rPr>
       </w:pPr>
       <w:r>
         <w:rPr>
-          <w:rFonts w:ascii="Arial" w:eastAsia="Times New Roman" w:hAnsi="Arial" w:cs="Arial"/>
+          <w:rFonts w:ascii="Tahoma" w:eastAsia="Times New Roman" w:hAnsi="Tahoma" w:cs="Tahoma"/>
+          <w:sz w:val="24"/>
           <w:szCs w:val="22"/>
           <w:lang w:val="es-PE" w:eastAsia="es-PE"/>
         </w:rPr>
@@ -3600,10 +4440,11 @@
     </w:p>
     <w:p>
       <w:pPr>
-        <w:spacing w:after="0" w:line="240" w:lineRule="auto"/>
+        <w:spacing w:after="0"/>
         <w:textAlignment w:val="baseline"/>
         <w:rPr>
-          <w:rFonts w:ascii="Arial" w:eastAsia="Times New Roman" w:hAnsi="Arial" w:cs="Arial"/>
+          <w:rFonts w:ascii="Tahoma" w:eastAsia="Times New Roman" w:hAnsi="Tahoma" w:cs="Tahoma"/>
+          <w:sz w:val="24"/>
           <w:szCs w:val="22"/>
           <w:lang w:val="es-PE" w:eastAsia="es-PE"/>
         </w:rPr>
@@ -3611,90 +4452,43 @@
     </w:p>
     <w:p>
       <w:pPr>
-        <w:spacing w:after="0" w:line="240" w:lineRule="auto"/>
-        <w:textAlignment w:val="baseline"/>
-        <w:rPr>
-          <w:rFonts w:ascii="Arial" w:eastAsia="Times New Roman" w:hAnsi="Arial" w:cs="Arial"/>
-          <w:szCs w:val="22"/>
-          <w:lang w:val="es-PE" w:eastAsia="es-PE"/>
-        </w:rPr>
-      </w:pPr>
-    </w:p>
-    <w:p>
-      <w:pPr>
-        <w:spacing w:after="0" w:line="240" w:lineRule="auto"/>
-        <w:textAlignment w:val="baseline"/>
-        <w:rPr>
-          <w:rFonts w:ascii="Arial" w:eastAsia="Times New Roman" w:hAnsi="Arial" w:cs="Arial"/>
-          <w:szCs w:val="22"/>
-          <w:lang w:val="es-PE" w:eastAsia="es-PE"/>
-        </w:rPr>
-      </w:pPr>
-    </w:p>
-    <w:p>
-      <w:pPr>
-        <w:spacing w:after="0" w:line="240" w:lineRule="auto"/>
-        <w:textAlignment w:val="baseline"/>
-        <w:rPr>
-          <w:rFonts w:ascii="Arial" w:eastAsia="Times New Roman" w:hAnsi="Arial" w:cs="Arial"/>
-          <w:szCs w:val="22"/>
-          <w:lang w:val="es-PE" w:eastAsia="es-PE"/>
-        </w:rPr>
-      </w:pPr>
-      <w:bookmarkStart w:id="0" w:name="_GoBack"/>
-      <w:bookmarkEnd w:id="0"/>
-    </w:p>
-    <w:p>
-      <w:pPr>
-        <w:spacing w:after="0" w:line="240" w:lineRule="auto"/>
+        <w:spacing w:after="0"/>
         <w:ind w:left="360"/>
         <w:rPr>
-          <w:rFonts w:ascii="Times New Roman" w:eastAsia="Times New Roman" w:hAnsi="Times New Roman" w:cs="Times New Roman"/>
+          <w:rFonts w:ascii="Tahoma" w:eastAsia="Times New Roman" w:hAnsi="Tahoma" w:cs="Tahoma"/>
           <w:color w:val="auto"/>
-          <w:sz w:val="24"/>
+          <w:sz w:val="28"/>
           <w:szCs w:val="24"/>
           <w:lang w:val="es-PE" w:eastAsia="es-PE"/>
         </w:rPr>
       </w:pPr>
       <w:r>
         <w:rPr>
-          <w:rFonts w:ascii="Arial" w:eastAsia="Times New Roman" w:hAnsi="Arial" w:cs="Arial"/>
+          <w:rFonts w:ascii="Tahoma" w:eastAsia="Times New Roman" w:hAnsi="Tahoma" w:cs="Tahoma"/>
+          <w:sz w:val="24"/>
           <w:szCs w:val="22"/>
           <w:u w:val="single"/>
           <w:lang w:val="es-PE" w:eastAsia="es-PE"/>
         </w:rPr>
-        <w:lastRenderedPageBreak/>
         <w:t>Políticas:</w:t>
       </w:r>
     </w:p>
     <w:p>
       <w:pPr>
-        <w:spacing w:after="0" w:line="240" w:lineRule="auto"/>
+        <w:spacing w:after="0"/>
         <w:ind w:left="360"/>
         <w:rPr>
-          <w:rFonts w:ascii="Times New Roman" w:eastAsia="Times New Roman" w:hAnsi="Times New Roman" w:cs="Times New Roman"/>
+          <w:rFonts w:ascii="Tahoma" w:eastAsia="Times New Roman" w:hAnsi="Tahoma" w:cs="Tahoma"/>
           <w:color w:val="auto"/>
-          <w:sz w:val="24"/>
+          <w:sz w:val="28"/>
           <w:szCs w:val="24"/>
           <w:lang w:val="es-PE" w:eastAsia="es-PE"/>
         </w:rPr>
       </w:pPr>
-    </w:p>
-    <w:p>
-      <w:pPr>
-        <w:spacing w:after="0" w:line="240" w:lineRule="auto"/>
-        <w:ind w:left="360"/>
-        <w:rPr>
-          <w:rFonts w:ascii="Times New Roman" w:eastAsia="Times New Roman" w:hAnsi="Times New Roman" w:cs="Times New Roman"/>
-          <w:color w:val="auto"/>
-          <w:sz w:val="24"/>
-          <w:szCs w:val="24"/>
-          <w:lang w:val="es-PE" w:eastAsia="es-PE"/>
-        </w:rPr>
-      </w:pPr>
       <w:r>
         <w:rPr>
-          <w:rFonts w:ascii="Arial" w:eastAsia="Times New Roman" w:hAnsi="Arial" w:cs="Arial"/>
+          <w:rFonts w:ascii="Tahoma" w:eastAsia="Times New Roman" w:hAnsi="Tahoma" w:cs="Tahoma"/>
+          <w:sz w:val="24"/>
           <w:szCs w:val="22"/>
           <w:lang w:val="es-PE" w:eastAsia="es-PE"/>
         </w:rPr>
@@ -3711,18 +4505,20 @@
           <w:tab w:val="clear" w:pos="720"/>
           <w:tab w:val="num" w:pos="1080"/>
         </w:tabs>
-        <w:spacing w:before="100" w:beforeAutospacing="1" w:after="100" w:afterAutospacing="1" w:line="240" w:lineRule="auto"/>
+        <w:spacing w:before="100" w:beforeAutospacing="1" w:after="100" w:afterAutospacing="1"/>
         <w:ind w:left="1080"/>
         <w:textAlignment w:val="baseline"/>
         <w:rPr>
-          <w:rFonts w:ascii="Arial" w:eastAsia="Times New Roman" w:hAnsi="Arial" w:cs="Arial"/>
+          <w:rFonts w:ascii="Tahoma" w:eastAsia="Times New Roman" w:hAnsi="Tahoma" w:cs="Tahoma"/>
+          <w:sz w:val="24"/>
           <w:szCs w:val="22"/>
           <w:lang w:val="es-PE" w:eastAsia="es-PE"/>
         </w:rPr>
       </w:pPr>
       <w:r>
         <w:rPr>
-          <w:rFonts w:ascii="Arial" w:eastAsia="Times New Roman" w:hAnsi="Arial" w:cs="Arial"/>
+          <w:rFonts w:ascii="Tahoma" w:eastAsia="Times New Roman" w:hAnsi="Tahoma" w:cs="Tahoma"/>
+          <w:sz w:val="24"/>
           <w:szCs w:val="22"/>
           <w:lang w:val="es-PE" w:eastAsia="es-PE"/>
         </w:rPr>
@@ -3820,8 +4616,8 @@
       </w:r>
     </w:p>
     <w:sectPr>
-      <w:headerReference w:type="default" r:id="rId9"/>
-      <w:footerReference w:type="default" r:id="rId10"/>
+      <w:headerReference w:type="default" r:id="rId8"/>
+      <w:footerReference w:type="default" r:id="rId9"/>
       <w:pgSz w:w="11906" w:h="16838"/>
       <w:pgMar w:top="1417" w:right="1701" w:bottom="1417" w:left="1701" w:header="720" w:footer="720" w:gutter="0"/>
       <w:pgNumType w:start="1"/>
@@ -3832,7 +4628,7 @@
 </file>
 
 <file path=word/endnotes.xml><?xml version="1.0" encoding="utf-8"?>
-<w:endnotes xmlns:wpc="http://schemas.microsoft.com/office/word/2010/wordprocessingCanvas" xmlns:mc="http://schemas.openxmlformats.org/markup-compatibility/2006" xmlns:o="urn:schemas-microsoft-com:office:office" xmlns:r="http://schemas.openxmlformats.org/officeDocument/2006/relationships" xmlns:m="http://schemas.openxmlformats.org/officeDocument/2006/math" xmlns:v="urn:schemas-microsoft-com:vml" xmlns:wp14="http://schemas.microsoft.com/office/word/2010/wordprocessingDrawing" xmlns:wp="http://schemas.openxmlformats.org/drawingml/2006/wordprocessingDrawing" xmlns:w10="urn:schemas-microsoft-com:office:word" xmlns:w="http://schemas.openxmlformats.org/wordprocessingml/2006/main" xmlns:w14="http://schemas.microsoft.com/office/word/2010/wordml" xmlns:wpg="http://schemas.microsoft.com/office/word/2010/wordprocessingGroup" xmlns:wpi="http://schemas.microsoft.com/office/word/2010/wordprocessingInk" xmlns:wne="http://schemas.microsoft.com/office/word/2006/wordml" xmlns:wps="http://schemas.microsoft.com/office/word/2010/wordprocessingShape" mc:Ignorable="w14 wp14">
+<w:endnotes xmlns:wpc="http://schemas.microsoft.com/office/word/2010/wordprocessingCanvas" xmlns:mc="http://schemas.openxmlformats.org/markup-compatibility/2006" xmlns:o="urn:schemas-microsoft-com:office:office" xmlns:r="http://schemas.openxmlformats.org/officeDocument/2006/relationships" xmlns:m="http://schemas.openxmlformats.org/officeDocument/2006/math" xmlns:v="urn:schemas-microsoft-com:vml" xmlns:wp14="http://schemas.microsoft.com/office/word/2010/wordprocessingDrawing" xmlns:wp="http://schemas.openxmlformats.org/drawingml/2006/wordprocessingDrawing" xmlns:w10="urn:schemas-microsoft-com:office:word" xmlns:w="http://schemas.openxmlformats.org/wordprocessingml/2006/main" xmlns:w14="http://schemas.microsoft.com/office/word/2010/wordml" xmlns:w15="http://schemas.microsoft.com/office/word/2012/wordml" xmlns:wpg="http://schemas.microsoft.com/office/word/2010/wordprocessingGroup" xmlns:wpi="http://schemas.microsoft.com/office/word/2010/wordprocessingInk" xmlns:wne="http://schemas.microsoft.com/office/word/2006/wordml" xmlns:wps="http://schemas.microsoft.com/office/word/2010/wordprocessingShape" mc:Ignorable="w14 w15 wp14">
   <w:endnote w:type="separator" w:id="-1">
     <w:p>
       <w:pPr>
@@ -3857,7 +4653,7 @@
 </file>
 
 <file path=word/footer1.xml><?xml version="1.0" encoding="utf-8"?>
-<w:ftr xmlns:wpc="http://schemas.microsoft.com/office/word/2010/wordprocessingCanvas" xmlns:mc="http://schemas.openxmlformats.org/markup-compatibility/2006" xmlns:o="urn:schemas-microsoft-com:office:office" xmlns:r="http://schemas.openxmlformats.org/officeDocument/2006/relationships" xmlns:m="http://schemas.openxmlformats.org/officeDocument/2006/math" xmlns:v="urn:schemas-microsoft-com:vml" xmlns:wp14="http://schemas.microsoft.com/office/word/2010/wordprocessingDrawing" xmlns:wp="http://schemas.openxmlformats.org/drawingml/2006/wordprocessingDrawing" xmlns:w10="urn:schemas-microsoft-com:office:word" xmlns:w="http://schemas.openxmlformats.org/wordprocessingml/2006/main" xmlns:w14="http://schemas.microsoft.com/office/word/2010/wordml" xmlns:wpg="http://schemas.microsoft.com/office/word/2010/wordprocessingGroup" xmlns:wpi="http://schemas.microsoft.com/office/word/2010/wordprocessingInk" xmlns:wne="http://schemas.microsoft.com/office/word/2006/wordml" xmlns:wps="http://schemas.microsoft.com/office/word/2010/wordprocessingShape" mc:Ignorable="w14 wp14">
+<w:ftr xmlns:wpc="http://schemas.microsoft.com/office/word/2010/wordprocessingCanvas" xmlns:mc="http://schemas.openxmlformats.org/markup-compatibility/2006" xmlns:o="urn:schemas-microsoft-com:office:office" xmlns:r="http://schemas.openxmlformats.org/officeDocument/2006/relationships" xmlns:m="http://schemas.openxmlformats.org/officeDocument/2006/math" xmlns:v="urn:schemas-microsoft-com:vml" xmlns:wp14="http://schemas.microsoft.com/office/word/2010/wordprocessingDrawing" xmlns:wp="http://schemas.openxmlformats.org/drawingml/2006/wordprocessingDrawing" xmlns:w10="urn:schemas-microsoft-com:office:word" xmlns:w="http://schemas.openxmlformats.org/wordprocessingml/2006/main" xmlns:w14="http://schemas.microsoft.com/office/word/2010/wordml" xmlns:w15="http://schemas.microsoft.com/office/word/2012/wordml" xmlns:wpg="http://schemas.microsoft.com/office/word/2010/wordprocessingGroup" xmlns:wpi="http://schemas.microsoft.com/office/word/2010/wordprocessingInk" xmlns:wne="http://schemas.microsoft.com/office/word/2006/wordml" xmlns:wps="http://schemas.microsoft.com/office/word/2010/wordprocessingShape" mc:Ignorable="w14 w15 wp14">
   <w:tbl>
     <w:tblPr>
       <w:tblStyle w:val="Tablanormal31"/>
@@ -3962,7 +4758,7 @@
               <w:noProof/>
               <w:color w:val="auto"/>
             </w:rPr>
-            <w:t>6</w:t>
+            <w:t>5</w:t>
           </w:r>
           <w:r>
             <w:rPr>
@@ -4005,7 +4801,7 @@
               <w:noProof/>
               <w:color w:val="auto"/>
             </w:rPr>
-            <w:t>6</w:t>
+            <w:t>7</w:t>
           </w:r>
           <w:r>
             <w:rPr>
@@ -4027,7 +4823,7 @@
 </file>
 
 <file path=word/footnotes.xml><?xml version="1.0" encoding="utf-8"?>
-<w:footnotes xmlns:wpc="http://schemas.microsoft.com/office/word/2010/wordprocessingCanvas" xmlns:mc="http://schemas.openxmlformats.org/markup-compatibility/2006" xmlns:o="urn:schemas-microsoft-com:office:office" xmlns:r="http://schemas.openxmlformats.org/officeDocument/2006/relationships" xmlns:m="http://schemas.openxmlformats.org/officeDocument/2006/math" xmlns:v="urn:schemas-microsoft-com:vml" xmlns:wp14="http://schemas.microsoft.com/office/word/2010/wordprocessingDrawing" xmlns:wp="http://schemas.openxmlformats.org/drawingml/2006/wordprocessingDrawing" xmlns:w10="urn:schemas-microsoft-com:office:word" xmlns:w="http://schemas.openxmlformats.org/wordprocessingml/2006/main" xmlns:w14="http://schemas.microsoft.com/office/word/2010/wordml" xmlns:wpg="http://schemas.microsoft.com/office/word/2010/wordprocessingGroup" xmlns:wpi="http://schemas.microsoft.com/office/word/2010/wordprocessingInk" xmlns:wne="http://schemas.microsoft.com/office/word/2006/wordml" xmlns:wps="http://schemas.microsoft.com/office/word/2010/wordprocessingShape" mc:Ignorable="w14 wp14">
+<w:footnotes xmlns:wpc="http://schemas.microsoft.com/office/word/2010/wordprocessingCanvas" xmlns:mc="http://schemas.openxmlformats.org/markup-compatibility/2006" xmlns:o="urn:schemas-microsoft-com:office:office" xmlns:r="http://schemas.openxmlformats.org/officeDocument/2006/relationships" xmlns:m="http://schemas.openxmlformats.org/officeDocument/2006/math" xmlns:v="urn:schemas-microsoft-com:vml" xmlns:wp14="http://schemas.microsoft.com/office/word/2010/wordprocessingDrawing" xmlns:wp="http://schemas.openxmlformats.org/drawingml/2006/wordprocessingDrawing" xmlns:w10="urn:schemas-microsoft-com:office:word" xmlns:w="http://schemas.openxmlformats.org/wordprocessingml/2006/main" xmlns:w14="http://schemas.microsoft.com/office/word/2010/wordml" xmlns:w15="http://schemas.microsoft.com/office/word/2012/wordml" xmlns:wpg="http://schemas.microsoft.com/office/word/2010/wordprocessingGroup" xmlns:wpi="http://schemas.microsoft.com/office/word/2010/wordprocessingInk" xmlns:wne="http://schemas.microsoft.com/office/word/2006/wordml" xmlns:wps="http://schemas.microsoft.com/office/word/2010/wordprocessingShape" mc:Ignorable="w14 w15 wp14">
   <w:footnote w:type="separator" w:id="-1">
     <w:p>
       <w:pPr>
@@ -4052,7 +4848,7 @@
 </file>
 
 <file path=word/header1.xml><?xml version="1.0" encoding="utf-8"?>
-<w:hdr xmlns:wpc="http://schemas.microsoft.com/office/word/2010/wordprocessingCanvas" xmlns:mc="http://schemas.openxmlformats.org/markup-compatibility/2006" xmlns:o="urn:schemas-microsoft-com:office:office" xmlns:r="http://schemas.openxmlformats.org/officeDocument/2006/relationships" xmlns:m="http://schemas.openxmlformats.org/officeDocument/2006/math" xmlns:v="urn:schemas-microsoft-com:vml" xmlns:wp14="http://schemas.microsoft.com/office/word/2010/wordprocessingDrawing" xmlns:wp="http://schemas.openxmlformats.org/drawingml/2006/wordprocessingDrawing" xmlns:w10="urn:schemas-microsoft-com:office:word" xmlns:w="http://schemas.openxmlformats.org/wordprocessingml/2006/main" xmlns:w14="http://schemas.microsoft.com/office/word/2010/wordml" xmlns:wpg="http://schemas.microsoft.com/office/word/2010/wordprocessingGroup" xmlns:wpi="http://schemas.microsoft.com/office/word/2010/wordprocessingInk" xmlns:wne="http://schemas.microsoft.com/office/word/2006/wordml" xmlns:wps="http://schemas.microsoft.com/office/word/2010/wordprocessingShape" mc:Ignorable="w14 wp14">
+<w:hdr xmlns:wpc="http://schemas.microsoft.com/office/word/2010/wordprocessingCanvas" xmlns:mc="http://schemas.openxmlformats.org/markup-compatibility/2006" xmlns:o="urn:schemas-microsoft-com:office:office" xmlns:r="http://schemas.openxmlformats.org/officeDocument/2006/relationships" xmlns:m="http://schemas.openxmlformats.org/officeDocument/2006/math" xmlns:v="urn:schemas-microsoft-com:vml" xmlns:wp14="http://schemas.microsoft.com/office/word/2010/wordprocessingDrawing" xmlns:wp="http://schemas.openxmlformats.org/drawingml/2006/wordprocessingDrawing" xmlns:w10="urn:schemas-microsoft-com:office:word" xmlns:w="http://schemas.openxmlformats.org/wordprocessingml/2006/main" xmlns:w14="http://schemas.microsoft.com/office/word/2010/wordml" xmlns:w15="http://schemas.microsoft.com/office/word/2012/wordml" xmlns:wpg="http://schemas.microsoft.com/office/word/2010/wordprocessingGroup" xmlns:wpi="http://schemas.microsoft.com/office/word/2010/wordprocessingInk" xmlns:wne="http://schemas.microsoft.com/office/word/2006/wordml" xmlns:wps="http://schemas.microsoft.com/office/word/2010/wordprocessingShape" mc:Ignorable="w14 w15 wp14">
   <w:tbl>
     <w:tblPr>
       <w:tblW w:w="9009" w:type="dxa"/>
@@ -4223,9 +5019,9 @@
             </wp:anchor>
           </w:drawing>
         </mc:Choice>
-        <mc:Fallback xmlns:w15="http://schemas.microsoft.com/office/word/2012/wordml">
+        <mc:Fallback>
           <w:pict>
-            <v:line w14:anchorId="7FF86A7D" id="Conector recto 3" o:spid="_x0000_s1026" style="position:absolute;flip:y;z-index:251659264;visibility:visible;mso-wrap-style:square;mso-width-percent:0;mso-height-percent:0;mso-wrap-distance-left:9pt;mso-wrap-distance-top:0;mso-wrap-distance-right:9pt;mso-wrap-distance-bottom:0;mso-position-horizontal:absolute;mso-position-horizontal-relative:text;mso-position-vertical:absolute;mso-position-vertical-relative:text;mso-width-percent:0;mso-height-percent:0;mso-width-relative:margin;mso-height-relative:margin" from="-25.05pt,-.85pt" to="448.2pt,-.85pt" o:gfxdata="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" strokecolor="black [3040]" strokeweight="1.5pt"/>
+            <v:line w14:anchorId="33A6F8EE" id="Conector recto 3" o:spid="_x0000_s1026" style="position:absolute;flip:y;z-index:251659264;visibility:visible;mso-wrap-style:square;mso-width-percent:0;mso-height-percent:0;mso-wrap-distance-left:9pt;mso-wrap-distance-top:0;mso-wrap-distance-right:9pt;mso-wrap-distance-bottom:0;mso-position-horizontal:absolute;mso-position-horizontal-relative:text;mso-position-vertical:absolute;mso-position-vertical-relative:text;mso-width-percent:0;mso-height-percent:0;mso-width-relative:margin;mso-height-relative:margin" from="-25.05pt,-.85pt" to="448.2pt,-.85pt" o:gfxdata="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" strokecolor="black [3040]" strokeweight="1.5pt"/>
           </w:pict>
         </mc:Fallback>
       </mc:AlternateContent>
@@ -4235,7 +5031,7 @@
 </file>
 
 <file path=word/numbering.xml><?xml version="1.0" encoding="utf-8"?>
-<w:numbering xmlns:wpc="http://schemas.microsoft.com/office/word/2010/wordprocessingCanvas" xmlns:mc="http://schemas.openxmlformats.org/markup-compatibility/2006" xmlns:o="urn:schemas-microsoft-com:office:office" xmlns:r="http://schemas.openxmlformats.org/officeDocument/2006/relationships" xmlns:m="http://schemas.openxmlformats.org/officeDocument/2006/math" xmlns:v="urn:schemas-microsoft-com:vml" xmlns:wp14="http://schemas.microsoft.com/office/word/2010/wordprocessingDrawing" xmlns:wp="http://schemas.openxmlformats.org/drawingml/2006/wordprocessingDrawing" xmlns:w10="urn:schemas-microsoft-com:office:word" xmlns:w="http://schemas.openxmlformats.org/wordprocessingml/2006/main" xmlns:w14="http://schemas.microsoft.com/office/word/2010/wordml" xmlns:wpg="http://schemas.microsoft.com/office/word/2010/wordprocessingGroup" xmlns:wpi="http://schemas.microsoft.com/office/word/2010/wordprocessingInk" xmlns:wne="http://schemas.microsoft.com/office/word/2006/wordml" xmlns:wps="http://schemas.microsoft.com/office/word/2010/wordprocessingShape" mc:Ignorable="w14 wp14">
+<w:numbering xmlns:wpc="http://schemas.microsoft.com/office/word/2010/wordprocessingCanvas" xmlns:mc="http://schemas.openxmlformats.org/markup-compatibility/2006" xmlns:o="urn:schemas-microsoft-com:office:office" xmlns:r="http://schemas.openxmlformats.org/officeDocument/2006/relationships" xmlns:m="http://schemas.openxmlformats.org/officeDocument/2006/math" xmlns:v="urn:schemas-microsoft-com:vml" xmlns:wp14="http://schemas.microsoft.com/office/word/2010/wordprocessingDrawing" xmlns:wp="http://schemas.openxmlformats.org/drawingml/2006/wordprocessingDrawing" xmlns:w10="urn:schemas-microsoft-com:office:word" xmlns:w="http://schemas.openxmlformats.org/wordprocessingml/2006/main" xmlns:w14="http://schemas.microsoft.com/office/word/2010/wordml" xmlns:w15="http://schemas.microsoft.com/office/word/2012/wordml" xmlns:wpg="http://schemas.microsoft.com/office/word/2010/wordprocessingGroup" xmlns:wpi="http://schemas.microsoft.com/office/word/2010/wordprocessingInk" xmlns:wne="http://schemas.microsoft.com/office/word/2006/wordml" xmlns:wps="http://schemas.microsoft.com/office/word/2010/wordprocessingShape" mc:Ignorable="w14 w15 wp14">
   <w:abstractNum w:abstractNumId="0">
     <w:nsid w:val="0311511C"/>
     <w:multiLevelType w:val="multilevel"/>
@@ -4743,6 +5539,119 @@
     </w:lvl>
   </w:abstractNum>
   <w:abstractNum w:abstractNumId="4">
+    <w:nsid w:val="0DEE1982"/>
+    <w:multiLevelType w:val="hybridMultilevel"/>
+    <w:tmpl w:val="A2F05724"/>
+    <w:lvl w:ilvl="0" w:tplc="280A0001">
+      <w:start w:val="1"/>
+      <w:numFmt w:val="bullet"/>
+      <w:lvlText w:val=""/>
+      <w:lvlJc w:val="left"/>
+      <w:pPr>
+        <w:ind w:left="1429" w:hanging="360"/>
+      </w:pPr>
+      <w:rPr>
+        <w:rFonts w:ascii="Symbol" w:hAnsi="Symbol" w:hint="default"/>
+      </w:rPr>
+    </w:lvl>
+    <w:lvl w:ilvl="1" w:tplc="280A0003" w:tentative="1">
+      <w:start w:val="1"/>
+      <w:numFmt w:val="bullet"/>
+      <w:lvlText w:val="o"/>
+      <w:lvlJc w:val="left"/>
+      <w:pPr>
+        <w:ind w:left="2149" w:hanging="360"/>
+      </w:pPr>
+      <w:rPr>
+        <w:rFonts w:ascii="Courier New" w:hAnsi="Courier New" w:cs="Courier New" w:hint="default"/>
+      </w:rPr>
+    </w:lvl>
+    <w:lvl w:ilvl="2" w:tplc="280A0005" w:tentative="1">
+      <w:start w:val="1"/>
+      <w:numFmt w:val="bullet"/>
+      <w:lvlText w:val=""/>
+      <w:lvlJc w:val="left"/>
+      <w:pPr>
+        <w:ind w:left="2869" w:hanging="360"/>
+      </w:pPr>
+      <w:rPr>
+        <w:rFonts w:ascii="Wingdings" w:hAnsi="Wingdings" w:hint="default"/>
+      </w:rPr>
+    </w:lvl>
+    <w:lvl w:ilvl="3" w:tplc="280A0001" w:tentative="1">
+      <w:start w:val="1"/>
+      <w:numFmt w:val="bullet"/>
+      <w:lvlText w:val=""/>
+      <w:lvlJc w:val="left"/>
+      <w:pPr>
+        <w:ind w:left="3589" w:hanging="360"/>
+      </w:pPr>
+      <w:rPr>
+        <w:rFonts w:ascii="Symbol" w:hAnsi="Symbol" w:hint="default"/>
+      </w:rPr>
+    </w:lvl>
+    <w:lvl w:ilvl="4" w:tplc="280A0003" w:tentative="1">
+      <w:start w:val="1"/>
+      <w:numFmt w:val="bullet"/>
+      <w:lvlText w:val="o"/>
+      <w:lvlJc w:val="left"/>
+      <w:pPr>
+        <w:ind w:left="4309" w:hanging="360"/>
+      </w:pPr>
+      <w:rPr>
+        <w:rFonts w:ascii="Courier New" w:hAnsi="Courier New" w:cs="Courier New" w:hint="default"/>
+      </w:rPr>
+    </w:lvl>
+    <w:lvl w:ilvl="5" w:tplc="280A0005" w:tentative="1">
+      <w:start w:val="1"/>
+      <w:numFmt w:val="bullet"/>
+      <w:lvlText w:val=""/>
+      <w:lvlJc w:val="left"/>
+      <w:pPr>
+        <w:ind w:left="5029" w:hanging="360"/>
+      </w:pPr>
+      <w:rPr>
+        <w:rFonts w:ascii="Wingdings" w:hAnsi="Wingdings" w:hint="default"/>
+      </w:rPr>
+    </w:lvl>
+    <w:lvl w:ilvl="6" w:tplc="280A0001" w:tentative="1">
+      <w:start w:val="1"/>
+      <w:numFmt w:val="bullet"/>
+      <w:lvlText w:val=""/>
+      <w:lvlJc w:val="left"/>
+      <w:pPr>
+        <w:ind w:left="5749" w:hanging="360"/>
+      </w:pPr>
+      <w:rPr>
+        <w:rFonts w:ascii="Symbol" w:hAnsi="Symbol" w:hint="default"/>
+      </w:rPr>
+    </w:lvl>
+    <w:lvl w:ilvl="7" w:tplc="280A0003" w:tentative="1">
+      <w:start w:val="1"/>
+      <w:numFmt w:val="bullet"/>
+      <w:lvlText w:val="o"/>
+      <w:lvlJc w:val="left"/>
+      <w:pPr>
+        <w:ind w:left="6469" w:hanging="360"/>
+      </w:pPr>
+      <w:rPr>
+        <w:rFonts w:ascii="Courier New" w:hAnsi="Courier New" w:cs="Courier New" w:hint="default"/>
+      </w:rPr>
+    </w:lvl>
+    <w:lvl w:ilvl="8" w:tplc="280A0005" w:tentative="1">
+      <w:start w:val="1"/>
+      <w:numFmt w:val="bullet"/>
+      <w:lvlText w:val=""/>
+      <w:lvlJc w:val="left"/>
+      <w:pPr>
+        <w:ind w:left="7189" w:hanging="360"/>
+      </w:pPr>
+      <w:rPr>
+        <w:rFonts w:ascii="Wingdings" w:hAnsi="Wingdings" w:hint="default"/>
+      </w:rPr>
+    </w:lvl>
+  </w:abstractNum>
+  <w:abstractNum w:abstractNumId="5">
     <w:nsid w:val="10814908"/>
     <w:multiLevelType w:val="hybridMultilevel"/>
     <w:tmpl w:val="E79CFC76"/>
@@ -4855,7 +5764,7 @@
       </w:rPr>
     </w:lvl>
   </w:abstractNum>
-  <w:abstractNum w:abstractNumId="5">
+  <w:abstractNum w:abstractNumId="6">
     <w:nsid w:val="125B734B"/>
     <w:multiLevelType w:val="hybridMultilevel"/>
     <w:tmpl w:val="D026C192"/>
@@ -4968,7 +5877,7 @@
       </w:rPr>
     </w:lvl>
   </w:abstractNum>
-  <w:abstractNum w:abstractNumId="6">
+  <w:abstractNum w:abstractNumId="7">
     <w:nsid w:val="12D2466F"/>
     <w:multiLevelType w:val="hybridMultilevel"/>
     <w:tmpl w:val="6F6E5212"/>
@@ -5059,7 +5968,120 @@
       </w:pPr>
     </w:lvl>
   </w:abstractNum>
-  <w:abstractNum w:abstractNumId="7">
+  <w:abstractNum w:abstractNumId="8">
+    <w:nsid w:val="16451B24"/>
+    <w:multiLevelType w:val="hybridMultilevel"/>
+    <w:tmpl w:val="AFA4B1C8"/>
+    <w:lvl w:ilvl="0" w:tplc="280A0001">
+      <w:start w:val="1"/>
+      <w:numFmt w:val="bullet"/>
+      <w:lvlText w:val=""/>
+      <w:lvlJc w:val="left"/>
+      <w:pPr>
+        <w:ind w:left="1429" w:hanging="360"/>
+      </w:pPr>
+      <w:rPr>
+        <w:rFonts w:ascii="Symbol" w:hAnsi="Symbol" w:hint="default"/>
+      </w:rPr>
+    </w:lvl>
+    <w:lvl w:ilvl="1" w:tplc="280A0003" w:tentative="1">
+      <w:start w:val="1"/>
+      <w:numFmt w:val="bullet"/>
+      <w:lvlText w:val="o"/>
+      <w:lvlJc w:val="left"/>
+      <w:pPr>
+        <w:ind w:left="2149" w:hanging="360"/>
+      </w:pPr>
+      <w:rPr>
+        <w:rFonts w:ascii="Courier New" w:hAnsi="Courier New" w:cs="Courier New" w:hint="default"/>
+      </w:rPr>
+    </w:lvl>
+    <w:lvl w:ilvl="2" w:tplc="280A0005" w:tentative="1">
+      <w:start w:val="1"/>
+      <w:numFmt w:val="bullet"/>
+      <w:lvlText w:val=""/>
+      <w:lvlJc w:val="left"/>
+      <w:pPr>
+        <w:ind w:left="2869" w:hanging="360"/>
+      </w:pPr>
+      <w:rPr>
+        <w:rFonts w:ascii="Wingdings" w:hAnsi="Wingdings" w:hint="default"/>
+      </w:rPr>
+    </w:lvl>
+    <w:lvl w:ilvl="3" w:tplc="280A0001" w:tentative="1">
+      <w:start w:val="1"/>
+      <w:numFmt w:val="bullet"/>
+      <w:lvlText w:val=""/>
+      <w:lvlJc w:val="left"/>
+      <w:pPr>
+        <w:ind w:left="3589" w:hanging="360"/>
+      </w:pPr>
+      <w:rPr>
+        <w:rFonts w:ascii="Symbol" w:hAnsi="Symbol" w:hint="default"/>
+      </w:rPr>
+    </w:lvl>
+    <w:lvl w:ilvl="4" w:tplc="280A0003" w:tentative="1">
+      <w:start w:val="1"/>
+      <w:numFmt w:val="bullet"/>
+      <w:lvlText w:val="o"/>
+      <w:lvlJc w:val="left"/>
+      <w:pPr>
+        <w:ind w:left="4309" w:hanging="360"/>
+      </w:pPr>
+      <w:rPr>
+        <w:rFonts w:ascii="Courier New" w:hAnsi="Courier New" w:cs="Courier New" w:hint="default"/>
+      </w:rPr>
+    </w:lvl>
+    <w:lvl w:ilvl="5" w:tplc="280A0005" w:tentative="1">
+      <w:start w:val="1"/>
+      <w:numFmt w:val="bullet"/>
+      <w:lvlText w:val=""/>
+      <w:lvlJc w:val="left"/>
+      <w:pPr>
+        <w:ind w:left="5029" w:hanging="360"/>
+      </w:pPr>
+      <w:rPr>
+        <w:rFonts w:ascii="Wingdings" w:hAnsi="Wingdings" w:hint="default"/>
+      </w:rPr>
+    </w:lvl>
+    <w:lvl w:ilvl="6" w:tplc="280A0001" w:tentative="1">
+      <w:start w:val="1"/>
+      <w:numFmt w:val="bullet"/>
+      <w:lvlText w:val=""/>
+      <w:lvlJc w:val="left"/>
+      <w:pPr>
+        <w:ind w:left="5749" w:hanging="360"/>
+      </w:pPr>
+      <w:rPr>
+        <w:rFonts w:ascii="Symbol" w:hAnsi="Symbol" w:hint="default"/>
+      </w:rPr>
+    </w:lvl>
+    <w:lvl w:ilvl="7" w:tplc="280A0003" w:tentative="1">
+      <w:start w:val="1"/>
+      <w:numFmt w:val="bullet"/>
+      <w:lvlText w:val="o"/>
+      <w:lvlJc w:val="left"/>
+      <w:pPr>
+        <w:ind w:left="6469" w:hanging="360"/>
+      </w:pPr>
+      <w:rPr>
+        <w:rFonts w:ascii="Courier New" w:hAnsi="Courier New" w:cs="Courier New" w:hint="default"/>
+      </w:rPr>
+    </w:lvl>
+    <w:lvl w:ilvl="8" w:tplc="280A0005" w:tentative="1">
+      <w:start w:val="1"/>
+      <w:numFmt w:val="bullet"/>
+      <w:lvlText w:val=""/>
+      <w:lvlJc w:val="left"/>
+      <w:pPr>
+        <w:ind w:left="7189" w:hanging="360"/>
+      </w:pPr>
+      <w:rPr>
+        <w:rFonts w:ascii="Wingdings" w:hAnsi="Wingdings" w:hint="default"/>
+      </w:rPr>
+    </w:lvl>
+  </w:abstractNum>
+  <w:abstractNum w:abstractNumId="9">
     <w:nsid w:val="24C43734"/>
     <w:multiLevelType w:val="multilevel"/>
     <w:tmpl w:val="23806CC2"/>
@@ -5181,7 +6203,7 @@
       </w:rPr>
     </w:lvl>
   </w:abstractNum>
-  <w:abstractNum w:abstractNumId="8">
+  <w:abstractNum w:abstractNumId="10">
     <w:nsid w:val="2BA92D0E"/>
     <w:multiLevelType w:val="hybridMultilevel"/>
     <w:tmpl w:val="C61A6654"/>
@@ -5294,7 +6316,7 @@
       </w:rPr>
     </w:lvl>
   </w:abstractNum>
-  <w:abstractNum w:abstractNumId="9">
+  <w:abstractNum w:abstractNumId="11">
     <w:nsid w:val="2C265776"/>
     <w:multiLevelType w:val="multilevel"/>
     <w:tmpl w:val="1A127C1E"/>
@@ -5443,7 +6465,7 @@
       </w:rPr>
     </w:lvl>
   </w:abstractNum>
-  <w:abstractNum w:abstractNumId="10">
+  <w:abstractNum w:abstractNumId="12">
     <w:nsid w:val="3B67137C"/>
     <w:multiLevelType w:val="multilevel"/>
     <w:tmpl w:val="6C568BE6"/>
@@ -5592,7 +6614,7 @@
       </w:rPr>
     </w:lvl>
   </w:abstractNum>
-  <w:abstractNum w:abstractNumId="11">
+  <w:abstractNum w:abstractNumId="13">
     <w:nsid w:val="3C152D29"/>
     <w:multiLevelType w:val="hybridMultilevel"/>
     <w:tmpl w:val="80000830"/>
@@ -5705,7 +6727,7 @@
       </w:rPr>
     </w:lvl>
   </w:abstractNum>
-  <w:abstractNum w:abstractNumId="12">
+  <w:abstractNum w:abstractNumId="14">
     <w:nsid w:val="49B745AB"/>
     <w:multiLevelType w:val="multilevel"/>
     <w:tmpl w:val="C67E6142"/>
@@ -5854,7 +6876,7 @@
       </w:rPr>
     </w:lvl>
   </w:abstractNum>
-  <w:abstractNum w:abstractNumId="13">
+  <w:abstractNum w:abstractNumId="15">
     <w:nsid w:val="4B17672A"/>
     <w:multiLevelType w:val="multilevel"/>
     <w:tmpl w:val="F4B2D91E"/>
@@ -5976,7 +6998,120 @@
       </w:rPr>
     </w:lvl>
   </w:abstractNum>
-  <w:abstractNum w:abstractNumId="14">
+  <w:abstractNum w:abstractNumId="16">
+    <w:nsid w:val="4DA32879"/>
+    <w:multiLevelType w:val="hybridMultilevel"/>
+    <w:tmpl w:val="B7667DAA"/>
+    <w:lvl w:ilvl="0" w:tplc="280A0001">
+      <w:start w:val="1"/>
+      <w:numFmt w:val="bullet"/>
+      <w:lvlText w:val=""/>
+      <w:lvlJc w:val="left"/>
+      <w:pPr>
+        <w:ind w:left="1429" w:hanging="360"/>
+      </w:pPr>
+      <w:rPr>
+        <w:rFonts w:ascii="Symbol" w:hAnsi="Symbol" w:hint="default"/>
+      </w:rPr>
+    </w:lvl>
+    <w:lvl w:ilvl="1" w:tplc="280A0003" w:tentative="1">
+      <w:start w:val="1"/>
+      <w:numFmt w:val="bullet"/>
+      <w:lvlText w:val="o"/>
+      <w:lvlJc w:val="left"/>
+      <w:pPr>
+        <w:ind w:left="2149" w:hanging="360"/>
+      </w:pPr>
+      <w:rPr>
+        <w:rFonts w:ascii="Courier New" w:hAnsi="Courier New" w:cs="Courier New" w:hint="default"/>
+      </w:rPr>
+    </w:lvl>
+    <w:lvl w:ilvl="2" w:tplc="280A0005" w:tentative="1">
+      <w:start w:val="1"/>
+      <w:numFmt w:val="bullet"/>
+      <w:lvlText w:val=""/>
+      <w:lvlJc w:val="left"/>
+      <w:pPr>
+        <w:ind w:left="2869" w:hanging="360"/>
+      </w:pPr>
+      <w:rPr>
+        <w:rFonts w:ascii="Wingdings" w:hAnsi="Wingdings" w:hint="default"/>
+      </w:rPr>
+    </w:lvl>
+    <w:lvl w:ilvl="3" w:tplc="280A0001" w:tentative="1">
+      <w:start w:val="1"/>
+      <w:numFmt w:val="bullet"/>
+      <w:lvlText w:val=""/>
+      <w:lvlJc w:val="left"/>
+      <w:pPr>
+        <w:ind w:left="3589" w:hanging="360"/>
+      </w:pPr>
+      <w:rPr>
+        <w:rFonts w:ascii="Symbol" w:hAnsi="Symbol" w:hint="default"/>
+      </w:rPr>
+    </w:lvl>
+    <w:lvl w:ilvl="4" w:tplc="280A0003" w:tentative="1">
+      <w:start w:val="1"/>
+      <w:numFmt w:val="bullet"/>
+      <w:lvlText w:val="o"/>
+      <w:lvlJc w:val="left"/>
+      <w:pPr>
+        <w:ind w:left="4309" w:hanging="360"/>
+      </w:pPr>
+      <w:rPr>
+        <w:rFonts w:ascii="Courier New" w:hAnsi="Courier New" w:cs="Courier New" w:hint="default"/>
+      </w:rPr>
+    </w:lvl>
+    <w:lvl w:ilvl="5" w:tplc="280A0005" w:tentative="1">
+      <w:start w:val="1"/>
+      <w:numFmt w:val="bullet"/>
+      <w:lvlText w:val=""/>
+      <w:lvlJc w:val="left"/>
+      <w:pPr>
+        <w:ind w:left="5029" w:hanging="360"/>
+      </w:pPr>
+      <w:rPr>
+        <w:rFonts w:ascii="Wingdings" w:hAnsi="Wingdings" w:hint="default"/>
+      </w:rPr>
+    </w:lvl>
+    <w:lvl w:ilvl="6" w:tplc="280A0001" w:tentative="1">
+      <w:start w:val="1"/>
+      <w:numFmt w:val="bullet"/>
+      <w:lvlText w:val=""/>
+      <w:lvlJc w:val="left"/>
+      <w:pPr>
+        <w:ind w:left="5749" w:hanging="360"/>
+      </w:pPr>
+      <w:rPr>
+        <w:rFonts w:ascii="Symbol" w:hAnsi="Symbol" w:hint="default"/>
+      </w:rPr>
+    </w:lvl>
+    <w:lvl w:ilvl="7" w:tplc="280A0003" w:tentative="1">
+      <w:start w:val="1"/>
+      <w:numFmt w:val="bullet"/>
+      <w:lvlText w:val="o"/>
+      <w:lvlJc w:val="left"/>
+      <w:pPr>
+        <w:ind w:left="6469" w:hanging="360"/>
+      </w:pPr>
+      <w:rPr>
+        <w:rFonts w:ascii="Courier New" w:hAnsi="Courier New" w:cs="Courier New" w:hint="default"/>
+      </w:rPr>
+    </w:lvl>
+    <w:lvl w:ilvl="8" w:tplc="280A0005" w:tentative="1">
+      <w:start w:val="1"/>
+      <w:numFmt w:val="bullet"/>
+      <w:lvlText w:val=""/>
+      <w:lvlJc w:val="left"/>
+      <w:pPr>
+        <w:ind w:left="7189" w:hanging="360"/>
+      </w:pPr>
+      <w:rPr>
+        <w:rFonts w:ascii="Wingdings" w:hAnsi="Wingdings" w:hint="default"/>
+      </w:rPr>
+    </w:lvl>
+  </w:abstractNum>
+  <w:abstractNum w:abstractNumId="17">
     <w:nsid w:val="513F1D78"/>
     <w:multiLevelType w:val="multilevel"/>
     <w:tmpl w:val="762035BA"/>
@@ -6125,7 +7260,120 @@
       </w:rPr>
     </w:lvl>
   </w:abstractNum>
-  <w:abstractNum w:abstractNumId="15">
+  <w:abstractNum w:abstractNumId="18">
+    <w:nsid w:val="51A16593"/>
+    <w:multiLevelType w:val="hybridMultilevel"/>
+    <w:tmpl w:val="15B062AE"/>
+    <w:lvl w:ilvl="0" w:tplc="280A0001">
+      <w:start w:val="1"/>
+      <w:numFmt w:val="bullet"/>
+      <w:lvlText w:val=""/>
+      <w:lvlJc w:val="left"/>
+      <w:pPr>
+        <w:ind w:left="1429" w:hanging="360"/>
+      </w:pPr>
+      <w:rPr>
+        <w:rFonts w:ascii="Symbol" w:hAnsi="Symbol" w:hint="default"/>
+      </w:rPr>
+    </w:lvl>
+    <w:lvl w:ilvl="1" w:tplc="280A0003" w:tentative="1">
+      <w:start w:val="1"/>
+      <w:numFmt w:val="bullet"/>
+      <w:lvlText w:val="o"/>
+      <w:lvlJc w:val="left"/>
+      <w:pPr>
+        <w:ind w:left="2149" w:hanging="360"/>
+      </w:pPr>
+      <w:rPr>
+        <w:rFonts w:ascii="Courier New" w:hAnsi="Courier New" w:cs="Courier New" w:hint="default"/>
+      </w:rPr>
+    </w:lvl>
+    <w:lvl w:ilvl="2" w:tplc="280A0005" w:tentative="1">
+      <w:start w:val="1"/>
+      <w:numFmt w:val="bullet"/>
+      <w:lvlText w:val=""/>
+      <w:lvlJc w:val="left"/>
+      <w:pPr>
+        <w:ind w:left="2869" w:hanging="360"/>
+      </w:pPr>
+      <w:rPr>
+        <w:rFonts w:ascii="Wingdings" w:hAnsi="Wingdings" w:hint="default"/>
+      </w:rPr>
+    </w:lvl>
+    <w:lvl w:ilvl="3" w:tplc="280A0001" w:tentative="1">
+      <w:start w:val="1"/>
+      <w:numFmt w:val="bullet"/>
+      <w:lvlText w:val=""/>
+      <w:lvlJc w:val="left"/>
+      <w:pPr>
+        <w:ind w:left="3589" w:hanging="360"/>
+      </w:pPr>
+      <w:rPr>
+        <w:rFonts w:ascii="Symbol" w:hAnsi="Symbol" w:hint="default"/>
+      </w:rPr>
+    </w:lvl>
+    <w:lvl w:ilvl="4" w:tplc="280A0003" w:tentative="1">
+      <w:start w:val="1"/>
+      <w:numFmt w:val="bullet"/>
+      <w:lvlText w:val="o"/>
+      <w:lvlJc w:val="left"/>
+      <w:pPr>
+        <w:ind w:left="4309" w:hanging="360"/>
+      </w:pPr>
+      <w:rPr>
+        <w:rFonts w:ascii="Courier New" w:hAnsi="Courier New" w:cs="Courier New" w:hint="default"/>
+      </w:rPr>
+    </w:lvl>
+    <w:lvl w:ilvl="5" w:tplc="280A0005" w:tentative="1">
+      <w:start w:val="1"/>
+      <w:numFmt w:val="bullet"/>
+      <w:lvlText w:val=""/>
+      <w:lvlJc w:val="left"/>
+      <w:pPr>
+        <w:ind w:left="5029" w:hanging="360"/>
+      </w:pPr>
+      <w:rPr>
+        <w:rFonts w:ascii="Wingdings" w:hAnsi="Wingdings" w:hint="default"/>
+      </w:rPr>
+    </w:lvl>
+    <w:lvl w:ilvl="6" w:tplc="280A0001" w:tentative="1">
+      <w:start w:val="1"/>
+      <w:numFmt w:val="bullet"/>
+      <w:lvlText w:val=""/>
+      <w:lvlJc w:val="left"/>
+      <w:pPr>
+        <w:ind w:left="5749" w:hanging="360"/>
+      </w:pPr>
+      <w:rPr>
+        <w:rFonts w:ascii="Symbol" w:hAnsi="Symbol" w:hint="default"/>
+      </w:rPr>
+    </w:lvl>
+    <w:lvl w:ilvl="7" w:tplc="280A0003" w:tentative="1">
+      <w:start w:val="1"/>
+      <w:numFmt w:val="bullet"/>
+      <w:lvlText w:val="o"/>
+      <w:lvlJc w:val="left"/>
+      <w:pPr>
+        <w:ind w:left="6469" w:hanging="360"/>
+      </w:pPr>
+      <w:rPr>
+        <w:rFonts w:ascii="Courier New" w:hAnsi="Courier New" w:cs="Courier New" w:hint="default"/>
+      </w:rPr>
+    </w:lvl>
+    <w:lvl w:ilvl="8" w:tplc="280A0005" w:tentative="1">
+      <w:start w:val="1"/>
+      <w:numFmt w:val="bullet"/>
+      <w:lvlText w:val=""/>
+      <w:lvlJc w:val="left"/>
+      <w:pPr>
+        <w:ind w:left="7189" w:hanging="360"/>
+      </w:pPr>
+      <w:rPr>
+        <w:rFonts w:ascii="Wingdings" w:hAnsi="Wingdings" w:hint="default"/>
+      </w:rPr>
+    </w:lvl>
+  </w:abstractNum>
+  <w:abstractNum w:abstractNumId="19">
     <w:nsid w:val="53B875BD"/>
     <w:multiLevelType w:val="multilevel"/>
     <w:tmpl w:val="462EA2B6"/>
@@ -6238,7 +7486,7 @@
       </w:rPr>
     </w:lvl>
   </w:abstractNum>
-  <w:abstractNum w:abstractNumId="16">
+  <w:abstractNum w:abstractNumId="20">
     <w:nsid w:val="541A2CE2"/>
     <w:multiLevelType w:val="multilevel"/>
     <w:tmpl w:val="2300F85C"/>
@@ -6387,7 +7635,7 @@
       </w:rPr>
     </w:lvl>
   </w:abstractNum>
-  <w:abstractNum w:abstractNumId="17">
+  <w:abstractNum w:abstractNumId="21">
     <w:nsid w:val="570B17DF"/>
     <w:multiLevelType w:val="hybridMultilevel"/>
     <w:tmpl w:val="D2E89F82"/>
@@ -6500,7 +7748,7 @@
       </w:rPr>
     </w:lvl>
   </w:abstractNum>
-  <w:abstractNum w:abstractNumId="18">
+  <w:abstractNum w:abstractNumId="22">
     <w:nsid w:val="5FBF74DA"/>
     <w:multiLevelType w:val="multilevel"/>
     <w:tmpl w:val="3DF2F156"/>
@@ -6622,7 +7870,7 @@
       </w:rPr>
     </w:lvl>
   </w:abstractNum>
-  <w:abstractNum w:abstractNumId="19">
+  <w:abstractNum w:abstractNumId="23">
     <w:nsid w:val="699255E2"/>
     <w:multiLevelType w:val="multilevel"/>
     <w:tmpl w:val="250EF9B2"/>
@@ -6735,7 +7983,120 @@
       </w:rPr>
     </w:lvl>
   </w:abstractNum>
-  <w:abstractNum w:abstractNumId="20">
+  <w:abstractNum w:abstractNumId="24">
+    <w:nsid w:val="6E3962EE"/>
+    <w:multiLevelType w:val="hybridMultilevel"/>
+    <w:tmpl w:val="2BD4DF94"/>
+    <w:lvl w:ilvl="0" w:tplc="280A0001">
+      <w:start w:val="1"/>
+      <w:numFmt w:val="bullet"/>
+      <w:lvlText w:val=""/>
+      <w:lvlJc w:val="left"/>
+      <w:pPr>
+        <w:ind w:left="1429" w:hanging="360"/>
+      </w:pPr>
+      <w:rPr>
+        <w:rFonts w:ascii="Symbol" w:hAnsi="Symbol" w:hint="default"/>
+      </w:rPr>
+    </w:lvl>
+    <w:lvl w:ilvl="1" w:tplc="280A0003" w:tentative="1">
+      <w:start w:val="1"/>
+      <w:numFmt w:val="bullet"/>
+      <w:lvlText w:val="o"/>
+      <w:lvlJc w:val="left"/>
+      <w:pPr>
+        <w:ind w:left="2149" w:hanging="360"/>
+      </w:pPr>
+      <w:rPr>
+        <w:rFonts w:ascii="Courier New" w:hAnsi="Courier New" w:cs="Courier New" w:hint="default"/>
+      </w:rPr>
+    </w:lvl>
+    <w:lvl w:ilvl="2" w:tplc="280A0005" w:tentative="1">
+      <w:start w:val="1"/>
+      <w:numFmt w:val="bullet"/>
+      <w:lvlText w:val=""/>
+      <w:lvlJc w:val="left"/>
+      <w:pPr>
+        <w:ind w:left="2869" w:hanging="360"/>
+      </w:pPr>
+      <w:rPr>
+        <w:rFonts w:ascii="Wingdings" w:hAnsi="Wingdings" w:hint="default"/>
+      </w:rPr>
+    </w:lvl>
+    <w:lvl w:ilvl="3" w:tplc="280A0001" w:tentative="1">
+      <w:start w:val="1"/>
+      <w:numFmt w:val="bullet"/>
+      <w:lvlText w:val=""/>
+      <w:lvlJc w:val="left"/>
+      <w:pPr>
+        <w:ind w:left="3589" w:hanging="360"/>
+      </w:pPr>
+      <w:rPr>
+        <w:rFonts w:ascii="Symbol" w:hAnsi="Symbol" w:hint="default"/>
+      </w:rPr>
+    </w:lvl>
+    <w:lvl w:ilvl="4" w:tplc="280A0003" w:tentative="1">
+      <w:start w:val="1"/>
+      <w:numFmt w:val="bullet"/>
+      <w:lvlText w:val="o"/>
+      <w:lvlJc w:val="left"/>
+      <w:pPr>
+        <w:ind w:left="4309" w:hanging="360"/>
+      </w:pPr>
+      <w:rPr>
+        <w:rFonts w:ascii="Courier New" w:hAnsi="Courier New" w:cs="Courier New" w:hint="default"/>
+      </w:rPr>
+    </w:lvl>
+    <w:lvl w:ilvl="5" w:tplc="280A0005" w:tentative="1">
+      <w:start w:val="1"/>
+      <w:numFmt w:val="bullet"/>
+      <w:lvlText w:val=""/>
+      <w:lvlJc w:val="left"/>
+      <w:pPr>
+        <w:ind w:left="5029" w:hanging="360"/>
+      </w:pPr>
+      <w:rPr>
+        <w:rFonts w:ascii="Wingdings" w:hAnsi="Wingdings" w:hint="default"/>
+      </w:rPr>
+    </w:lvl>
+    <w:lvl w:ilvl="6" w:tplc="280A0001" w:tentative="1">
+      <w:start w:val="1"/>
+      <w:numFmt w:val="bullet"/>
+      <w:lvlText w:val=""/>
+      <w:lvlJc w:val="left"/>
+      <w:pPr>
+        <w:ind w:left="5749" w:hanging="360"/>
+      </w:pPr>
+      <w:rPr>
+        <w:rFonts w:ascii="Symbol" w:hAnsi="Symbol" w:hint="default"/>
+      </w:rPr>
+    </w:lvl>
+    <w:lvl w:ilvl="7" w:tplc="280A0003" w:tentative="1">
+      <w:start w:val="1"/>
+      <w:numFmt w:val="bullet"/>
+      <w:lvlText w:val="o"/>
+      <w:lvlJc w:val="left"/>
+      <w:pPr>
+        <w:ind w:left="6469" w:hanging="360"/>
+      </w:pPr>
+      <w:rPr>
+        <w:rFonts w:ascii="Courier New" w:hAnsi="Courier New" w:cs="Courier New" w:hint="default"/>
+      </w:rPr>
+    </w:lvl>
+    <w:lvl w:ilvl="8" w:tplc="280A0005" w:tentative="1">
+      <w:start w:val="1"/>
+      <w:numFmt w:val="bullet"/>
+      <w:lvlText w:val=""/>
+      <w:lvlJc w:val="left"/>
+      <w:pPr>
+        <w:ind w:left="7189" w:hanging="360"/>
+      </w:pPr>
+      <w:rPr>
+        <w:rFonts w:ascii="Wingdings" w:hAnsi="Wingdings" w:hint="default"/>
+      </w:rPr>
+    </w:lvl>
+  </w:abstractNum>
+  <w:abstractNum w:abstractNumId="25">
     <w:nsid w:val="73FB3B5C"/>
     <w:multiLevelType w:val="multilevel"/>
     <w:tmpl w:val="FA589570"/>
@@ -6857,7 +8218,7 @@
       </w:rPr>
     </w:lvl>
   </w:abstractNum>
-  <w:abstractNum w:abstractNumId="21">
+  <w:abstractNum w:abstractNumId="26">
     <w:nsid w:val="75E65ADA"/>
     <w:multiLevelType w:val="multilevel"/>
     <w:tmpl w:val="F4B2D91E"/>
@@ -6979,7 +8340,120 @@
       </w:rPr>
     </w:lvl>
   </w:abstractNum>
-  <w:abstractNum w:abstractNumId="22">
+  <w:abstractNum w:abstractNumId="27">
+    <w:nsid w:val="78C16005"/>
+    <w:multiLevelType w:val="hybridMultilevel"/>
+    <w:tmpl w:val="EA4C2516"/>
+    <w:lvl w:ilvl="0" w:tplc="280A0001">
+      <w:start w:val="1"/>
+      <w:numFmt w:val="bullet"/>
+      <w:lvlText w:val=""/>
+      <w:lvlJc w:val="left"/>
+      <w:pPr>
+        <w:ind w:left="1429" w:hanging="360"/>
+      </w:pPr>
+      <w:rPr>
+        <w:rFonts w:ascii="Symbol" w:hAnsi="Symbol" w:hint="default"/>
+      </w:rPr>
+    </w:lvl>
+    <w:lvl w:ilvl="1" w:tplc="280A0003" w:tentative="1">
+      <w:start w:val="1"/>
+      <w:numFmt w:val="bullet"/>
+      <w:lvlText w:val="o"/>
+      <w:lvlJc w:val="left"/>
+      <w:pPr>
+        <w:ind w:left="2149" w:hanging="360"/>
+      </w:pPr>
+      <w:rPr>
+        <w:rFonts w:ascii="Courier New" w:hAnsi="Courier New" w:cs="Courier New" w:hint="default"/>
+      </w:rPr>
+    </w:lvl>
+    <w:lvl w:ilvl="2" w:tplc="280A0005" w:tentative="1">
+      <w:start w:val="1"/>
+      <w:numFmt w:val="bullet"/>
+      <w:lvlText w:val=""/>
+      <w:lvlJc w:val="left"/>
+      <w:pPr>
+        <w:ind w:left="2869" w:hanging="360"/>
+      </w:pPr>
+      <w:rPr>
+        <w:rFonts w:ascii="Wingdings" w:hAnsi="Wingdings" w:hint="default"/>
+      </w:rPr>
+    </w:lvl>
+    <w:lvl w:ilvl="3" w:tplc="280A0001" w:tentative="1">
+      <w:start w:val="1"/>
+      <w:numFmt w:val="bullet"/>
+      <w:lvlText w:val=""/>
+      <w:lvlJc w:val="left"/>
+      <w:pPr>
+        <w:ind w:left="3589" w:hanging="360"/>
+      </w:pPr>
+      <w:rPr>
+        <w:rFonts w:ascii="Symbol" w:hAnsi="Symbol" w:hint="default"/>
+      </w:rPr>
+    </w:lvl>
+    <w:lvl w:ilvl="4" w:tplc="280A0003" w:tentative="1">
+      <w:start w:val="1"/>
+      <w:numFmt w:val="bullet"/>
+      <w:lvlText w:val="o"/>
+      <w:lvlJc w:val="left"/>
+      <w:pPr>
+        <w:ind w:left="4309" w:hanging="360"/>
+      </w:pPr>
+      <w:rPr>
+        <w:rFonts w:ascii="Courier New" w:hAnsi="Courier New" w:cs="Courier New" w:hint="default"/>
+      </w:rPr>
+    </w:lvl>
+    <w:lvl w:ilvl="5" w:tplc="280A0005" w:tentative="1">
+      <w:start w:val="1"/>
+      <w:numFmt w:val="bullet"/>
+      <w:lvlText w:val=""/>
+      <w:lvlJc w:val="left"/>
+      <w:pPr>
+        <w:ind w:left="5029" w:hanging="360"/>
+      </w:pPr>
+      <w:rPr>
+        <w:rFonts w:ascii="Wingdings" w:hAnsi="Wingdings" w:hint="default"/>
+      </w:rPr>
+    </w:lvl>
+    <w:lvl w:ilvl="6" w:tplc="280A0001" w:tentative="1">
+      <w:start w:val="1"/>
+      <w:numFmt w:val="bullet"/>
+      <w:lvlText w:val=""/>
+      <w:lvlJc w:val="left"/>
+      <w:pPr>
+        <w:ind w:left="5749" w:hanging="360"/>
+      </w:pPr>
+      <w:rPr>
+        <w:rFonts w:ascii="Symbol" w:hAnsi="Symbol" w:hint="default"/>
+      </w:rPr>
+    </w:lvl>
+    <w:lvl w:ilvl="7" w:tplc="280A0003" w:tentative="1">
+      <w:start w:val="1"/>
+      <w:numFmt w:val="bullet"/>
+      <w:lvlText w:val="o"/>
+      <w:lvlJc w:val="left"/>
+      <w:pPr>
+        <w:ind w:left="6469" w:hanging="360"/>
+      </w:pPr>
+      <w:rPr>
+        <w:rFonts w:ascii="Courier New" w:hAnsi="Courier New" w:cs="Courier New" w:hint="default"/>
+      </w:rPr>
+    </w:lvl>
+    <w:lvl w:ilvl="8" w:tplc="280A0005" w:tentative="1">
+      <w:start w:val="1"/>
+      <w:numFmt w:val="bullet"/>
+      <w:lvlText w:val=""/>
+      <w:lvlJc w:val="left"/>
+      <w:pPr>
+        <w:ind w:left="7189" w:hanging="360"/>
+      </w:pPr>
+      <w:rPr>
+        <w:rFonts w:ascii="Wingdings" w:hAnsi="Wingdings" w:hint="default"/>
+      </w:rPr>
+    </w:lvl>
+  </w:abstractNum>
+  <w:abstractNum w:abstractNumId="28">
     <w:nsid w:val="799A4E12"/>
     <w:multiLevelType w:val="hybridMultilevel"/>
     <w:tmpl w:val="8EB40DDE"/>
@@ -7073,76 +8547,94 @@
     <w:abstractNumId w:val="0"/>
   </w:num>
   <w:num w:numId="2">
-    <w:abstractNumId w:val="8"/>
+    <w:abstractNumId w:val="10"/>
   </w:num>
   <w:num w:numId="3">
-    <w:abstractNumId w:val="13"/>
+    <w:abstractNumId w:val="15"/>
   </w:num>
   <w:num w:numId="4">
-    <w:abstractNumId w:val="19"/>
+    <w:abstractNumId w:val="23"/>
   </w:num>
   <w:num w:numId="5">
-    <w:abstractNumId w:val="20"/>
+    <w:abstractNumId w:val="25"/>
   </w:num>
   <w:num w:numId="6">
-    <w:abstractNumId w:val="21"/>
+    <w:abstractNumId w:val="26"/>
   </w:num>
   <w:num w:numId="7">
-    <w:abstractNumId w:val="6"/>
+    <w:abstractNumId w:val="7"/>
   </w:num>
   <w:num w:numId="8">
     <w:abstractNumId w:val="2"/>
   </w:num>
   <w:num w:numId="9">
-    <w:abstractNumId w:val="5"/>
+    <w:abstractNumId w:val="6"/>
   </w:num>
   <w:num w:numId="10">
-    <w:abstractNumId w:val="7"/>
+    <w:abstractNumId w:val="9"/>
   </w:num>
   <w:num w:numId="11">
-    <w:abstractNumId w:val="18"/>
+    <w:abstractNumId w:val="22"/>
   </w:num>
   <w:num w:numId="12">
     <w:abstractNumId w:val="1"/>
   </w:num>
   <w:num w:numId="13">
-    <w:abstractNumId w:val="15"/>
+    <w:abstractNumId w:val="19"/>
   </w:num>
   <w:num w:numId="14">
-    <w:abstractNumId w:val="11"/>
+    <w:abstractNumId w:val="13"/>
   </w:num>
   <w:num w:numId="15">
-    <w:abstractNumId w:val="17"/>
+    <w:abstractNumId w:val="21"/>
   </w:num>
   <w:num w:numId="16">
-    <w:abstractNumId w:val="4"/>
+    <w:abstractNumId w:val="5"/>
   </w:num>
   <w:num w:numId="17">
-    <w:abstractNumId w:val="22"/>
+    <w:abstractNumId w:val="28"/>
   </w:num>
   <w:num w:numId="18">
-    <w:abstractNumId w:val="10"/>
+    <w:abstractNumId w:val="12"/>
   </w:num>
   <w:num w:numId="19">
-    <w:abstractNumId w:val="9"/>
+    <w:abstractNumId w:val="11"/>
   </w:num>
   <w:num w:numId="20">
     <w:abstractNumId w:val="3"/>
   </w:num>
   <w:num w:numId="21">
+    <w:abstractNumId w:val="20"/>
+  </w:num>
+  <w:num w:numId="22">
+    <w:abstractNumId w:val="17"/>
+  </w:num>
+  <w:num w:numId="23">
+    <w:abstractNumId w:val="14"/>
+  </w:num>
+  <w:num w:numId="24">
+    <w:abstractNumId w:val="8"/>
+  </w:num>
+  <w:num w:numId="25">
+    <w:abstractNumId w:val="4"/>
+  </w:num>
+  <w:num w:numId="26">
+    <w:abstractNumId w:val="24"/>
+  </w:num>
+  <w:num w:numId="27">
+    <w:abstractNumId w:val="27"/>
+  </w:num>
+  <w:num w:numId="28">
     <w:abstractNumId w:val="16"/>
   </w:num>
-  <w:num w:numId="22">
-    <w:abstractNumId w:val="14"/>
-  </w:num>
-  <w:num w:numId="23">
-    <w:abstractNumId w:val="12"/>
+  <w:num w:numId="29">
+    <w:abstractNumId w:val="18"/>
   </w:num>
 </w:numbering>
 </file>
 
 <file path=word/styles.xml><?xml version="1.0" encoding="utf-8"?>
-<w:styles xmlns:mc="http://schemas.openxmlformats.org/markup-compatibility/2006" xmlns:r="http://schemas.openxmlformats.org/officeDocument/2006/relationships" xmlns:w="http://schemas.openxmlformats.org/wordprocessingml/2006/main" xmlns:w14="http://schemas.microsoft.com/office/word/2010/wordml" mc:Ignorable="w14">
+<w:styles xmlns:mc="http://schemas.openxmlformats.org/markup-compatibility/2006" xmlns:r="http://schemas.openxmlformats.org/officeDocument/2006/relationships" xmlns:w="http://schemas.openxmlformats.org/wordprocessingml/2006/main" xmlns:w14="http://schemas.microsoft.com/office/word/2010/wordml" xmlns:w15="http://schemas.microsoft.com/office/word/2012/wordml" mc:Ignorable="w14 w15">
   <w:docDefaults>
     <w:rPrDefault>
       <w:rPr>
@@ -7158,145 +8650,378 @@
       </w:pPr>
     </w:pPrDefault>
   </w:docDefaults>
-  <w:latentStyles w:defLockedState="0" w:defUIPriority="99" w:defSemiHidden="1" w:defUnhideWhenUsed="1" w:defQFormat="0" w:count="267">
-    <w:lsdException w:name="Normal" w:semiHidden="0" w:uiPriority="0" w:unhideWhenUsed="0" w:qFormat="1"/>
-    <w:lsdException w:name="heading 1" w:semiHidden="0" w:uiPriority="0" w:unhideWhenUsed="0" w:qFormat="1"/>
-    <w:lsdException w:name="heading 2" w:uiPriority="9" w:qFormat="1"/>
-    <w:lsdException w:name="heading 3" w:uiPriority="9" w:qFormat="1"/>
-    <w:lsdException w:name="heading 4" w:uiPriority="9" w:qFormat="1"/>
-    <w:lsdException w:name="heading 5" w:uiPriority="9" w:qFormat="1"/>
-    <w:lsdException w:name="heading 6" w:uiPriority="9" w:qFormat="1"/>
-    <w:lsdException w:name="heading 7" w:uiPriority="9" w:qFormat="1"/>
-    <w:lsdException w:name="heading 8" w:uiPriority="9" w:qFormat="1"/>
-    <w:lsdException w:name="heading 9" w:uiPriority="9" w:qFormat="1"/>
-    <w:lsdException w:name="toc 1" w:uiPriority="39"/>
-    <w:lsdException w:name="toc 2" w:uiPriority="39"/>
-    <w:lsdException w:name="toc 3" w:uiPriority="39"/>
-    <w:lsdException w:name="toc 4" w:uiPriority="39"/>
-    <w:lsdException w:name="toc 5" w:uiPriority="39"/>
-    <w:lsdException w:name="toc 6" w:uiPriority="39"/>
-    <w:lsdException w:name="toc 7" w:uiPriority="39"/>
-    <w:lsdException w:name="toc 8" w:uiPriority="39"/>
-    <w:lsdException w:name="toc 9" w:uiPriority="39"/>
-    <w:lsdException w:name="header" w:uiPriority="0"/>
-    <w:lsdException w:name="caption" w:uiPriority="35" w:qFormat="1"/>
-    <w:lsdException w:name="Title" w:semiHidden="0" w:uiPriority="10" w:unhideWhenUsed="0" w:qFormat="1"/>
-    <w:lsdException w:name="Default Paragraph Font" w:uiPriority="1"/>
-    <w:lsdException w:name="Subtitle" w:semiHidden="0" w:uiPriority="11" w:unhideWhenUsed="0" w:qFormat="1"/>
-    <w:lsdException w:name="Strong" w:semiHidden="0" w:uiPriority="22" w:unhideWhenUsed="0" w:qFormat="1"/>
-    <w:lsdException w:name="Emphasis" w:semiHidden="0" w:uiPriority="20" w:unhideWhenUsed="0" w:qFormat="1"/>
-    <w:lsdException w:name="Table Grid" w:semiHidden="0" w:uiPriority="59" w:unhideWhenUsed="0"/>
-    <w:lsdException w:name="Placeholder Text" w:unhideWhenUsed="0"/>
-    <w:lsdException w:name="No Spacing" w:semiHidden="0" w:uiPriority="1" w:unhideWhenUsed="0" w:qFormat="1"/>
-    <w:lsdException w:name="Light Shading" w:semiHidden="0" w:uiPriority="60" w:unhideWhenUsed="0"/>
-    <w:lsdException w:name="Light List" w:semiHidden="0" w:uiPriority="61" w:unhideWhenUsed="0"/>
-    <w:lsdException w:name="Light Grid" w:semiHidden="0" w:uiPriority="62" w:unhideWhenUsed="0"/>
-    <w:lsdException w:name="Medium Shading 1" w:semiHidden="0" w:uiPriority="63" w:unhideWhenUsed="0"/>
-    <w:lsdException w:name="Medium Shading 2" w:semiHidden="0" w:uiPriority="64" w:unhideWhenUsed="0"/>
-    <w:lsdException w:name="Medium List 1" w:semiHidden="0" w:uiPriority="65" w:unhideWhenUsed="0"/>
-    <w:lsdException w:name="Medium List 2" w:semiHidden="0" w:uiPriority="66" w:unhideWhenUsed="0"/>
-    <w:lsdException w:name="Medium Grid 1" w:semiHidden="0" w:uiPriority="67" w:unhideWhenUsed="0"/>
-    <w:lsdException w:name="Medium Grid 2" w:semiHidden="0" w:uiPriority="68" w:unhideWhenUsed="0"/>
-    <w:lsdException w:name="Medium Grid 3" w:semiHidden="0" w:uiPriority="69" w:unhideWhenUsed="0"/>
-    <w:lsdException w:name="Dark List" w:semiHidden="0" w:uiPriority="70" w:unhideWhenUsed="0"/>
-    <w:lsdException w:name="Colorful Shading" w:semiHidden="0" w:uiPriority="71" w:unhideWhenUsed="0"/>
-    <w:lsdException w:name="Colorful List" w:semiHidden="0" w:uiPriority="72" w:unhideWhenUsed="0"/>
-    <w:lsdException w:name="Colorful Grid" w:semiHidden="0" w:uiPriority="73" w:unhideWhenUsed="0"/>
-    <w:lsdException w:name="Light Shading Accent 1" w:semiHidden="0" w:uiPriority="60" w:unhideWhenUsed="0"/>
-    <w:lsdException w:name="Light List Accent 1" w:semiHidden="0" w:uiPriority="61" w:unhideWhenUsed="0"/>
-    <w:lsdException w:name="Light Grid Accent 1" w:semiHidden="0" w:uiPriority="62" w:unhideWhenUsed="0"/>
-    <w:lsdException w:name="Medium Shading 1 Accent 1" w:semiHidden="0" w:uiPriority="63" w:unhideWhenUsed="0"/>
-    <w:lsdException w:name="Medium Shading 2 Accent 1" w:semiHidden="0" w:uiPriority="64" w:unhideWhenUsed="0"/>
-    <w:lsdException w:name="Medium List 1 Accent 1" w:semiHidden="0" w:uiPriority="65" w:unhideWhenUsed="0"/>
-    <w:lsdException w:name="Revision" w:unhideWhenUsed="0"/>
-    <w:lsdException w:name="List Paragraph" w:semiHidden="0" w:uiPriority="34" w:unhideWhenUsed="0" w:qFormat="1"/>
-    <w:lsdException w:name="Quote" w:semiHidden="0" w:uiPriority="29" w:unhideWhenUsed="0" w:qFormat="1"/>
-    <w:lsdException w:name="Intense Quote" w:semiHidden="0" w:uiPriority="30" w:unhideWhenUsed="0" w:qFormat="1"/>
-    <w:lsdException w:name="Medium List 2 Accent 1" w:semiHidden="0" w:uiPriority="66" w:unhideWhenUsed="0"/>
-    <w:lsdException w:name="Medium Grid 1 Accent 1" w:semiHidden="0" w:uiPriority="67" w:unhideWhenUsed="0"/>
-    <w:lsdException w:name="Medium Grid 2 Accent 1" w:semiHidden="0" w:uiPriority="68" w:unhideWhenUsed="0"/>
-    <w:lsdException w:name="Medium Grid 3 Accent 1" w:semiHidden="0" w:uiPriority="69" w:unhideWhenUsed="0"/>
-    <w:lsdException w:name="Dark List Accent 1" w:semiHidden="0" w:uiPriority="70" w:unhideWhenUsed="0"/>
-    <w:lsdException w:name="Colorful Shading Accent 1" w:semiHidden="0" w:uiPriority="71" w:unhideWhenUsed="0"/>
-    <w:lsdException w:name="Colorful List Accent 1" w:semiHidden="0" w:uiPriority="72" w:unhideWhenUsed="0"/>
-    <w:lsdException w:name="Colorful Grid Accent 1" w:semiHidden="0" w:uiPriority="73" w:unhideWhenUsed="0"/>
-    <w:lsdException w:name="Light Shading Accent 2" w:semiHidden="0" w:uiPriority="60" w:unhideWhenUsed="0"/>
-    <w:lsdException w:name="Light List Accent 2" w:semiHidden="0" w:uiPriority="61" w:unhideWhenUsed="0"/>
-    <w:lsdException w:name="Light Grid Accent 2" w:semiHidden="0" w:uiPriority="62" w:unhideWhenUsed="0"/>
-    <w:lsdException w:name="Medium Shading 1 Accent 2" w:semiHidden="0" w:uiPriority="63" w:unhideWhenUsed="0"/>
-    <w:lsdException w:name="Medium Shading 2 Accent 2" w:semiHidden="0" w:uiPriority="64" w:unhideWhenUsed="0"/>
-    <w:lsdException w:name="Medium List 1 Accent 2" w:semiHidden="0" w:uiPriority="65" w:unhideWhenUsed="0"/>
-    <w:lsdException w:name="Medium List 2 Accent 2" w:semiHidden="0" w:uiPriority="66" w:unhideWhenUsed="0"/>
-    <w:lsdException w:name="Medium Grid 1 Accent 2" w:semiHidden="0" w:uiPriority="67" w:unhideWhenUsed="0"/>
-    <w:lsdException w:name="Medium Grid 2 Accent 2" w:semiHidden="0" w:uiPriority="68" w:unhideWhenUsed="0"/>
-    <w:lsdException w:name="Medium Grid 3 Accent 2" w:semiHidden="0" w:uiPriority="69" w:unhideWhenUsed="0"/>
-    <w:lsdException w:name="Dark List Accent 2" w:semiHidden="0" w:uiPriority="70" w:unhideWhenUsed="0"/>
-    <w:lsdException w:name="Colorful Shading Accent 2" w:semiHidden="0" w:uiPriority="71" w:unhideWhenUsed="0"/>
-    <w:lsdException w:name="Colorful List Accent 2" w:semiHidden="0" w:uiPriority="72" w:unhideWhenUsed="0"/>
-    <w:lsdException w:name="Colorful Grid Accent 2" w:semiHidden="0" w:uiPriority="73" w:unhideWhenUsed="0"/>
-    <w:lsdException w:name="Light Shading Accent 3" w:semiHidden="0" w:uiPriority="60" w:unhideWhenUsed="0"/>
-    <w:lsdException w:name="Light List Accent 3" w:semiHidden="0" w:uiPriority="61" w:unhideWhenUsed="0"/>
-    <w:lsdException w:name="Light Grid Accent 3" w:semiHidden="0" w:uiPriority="62" w:unhideWhenUsed="0"/>
-    <w:lsdException w:name="Medium Shading 1 Accent 3" w:semiHidden="0" w:uiPriority="63" w:unhideWhenUsed="0"/>
-    <w:lsdException w:name="Medium Shading 2 Accent 3" w:semiHidden="0" w:uiPriority="64" w:unhideWhenUsed="0"/>
-    <w:lsdException w:name="Medium List 1 Accent 3" w:semiHidden="0" w:uiPriority="65" w:unhideWhenUsed="0"/>
-    <w:lsdException w:name="Medium List 2 Accent 3" w:semiHidden="0" w:uiPriority="66" w:unhideWhenUsed="0"/>
-    <w:lsdException w:name="Medium Grid 1 Accent 3" w:semiHidden="0" w:uiPriority="67" w:unhideWhenUsed="0"/>
-    <w:lsdException w:name="Medium Grid 2 Accent 3" w:semiHidden="0" w:uiPriority="68" w:unhideWhenUsed="0"/>
-    <w:lsdException w:name="Medium Grid 3 Accent 3" w:semiHidden="0" w:uiPriority="69" w:unhideWhenUsed="0"/>
-    <w:lsdException w:name="Dark List Accent 3" w:semiHidden="0" w:uiPriority="70" w:unhideWhenUsed="0"/>
-    <w:lsdException w:name="Colorful Shading Accent 3" w:semiHidden="0" w:uiPriority="71" w:unhideWhenUsed="0"/>
-    <w:lsdException w:name="Colorful List Accent 3" w:semiHidden="0" w:uiPriority="72" w:unhideWhenUsed="0"/>
-    <w:lsdException w:name="Colorful Grid Accent 3" w:semiHidden="0" w:uiPriority="73" w:unhideWhenUsed="0"/>
-    <w:lsdException w:name="Light Shading Accent 4" w:semiHidden="0" w:uiPriority="60" w:unhideWhenUsed="0"/>
-    <w:lsdException w:name="Light List Accent 4" w:semiHidden="0" w:uiPriority="61" w:unhideWhenUsed="0"/>
-    <w:lsdException w:name="Light Grid Accent 4" w:semiHidden="0" w:uiPriority="62" w:unhideWhenUsed="0"/>
-    <w:lsdException w:name="Medium Shading 1 Accent 4" w:semiHidden="0" w:uiPriority="63" w:unhideWhenUsed="0"/>
-    <w:lsdException w:name="Medium Shading 2 Accent 4" w:semiHidden="0" w:uiPriority="64" w:unhideWhenUsed="0"/>
-    <w:lsdException w:name="Medium List 1 Accent 4" w:semiHidden="0" w:uiPriority="65" w:unhideWhenUsed="0"/>
-    <w:lsdException w:name="Medium List 2 Accent 4" w:semiHidden="0" w:uiPriority="66" w:unhideWhenUsed="0"/>
-    <w:lsdException w:name="Medium Grid 1 Accent 4" w:semiHidden="0" w:uiPriority="67" w:unhideWhenUsed="0"/>
-    <w:lsdException w:name="Medium Grid 2 Accent 4" w:semiHidden="0" w:uiPriority="68" w:unhideWhenUsed="0"/>
-    <w:lsdException w:name="Medium Grid 3 Accent 4" w:semiHidden="0" w:uiPriority="69" w:unhideWhenUsed="0"/>
-    <w:lsdException w:name="Dark List Accent 4" w:semiHidden="0" w:uiPriority="70" w:unhideWhenUsed="0"/>
-    <w:lsdException w:name="Colorful Shading Accent 4" w:semiHidden="0" w:uiPriority="71" w:unhideWhenUsed="0"/>
-    <w:lsdException w:name="Colorful List Accent 4" w:semiHidden="0" w:uiPriority="72" w:unhideWhenUsed="0"/>
-    <w:lsdException w:name="Colorful Grid Accent 4" w:semiHidden="0" w:uiPriority="73" w:unhideWhenUsed="0"/>
-    <w:lsdException w:name="Light Shading Accent 5" w:semiHidden="0" w:uiPriority="60" w:unhideWhenUsed="0"/>
-    <w:lsdException w:name="Light List Accent 5" w:semiHidden="0" w:uiPriority="61" w:unhideWhenUsed="0"/>
-    <w:lsdException w:name="Light Grid Accent 5" w:semiHidden="0" w:uiPriority="62" w:unhideWhenUsed="0"/>
-    <w:lsdException w:name="Medium Shading 1 Accent 5" w:semiHidden="0" w:uiPriority="63" w:unhideWhenUsed="0"/>
-    <w:lsdException w:name="Medium Shading 2 Accent 5" w:semiHidden="0" w:uiPriority="64" w:unhideWhenUsed="0"/>
-    <w:lsdException w:name="Medium List 1 Accent 5" w:semiHidden="0" w:uiPriority="65" w:unhideWhenUsed="0"/>
-    <w:lsdException w:name="Medium List 2 Accent 5" w:semiHidden="0" w:uiPriority="66" w:unhideWhenUsed="0"/>
-    <w:lsdException w:name="Medium Grid 1 Accent 5" w:semiHidden="0" w:uiPriority="67" w:unhideWhenUsed="0"/>
-    <w:lsdException w:name="Medium Grid 2 Accent 5" w:semiHidden="0" w:uiPriority="68" w:unhideWhenUsed="0"/>
-    <w:lsdException w:name="Medium Grid 3 Accent 5" w:semiHidden="0" w:uiPriority="69" w:unhideWhenUsed="0"/>
-    <w:lsdException w:name="Dark List Accent 5" w:semiHidden="0" w:uiPriority="70" w:unhideWhenUsed="0"/>
-    <w:lsdException w:name="Colorful Shading Accent 5" w:semiHidden="0" w:uiPriority="71" w:unhideWhenUsed="0"/>
-    <w:lsdException w:name="Colorful List Accent 5" w:semiHidden="0" w:uiPriority="72" w:unhideWhenUsed="0"/>
-    <w:lsdException w:name="Colorful Grid Accent 5" w:semiHidden="0" w:uiPriority="73" w:unhideWhenUsed="0"/>
-    <w:lsdException w:name="Light Shading Accent 6" w:semiHidden="0" w:uiPriority="60" w:unhideWhenUsed="0"/>
-    <w:lsdException w:name="Light List Accent 6" w:semiHidden="0" w:uiPriority="61" w:unhideWhenUsed="0"/>
-    <w:lsdException w:name="Light Grid Accent 6" w:semiHidden="0" w:uiPriority="62" w:unhideWhenUsed="0"/>
-    <w:lsdException w:name="Medium Shading 1 Accent 6" w:semiHidden="0" w:uiPriority="63" w:unhideWhenUsed="0"/>
-    <w:lsdException w:name="Medium Shading 2 Accent 6" w:semiHidden="0" w:uiPriority="64" w:unhideWhenUsed="0"/>
-    <w:lsdException w:name="Medium List 1 Accent 6" w:semiHidden="0" w:uiPriority="65" w:unhideWhenUsed="0"/>
-    <w:lsdException w:name="Medium List 2 Accent 6" w:semiHidden="0" w:uiPriority="66" w:unhideWhenUsed="0"/>
-    <w:lsdException w:name="Medium Grid 1 Accent 6" w:semiHidden="0" w:uiPriority="67" w:unhideWhenUsed="0"/>
-    <w:lsdException w:name="Medium Grid 2 Accent 6" w:semiHidden="0" w:uiPriority="68" w:unhideWhenUsed="0"/>
-    <w:lsdException w:name="Medium Grid 3 Accent 6" w:semiHidden="0" w:uiPriority="69" w:unhideWhenUsed="0"/>
-    <w:lsdException w:name="Dark List Accent 6" w:semiHidden="0" w:uiPriority="70" w:unhideWhenUsed="0"/>
-    <w:lsdException w:name="Colorful Shading Accent 6" w:semiHidden="0" w:uiPriority="71" w:unhideWhenUsed="0"/>
-    <w:lsdException w:name="Colorful List Accent 6" w:semiHidden="0" w:uiPriority="72" w:unhideWhenUsed="0"/>
-    <w:lsdException w:name="Colorful Grid Accent 6" w:semiHidden="0" w:uiPriority="73" w:unhideWhenUsed="0"/>
-    <w:lsdException w:name="Subtle Emphasis" w:semiHidden="0" w:uiPriority="19" w:unhideWhenUsed="0" w:qFormat="1"/>
-    <w:lsdException w:name="Intense Emphasis" w:semiHidden="0" w:uiPriority="21" w:unhideWhenUsed="0" w:qFormat="1"/>
-    <w:lsdException w:name="Subtle Reference" w:semiHidden="0" w:uiPriority="31" w:unhideWhenUsed="0" w:qFormat="1"/>
-    <w:lsdException w:name="Intense Reference" w:semiHidden="0" w:uiPriority="32" w:unhideWhenUsed="0" w:qFormat="1"/>
-    <w:lsdException w:name="Book Title" w:semiHidden="0" w:uiPriority="33" w:unhideWhenUsed="0" w:qFormat="1"/>
-    <w:lsdException w:name="Bibliography" w:uiPriority="37"/>
-    <w:lsdException w:name="TOC Heading" w:uiPriority="39" w:qFormat="1"/>
+  <w:latentStyles w:defLockedState="0" w:defUIPriority="99" w:defSemiHidden="0" w:defUnhideWhenUsed="0" w:defQFormat="0" w:count="371">
+    <w:lsdException w:name="Normal" w:uiPriority="0" w:qFormat="1"/>
+    <w:lsdException w:name="heading 1" w:uiPriority="0" w:qFormat="1"/>
+    <w:lsdException w:name="heading 2" w:semiHidden="1" w:uiPriority="9" w:unhideWhenUsed="1" w:qFormat="1"/>
+    <w:lsdException w:name="heading 3" w:semiHidden="1" w:uiPriority="9" w:unhideWhenUsed="1" w:qFormat="1"/>
+    <w:lsdException w:name="heading 4" w:semiHidden="1" w:uiPriority="9" w:unhideWhenUsed="1" w:qFormat="1"/>
+    <w:lsdException w:name="heading 5" w:semiHidden="1" w:uiPriority="9" w:unhideWhenUsed="1" w:qFormat="1"/>
+    <w:lsdException w:name="heading 6" w:semiHidden="1" w:uiPriority="9" w:unhideWhenUsed="1" w:qFormat="1"/>
+    <w:lsdException w:name="heading 7" w:semiHidden="1" w:uiPriority="9" w:unhideWhenUsed="1" w:qFormat="1"/>
+    <w:lsdException w:name="heading 8" w:semiHidden="1" w:uiPriority="9" w:unhideWhenUsed="1" w:qFormat="1"/>
+    <w:lsdException w:name="heading 9" w:semiHidden="1" w:uiPriority="9" w:unhideWhenUsed="1" w:qFormat="1"/>
+    <w:lsdException w:name="index 1" w:semiHidden="1" w:unhideWhenUsed="1"/>
+    <w:lsdException w:name="index 2" w:semiHidden="1" w:unhideWhenUsed="1"/>
+    <w:lsdException w:name="index 3" w:semiHidden="1" w:unhideWhenUsed="1"/>
+    <w:lsdException w:name="index 4" w:semiHidden="1" w:unhideWhenUsed="1"/>
+    <w:lsdException w:name="index 5" w:semiHidden="1" w:unhideWhenUsed="1"/>
+    <w:lsdException w:name="index 6" w:semiHidden="1" w:unhideWhenUsed="1"/>
+    <w:lsdException w:name="index 7" w:semiHidden="1" w:unhideWhenUsed="1"/>
+    <w:lsdException w:name="index 8" w:semiHidden="1" w:unhideWhenUsed="1"/>
+    <w:lsdException w:name="index 9" w:semiHidden="1" w:unhideWhenUsed="1"/>
+    <w:lsdException w:name="toc 1" w:semiHidden="1" w:uiPriority="39" w:unhideWhenUsed="1"/>
+    <w:lsdException w:name="toc 2" w:semiHidden="1" w:uiPriority="39" w:unhideWhenUsed="1"/>
+    <w:lsdException w:name="toc 3" w:semiHidden="1" w:uiPriority="39" w:unhideWhenUsed="1"/>
+    <w:lsdException w:name="toc 4" w:semiHidden="1" w:uiPriority="39" w:unhideWhenUsed="1"/>
+    <w:lsdException w:name="toc 5" w:semiHidden="1" w:uiPriority="39" w:unhideWhenUsed="1"/>
+    <w:lsdException w:name="toc 6" w:semiHidden="1" w:uiPriority="39" w:unhideWhenUsed="1"/>
+    <w:lsdException w:name="toc 7" w:semiHidden="1" w:uiPriority="39" w:unhideWhenUsed="1"/>
+    <w:lsdException w:name="toc 8" w:semiHidden="1" w:uiPriority="39" w:unhideWhenUsed="1"/>
+    <w:lsdException w:name="toc 9" w:semiHidden="1" w:uiPriority="39" w:unhideWhenUsed="1"/>
+    <w:lsdException w:name="Normal Indent" w:semiHidden="1" w:unhideWhenUsed="1"/>
+    <w:lsdException w:name="footnote text" w:semiHidden="1" w:unhideWhenUsed="1"/>
+    <w:lsdException w:name="annotation text" w:semiHidden="1" w:unhideWhenUsed="1"/>
+    <w:lsdException w:name="header" w:semiHidden="1" w:uiPriority="0" w:unhideWhenUsed="1"/>
+    <w:lsdException w:name="footer" w:semiHidden="1" w:unhideWhenUsed="1"/>
+    <w:lsdException w:name="index heading" w:semiHidden="1" w:unhideWhenUsed="1"/>
+    <w:lsdException w:name="caption" w:semiHidden="1" w:uiPriority="35" w:unhideWhenUsed="1" w:qFormat="1"/>
+    <w:lsdException w:name="table of figures" w:semiHidden="1" w:unhideWhenUsed="1"/>
+    <w:lsdException w:name="envelope address" w:semiHidden="1" w:unhideWhenUsed="1"/>
+    <w:lsdException w:name="envelope return" w:semiHidden="1" w:unhideWhenUsed="1"/>
+    <w:lsdException w:name="footnote reference" w:semiHidden="1" w:unhideWhenUsed="1"/>
+    <w:lsdException w:name="annotation reference" w:semiHidden="1" w:unhideWhenUsed="1"/>
+    <w:lsdException w:name="line number" w:semiHidden="1" w:unhideWhenUsed="1"/>
+    <w:lsdException w:name="page number" w:semiHidden="1" w:unhideWhenUsed="1"/>
+    <w:lsdException w:name="endnote reference" w:semiHidden="1" w:unhideWhenUsed="1"/>
+    <w:lsdException w:name="endnote text" w:semiHidden="1" w:unhideWhenUsed="1"/>
+    <w:lsdException w:name="table of authorities" w:semiHidden="1" w:unhideWhenUsed="1"/>
+    <w:lsdException w:name="macro" w:semiHidden="1" w:unhideWhenUsed="1"/>
+    <w:lsdException w:name="toa heading" w:semiHidden="1" w:unhideWhenUsed="1"/>
+    <w:lsdException w:name="List" w:semiHidden="1" w:unhideWhenUsed="1"/>
+    <w:lsdException w:name="List Bullet" w:semiHidden="1" w:unhideWhenUsed="1"/>
+    <w:lsdException w:name="List Number" w:semiHidden="1" w:unhideWhenUsed="1"/>
+    <w:lsdException w:name="List 2" w:semiHidden="1" w:unhideWhenUsed="1"/>
+    <w:lsdException w:name="List 3" w:semiHidden="1" w:unhideWhenUsed="1"/>
+    <w:lsdException w:name="List 4" w:semiHidden="1" w:unhideWhenUsed="1"/>
+    <w:lsdException w:name="List 5" w:semiHidden="1" w:unhideWhenUsed="1"/>
+    <w:lsdException w:name="List Bullet 2" w:semiHidden="1" w:unhideWhenUsed="1"/>
+    <w:lsdException w:name="List Bullet 3" w:semiHidden="1" w:unhideWhenUsed="1"/>
+    <w:lsdException w:name="List Bullet 4" w:semiHidden="1" w:unhideWhenUsed="1"/>
+    <w:lsdException w:name="List Bullet 5" w:semiHidden="1" w:unhideWhenUsed="1"/>
+    <w:lsdException w:name="List Number 2" w:semiHidden="1" w:unhideWhenUsed="1"/>
+    <w:lsdException w:name="List Number 3" w:semiHidden="1" w:unhideWhenUsed="1"/>
+    <w:lsdException w:name="List Number 4" w:semiHidden="1" w:unhideWhenUsed="1"/>
+    <w:lsdException w:name="List Number 5" w:semiHidden="1" w:unhideWhenUsed="1"/>
+    <w:lsdException w:name="Title" w:uiPriority="10" w:qFormat="1"/>
+    <w:lsdException w:name="Closing" w:semiHidden="1" w:unhideWhenUsed="1"/>
+    <w:lsdException w:name="Signature" w:semiHidden="1" w:unhideWhenUsed="1"/>
+    <w:lsdException w:name="Default Paragraph Font" w:semiHidden="1" w:uiPriority="1" w:unhideWhenUsed="1"/>
+    <w:lsdException w:name="Body Text" w:semiHidden="1" w:unhideWhenUsed="1"/>
+    <w:lsdException w:name="Body Text Indent" w:semiHidden="1" w:unhideWhenUsed="1"/>
+    <w:lsdException w:name="List Continue" w:semiHidden="1" w:unhideWhenUsed="1"/>
+    <w:lsdException w:name="List Continue 2" w:semiHidden="1" w:unhideWhenUsed="1"/>
+    <w:lsdException w:name="List Continue 3" w:semiHidden="1" w:unhideWhenUsed="1"/>
+    <w:lsdException w:name="List Continue 4" w:semiHidden="1" w:unhideWhenUsed="1"/>
+    <w:lsdException w:name="List Continue 5" w:semiHidden="1" w:unhideWhenUsed="1"/>
+    <w:lsdException w:name="Message Header" w:semiHidden="1" w:unhideWhenUsed="1"/>
+    <w:lsdException w:name="Subtitle" w:uiPriority="11" w:qFormat="1"/>
+    <w:lsdException w:name="Salutation" w:semiHidden="1" w:unhideWhenUsed="1"/>
+    <w:lsdException w:name="Date" w:semiHidden="1" w:unhideWhenUsed="1"/>
+    <w:lsdException w:name="Body Text First Indent" w:semiHidden="1" w:unhideWhenUsed="1"/>
+    <w:lsdException w:name="Body Text First Indent 2" w:semiHidden="1" w:unhideWhenUsed="1"/>
+    <w:lsdException w:name="Note Heading" w:semiHidden="1" w:unhideWhenUsed="1"/>
+    <w:lsdException w:name="Body Text 2" w:semiHidden="1" w:unhideWhenUsed="1"/>
+    <w:lsdException w:name="Body Text 3" w:semiHidden="1" w:unhideWhenUsed="1"/>
+    <w:lsdException w:name="Body Text Indent 2" w:semiHidden="1" w:unhideWhenUsed="1"/>
+    <w:lsdException w:name="Body Text Indent 3" w:semiHidden="1" w:unhideWhenUsed="1"/>
+    <w:lsdException w:name="Block Text" w:semiHidden="1" w:unhideWhenUsed="1"/>
+    <w:lsdException w:name="Hyperlink" w:semiHidden="1" w:unhideWhenUsed="1"/>
+    <w:lsdException w:name="FollowedHyperlink" w:semiHidden="1" w:unhideWhenUsed="1"/>
+    <w:lsdException w:name="Strong" w:uiPriority="22" w:qFormat="1"/>
+    <w:lsdException w:name="Emphasis" w:uiPriority="20" w:qFormat="1"/>
+    <w:lsdException w:name="Document Map" w:semiHidden="1" w:unhideWhenUsed="1"/>
+    <w:lsdException w:name="Plain Text" w:semiHidden="1" w:unhideWhenUsed="1"/>
+    <w:lsdException w:name="E-mail Signature" w:semiHidden="1" w:unhideWhenUsed="1"/>
+    <w:lsdException w:name="HTML Top of Form" w:semiHidden="1" w:unhideWhenUsed="1"/>
+    <w:lsdException w:name="HTML Bottom of Form" w:semiHidden="1" w:unhideWhenUsed="1"/>
+    <w:lsdException w:name="Normal (Web)" w:semiHidden="1" w:unhideWhenUsed="1"/>
+    <w:lsdException w:name="HTML Acronym" w:semiHidden="1" w:unhideWhenUsed="1"/>
+    <w:lsdException w:name="HTML Address" w:semiHidden="1" w:unhideWhenUsed="1"/>
+    <w:lsdException w:name="HTML Cite" w:semiHidden="1" w:unhideWhenUsed="1"/>
+    <w:lsdException w:name="HTML Code" w:semiHidden="1" w:unhideWhenUsed="1"/>
+    <w:lsdException w:name="HTML Definition" w:semiHidden="1" w:unhideWhenUsed="1"/>
+    <w:lsdException w:name="HTML Keyboard" w:semiHidden="1" w:unhideWhenUsed="1"/>
+    <w:lsdException w:name="HTML Preformatted" w:semiHidden="1" w:unhideWhenUsed="1"/>
+    <w:lsdException w:name="HTML Sample" w:semiHidden="1" w:unhideWhenUsed="1"/>
+    <w:lsdException w:name="HTML Typewriter" w:semiHidden="1" w:unhideWhenUsed="1"/>
+    <w:lsdException w:name="HTML Variable" w:semiHidden="1" w:unhideWhenUsed="1"/>
+    <w:lsdException w:name="Normal Table" w:semiHidden="1" w:unhideWhenUsed="1"/>
+    <w:lsdException w:name="annotation subject" w:semiHidden="1" w:unhideWhenUsed="1"/>
+    <w:lsdException w:name="No List" w:semiHidden="1" w:unhideWhenUsed="1"/>
+    <w:lsdException w:name="Outline List 1" w:semiHidden="1" w:unhideWhenUsed="1"/>
+    <w:lsdException w:name="Outline List 2" w:semiHidden="1" w:unhideWhenUsed="1"/>
+    <w:lsdException w:name="Outline List 3" w:semiHidden="1" w:unhideWhenUsed="1"/>
+    <w:lsdException w:name="Table Simple 1" w:semiHidden="1" w:unhideWhenUsed="1"/>
+    <w:lsdException w:name="Table Simple 2" w:semiHidden="1" w:unhideWhenUsed="1"/>
+    <w:lsdException w:name="Table Simple 3" w:semiHidden="1" w:unhideWhenUsed="1"/>
+    <w:lsdException w:name="Table Classic 1" w:semiHidden="1" w:unhideWhenUsed="1"/>
+    <w:lsdException w:name="Table Classic 2" w:semiHidden="1" w:unhideWhenUsed="1"/>
+    <w:lsdException w:name="Table Classic 3" w:semiHidden="1" w:unhideWhenUsed="1"/>
+    <w:lsdException w:name="Table Classic 4" w:semiHidden="1" w:unhideWhenUsed="1"/>
+    <w:lsdException w:name="Table Colorful 1" w:semiHidden="1" w:unhideWhenUsed="1"/>
+    <w:lsdException w:name="Table Colorful 2" w:semiHidden="1" w:unhideWhenUsed="1"/>
+    <w:lsdException w:name="Table Colorful 3" w:semiHidden="1" w:unhideWhenUsed="1"/>
+    <w:lsdException w:name="Table Columns 1" w:semiHidden="1" w:unhideWhenUsed="1"/>
+    <w:lsdException w:name="Table Columns 2" w:semiHidden="1" w:unhideWhenUsed="1"/>
+    <w:lsdException w:name="Table Columns 3" w:semiHidden="1" w:unhideWhenUsed="1"/>
+    <w:lsdException w:name="Table Columns 4" w:semiHidden="1" w:unhideWhenUsed="1"/>
+    <w:lsdException w:name="Table Columns 5" w:semiHidden="1" w:unhideWhenUsed="1"/>
+    <w:lsdException w:name="Table Grid 1" w:semiHidden="1" w:unhideWhenUsed="1"/>
+    <w:lsdException w:name="Table Grid 2" w:semiHidden="1" w:unhideWhenUsed="1"/>
+    <w:lsdException w:name="Table Grid 3" w:semiHidden="1" w:unhideWhenUsed="1"/>
+    <w:lsdException w:name="Table Grid 4" w:semiHidden="1" w:unhideWhenUsed="1"/>
+    <w:lsdException w:name="Table Grid 5" w:semiHidden="1" w:unhideWhenUsed="1"/>
+    <w:lsdException w:name="Table Grid 6" w:semiHidden="1" w:unhideWhenUsed="1"/>
+    <w:lsdException w:name="Table Grid 7" w:semiHidden="1" w:unhideWhenUsed="1"/>
+    <w:lsdException w:name="Table Grid 8" w:semiHidden="1" w:unhideWhenUsed="1"/>
+    <w:lsdException w:name="Table List 1" w:semiHidden="1" w:unhideWhenUsed="1"/>
+    <w:lsdException w:name="Table List 2" w:semiHidden="1" w:unhideWhenUsed="1"/>
+    <w:lsdException w:name="Table List 3" w:semiHidden="1" w:unhideWhenUsed="1"/>
+    <w:lsdException w:name="Table List 4" w:semiHidden="1" w:unhideWhenUsed="1"/>
+    <w:lsdException w:name="Table List 5" w:semiHidden="1" w:unhideWhenUsed="1"/>
+    <w:lsdException w:name="Table List 6" w:semiHidden="1" w:unhideWhenUsed="1"/>
+    <w:lsdException w:name="Table List 7" w:semiHidden="1" w:unhideWhenUsed="1"/>
+    <w:lsdException w:name="Table List 8" w:semiHidden="1" w:unhideWhenUsed="1"/>
+    <w:lsdException w:name="Table 3D effects 1" w:semiHidden="1" w:unhideWhenUsed="1"/>
+    <w:lsdException w:name="Table 3D effects 2" w:semiHidden="1" w:unhideWhenUsed="1"/>
+    <w:lsdException w:name="Table 3D effects 3" w:semiHidden="1" w:unhideWhenUsed="1"/>
+    <w:lsdException w:name="Table Contemporary" w:semiHidden="1" w:unhideWhenUsed="1"/>
+    <w:lsdException w:name="Table Elegant" w:semiHidden="1" w:unhideWhenUsed="1"/>
+    <w:lsdException w:name="Table Professional" w:semiHidden="1" w:unhideWhenUsed="1"/>
+    <w:lsdException w:name="Table Subtle 1" w:semiHidden="1" w:unhideWhenUsed="1"/>
+    <w:lsdException w:name="Table Subtle 2" w:semiHidden="1" w:unhideWhenUsed="1"/>
+    <w:lsdException w:name="Table Web 1" w:semiHidden="1" w:unhideWhenUsed="1"/>
+    <w:lsdException w:name="Table Web 2" w:semiHidden="1" w:unhideWhenUsed="1"/>
+    <w:lsdException w:name="Table Web 3" w:semiHidden="1" w:unhideWhenUsed="1"/>
+    <w:lsdException w:name="Balloon Text" w:semiHidden="1" w:unhideWhenUsed="1"/>
+    <w:lsdException w:name="Table Grid" w:uiPriority="59"/>
+    <w:lsdException w:name="Table Theme" w:semiHidden="1" w:unhideWhenUsed="1"/>
+    <w:lsdException w:name="Placeholder Text" w:semiHidden="1"/>
+    <w:lsdException w:name="No Spacing" w:uiPriority="1" w:qFormat="1"/>
+    <w:lsdException w:name="Light Shading" w:uiPriority="60"/>
+    <w:lsdException w:name="Light List" w:uiPriority="61"/>
+    <w:lsdException w:name="Light Grid" w:uiPriority="62"/>
+    <w:lsdException w:name="Medium Shading 1" w:uiPriority="63"/>
+    <w:lsdException w:name="Medium Shading 2" w:uiPriority="64"/>
+    <w:lsdException w:name="Medium List 1" w:uiPriority="65"/>
+    <w:lsdException w:name="Medium List 2" w:uiPriority="66"/>
+    <w:lsdException w:name="Medium Grid 1" w:uiPriority="67"/>
+    <w:lsdException w:name="Medium Grid 2" w:uiPriority="68"/>
+    <w:lsdException w:name="Medium Grid 3" w:uiPriority="69"/>
+    <w:lsdException w:name="Dark List" w:uiPriority="70"/>
+    <w:lsdException w:name="Colorful Shading" w:uiPriority="71"/>
+    <w:lsdException w:name="Colorful List" w:uiPriority="72"/>
+    <w:lsdException w:name="Colorful Grid" w:uiPriority="73"/>
+    <w:lsdException w:name="Light Shading Accent 1" w:uiPriority="60"/>
+    <w:lsdException w:name="Light List Accent 1" w:uiPriority="61"/>
+    <w:lsdException w:name="Light Grid Accent 1" w:uiPriority="62"/>
+    <w:lsdException w:name="Medium Shading 1 Accent 1" w:uiPriority="63"/>
+    <w:lsdException w:name="Medium Shading 2 Accent 1" w:uiPriority="64"/>
+    <w:lsdException w:name="Medium List 1 Accent 1" w:uiPriority="65"/>
+    <w:lsdException w:name="Revision" w:semiHidden="1"/>
+    <w:lsdException w:name="List Paragraph" w:uiPriority="34" w:qFormat="1"/>
+    <w:lsdException w:name="Quote" w:uiPriority="29" w:qFormat="1"/>
+    <w:lsdException w:name="Intense Quote" w:uiPriority="30" w:qFormat="1"/>
+    <w:lsdException w:name="Medium List 2 Accent 1" w:uiPriority="66"/>
+    <w:lsdException w:name="Medium Grid 1 Accent 1" w:uiPriority="67"/>
+    <w:lsdException w:name="Medium Grid 2 Accent 1" w:uiPriority="68"/>
+    <w:lsdException w:name="Medium Grid 3 Accent 1" w:uiPriority="69"/>
+    <w:lsdException w:name="Dark List Accent 1" w:uiPriority="70"/>
+    <w:lsdException w:name="Colorful Shading Accent 1" w:uiPriority="71"/>
+    <w:lsdException w:name="Colorful List Accent 1" w:uiPriority="72"/>
+    <w:lsdException w:name="Colorful Grid Accent 1" w:uiPriority="73"/>
+    <w:lsdException w:name="Light Shading Accent 2" w:uiPriority="60"/>
+    <w:lsdException w:name="Light List Accent 2" w:uiPriority="61"/>
+    <w:lsdException w:name="Light Grid Accent 2" w:uiPriority="62"/>
+    <w:lsdException w:name="Medium Shading 1 Accent 2" w:uiPriority="63"/>
+    <w:lsdException w:name="Medium Shading 2 Accent 2" w:uiPriority="64"/>
+    <w:lsdException w:name="Medium List 1 Accent 2" w:uiPriority="65"/>
+    <w:lsdException w:name="Medium List 2 Accent 2" w:uiPriority="66"/>
+    <w:lsdException w:name="Medium Grid 1 Accent 2" w:uiPriority="67"/>
+    <w:lsdException w:name="Medium Grid 2 Accent 2" w:uiPriority="68"/>
+    <w:lsdException w:name="Medium Grid 3 Accent 2" w:uiPriority="69"/>
+    <w:lsdException w:name="Dark List Accent 2" w:uiPriority="70"/>
+    <w:lsdException w:name="Colorful Shading Accent 2" w:uiPriority="71"/>
+    <w:lsdException w:name="Colorful List Accent 2" w:uiPriority="72"/>
+    <w:lsdException w:name="Colorful Grid Accent 2" w:uiPriority="73"/>
+    <w:lsdException w:name="Light Shading Accent 3" w:uiPriority="60"/>
+    <w:lsdException w:name="Light List Accent 3" w:uiPriority="61"/>
+    <w:lsdException w:name="Light Grid Accent 3" w:uiPriority="62"/>
+    <w:lsdException w:name="Medium Shading 1 Accent 3" w:uiPriority="63"/>
+    <w:lsdException w:name="Medium Shading 2 Accent 3" w:uiPriority="64"/>
+    <w:lsdException w:name="Medium List 1 Accent 3" w:uiPriority="65"/>
+    <w:lsdException w:name="Medium List 2 Accent 3" w:uiPriority="66"/>
+    <w:lsdException w:name="Medium Grid 1 Accent 3" w:uiPriority="67"/>
+    <w:lsdException w:name="Medium Grid 2 Accent 3" w:uiPriority="68"/>
+    <w:lsdException w:name="Medium Grid 3 Accent 3" w:uiPriority="69"/>
+    <w:lsdException w:name="Dark List Accent 3" w:uiPriority="70"/>
+    <w:lsdException w:name="Colorful Shading Accent 3" w:uiPriority="71"/>
+    <w:lsdException w:name="Colorful List Accent 3" w:uiPriority="72"/>
+    <w:lsdException w:name="Colorful Grid Accent 3" w:uiPriority="73"/>
+    <w:lsdException w:name="Light Shading Accent 4" w:uiPriority="60"/>
+    <w:lsdException w:name="Light List Accent 4" w:uiPriority="61"/>
+    <w:lsdException w:name="Light Grid Accent 4" w:uiPriority="62"/>
+    <w:lsdException w:name="Medium Shading 1 Accent 4" w:uiPriority="63"/>
+    <w:lsdException w:name="Medium Shading 2 Accent 4" w:uiPriority="64"/>
+    <w:lsdException w:name="Medium List 1 Accent 4" w:uiPriority="65"/>
+    <w:lsdException w:name="Medium List 2 Accent 4" w:uiPriority="66"/>
+    <w:lsdException w:name="Medium Grid 1 Accent 4" w:uiPriority="67"/>
+    <w:lsdException w:name="Medium Grid 2 Accent 4" w:uiPriority="68"/>
+    <w:lsdException w:name="Medium Grid 3 Accent 4" w:uiPriority="69"/>
+    <w:lsdException w:name="Dark List Accent 4" w:uiPriority="70"/>
+    <w:lsdException w:name="Colorful Shading Accent 4" w:uiPriority="71"/>
+    <w:lsdException w:name="Colorful List Accent 4" w:uiPriority="72"/>
+    <w:lsdException w:name="Colorful Grid Accent 4" w:uiPriority="73"/>
+    <w:lsdException w:name="Light Shading Accent 5" w:uiPriority="60"/>
+    <w:lsdException w:name="Light List Accent 5" w:uiPriority="61"/>
+    <w:lsdException w:name="Light Grid Accent 5" w:uiPriority="62"/>
+    <w:lsdException w:name="Medium Shading 1 Accent 5" w:uiPriority="63"/>
+    <w:lsdException w:name="Medium Shading 2 Accent 5" w:uiPriority="64"/>
+    <w:lsdException w:name="Medium List 1 Accent 5" w:uiPriority="65"/>
+    <w:lsdException w:name="Medium List 2 Accent 5" w:uiPriority="66"/>
+    <w:lsdException w:name="Medium Grid 1 Accent 5" w:uiPriority="67"/>
+    <w:lsdException w:name="Medium Grid 2 Accent 5" w:uiPriority="68"/>
+    <w:lsdException w:name="Medium Grid 3 Accent 5" w:uiPriority="69"/>
+    <w:lsdException w:name="Dark List Accent 5" w:uiPriority="70"/>
+    <w:lsdException w:name="Colorful Shading Accent 5" w:uiPriority="71"/>
+    <w:lsdException w:name="Colorful List Accent 5" w:uiPriority="72"/>
+    <w:lsdException w:name="Colorful Grid Accent 5" w:uiPriority="73"/>
+    <w:lsdException w:name="Light Shading Accent 6" w:uiPriority="60"/>
+    <w:lsdException w:name="Light List Accent 6" w:uiPriority="61"/>
+    <w:lsdException w:name="Light Grid Accent 6" w:uiPriority="62"/>
+    <w:lsdException w:name="Medium Shading 1 Accent 6" w:uiPriority="63"/>
+    <w:lsdException w:name="Medium Shading 2 Accent 6" w:uiPriority="64"/>
+    <w:lsdException w:name="Medium List 1 Accent 6" w:uiPriority="65"/>
+    <w:lsdException w:name="Medium List 2 Accent 6" w:uiPriority="66"/>
+    <w:lsdException w:name="Medium Grid 1 Accent 6" w:uiPriority="67"/>
+    <w:lsdException w:name="Medium Grid 2 Accent 6" w:uiPriority="68"/>
+    <w:lsdException w:name="Medium Grid 3 Accent 6" w:uiPriority="69"/>
+    <w:lsdException w:name="Dark List Accent 6" w:uiPriority="70"/>
+    <w:lsdException w:name="Colorful Shading Accent 6" w:uiPriority="71"/>
+    <w:lsdException w:name="Colorful List Accent 6" w:uiPriority="72"/>
+    <w:lsdException w:name="Colorful Grid Accent 6" w:uiPriority="73"/>
+    <w:lsdException w:name="Subtle Emphasis" w:uiPriority="19" w:qFormat="1"/>
+    <w:lsdException w:name="Intense Emphasis" w:uiPriority="21" w:qFormat="1"/>
+    <w:lsdException w:name="Subtle Reference" w:uiPriority="31" w:qFormat="1"/>
+    <w:lsdException w:name="Intense Reference" w:uiPriority="32" w:qFormat="1"/>
+    <w:lsdException w:name="Book Title" w:uiPriority="33" w:qFormat="1"/>
+    <w:lsdException w:name="Bibliography" w:semiHidden="1" w:uiPriority="37" w:unhideWhenUsed="1"/>
+    <w:lsdException w:name="TOC Heading" w:semiHidden="1" w:uiPriority="39" w:unhideWhenUsed="1" w:qFormat="1"/>
+    <w:lsdException w:name="Plain Table 1" w:uiPriority="41"/>
+    <w:lsdException w:name="Plain Table 2" w:uiPriority="42"/>
+    <w:lsdException w:name="Plain Table 3" w:uiPriority="43"/>
+    <w:lsdException w:name="Plain Table 4" w:uiPriority="44"/>
+    <w:lsdException w:name="Plain Table 5" w:uiPriority="45"/>
+    <w:lsdException w:name="Grid Table Light" w:uiPriority="40"/>
+    <w:lsdException w:name="Grid Table 1 Light" w:uiPriority="46"/>
+    <w:lsdException w:name="Grid Table 2" w:uiPriority="47"/>
+    <w:lsdException w:name="Grid Table 3" w:uiPriority="48"/>
+    <w:lsdException w:name="Grid Table 4" w:uiPriority="49"/>
+    <w:lsdException w:name="Grid Table 5 Dark" w:uiPriority="50"/>
+    <w:lsdException w:name="Grid Table 6 Colorful" w:uiPriority="51"/>
+    <w:lsdException w:name="Grid Table 7 Colorful" w:uiPriority="52"/>
+    <w:lsdException w:name="Grid Table 1 Light Accent 1" w:uiPriority="46"/>
+    <w:lsdException w:name="Grid Table 2 Accent 1" w:uiPriority="47"/>
+    <w:lsdException w:name="Grid Table 3 Accent 1" w:uiPriority="48"/>
+    <w:lsdException w:name="Grid Table 4 Accent 1" w:uiPriority="49"/>
+    <w:lsdException w:name="Grid Table 5 Dark Accent 1" w:uiPriority="50"/>
+    <w:lsdException w:name="Grid Table 6 Colorful Accent 1" w:uiPriority="51"/>
+    <w:lsdException w:name="Grid Table 7 Colorful Accent 1" w:uiPriority="52"/>
+    <w:lsdException w:name="Grid Table 1 Light Accent 2" w:uiPriority="46"/>
+    <w:lsdException w:name="Grid Table 2 Accent 2" w:uiPriority="47"/>
+    <w:lsdException w:name="Grid Table 3 Accent 2" w:uiPriority="48"/>
+    <w:lsdException w:name="Grid Table 4 Accent 2" w:uiPriority="49"/>
+    <w:lsdException w:name="Grid Table 5 Dark Accent 2" w:uiPriority="50"/>
+    <w:lsdException w:name="Grid Table 6 Colorful Accent 2" w:uiPriority="51"/>
+    <w:lsdException w:name="Grid Table 7 Colorful Accent 2" w:uiPriority="52"/>
+    <w:lsdException w:name="Grid Table 1 Light Accent 3" w:uiPriority="46"/>
+    <w:lsdException w:name="Grid Table 2 Accent 3" w:uiPriority="47"/>
+    <w:lsdException w:name="Grid Table 3 Accent 3" w:uiPriority="48"/>
+    <w:lsdException w:name="Grid Table 4 Accent 3" w:uiPriority="49"/>
+    <w:lsdException w:name="Grid Table 5 Dark Accent 3" w:uiPriority="50"/>
+    <w:lsdException w:name="Grid Table 6 Colorful Accent 3" w:uiPriority="51"/>
+    <w:lsdException w:name="Grid Table 7 Colorful Accent 3" w:uiPriority="52"/>
+    <w:lsdException w:name="Grid Table 1 Light Accent 4" w:uiPriority="46"/>
+    <w:lsdException w:name="Grid Table 2 Accent 4" w:uiPriority="47"/>
+    <w:lsdException w:name="Grid Table 3 Accent 4" w:uiPriority="48"/>
+    <w:lsdException w:name="Grid Table 4 Accent 4" w:uiPriority="49"/>
+    <w:lsdException w:name="Grid Table 5 Dark Accent 4" w:uiPriority="50"/>
+    <w:lsdException w:name="Grid Table 6 Colorful Accent 4" w:uiPriority="51"/>
+    <w:lsdException w:name="Grid Table 7 Colorful Accent 4" w:uiPriority="52"/>
+    <w:lsdException w:name="Grid Table 1 Light Accent 5" w:uiPriority="46"/>
+    <w:lsdException w:name="Grid Table 2 Accent 5" w:uiPriority="47"/>
+    <w:lsdException w:name="Grid Table 3 Accent 5" w:uiPriority="48"/>
+    <w:lsdException w:name="Grid Table 4 Accent 5" w:uiPriority="49"/>
+    <w:lsdException w:name="Grid Table 5 Dark Accent 5" w:uiPriority="50"/>
+    <w:lsdException w:name="Grid Table 6 Colorful Accent 5" w:uiPriority="51"/>
+    <w:lsdException w:name="Grid Table 7 Colorful Accent 5" w:uiPriority="52"/>
+    <w:lsdException w:name="Grid Table 1 Light Accent 6" w:uiPriority="46"/>
+    <w:lsdException w:name="Grid Table 2 Accent 6" w:uiPriority="47"/>
+    <w:lsdException w:name="Grid Table 3 Accent 6" w:uiPriority="48"/>
+    <w:lsdException w:name="Grid Table 4 Accent 6" w:uiPriority="49"/>
+    <w:lsdException w:name="Grid Table 5 Dark Accent 6" w:uiPriority="50"/>
+    <w:lsdException w:name="Grid Table 6 Colorful Accent 6" w:uiPriority="51"/>
+    <w:lsdException w:name="Grid Table 7 Colorful Accent 6" w:uiPriority="52"/>
+    <w:lsdException w:name="List Table 1 Light" w:uiPriority="46"/>
+    <w:lsdException w:name="List Table 2" w:uiPriority="47"/>
+    <w:lsdException w:name="List Table 3" w:uiPriority="48"/>
+    <w:lsdException w:name="List Table 4" w:uiPriority="49"/>
+    <w:lsdException w:name="List Table 5 Dark" w:uiPriority="50"/>
+    <w:lsdException w:name="List Table 6 Colorful" w:uiPriority="51"/>
+    <w:lsdException w:name="List Table 7 Colorful" w:uiPriority="52"/>
+    <w:lsdException w:name="List Table 1 Light Accent 1" w:uiPriority="46"/>
+    <w:lsdException w:name="List Table 2 Accent 1" w:uiPriority="47"/>
+    <w:lsdException w:name="List Table 3 Accent 1" w:uiPriority="48"/>
+    <w:lsdException w:name="List Table 4 Accent 1" w:uiPriority="49"/>
+    <w:lsdException w:name="List Table 5 Dark Accent 1" w:uiPriority="50"/>
+    <w:lsdException w:name="List Table 6 Colorful Accent 1" w:uiPriority="51"/>
+    <w:lsdException w:name="List Table 7 Colorful Accent 1" w:uiPriority="52"/>
+    <w:lsdException w:name="List Table 1 Light Accent 2" w:uiPriority="46"/>
+    <w:lsdException w:name="List Table 2 Accent 2" w:uiPriority="47"/>
+    <w:lsdException w:name="List Table 3 Accent 2" w:uiPriority="48"/>
+    <w:lsdException w:name="List Table 4 Accent 2" w:uiPriority="49"/>
+    <w:lsdException w:name="List Table 5 Dark Accent 2" w:uiPriority="50"/>
+    <w:lsdException w:name="List Table 6 Colorful Accent 2" w:uiPriority="51"/>
+    <w:lsdException w:name="List Table 7 Colorful Accent 2" w:uiPriority="52"/>
+    <w:lsdException w:name="List Table 1 Light Accent 3" w:uiPriority="46"/>
+    <w:lsdException w:name="List Table 2 Accent 3" w:uiPriority="47"/>
+    <w:lsdException w:name="List Table 3 Accent 3" w:uiPriority="48"/>
+    <w:lsdException w:name="List Table 4 Accent 3" w:uiPriority="49"/>
+    <w:lsdException w:name="List Table 5 Dark Accent 3" w:uiPriority="50"/>
+    <w:lsdException w:name="List Table 6 Colorful Accent 3" w:uiPriority="51"/>
+    <w:lsdException w:name="List Table 7 Colorful Accent 3" w:uiPriority="52"/>
+    <w:lsdException w:name="List Table 1 Light Accent 4" w:uiPriority="46"/>
+    <w:lsdException w:name="List Table 2 Accent 4" w:uiPriority="47"/>
+    <w:lsdException w:name="List Table 3 Accent 4" w:uiPriority="48"/>
+    <w:lsdException w:name="List Table 4 Accent 4" w:uiPriority="49"/>
+    <w:lsdException w:name="List Table 5 Dark Accent 4" w:uiPriority="50"/>
+    <w:lsdException w:name="List Table 6 Colorful Accent 4" w:uiPriority="51"/>
+    <w:lsdException w:name="List Table 7 Colorful Accent 4" w:uiPriority="52"/>
+    <w:lsdException w:name="List Table 1 Light Accent 5" w:uiPriority="46"/>
+    <w:lsdException w:name="List Table 2 Accent 5" w:uiPriority="47"/>
+    <w:lsdException w:name="List Table 3 Accent 5" w:uiPriority="48"/>
+    <w:lsdException w:name="List Table 4 Accent 5" w:uiPriority="49"/>
+    <w:lsdException w:name="List Table 5 Dark Accent 5" w:uiPriority="50"/>
+    <w:lsdException w:name="List Table 6 Colorful Accent 5" w:uiPriority="51"/>
+    <w:lsdException w:name="List Table 7 Colorful Accent 5" w:uiPriority="52"/>
+    <w:lsdException w:name="List Table 1 Light Accent 6" w:uiPriority="46"/>
+    <w:lsdException w:name="List Table 2 Accent 6" w:uiPriority="47"/>
+    <w:lsdException w:name="List Table 3 Accent 6" w:uiPriority="48"/>
+    <w:lsdException w:name="List Table 4 Accent 6" w:uiPriority="49"/>
+    <w:lsdException w:name="List Table 5 Dark Accent 6" w:uiPriority="50"/>
+    <w:lsdException w:name="List Table 6 Colorful Accent 6" w:uiPriority="51"/>
+    <w:lsdException w:name="List Table 7 Colorful Accent 6" w:uiPriority="52"/>
   </w:latentStyles>
   <w:style w:type="paragraph" w:default="1" w:styleId="Normal">
     <w:name w:val="Normal"/>
@@ -7434,7 +9159,7 @@
       </w:tblCellMar>
     </w:tblPr>
   </w:style>
-  <w:style w:type="paragraph" w:styleId="Ttulo">
+  <w:style w:type="paragraph" w:styleId="Puesto">
     <w:name w:val="Title"/>
     <w:basedOn w:val="Normal"/>
     <w:next w:val="Normal"/>
@@ -7471,6 +9196,12 @@
     <w:tblPr>
       <w:tblStyleRowBandSize w:val="1"/>
       <w:tblStyleColBandSize w:val="1"/>
+      <w:tblCellMar>
+        <w:top w:w="0" w:type="dxa"/>
+        <w:left w:w="0" w:type="dxa"/>
+        <w:bottom w:w="0" w:type="dxa"/>
+        <w:right w:w="0" w:type="dxa"/>
+      </w:tblCellMar>
     </w:tblPr>
   </w:style>
   <w:style w:type="table" w:customStyle="1" w:styleId="a0">
@@ -7534,7 +9265,9 @@
       <w:tblStyleRowBandSize w:val="1"/>
       <w:tblStyleColBandSize w:val="1"/>
       <w:tblCellMar>
+        <w:top w:w="0" w:type="dxa"/>
         <w:left w:w="115" w:type="dxa"/>
+        <w:bottom w:w="0" w:type="dxa"/>
         <w:right w:w="115" w:type="dxa"/>
       </w:tblCellMar>
     </w:tblPr>
@@ -7548,7 +9281,9 @@
       <w:tblStyleRowBandSize w:val="1"/>
       <w:tblStyleColBandSize w:val="1"/>
       <w:tblCellMar>
+        <w:top w:w="0" w:type="dxa"/>
         <w:left w:w="115" w:type="dxa"/>
+        <w:bottom w:w="0" w:type="dxa"/>
         <w:right w:w="115" w:type="dxa"/>
       </w:tblCellMar>
     </w:tblPr>
@@ -7562,7 +9297,9 @@
       <w:tblStyleRowBandSize w:val="1"/>
       <w:tblStyleColBandSize w:val="1"/>
       <w:tblCellMar>
+        <w:top w:w="0" w:type="dxa"/>
         <w:left w:w="115" w:type="dxa"/>
+        <w:bottom w:w="0" w:type="dxa"/>
         <w:right w:w="115" w:type="dxa"/>
       </w:tblCellMar>
     </w:tblPr>
@@ -7576,7 +9313,9 @@
       <w:tblStyleRowBandSize w:val="1"/>
       <w:tblStyleColBandSize w:val="1"/>
       <w:tblCellMar>
+        <w:top w:w="0" w:type="dxa"/>
         <w:left w:w="115" w:type="dxa"/>
+        <w:bottom w:w="0" w:type="dxa"/>
         <w:right w:w="115" w:type="dxa"/>
       </w:tblCellMar>
     </w:tblPr>
@@ -7590,7 +9329,9 @@
       <w:tblStyleRowBandSize w:val="1"/>
       <w:tblStyleColBandSize w:val="1"/>
       <w:tblCellMar>
+        <w:top w:w="0" w:type="dxa"/>
         <w:left w:w="115" w:type="dxa"/>
+        <w:bottom w:w="0" w:type="dxa"/>
         <w:right w:w="115" w:type="dxa"/>
       </w:tblCellMar>
     </w:tblPr>
@@ -7604,7 +9345,9 @@
       <w:tblStyleRowBandSize w:val="1"/>
       <w:tblStyleColBandSize w:val="1"/>
       <w:tblCellMar>
+        <w:top w:w="0" w:type="dxa"/>
         <w:left w:w="115" w:type="dxa"/>
+        <w:bottom w:w="0" w:type="dxa"/>
         <w:right w:w="115" w:type="dxa"/>
       </w:tblCellMar>
     </w:tblPr>
@@ -7618,7 +9361,9 @@
       <w:tblStyleRowBandSize w:val="1"/>
       <w:tblStyleColBandSize w:val="1"/>
       <w:tblCellMar>
+        <w:top w:w="0" w:type="dxa"/>
         <w:left w:w="115" w:type="dxa"/>
+        <w:bottom w:w="0" w:type="dxa"/>
         <w:right w:w="115" w:type="dxa"/>
       </w:tblCellMar>
     </w:tblPr>
@@ -7632,7 +9377,9 @@
       <w:tblStyleRowBandSize w:val="1"/>
       <w:tblStyleColBandSize w:val="1"/>
       <w:tblCellMar>
+        <w:top w:w="0" w:type="dxa"/>
         <w:left w:w="115" w:type="dxa"/>
+        <w:bottom w:w="0" w:type="dxa"/>
         <w:right w:w="115" w:type="dxa"/>
       </w:tblCellMar>
     </w:tblPr>
@@ -7739,10 +9486,17 @@
     <w:tblPr>
       <w:tblStyleRowBandSize w:val="1"/>
       <w:tblStyleColBandSize w:val="1"/>
+      <w:tblInd w:w="0" w:type="dxa"/>
       <w:tblBorders>
         <w:top w:val="single" w:sz="18" w:space="0" w:color="auto"/>
         <w:bottom w:val="single" w:sz="18" w:space="0" w:color="auto"/>
       </w:tblBorders>
+      <w:tblCellMar>
+        <w:top w:w="0" w:type="dxa"/>
+        <w:left w:w="108" w:type="dxa"/>
+        <w:bottom w:w="0" w:type="dxa"/>
+        <w:right w:w="108" w:type="dxa"/>
+      </w:tblCellMar>
     </w:tblPr>
     <w:tblStylePr w:type="firstRow">
       <w:pPr>
@@ -7879,6 +9633,7 @@
       <w:spacing w:after="0" w:line="240" w:lineRule="auto"/>
     </w:pPr>
     <w:tblPr>
+      <w:tblInd w:w="0" w:type="dxa"/>
       <w:tblBorders>
         <w:top w:val="single" w:sz="4" w:space="0" w:color="auto"/>
         <w:left w:val="single" w:sz="4" w:space="0" w:color="auto"/>
@@ -7887,6 +9642,12 @@
         <w:insideH w:val="single" w:sz="4" w:space="0" w:color="auto"/>
         <w:insideV w:val="single" w:sz="4" w:space="0" w:color="auto"/>
       </w:tblBorders>
+      <w:tblCellMar>
+        <w:top w:w="0" w:type="dxa"/>
+        <w:left w:w="108" w:type="dxa"/>
+        <w:bottom w:w="0" w:type="dxa"/>
+        <w:right w:w="108" w:type="dxa"/>
+      </w:tblCellMar>
     </w:tblPr>
   </w:style>
   <w:style w:type="table" w:customStyle="1" w:styleId="Tablanormal31">
@@ -7900,489 +9661,6 @@
     <w:tblPr>
       <w:tblStyleRowBandSize w:val="1"/>
       <w:tblStyleColBandSize w:val="1"/>
-    </w:tblPr>
-    <w:tblStylePr w:type="firstRow">
-      <w:rPr>
-        <w:b/>
-        <w:bCs/>
-        <w:caps/>
-      </w:rPr>
-      <w:tblPr/>
-      <w:tcPr>
-        <w:tcBorders>
-          <w:bottom w:val="single" w:sz="4" w:space="0" w:color="7F7F7F" w:themeColor="text1" w:themeTint="80"/>
-        </w:tcBorders>
-      </w:tcPr>
-    </w:tblStylePr>
-    <w:tblStylePr w:type="lastRow">
-      <w:rPr>
-        <w:b/>
-        <w:bCs/>
-        <w:caps/>
-      </w:rPr>
-      <w:tblPr/>
-      <w:tcPr>
-        <w:tcBorders>
-          <w:top w:val="nil"/>
-        </w:tcBorders>
-      </w:tcPr>
-    </w:tblStylePr>
-    <w:tblStylePr w:type="firstCol">
-      <w:rPr>
-        <w:b/>
-        <w:bCs/>
-        <w:caps/>
-      </w:rPr>
-      <w:tblPr/>
-      <w:tcPr>
-        <w:tcBorders>
-          <w:right w:val="single" w:sz="4" w:space="0" w:color="7F7F7F" w:themeColor="text1" w:themeTint="80"/>
-        </w:tcBorders>
-      </w:tcPr>
-    </w:tblStylePr>
-    <w:tblStylePr w:type="lastCol">
-      <w:rPr>
-        <w:b/>
-        <w:bCs/>
-        <w:caps/>
-      </w:rPr>
-      <w:tblPr/>
-      <w:tcPr>
-        <w:tcBorders>
-          <w:left w:val="nil"/>
-        </w:tcBorders>
-      </w:tcPr>
-    </w:tblStylePr>
-    <w:tblStylePr w:type="band1Vert">
-      <w:tblPr/>
-      <w:tcPr>
-        <w:shd w:val="clear" w:color="auto" w:fill="F2F2F2" w:themeFill="background1" w:themeFillShade="F2"/>
-      </w:tcPr>
-    </w:tblStylePr>
-    <w:tblStylePr w:type="band1Horz">
-      <w:tblPr/>
-      <w:tcPr>
-        <w:shd w:val="clear" w:color="auto" w:fill="F2F2F2" w:themeFill="background1" w:themeFillShade="F2"/>
-      </w:tcPr>
-    </w:tblStylePr>
-    <w:tblStylePr w:type="neCell">
-      <w:tblPr/>
-      <w:tcPr>
-        <w:tcBorders>
-          <w:left w:val="nil"/>
-        </w:tcBorders>
-      </w:tcPr>
-    </w:tblStylePr>
-    <w:tblStylePr w:type="nwCell">
-      <w:tblPr/>
-      <w:tcPr>
-        <w:tcBorders>
-          <w:right w:val="nil"/>
-        </w:tcBorders>
-      </w:tcPr>
-    </w:tblStylePr>
-  </w:style>
-  <w:style w:type="paragraph" w:styleId="Prrafodelista">
-    <w:name w:val="List Paragraph"/>
-    <w:basedOn w:val="Normal"/>
-    <w:uiPriority w:val="34"/>
-    <w:qFormat/>
-    <w:rsid w:val="007D57A5"/>
-    <w:pPr>
-      <w:ind w:left="720"/>
-      <w:contextualSpacing/>
-    </w:pPr>
-  </w:style>
-  <w:style w:type="paragraph" w:styleId="TtulodeTDC">
-    <w:name w:val="TOC Heading"/>
-    <w:basedOn w:val="Ttulo1"/>
-    <w:next w:val="Normal"/>
-    <w:uiPriority w:val="39"/>
-    <w:unhideWhenUsed/>
-    <w:qFormat/>
-    <w:rsid w:val="00B81116"/>
-    <w:pPr>
-      <w:spacing w:before="240" w:after="0" w:line="259" w:lineRule="auto"/>
-      <w:contextualSpacing w:val="0"/>
-      <w:outlineLvl w:val="9"/>
-    </w:pPr>
-    <w:rPr>
-      <w:rFonts w:asciiTheme="majorHAnsi" w:eastAsiaTheme="majorEastAsia" w:hAnsiTheme="majorHAnsi" w:cstheme="majorBidi"/>
-      <w:b w:val="0"/>
-      <w:color w:val="365F91" w:themeColor="accent1" w:themeShade="BF"/>
-      <w:sz w:val="32"/>
-      <w:szCs w:val="32"/>
-      <w:lang w:val="es-ES" w:eastAsia="es-ES"/>
-    </w:rPr>
-  </w:style>
-  <w:style w:type="paragraph" w:styleId="TDC2">
-    <w:name w:val="toc 2"/>
-    <w:basedOn w:val="Normal"/>
-    <w:next w:val="Normal"/>
-    <w:autoRedefine/>
-    <w:uiPriority w:val="39"/>
-    <w:unhideWhenUsed/>
-    <w:rsid w:val="00B81116"/>
-    <w:pPr>
-      <w:spacing w:after="100"/>
-      <w:ind w:left="220"/>
-    </w:pPr>
-  </w:style>
-  <w:style w:type="character" w:styleId="Hipervnculo">
-    <w:name w:val="Hyperlink"/>
-    <w:basedOn w:val="Fuentedeprrafopredeter"/>
-    <w:uiPriority w:val="99"/>
-    <w:unhideWhenUsed/>
-    <w:rsid w:val="00B81116"/>
-    <w:rPr>
-      <w:color w:val="0000FF" w:themeColor="hyperlink"/>
-      <w:u w:val="single"/>
-    </w:rPr>
-  </w:style>
-  <w:style w:type="paragraph" w:styleId="Citadestacada">
-    <w:name w:val="Intense Quote"/>
-    <w:basedOn w:val="Normal"/>
-    <w:next w:val="Normal"/>
-    <w:link w:val="CitadestacadaCar"/>
-    <w:uiPriority w:val="30"/>
-    <w:qFormat/>
-    <w:rsid w:val="00A16066"/>
-    <w:pPr>
-      <w:widowControl w:val="0"/>
-      <w:pBdr>
-        <w:bottom w:val="single" w:sz="4" w:space="4" w:color="4F81BD" w:themeColor="accent1"/>
-      </w:pBdr>
-      <w:spacing w:before="200" w:after="280" w:line="240" w:lineRule="auto"/>
-      <w:ind w:left="936" w:right="936"/>
-    </w:pPr>
-    <w:rPr>
-      <w:rFonts w:ascii="Times New Roman" w:eastAsia="Times New Roman" w:hAnsi="Times New Roman" w:cs="Times New Roman"/>
-      <w:b/>
-      <w:bCs/>
-      <w:i/>
-      <w:iCs/>
-      <w:color w:val="4F81BD" w:themeColor="accent1"/>
-      <w:sz w:val="20"/>
-      <w:lang w:val="es-PE" w:eastAsia="es-PE"/>
-    </w:rPr>
-  </w:style>
-  <w:style w:type="character" w:customStyle="1" w:styleId="CitadestacadaCar">
-    <w:name w:val="Cita destacada Car"/>
-    <w:basedOn w:val="Fuentedeprrafopredeter"/>
-    <w:link w:val="Citadestacada"/>
-    <w:uiPriority w:val="30"/>
-    <w:rsid w:val="00A16066"/>
-    <w:rPr>
-      <w:rFonts w:ascii="Times New Roman" w:eastAsia="Times New Roman" w:hAnsi="Times New Roman" w:cs="Times New Roman"/>
-      <w:b/>
-      <w:bCs/>
-      <w:i/>
-      <w:iCs/>
-      <w:color w:val="4F81BD" w:themeColor="accent1"/>
-      <w:sz w:val="20"/>
-      <w:lang w:val="es-PE" w:eastAsia="es-PE"/>
-    </w:rPr>
-  </w:style>
-  <w:style w:type="paragraph" w:styleId="TDC1">
-    <w:name w:val="toc 1"/>
-    <w:basedOn w:val="Normal"/>
-    <w:next w:val="Normal"/>
-    <w:autoRedefine/>
-    <w:uiPriority w:val="39"/>
-    <w:unhideWhenUsed/>
-    <w:rsid w:val="006B3A3C"/>
-    <w:pPr>
-      <w:spacing w:after="100"/>
-    </w:pPr>
-  </w:style>
-  <w:style w:type="paragraph" w:styleId="NormalWeb">
-    <w:name w:val="Normal (Web)"/>
-    <w:basedOn w:val="Normal"/>
-    <w:uiPriority w:val="99"/>
-    <w:semiHidden/>
-    <w:unhideWhenUsed/>
-    <w:rsid w:val="00403811"/>
-    <w:pPr>
-      <w:spacing w:before="100" w:beforeAutospacing="1" w:after="100" w:afterAutospacing="1" w:line="240" w:lineRule="auto"/>
-    </w:pPr>
-    <w:rPr>
-      <w:rFonts w:ascii="Times New Roman" w:eastAsia="Times New Roman" w:hAnsi="Times New Roman" w:cs="Times New Roman"/>
-      <w:color w:val="auto"/>
-      <w:sz w:val="24"/>
-      <w:szCs w:val="24"/>
-      <w:lang w:val="es-PE" w:eastAsia="es-PE"/>
-    </w:rPr>
-  </w:style>
-</w:styles>
-</file>
-
-<file path=word/stylesWithEffects.xml><?xml version="1.0" encoding="utf-8"?>
-<w:styles xmlns:wpc="http://schemas.microsoft.com/office/word/2010/wordprocessingCanvas" xmlns:mc="http://schemas.openxmlformats.org/markup-compatibility/2006" xmlns:o="urn:schemas-microsoft-com:office:office" xmlns:r="http://schemas.openxmlformats.org/officeDocument/2006/relationships" xmlns:m="http://schemas.openxmlformats.org/officeDocument/2006/math" xmlns:v="urn:schemas-microsoft-com:vml" xmlns:wp14="http://schemas.microsoft.com/office/word/2010/wordprocessingDrawing" xmlns:wp="http://schemas.openxmlformats.org/drawingml/2006/wordprocessingDrawing" xmlns:w10="urn:schemas-microsoft-com:office:word" xmlns:w="http://schemas.openxmlformats.org/wordprocessingml/2006/main" xmlns:w14="http://schemas.microsoft.com/office/word/2010/wordml" xmlns:wpg="http://schemas.microsoft.com/office/word/2010/wordprocessingGroup" xmlns:wpi="http://schemas.microsoft.com/office/word/2010/wordprocessingInk" xmlns:wne="http://schemas.microsoft.com/office/word/2006/wordml" xmlns:wps="http://schemas.microsoft.com/office/word/2010/wordprocessingShape" mc:Ignorable="w14 wp14">
-  <w:docDefaults>
-    <w:rPrDefault>
-      <w:rPr>
-        <w:rFonts w:ascii="Calibri" w:eastAsia="Calibri" w:hAnsi="Calibri" w:cs="Calibri"/>
-        <w:color w:val="000000"/>
-        <w:sz w:val="22"/>
-        <w:lang w:val="es-MX" w:eastAsia="es-MX" w:bidi="ar-SA"/>
-      </w:rPr>
-    </w:rPrDefault>
-    <w:pPrDefault>
-      <w:pPr>
-        <w:spacing w:after="200" w:line="276" w:lineRule="auto"/>
-      </w:pPr>
-    </w:pPrDefault>
-  </w:docDefaults>
-  <w:latentStyles w:defLockedState="0" w:defUIPriority="99" w:defSemiHidden="1" w:defUnhideWhenUsed="1" w:defQFormat="0" w:count="267">
-    <w:lsdException w:name="Normal" w:semiHidden="0" w:uiPriority="0" w:unhideWhenUsed="0" w:qFormat="1"/>
-    <w:lsdException w:name="heading 1" w:semiHidden="0" w:uiPriority="0" w:unhideWhenUsed="0" w:qFormat="1"/>
-    <w:lsdException w:name="heading 2" w:uiPriority="9" w:qFormat="1"/>
-    <w:lsdException w:name="heading 3" w:uiPriority="9" w:qFormat="1"/>
-    <w:lsdException w:name="heading 4" w:uiPriority="9" w:qFormat="1"/>
-    <w:lsdException w:name="heading 5" w:uiPriority="9" w:qFormat="1"/>
-    <w:lsdException w:name="heading 6" w:uiPriority="9" w:qFormat="1"/>
-    <w:lsdException w:name="heading 7" w:uiPriority="9" w:qFormat="1"/>
-    <w:lsdException w:name="heading 8" w:uiPriority="9" w:qFormat="1"/>
-    <w:lsdException w:name="heading 9" w:uiPriority="9" w:qFormat="1"/>
-    <w:lsdException w:name="toc 1" w:uiPriority="39"/>
-    <w:lsdException w:name="toc 2" w:uiPriority="39"/>
-    <w:lsdException w:name="toc 3" w:uiPriority="39"/>
-    <w:lsdException w:name="toc 4" w:uiPriority="39"/>
-    <w:lsdException w:name="toc 5" w:uiPriority="39"/>
-    <w:lsdException w:name="toc 6" w:uiPriority="39"/>
-    <w:lsdException w:name="toc 7" w:uiPriority="39"/>
-    <w:lsdException w:name="toc 8" w:uiPriority="39"/>
-    <w:lsdException w:name="toc 9" w:uiPriority="39"/>
-    <w:lsdException w:name="header" w:uiPriority="0"/>
-    <w:lsdException w:name="caption" w:uiPriority="35" w:qFormat="1"/>
-    <w:lsdException w:name="Title" w:semiHidden="0" w:uiPriority="10" w:unhideWhenUsed="0" w:qFormat="1"/>
-    <w:lsdException w:name="Default Paragraph Font" w:uiPriority="1"/>
-    <w:lsdException w:name="Subtitle" w:semiHidden="0" w:uiPriority="11" w:unhideWhenUsed="0" w:qFormat="1"/>
-    <w:lsdException w:name="Strong" w:semiHidden="0" w:uiPriority="22" w:unhideWhenUsed="0" w:qFormat="1"/>
-    <w:lsdException w:name="Emphasis" w:semiHidden="0" w:uiPriority="20" w:unhideWhenUsed="0" w:qFormat="1"/>
-    <w:lsdException w:name="Table Grid" w:semiHidden="0" w:uiPriority="59" w:unhideWhenUsed="0"/>
-    <w:lsdException w:name="Placeholder Text" w:unhideWhenUsed="0"/>
-    <w:lsdException w:name="No Spacing" w:semiHidden="0" w:uiPriority="1" w:unhideWhenUsed="0" w:qFormat="1"/>
-    <w:lsdException w:name="Light Shading" w:semiHidden="0" w:uiPriority="60" w:unhideWhenUsed="0"/>
-    <w:lsdException w:name="Light List" w:semiHidden="0" w:uiPriority="61" w:unhideWhenUsed="0"/>
-    <w:lsdException w:name="Light Grid" w:semiHidden="0" w:uiPriority="62" w:unhideWhenUsed="0"/>
-    <w:lsdException w:name="Medium Shading 1" w:semiHidden="0" w:uiPriority="63" w:unhideWhenUsed="0"/>
-    <w:lsdException w:name="Medium Shading 2" w:semiHidden="0" w:uiPriority="64" w:unhideWhenUsed="0"/>
-    <w:lsdException w:name="Medium List 1" w:semiHidden="0" w:uiPriority="65" w:unhideWhenUsed="0"/>
-    <w:lsdException w:name="Medium List 2" w:semiHidden="0" w:uiPriority="66" w:unhideWhenUsed="0"/>
-    <w:lsdException w:name="Medium Grid 1" w:semiHidden="0" w:uiPriority="67" w:unhideWhenUsed="0"/>
-    <w:lsdException w:name="Medium Grid 2" w:semiHidden="0" w:uiPriority="68" w:unhideWhenUsed="0"/>
-    <w:lsdException w:name="Medium Grid 3" w:semiHidden="0" w:uiPriority="69" w:unhideWhenUsed="0"/>
-    <w:lsdException w:name="Dark List" w:semiHidden="0" w:uiPriority="70" w:unhideWhenUsed="0"/>
-    <w:lsdException w:name="Colorful Shading" w:semiHidden="0" w:uiPriority="71" w:unhideWhenUsed="0"/>
-    <w:lsdException w:name="Colorful List" w:semiHidden="0" w:uiPriority="72" w:unhideWhenUsed="0"/>
-    <w:lsdException w:name="Colorful Grid" w:semiHidden="0" w:uiPriority="73" w:unhideWhenUsed="0"/>
-    <w:lsdException w:name="Light Shading Accent 1" w:semiHidden="0" w:uiPriority="60" w:unhideWhenUsed="0"/>
-    <w:lsdException w:name="Light List Accent 1" w:semiHidden="0" w:uiPriority="61" w:unhideWhenUsed="0"/>
-    <w:lsdException w:name="Light Grid Accent 1" w:semiHidden="0" w:uiPriority="62" w:unhideWhenUsed="0"/>
-    <w:lsdException w:name="Medium Shading 1 Accent 1" w:semiHidden="0" w:uiPriority="63" w:unhideWhenUsed="0"/>
-    <w:lsdException w:name="Medium Shading 2 Accent 1" w:semiHidden="0" w:uiPriority="64" w:unhideWhenUsed="0"/>
-    <w:lsdException w:name="Medium List 1 Accent 1" w:semiHidden="0" w:uiPriority="65" w:unhideWhenUsed="0"/>
-    <w:lsdException w:name="Revision" w:unhideWhenUsed="0"/>
-    <w:lsdException w:name="List Paragraph" w:semiHidden="0" w:uiPriority="34" w:unhideWhenUsed="0" w:qFormat="1"/>
-    <w:lsdException w:name="Quote" w:semiHidden="0" w:uiPriority="29" w:unhideWhenUsed="0" w:qFormat="1"/>
-    <w:lsdException w:name="Intense Quote" w:semiHidden="0" w:uiPriority="30" w:unhideWhenUsed="0" w:qFormat="1"/>
-    <w:lsdException w:name="Medium List 2 Accent 1" w:semiHidden="0" w:uiPriority="66" w:unhideWhenUsed="0"/>
-    <w:lsdException w:name="Medium Grid 1 Accent 1" w:semiHidden="0" w:uiPriority="67" w:unhideWhenUsed="0"/>
-    <w:lsdException w:name="Medium Grid 2 Accent 1" w:semiHidden="0" w:uiPriority="68" w:unhideWhenUsed="0"/>
-    <w:lsdException w:name="Medium Grid 3 Accent 1" w:semiHidden="0" w:uiPriority="69" w:unhideWhenUsed="0"/>
-    <w:lsdException w:name="Dark List Accent 1" w:semiHidden="0" w:uiPriority="70" w:unhideWhenUsed="0"/>
-    <w:lsdException w:name="Colorful Shading Accent 1" w:semiHidden="0" w:uiPriority="71" w:unhideWhenUsed="0"/>
-    <w:lsdException w:name="Colorful List Accent 1" w:semiHidden="0" w:uiPriority="72" w:unhideWhenUsed="0"/>
-    <w:lsdException w:name="Colorful Grid Accent 1" w:semiHidden="0" w:uiPriority="73" w:unhideWhenUsed="0"/>
-    <w:lsdException w:name="Light Shading Accent 2" w:semiHidden="0" w:uiPriority="60" w:unhideWhenUsed="0"/>
-    <w:lsdException w:name="Light List Accent 2" w:semiHidden="0" w:uiPriority="61" w:unhideWhenUsed="0"/>
-    <w:lsdException w:name="Light Grid Accent 2" w:semiHidden="0" w:uiPriority="62" w:unhideWhenUsed="0"/>
-    <w:lsdException w:name="Medium Shading 1 Accent 2" w:semiHidden="0" w:uiPriority="63" w:unhideWhenUsed="0"/>
-    <w:lsdException w:name="Medium Shading 2 Accent 2" w:semiHidden="0" w:uiPriority="64" w:unhideWhenUsed="0"/>
-    <w:lsdException w:name="Medium List 1 Accent 2" w:semiHidden="0" w:uiPriority="65" w:unhideWhenUsed="0"/>
-    <w:lsdException w:name="Medium List 2 Accent 2" w:semiHidden="0" w:uiPriority="66" w:unhideWhenUsed="0"/>
-    <w:lsdException w:name="Medium Grid 1 Accent 2" w:semiHidden="0" w:uiPriority="67" w:unhideWhenUsed="0"/>
-    <w:lsdException w:name="Medium Grid 2 Accent 2" w:semiHidden="0" w:uiPriority="68" w:unhideWhenUsed="0"/>
-    <w:lsdException w:name="Medium Grid 3 Accent 2" w:semiHidden="0" w:uiPriority="69" w:unhideWhenUsed="0"/>
-    <w:lsdException w:name="Dark List Accent 2" w:semiHidden="0" w:uiPriority="70" w:unhideWhenUsed="0"/>
-    <w:lsdException w:name="Colorful Shading Accent 2" w:semiHidden="0" w:uiPriority="71" w:unhideWhenUsed="0"/>
-    <w:lsdException w:name="Colorful List Accent 2" w:semiHidden="0" w:uiPriority="72" w:unhideWhenUsed="0"/>
-    <w:lsdException w:name="Colorful Grid Accent 2" w:semiHidden="0" w:uiPriority="73" w:unhideWhenUsed="0"/>
-    <w:lsdException w:name="Light Shading Accent 3" w:semiHidden="0" w:uiPriority="60" w:unhideWhenUsed="0"/>
-    <w:lsdException w:name="Light List Accent 3" w:semiHidden="0" w:uiPriority="61" w:unhideWhenUsed="0"/>
-    <w:lsdException w:name="Light Grid Accent 3" w:semiHidden="0" w:uiPriority="62" w:unhideWhenUsed="0"/>
-    <w:lsdException w:name="Medium Shading 1 Accent 3" w:semiHidden="0" w:uiPriority="63" w:unhideWhenUsed="0"/>
-    <w:lsdException w:name="Medium Shading 2 Accent 3" w:semiHidden="0" w:uiPriority="64" w:unhideWhenUsed="0"/>
-    <w:lsdException w:name="Medium List 1 Accent 3" w:semiHidden="0" w:uiPriority="65" w:unhideWhenUsed="0"/>
-    <w:lsdException w:name="Medium List 2 Accent 3" w:semiHidden="0" w:uiPriority="66" w:unhideWhenUsed="0"/>
-    <w:lsdException w:name="Medium Grid 1 Accent 3" w:semiHidden="0" w:uiPriority="67" w:unhideWhenUsed="0"/>
-    <w:lsdException w:name="Medium Grid 2 Accent 3" w:semiHidden="0" w:uiPriority="68" w:unhideWhenUsed="0"/>
-    <w:lsdException w:name="Medium Grid 3 Accent 3" w:semiHidden="0" w:uiPriority="69" w:unhideWhenUsed="0"/>
-    <w:lsdException w:name="Dark List Accent 3" w:semiHidden="0" w:uiPriority="70" w:unhideWhenUsed="0"/>
-    <w:lsdException w:name="Colorful Shading Accent 3" w:semiHidden="0" w:uiPriority="71" w:unhideWhenUsed="0"/>
-    <w:lsdException w:name="Colorful List Accent 3" w:semiHidden="0" w:uiPriority="72" w:unhideWhenUsed="0"/>
-    <w:lsdException w:name="Colorful Grid Accent 3" w:semiHidden="0" w:uiPriority="73" w:unhideWhenUsed="0"/>
-    <w:lsdException w:name="Light Shading Accent 4" w:semiHidden="0" w:uiPriority="60" w:unhideWhenUsed="0"/>
-    <w:lsdException w:name="Light List Accent 4" w:semiHidden="0" w:uiPriority="61" w:unhideWhenUsed="0"/>
-    <w:lsdException w:name="Light Grid Accent 4" w:semiHidden="0" w:uiPriority="62" w:unhideWhenUsed="0"/>
-    <w:lsdException w:name="Medium Shading 1 Accent 4" w:semiHidden="0" w:uiPriority="63" w:unhideWhenUsed="0"/>
-    <w:lsdException w:name="Medium Shading 2 Accent 4" w:semiHidden="0" w:uiPriority="64" w:unhideWhenUsed="0"/>
-    <w:lsdException w:name="Medium List 1 Accent 4" w:semiHidden="0" w:uiPriority="65" w:unhideWhenUsed="0"/>
-    <w:lsdException w:name="Medium List 2 Accent 4" w:semiHidden="0" w:uiPriority="66" w:unhideWhenUsed="0"/>
-    <w:lsdException w:name="Medium Grid 1 Accent 4" w:semiHidden="0" w:uiPriority="67" w:unhideWhenUsed="0"/>
-    <w:lsdException w:name="Medium Grid 2 Accent 4" w:semiHidden="0" w:uiPriority="68" w:unhideWhenUsed="0"/>
-    <w:lsdException w:name="Medium Grid 3 Accent 4" w:semiHidden="0" w:uiPriority="69" w:unhideWhenUsed="0"/>
-    <w:lsdException w:name="Dark List Accent 4" w:semiHidden="0" w:uiPriority="70" w:unhideWhenUsed="0"/>
-    <w:lsdException w:name="Colorful Shading Accent 4" w:semiHidden="0" w:uiPriority="71" w:unhideWhenUsed="0"/>
-    <w:lsdException w:name="Colorful List Accent 4" w:semiHidden="0" w:uiPriority="72" w:unhideWhenUsed="0"/>
-    <w:lsdException w:name="Colorful Grid Accent 4" w:semiHidden="0" w:uiPriority="73" w:unhideWhenUsed="0"/>
-    <w:lsdException w:name="Light Shading Accent 5" w:semiHidden="0" w:uiPriority="60" w:unhideWhenUsed="0"/>
-    <w:lsdException w:name="Light List Accent 5" w:semiHidden="0" w:uiPriority="61" w:unhideWhenUsed="0"/>
-    <w:lsdException w:name="Light Grid Accent 5" w:semiHidden="0" w:uiPriority="62" w:unhideWhenUsed="0"/>
-    <w:lsdException w:name="Medium Shading 1 Accent 5" w:semiHidden="0" w:uiPriority="63" w:unhideWhenUsed="0"/>
-    <w:lsdException w:name="Medium Shading 2 Accent 5" w:semiHidden="0" w:uiPriority="64" w:unhideWhenUsed="0"/>
-    <w:lsdException w:name="Medium List 1 Accent 5" w:semiHidden="0" w:uiPriority="65" w:unhideWhenUsed="0"/>
-    <w:lsdException w:name="Medium List 2 Accent 5" w:semiHidden="0" w:uiPriority="66" w:unhideWhenUsed="0"/>
-    <w:lsdException w:name="Medium Grid 1 Accent 5" w:semiHidden="0" w:uiPriority="67" w:unhideWhenUsed="0"/>
-    <w:lsdException w:name="Medium Grid 2 Accent 5" w:semiHidden="0" w:uiPriority="68" w:unhideWhenUsed="0"/>
-    <w:lsdException w:name="Medium Grid 3 Accent 5" w:semiHidden="0" w:uiPriority="69" w:unhideWhenUsed="0"/>
-    <w:lsdException w:name="Dark List Accent 5" w:semiHidden="0" w:uiPriority="70" w:unhideWhenUsed="0"/>
-    <w:lsdException w:name="Colorful Shading Accent 5" w:semiHidden="0" w:uiPriority="71" w:unhideWhenUsed="0"/>
-    <w:lsdException w:name="Colorful List Accent 5" w:semiHidden="0" w:uiPriority="72" w:unhideWhenUsed="0"/>
-    <w:lsdException w:name="Colorful Grid Accent 5" w:semiHidden="0" w:uiPriority="73" w:unhideWhenUsed="0"/>
-    <w:lsdException w:name="Light Shading Accent 6" w:semiHidden="0" w:uiPriority="60" w:unhideWhenUsed="0"/>
-    <w:lsdException w:name="Light List Accent 6" w:semiHidden="0" w:uiPriority="61" w:unhideWhenUsed="0"/>
-    <w:lsdException w:name="Light Grid Accent 6" w:semiHidden="0" w:uiPriority="62" w:unhideWhenUsed="0"/>
-    <w:lsdException w:name="Medium Shading 1 Accent 6" w:semiHidden="0" w:uiPriority="63" w:unhideWhenUsed="0"/>
-    <w:lsdException w:name="Medium Shading 2 Accent 6" w:semiHidden="0" w:uiPriority="64" w:unhideWhenUsed="0"/>
-    <w:lsdException w:name="Medium List 1 Accent 6" w:semiHidden="0" w:uiPriority="65" w:unhideWhenUsed="0"/>
-    <w:lsdException w:name="Medium List 2 Accent 6" w:semiHidden="0" w:uiPriority="66" w:unhideWhenUsed="0"/>
-    <w:lsdException w:name="Medium Grid 1 Accent 6" w:semiHidden="0" w:uiPriority="67" w:unhideWhenUsed="0"/>
-    <w:lsdException w:name="Medium Grid 2 Accent 6" w:semiHidden="0" w:uiPriority="68" w:unhideWhenUsed="0"/>
-    <w:lsdException w:name="Medium Grid 3 Accent 6" w:semiHidden="0" w:uiPriority="69" w:unhideWhenUsed="0"/>
-    <w:lsdException w:name="Dark List Accent 6" w:semiHidden="0" w:uiPriority="70" w:unhideWhenUsed="0"/>
-    <w:lsdException w:name="Colorful Shading Accent 6" w:semiHidden="0" w:uiPriority="71" w:unhideWhenUsed="0"/>
-    <w:lsdException w:name="Colorful List Accent 6" w:semiHidden="0" w:uiPriority="72" w:unhideWhenUsed="0"/>
-    <w:lsdException w:name="Colorful Grid Accent 6" w:semiHidden="0" w:uiPriority="73" w:unhideWhenUsed="0"/>
-    <w:lsdException w:name="Subtle Emphasis" w:semiHidden="0" w:uiPriority="19" w:unhideWhenUsed="0" w:qFormat="1"/>
-    <w:lsdException w:name="Intense Emphasis" w:semiHidden="0" w:uiPriority="21" w:unhideWhenUsed="0" w:qFormat="1"/>
-    <w:lsdException w:name="Subtle Reference" w:semiHidden="0" w:uiPriority="31" w:unhideWhenUsed="0" w:qFormat="1"/>
-    <w:lsdException w:name="Intense Reference" w:semiHidden="0" w:uiPriority="32" w:unhideWhenUsed="0" w:qFormat="1"/>
-    <w:lsdException w:name="Book Title" w:semiHidden="0" w:uiPriority="33" w:unhideWhenUsed="0" w:qFormat="1"/>
-    <w:lsdException w:name="Bibliography" w:uiPriority="37"/>
-    <w:lsdException w:name="TOC Heading" w:uiPriority="39" w:qFormat="1"/>
-  </w:latentStyles>
-  <w:style w:type="paragraph" w:default="1" w:styleId="Normal">
-    <w:name w:val="Normal"/>
-  </w:style>
-  <w:style w:type="paragraph" w:styleId="Ttulo1">
-    <w:name w:val="heading 1"/>
-    <w:basedOn w:val="Normal"/>
-    <w:next w:val="Normal"/>
-    <w:pPr>
-      <w:keepNext/>
-      <w:keepLines/>
-      <w:spacing w:before="480" w:after="120"/>
-      <w:contextualSpacing/>
-      <w:outlineLvl w:val="0"/>
-    </w:pPr>
-    <w:rPr>
-      <w:b/>
-      <w:sz w:val="48"/>
-    </w:rPr>
-  </w:style>
-  <w:style w:type="paragraph" w:styleId="Ttulo2">
-    <w:name w:val="heading 2"/>
-    <w:basedOn w:val="Normal"/>
-    <w:next w:val="Normal"/>
-    <w:pPr>
-      <w:keepNext/>
-      <w:keepLines/>
-      <w:spacing w:before="360" w:after="80"/>
-      <w:contextualSpacing/>
-      <w:outlineLvl w:val="1"/>
-    </w:pPr>
-    <w:rPr>
-      <w:b/>
-      <w:sz w:val="36"/>
-    </w:rPr>
-  </w:style>
-  <w:style w:type="paragraph" w:styleId="Ttulo3">
-    <w:name w:val="heading 3"/>
-    <w:basedOn w:val="Normal"/>
-    <w:next w:val="Normal"/>
-    <w:pPr>
-      <w:keepNext/>
-      <w:keepLines/>
-      <w:spacing w:before="280" w:after="80"/>
-      <w:contextualSpacing/>
-      <w:outlineLvl w:val="2"/>
-    </w:pPr>
-    <w:rPr>
-      <w:b/>
-      <w:sz w:val="28"/>
-    </w:rPr>
-  </w:style>
-  <w:style w:type="paragraph" w:styleId="Ttulo4">
-    <w:name w:val="heading 4"/>
-    <w:basedOn w:val="Normal"/>
-    <w:next w:val="Normal"/>
-    <w:pPr>
-      <w:keepNext/>
-      <w:keepLines/>
-      <w:spacing w:before="240" w:after="40"/>
-      <w:contextualSpacing/>
-      <w:outlineLvl w:val="3"/>
-    </w:pPr>
-    <w:rPr>
-      <w:b/>
-      <w:sz w:val="24"/>
-    </w:rPr>
-  </w:style>
-  <w:style w:type="paragraph" w:styleId="Ttulo5">
-    <w:name w:val="heading 5"/>
-    <w:basedOn w:val="Normal"/>
-    <w:next w:val="Normal"/>
-    <w:pPr>
-      <w:keepNext/>
-      <w:keepLines/>
-      <w:spacing w:before="220" w:after="40"/>
-      <w:contextualSpacing/>
-      <w:outlineLvl w:val="4"/>
-    </w:pPr>
-    <w:rPr>
-      <w:b/>
-    </w:rPr>
-  </w:style>
-  <w:style w:type="paragraph" w:styleId="Ttulo6">
-    <w:name w:val="heading 6"/>
-    <w:basedOn w:val="Normal"/>
-    <w:next w:val="Normal"/>
-    <w:pPr>
-      <w:keepNext/>
-      <w:keepLines/>
-      <w:spacing w:before="200" w:after="40"/>
-      <w:contextualSpacing/>
-      <w:outlineLvl w:val="5"/>
-    </w:pPr>
-    <w:rPr>
-      <w:b/>
-      <w:sz w:val="20"/>
-    </w:rPr>
-  </w:style>
-  <w:style w:type="character" w:default="1" w:styleId="Fuentedeprrafopredeter">
-    <w:name w:val="Default Paragraph Font"/>
-    <w:uiPriority w:val="1"/>
-    <w:semiHidden/>
-    <w:unhideWhenUsed/>
-  </w:style>
-  <w:style w:type="table" w:default="1" w:styleId="Tablanormal">
-    <w:name w:val="Normal Table"/>
-    <w:uiPriority w:val="99"/>
-    <w:semiHidden/>
-    <w:unhideWhenUsed/>
-    <w:tblPr>
       <w:tblInd w:w="0" w:type="dxa"/>
       <w:tblCellMar>
         <w:top w:w="0" w:type="dxa"/>
@@ -8390,491 +9668,6 @@
         <w:bottom w:w="0" w:type="dxa"/>
         <w:right w:w="108" w:type="dxa"/>
       </w:tblCellMar>
-    </w:tblPr>
-  </w:style>
-  <w:style w:type="numbering" w:default="1" w:styleId="Sinlista">
-    <w:name w:val="No List"/>
-    <w:uiPriority w:val="99"/>
-    <w:semiHidden/>
-    <w:unhideWhenUsed/>
-  </w:style>
-  <w:style w:type="table" w:customStyle="1" w:styleId="TableNormal">
-    <w:name w:val="Table Normal"/>
-    <w:tblPr>
-      <w:tblCellMar>
-        <w:top w:w="0" w:type="dxa"/>
-        <w:left w:w="0" w:type="dxa"/>
-        <w:bottom w:w="0" w:type="dxa"/>
-        <w:right w:w="0" w:type="dxa"/>
-      </w:tblCellMar>
-    </w:tblPr>
-  </w:style>
-  <w:style w:type="paragraph" w:styleId="Ttulo">
-    <w:name w:val="Title"/>
-    <w:basedOn w:val="Normal"/>
-    <w:next w:val="Normal"/>
-    <w:pPr>
-      <w:keepNext/>
-      <w:keepLines/>
-      <w:spacing w:before="480" w:after="120"/>
-      <w:contextualSpacing/>
-    </w:pPr>
-    <w:rPr>
-      <w:b/>
-      <w:sz w:val="72"/>
-    </w:rPr>
-  </w:style>
-  <w:style w:type="paragraph" w:styleId="Subttulo">
-    <w:name w:val="Subtitle"/>
-    <w:basedOn w:val="Normal"/>
-    <w:next w:val="Normal"/>
-    <w:pPr>
-      <w:keepNext/>
-      <w:keepLines/>
-      <w:spacing w:before="360" w:after="80"/>
-      <w:contextualSpacing/>
-    </w:pPr>
-    <w:rPr>
-      <w:rFonts w:ascii="Georgia" w:eastAsia="Georgia" w:hAnsi="Georgia" w:cs="Georgia"/>
-      <w:i/>
-      <w:color w:val="666666"/>
-      <w:sz w:val="48"/>
-    </w:rPr>
-  </w:style>
-  <w:style w:type="table" w:customStyle="1" w:styleId="a">
-    <w:basedOn w:val="TableNormal"/>
-    <w:tblPr>
-      <w:tblStyleRowBandSize w:val="1"/>
-      <w:tblStyleColBandSize w:val="1"/>
-    </w:tblPr>
-  </w:style>
-  <w:style w:type="table" w:customStyle="1" w:styleId="a0">
-    <w:basedOn w:val="TableNormal"/>
-    <w:tblPr>
-      <w:tblStyleRowBandSize w:val="1"/>
-      <w:tblStyleColBandSize w:val="1"/>
-      <w:tblCellMar>
-        <w:top w:w="15" w:type="dxa"/>
-        <w:left w:w="15" w:type="dxa"/>
-        <w:bottom w:w="15" w:type="dxa"/>
-        <w:right w:w="15" w:type="dxa"/>
-      </w:tblCellMar>
-    </w:tblPr>
-  </w:style>
-  <w:style w:type="table" w:customStyle="1" w:styleId="a1">
-    <w:basedOn w:val="TableNormal"/>
-    <w:tblPr>
-      <w:tblStyleRowBandSize w:val="1"/>
-      <w:tblStyleColBandSize w:val="1"/>
-      <w:tblCellMar>
-        <w:top w:w="15" w:type="dxa"/>
-        <w:left w:w="15" w:type="dxa"/>
-        <w:bottom w:w="15" w:type="dxa"/>
-        <w:right w:w="15" w:type="dxa"/>
-      </w:tblCellMar>
-    </w:tblPr>
-  </w:style>
-  <w:style w:type="table" w:customStyle="1" w:styleId="a2">
-    <w:basedOn w:val="TableNormal"/>
-    <w:tblPr>
-      <w:tblStyleRowBandSize w:val="1"/>
-      <w:tblStyleColBandSize w:val="1"/>
-      <w:tblCellMar>
-        <w:top w:w="15" w:type="dxa"/>
-        <w:left w:w="15" w:type="dxa"/>
-        <w:bottom w:w="15" w:type="dxa"/>
-        <w:right w:w="15" w:type="dxa"/>
-      </w:tblCellMar>
-    </w:tblPr>
-  </w:style>
-  <w:style w:type="table" w:customStyle="1" w:styleId="a3">
-    <w:basedOn w:val="TableNormal"/>
-    <w:tblPr>
-      <w:tblStyleRowBandSize w:val="1"/>
-      <w:tblStyleColBandSize w:val="1"/>
-      <w:tblCellMar>
-        <w:top w:w="15" w:type="dxa"/>
-        <w:left w:w="15" w:type="dxa"/>
-        <w:bottom w:w="15" w:type="dxa"/>
-        <w:right w:w="15" w:type="dxa"/>
-      </w:tblCellMar>
-    </w:tblPr>
-  </w:style>
-  <w:style w:type="table" w:customStyle="1" w:styleId="a4">
-    <w:basedOn w:val="TableNormal"/>
-    <w:pPr>
-      <w:spacing w:after="0" w:line="240" w:lineRule="auto"/>
-    </w:pPr>
-    <w:tblPr>
-      <w:tblStyleRowBandSize w:val="1"/>
-      <w:tblStyleColBandSize w:val="1"/>
-      <w:tblCellMar>
-        <w:left w:w="115" w:type="dxa"/>
-        <w:right w:w="115" w:type="dxa"/>
-      </w:tblCellMar>
-    </w:tblPr>
-  </w:style>
-  <w:style w:type="table" w:customStyle="1" w:styleId="a5">
-    <w:basedOn w:val="TableNormal"/>
-    <w:pPr>
-      <w:spacing w:after="0" w:line="240" w:lineRule="auto"/>
-    </w:pPr>
-    <w:tblPr>
-      <w:tblStyleRowBandSize w:val="1"/>
-      <w:tblStyleColBandSize w:val="1"/>
-      <w:tblCellMar>
-        <w:left w:w="115" w:type="dxa"/>
-        <w:right w:w="115" w:type="dxa"/>
-      </w:tblCellMar>
-    </w:tblPr>
-  </w:style>
-  <w:style w:type="table" w:customStyle="1" w:styleId="a6">
-    <w:basedOn w:val="TableNormal"/>
-    <w:pPr>
-      <w:spacing w:after="0" w:line="240" w:lineRule="auto"/>
-    </w:pPr>
-    <w:tblPr>
-      <w:tblStyleRowBandSize w:val="1"/>
-      <w:tblStyleColBandSize w:val="1"/>
-      <w:tblCellMar>
-        <w:left w:w="115" w:type="dxa"/>
-        <w:right w:w="115" w:type="dxa"/>
-      </w:tblCellMar>
-    </w:tblPr>
-  </w:style>
-  <w:style w:type="table" w:customStyle="1" w:styleId="a7">
-    <w:basedOn w:val="TableNormal"/>
-    <w:pPr>
-      <w:spacing w:after="0" w:line="240" w:lineRule="auto"/>
-    </w:pPr>
-    <w:tblPr>
-      <w:tblStyleRowBandSize w:val="1"/>
-      <w:tblStyleColBandSize w:val="1"/>
-      <w:tblCellMar>
-        <w:left w:w="115" w:type="dxa"/>
-        <w:right w:w="115" w:type="dxa"/>
-      </w:tblCellMar>
-    </w:tblPr>
-  </w:style>
-  <w:style w:type="table" w:customStyle="1" w:styleId="a8">
-    <w:basedOn w:val="TableNormal"/>
-    <w:pPr>
-      <w:spacing w:after="0" w:line="240" w:lineRule="auto"/>
-    </w:pPr>
-    <w:tblPr>
-      <w:tblStyleRowBandSize w:val="1"/>
-      <w:tblStyleColBandSize w:val="1"/>
-      <w:tblCellMar>
-        <w:left w:w="115" w:type="dxa"/>
-        <w:right w:w="115" w:type="dxa"/>
-      </w:tblCellMar>
-    </w:tblPr>
-  </w:style>
-  <w:style w:type="table" w:customStyle="1" w:styleId="a9">
-    <w:basedOn w:val="TableNormal"/>
-    <w:pPr>
-      <w:spacing w:after="0" w:line="240" w:lineRule="auto"/>
-    </w:pPr>
-    <w:tblPr>
-      <w:tblStyleRowBandSize w:val="1"/>
-      <w:tblStyleColBandSize w:val="1"/>
-      <w:tblCellMar>
-        <w:left w:w="115" w:type="dxa"/>
-        <w:right w:w="115" w:type="dxa"/>
-      </w:tblCellMar>
-    </w:tblPr>
-  </w:style>
-  <w:style w:type="table" w:customStyle="1" w:styleId="aa">
-    <w:basedOn w:val="TableNormal"/>
-    <w:pPr>
-      <w:spacing w:after="0" w:line="240" w:lineRule="auto"/>
-    </w:pPr>
-    <w:tblPr>
-      <w:tblStyleRowBandSize w:val="1"/>
-      <w:tblStyleColBandSize w:val="1"/>
-      <w:tblCellMar>
-        <w:left w:w="115" w:type="dxa"/>
-        <w:right w:w="115" w:type="dxa"/>
-      </w:tblCellMar>
-    </w:tblPr>
-  </w:style>
-  <w:style w:type="table" w:customStyle="1" w:styleId="ab">
-    <w:basedOn w:val="TableNormal"/>
-    <w:pPr>
-      <w:spacing w:after="0" w:line="240" w:lineRule="auto"/>
-    </w:pPr>
-    <w:tblPr>
-      <w:tblStyleRowBandSize w:val="1"/>
-      <w:tblStyleColBandSize w:val="1"/>
-      <w:tblCellMar>
-        <w:left w:w="115" w:type="dxa"/>
-        <w:right w:w="115" w:type="dxa"/>
-      </w:tblCellMar>
-    </w:tblPr>
-  </w:style>
-  <w:style w:type="table" w:customStyle="1" w:styleId="ac">
-    <w:basedOn w:val="TableNormal"/>
-    <w:tblPr>
-      <w:tblStyleRowBandSize w:val="1"/>
-      <w:tblStyleColBandSize w:val="1"/>
-      <w:tblCellMar>
-        <w:top w:w="72" w:type="dxa"/>
-        <w:left w:w="115" w:type="dxa"/>
-        <w:bottom w:w="72" w:type="dxa"/>
-        <w:right w:w="115" w:type="dxa"/>
-      </w:tblCellMar>
-    </w:tblPr>
-  </w:style>
-  <w:style w:type="paragraph" w:styleId="Textodeglobo">
-    <w:name w:val="Balloon Text"/>
-    <w:basedOn w:val="Normal"/>
-    <w:link w:val="TextodegloboCar"/>
-    <w:uiPriority w:val="99"/>
-    <w:semiHidden/>
-    <w:unhideWhenUsed/>
-    <w:rsid w:val="004428E5"/>
-    <w:pPr>
-      <w:spacing w:after="0" w:line="240" w:lineRule="auto"/>
-    </w:pPr>
-    <w:rPr>
-      <w:rFonts w:ascii="Tahoma" w:hAnsi="Tahoma" w:cs="Tahoma"/>
-      <w:sz w:val="16"/>
-      <w:szCs w:val="16"/>
-    </w:rPr>
-  </w:style>
-  <w:style w:type="character" w:customStyle="1" w:styleId="TextodegloboCar">
-    <w:name w:val="Texto de globo Car"/>
-    <w:basedOn w:val="Fuentedeprrafopredeter"/>
-    <w:link w:val="Textodeglobo"/>
-    <w:uiPriority w:val="99"/>
-    <w:semiHidden/>
-    <w:rsid w:val="004428E5"/>
-    <w:rPr>
-      <w:rFonts w:ascii="Tahoma" w:hAnsi="Tahoma" w:cs="Tahoma"/>
-      <w:sz w:val="16"/>
-      <w:szCs w:val="16"/>
-    </w:rPr>
-  </w:style>
-  <w:style w:type="paragraph" w:styleId="Encabezado">
-    <w:name w:val="header"/>
-    <w:basedOn w:val="Normal"/>
-    <w:link w:val="EncabezadoCar"/>
-    <w:unhideWhenUsed/>
-    <w:rsid w:val="00F466F3"/>
-    <w:pPr>
-      <w:tabs>
-        <w:tab w:val="center" w:pos="4419"/>
-        <w:tab w:val="right" w:pos="8838"/>
-      </w:tabs>
-      <w:spacing w:after="0" w:line="240" w:lineRule="auto"/>
-    </w:pPr>
-  </w:style>
-  <w:style w:type="character" w:customStyle="1" w:styleId="EncabezadoCar">
-    <w:name w:val="Encabezado Car"/>
-    <w:basedOn w:val="Fuentedeprrafopredeter"/>
-    <w:link w:val="Encabezado"/>
-    <w:uiPriority w:val="99"/>
-    <w:rsid w:val="00F466F3"/>
-  </w:style>
-  <w:style w:type="paragraph" w:styleId="Piedepgina">
-    <w:name w:val="footer"/>
-    <w:basedOn w:val="Normal"/>
-    <w:link w:val="PiedepginaCar"/>
-    <w:uiPriority w:val="99"/>
-    <w:unhideWhenUsed/>
-    <w:rsid w:val="00F466F3"/>
-    <w:pPr>
-      <w:tabs>
-        <w:tab w:val="center" w:pos="4419"/>
-        <w:tab w:val="right" w:pos="8838"/>
-      </w:tabs>
-      <w:spacing w:after="0" w:line="240" w:lineRule="auto"/>
-    </w:pPr>
-  </w:style>
-  <w:style w:type="character" w:customStyle="1" w:styleId="PiedepginaCar">
-    <w:name w:val="Pie de página Car"/>
-    <w:basedOn w:val="Fuentedeprrafopredeter"/>
-    <w:link w:val="Piedepgina"/>
-    <w:uiPriority w:val="99"/>
-    <w:rsid w:val="00F466F3"/>
-  </w:style>
-  <w:style w:type="table" w:styleId="Sombreadomedio2-nfasis5">
-    <w:name w:val="Medium Shading 2 Accent 5"/>
-    <w:basedOn w:val="Tablanormal"/>
-    <w:uiPriority w:val="64"/>
-    <w:rsid w:val="007B1CA8"/>
-    <w:pPr>
-      <w:widowControl w:val="0"/>
-      <w:spacing w:after="0" w:line="240" w:lineRule="auto"/>
-    </w:pPr>
-    <w:rPr>
-      <w:rFonts w:ascii="Times New Roman" w:eastAsia="Times New Roman" w:hAnsi="Times New Roman" w:cs="Times New Roman"/>
-      <w:sz w:val="20"/>
-    </w:rPr>
-    <w:tblPr>
-      <w:tblStyleRowBandSize w:val="1"/>
-      <w:tblStyleColBandSize w:val="1"/>
-      <w:tblBorders>
-        <w:top w:val="single" w:sz="18" w:space="0" w:color="auto"/>
-        <w:bottom w:val="single" w:sz="18" w:space="0" w:color="auto"/>
-      </w:tblBorders>
-    </w:tblPr>
-    <w:tblStylePr w:type="firstRow">
-      <w:pPr>
-        <w:spacing w:before="0" w:after="0" w:line="240" w:lineRule="auto"/>
-      </w:pPr>
-      <w:rPr>
-        <w:b/>
-        <w:bCs/>
-        <w:color w:val="FFFFFF" w:themeColor="background1"/>
-      </w:rPr>
-      <w:tblPr/>
-      <w:tcPr>
-        <w:tcBorders>
-          <w:top w:val="single" w:sz="18" w:space="0" w:color="auto"/>
-          <w:left w:val="nil"/>
-          <w:bottom w:val="single" w:sz="18" w:space="0" w:color="auto"/>
-          <w:right w:val="nil"/>
-          <w:insideH w:val="nil"/>
-          <w:insideV w:val="nil"/>
-        </w:tcBorders>
-        <w:shd w:val="clear" w:color="auto" w:fill="4BACC6" w:themeFill="accent5"/>
-      </w:tcPr>
-    </w:tblStylePr>
-    <w:tblStylePr w:type="lastRow">
-      <w:pPr>
-        <w:spacing w:before="0" w:after="0" w:line="240" w:lineRule="auto"/>
-      </w:pPr>
-      <w:rPr>
-        <w:color w:val="auto"/>
-      </w:rPr>
-      <w:tblPr/>
-      <w:tcPr>
-        <w:tcBorders>
-          <w:top w:val="double" w:sz="6" w:space="0" w:color="auto"/>
-          <w:left w:val="nil"/>
-          <w:bottom w:val="single" w:sz="18" w:space="0" w:color="auto"/>
-          <w:right w:val="nil"/>
-          <w:insideH w:val="nil"/>
-          <w:insideV w:val="nil"/>
-        </w:tcBorders>
-        <w:shd w:val="clear" w:color="auto" w:fill="FFFFFF" w:themeFill="background1"/>
-      </w:tcPr>
-    </w:tblStylePr>
-    <w:tblStylePr w:type="firstCol">
-      <w:rPr>
-        <w:b/>
-        <w:bCs/>
-        <w:color w:val="FFFFFF" w:themeColor="background1"/>
-      </w:rPr>
-      <w:tblPr/>
-      <w:tcPr>
-        <w:tcBorders>
-          <w:top w:val="nil"/>
-          <w:left w:val="nil"/>
-          <w:bottom w:val="single" w:sz="18" w:space="0" w:color="auto"/>
-          <w:right w:val="nil"/>
-          <w:insideH w:val="nil"/>
-          <w:insideV w:val="nil"/>
-        </w:tcBorders>
-        <w:shd w:val="clear" w:color="auto" w:fill="4BACC6" w:themeFill="accent5"/>
-      </w:tcPr>
-    </w:tblStylePr>
-    <w:tblStylePr w:type="lastCol">
-      <w:rPr>
-        <w:b/>
-        <w:bCs/>
-        <w:color w:val="FFFFFF" w:themeColor="background1"/>
-      </w:rPr>
-      <w:tblPr/>
-      <w:tcPr>
-        <w:tcBorders>
-          <w:left w:val="nil"/>
-          <w:right w:val="nil"/>
-          <w:insideH w:val="nil"/>
-          <w:insideV w:val="nil"/>
-        </w:tcBorders>
-        <w:shd w:val="clear" w:color="auto" w:fill="4BACC6" w:themeFill="accent5"/>
-      </w:tcPr>
-    </w:tblStylePr>
-    <w:tblStylePr w:type="band1Vert">
-      <w:tblPr/>
-      <w:tcPr>
-        <w:tcBorders>
-          <w:left w:val="nil"/>
-          <w:right w:val="nil"/>
-          <w:insideH w:val="nil"/>
-          <w:insideV w:val="nil"/>
-        </w:tcBorders>
-        <w:shd w:val="clear" w:color="auto" w:fill="D8D8D8" w:themeFill="background1" w:themeFillShade="D8"/>
-      </w:tcPr>
-    </w:tblStylePr>
-    <w:tblStylePr w:type="band1Horz">
-      <w:tblPr/>
-      <w:tcPr>
-        <w:shd w:val="clear" w:color="auto" w:fill="D8D8D8" w:themeFill="background1" w:themeFillShade="D8"/>
-      </w:tcPr>
-    </w:tblStylePr>
-    <w:tblStylePr w:type="neCell">
-      <w:tblPr/>
-      <w:tcPr>
-        <w:tcBorders>
-          <w:top w:val="single" w:sz="18" w:space="0" w:color="auto"/>
-          <w:left w:val="nil"/>
-          <w:bottom w:val="single" w:sz="18" w:space="0" w:color="auto"/>
-          <w:right w:val="nil"/>
-          <w:insideH w:val="nil"/>
-          <w:insideV w:val="nil"/>
-        </w:tcBorders>
-      </w:tcPr>
-    </w:tblStylePr>
-    <w:tblStylePr w:type="nwCell">
-      <w:rPr>
-        <w:color w:val="FFFFFF" w:themeColor="background1"/>
-      </w:rPr>
-      <w:tblPr/>
-      <w:tcPr>
-        <w:tcBorders>
-          <w:top w:val="single" w:sz="18" w:space="0" w:color="auto"/>
-          <w:left w:val="nil"/>
-          <w:bottom w:val="single" w:sz="18" w:space="0" w:color="auto"/>
-          <w:right w:val="nil"/>
-          <w:insideH w:val="nil"/>
-          <w:insideV w:val="nil"/>
-        </w:tcBorders>
-      </w:tcPr>
-    </w:tblStylePr>
-  </w:style>
-  <w:style w:type="table" w:styleId="Tablaconcuadrcula">
-    <w:name w:val="Table Grid"/>
-    <w:basedOn w:val="Tablanormal"/>
-    <w:uiPriority w:val="59"/>
-    <w:rsid w:val="00360374"/>
-    <w:pPr>
-      <w:spacing w:after="0" w:line="240" w:lineRule="auto"/>
-    </w:pPr>
-    <w:tblPr>
-      <w:tblBorders>
-        <w:top w:val="single" w:sz="4" w:space="0" w:color="auto"/>
-        <w:left w:val="single" w:sz="4" w:space="0" w:color="auto"/>
-        <w:bottom w:val="single" w:sz="4" w:space="0" w:color="auto"/>
-        <w:right w:val="single" w:sz="4" w:space="0" w:color="auto"/>
-        <w:insideH w:val="single" w:sz="4" w:space="0" w:color="auto"/>
-        <w:insideV w:val="single" w:sz="4" w:space="0" w:color="auto"/>
-      </w:tblBorders>
-    </w:tblPr>
-  </w:style>
-  <w:style w:type="table" w:customStyle="1" w:styleId="Tablanormal31">
-    <w:name w:val="Tabla normal 31"/>
-    <w:basedOn w:val="Tablanormal"/>
-    <w:uiPriority w:val="43"/>
-    <w:rsid w:val="00017CC0"/>
-    <w:pPr>
-      <w:spacing w:after="0" w:line="240" w:lineRule="auto"/>
-    </w:pPr>
-    <w:tblPr>
-      <w:tblStyleRowBandSize w:val="1"/>
-      <w:tblStyleColBandSize w:val="1"/>
     </w:tblPr>
     <w:tblStylePr w:type="firstRow">
       <w:rPr>
@@ -9381,7 +10174,7 @@
 </file>
 
 <file path=customXml/itemProps1.xml><?xml version="1.0" encoding="utf-8"?>
-<ds:datastoreItem xmlns:ds="http://schemas.openxmlformats.org/officeDocument/2006/customXml" ds:itemID="{6E534156-A14D-4664-9B2F-17E15662D282}">
+<ds:datastoreItem xmlns:ds="http://schemas.openxmlformats.org/officeDocument/2006/customXml" ds:itemID="{08F546BC-0600-43BF-9F3C-C5FB45CB569E}">
   <ds:schemaRefs>
     <ds:schemaRef ds:uri="http://schemas.openxmlformats.org/officeDocument/2006/bibliography"/>
   </ds:schemaRefs>

</xml_diff>

<commit_message>
Actualizacion del plan de gestion de cambios
</commit_message>
<xml_diff>
--- a/Documentos/PGC.docx
+++ b/Documentos/PGC.docx
@@ -119,282 +119,175 @@
         <w:br w:type="page"/>
       </w:r>
     </w:p>
-    <w:p>
-      <w:pPr>
-        <w:jc w:val="center"/>
-        <w:rPr>
-          <w:rFonts w:ascii="Tahoma" w:hAnsi="Tahoma" w:cs="Tahoma"/>
-          <w:b/>
-          <w:sz w:val="36"/>
-          <w:szCs w:val="40"/>
-        </w:rPr>
-      </w:pPr>
-      <w:r>
-        <w:rPr>
-          <w:rFonts w:ascii="Tahoma" w:hAnsi="Tahoma" w:cs="Tahoma"/>
-          <w:b/>
-          <w:sz w:val="36"/>
-          <w:szCs w:val="40"/>
-        </w:rPr>
-        <w:lastRenderedPageBreak/>
-        <w:t>Solicitud de Cambio</w:t>
-      </w:r>
-    </w:p>
     <w:tbl>
       <w:tblPr>
         <w:tblStyle w:val="Tablaconcuadrcula"/>
-        <w:tblW w:w="0" w:type="auto"/>
-        <w:jc w:val="center"/>
+        <w:tblpPr w:leftFromText="141" w:rightFromText="141" w:vertAnchor="text" w:horzAnchor="margin" w:tblpX="-431" w:tblpY="114"/>
+        <w:tblW w:w="9148" w:type="dxa"/>
         <w:tblLook w:val="04A0" w:firstRow="1" w:lastRow="0" w:firstColumn="1" w:lastColumn="0" w:noHBand="0" w:noVBand="1"/>
       </w:tblPr>
       <w:tblGrid>
-        <w:gridCol w:w="1664"/>
-        <w:gridCol w:w="7048"/>
+        <w:gridCol w:w="898"/>
+        <w:gridCol w:w="2187"/>
+        <w:gridCol w:w="1730"/>
+        <w:gridCol w:w="1559"/>
+        <w:gridCol w:w="2774"/>
       </w:tblGrid>
       <w:tr>
         <w:trPr>
-          <w:jc w:val="center"/>
+          <w:trHeight w:val="416"/>
         </w:trPr>
         <w:tc>
           <w:tcPr>
-            <w:tcW w:w="1664" w:type="dxa"/>
-            <w:tcBorders>
-              <w:bottom w:val="single" w:sz="4" w:space="0" w:color="auto"/>
-            </w:tcBorders>
+            <w:tcW w:w="9148" w:type="dxa"/>
+            <w:gridSpan w:val="5"/>
+            <w:shd w:val="clear" w:color="auto" w:fill="000000" w:themeFill="text1"/>
             <w:vAlign w:val="center"/>
           </w:tcPr>
           <w:p>
             <w:pPr>
-              <w:spacing w:after="200" w:line="276" w:lineRule="auto"/>
+              <w:tabs>
+                <w:tab w:val="center" w:pos="4419"/>
+                <w:tab w:val="right" w:pos="8838"/>
+              </w:tabs>
+              <w:jc w:val="center"/>
               <w:rPr>
+                <w:rFonts w:ascii="Arial" w:hAnsi="Arial" w:cs="Arial"/>
                 <w:b/>
+                <w:color w:val="FFFFFF" w:themeColor="background1"/>
               </w:rPr>
             </w:pPr>
             <w:r>
               <w:rPr>
+                <w:rFonts w:ascii="Arial" w:hAnsi="Arial" w:cs="Arial"/>
                 <w:b/>
+                <w:color w:val="FFFFFF" w:themeColor="background1"/>
               </w:rPr>
-              <w:t>ID</w:t>
-            </w:r>
-          </w:p>
-        </w:tc>
-        <w:tc>
-          <w:tcPr>
-            <w:tcW w:w="7048" w:type="dxa"/>
-            <w:tcBorders>
-              <w:bottom w:val="single" w:sz="4" w:space="0" w:color="auto"/>
-            </w:tcBorders>
-            <w:vAlign w:val="center"/>
-          </w:tcPr>
-          <w:p>
-            <w:pPr>
-              <w:spacing w:after="200" w:line="276" w:lineRule="auto"/>
-              <w:rPr>
-                <w:color w:val="A6A6A6" w:themeColor="background1" w:themeShade="A6"/>
-              </w:rPr>
-            </w:pPr>
-            <w:r>
-              <w:rPr>
-                <w:bCs/>
-                <w:i/>
-                <w:color w:val="A6A6A6" w:themeColor="background1" w:themeShade="A6"/>
-              </w:rPr>
-              <w:t>[Código</w:t>
-            </w:r>
-            <w:r>
-              <w:rPr>
-                <w:bCs/>
-                <w:i/>
-                <w:color w:val="A6A6A6" w:themeColor="background1" w:themeShade="A6"/>
-              </w:rPr>
-              <w:t xml:space="preserve"> de dos dígitos</w:t>
-            </w:r>
-            <w:r>
-              <w:rPr>
-                <w:bCs/>
-                <w:i/>
-                <w:color w:val="A6A6A6" w:themeColor="background1" w:themeShade="A6"/>
-              </w:rPr>
-              <w:t>]</w:t>
-            </w:r>
-            <w:r>
-              <w:rPr>
-                <w:bCs/>
-                <w:i/>
-                <w:color w:val="A6A6A6" w:themeColor="background1" w:themeShade="A6"/>
-              </w:rPr>
-              <w:t xml:space="preserve">– </w:t>
-            </w:r>
-            <w:r>
-              <w:rPr>
-                <w:bCs/>
-                <w:i/>
-                <w:color w:val="A6A6A6" w:themeColor="background1" w:themeShade="A6"/>
-              </w:rPr>
-              <w:t>[Nombre de la solicitud de cambio]</w:t>
+              <w:lastRenderedPageBreak/>
+              <w:t>Control de versiones</w:t>
             </w:r>
           </w:p>
         </w:tc>
       </w:tr>
       <w:tr>
         <w:trPr>
-          <w:jc w:val="center"/>
+          <w:trHeight w:val="424"/>
         </w:trPr>
         <w:tc>
           <w:tcPr>
-            <w:tcW w:w="1664" w:type="dxa"/>
-            <w:tcBorders>
-              <w:top w:val="single" w:sz="4" w:space="0" w:color="auto"/>
-              <w:left w:val="nil"/>
-              <w:bottom w:val="single" w:sz="4" w:space="0" w:color="auto"/>
-              <w:right w:val="nil"/>
-            </w:tcBorders>
+            <w:tcW w:w="898" w:type="dxa"/>
             <w:vAlign w:val="center"/>
           </w:tcPr>
           <w:p>
             <w:pPr>
+              <w:jc w:val="center"/>
               <w:rPr>
+                <w:rFonts w:ascii="Verdana" w:hAnsi="Verdana" w:cs="Arial"/>
                 <w:b/>
-              </w:rPr>
-            </w:pPr>
-          </w:p>
-        </w:tc>
-        <w:tc>
-          <w:tcPr>
-            <w:tcW w:w="7048" w:type="dxa"/>
-            <w:tcBorders>
-              <w:top w:val="single" w:sz="4" w:space="0" w:color="auto"/>
-              <w:left w:val="nil"/>
-              <w:bottom w:val="single" w:sz="4" w:space="0" w:color="auto"/>
-              <w:right w:val="nil"/>
-            </w:tcBorders>
-            <w:vAlign w:val="center"/>
-          </w:tcPr>
-          <w:p>
-            <w:pPr>
-              <w:rPr>
-                <w:bCs/>
                 <w:i/>
-              </w:rPr>
-            </w:pPr>
-          </w:p>
-        </w:tc>
-      </w:tr>
-      <w:tr>
-        <w:trPr>
-          <w:trHeight w:val="390"/>
-          <w:jc w:val="center"/>
-        </w:trPr>
-        <w:tc>
-          <w:tcPr>
-            <w:tcW w:w="1664" w:type="dxa"/>
-            <w:tcBorders>
-              <w:top w:val="single" w:sz="4" w:space="0" w:color="auto"/>
-              <w:bottom w:val="single" w:sz="4" w:space="0" w:color="auto"/>
-            </w:tcBorders>
-            <w:vAlign w:val="center"/>
-          </w:tcPr>
-          <w:p>
-            <w:pPr>
-              <w:spacing w:after="200" w:line="276" w:lineRule="auto"/>
-              <w:rPr>
-                <w:b/>
+                <w:sz w:val="16"/>
+                <w:szCs w:val="16"/>
+                <w:lang w:val="es-ES"/>
               </w:rPr>
             </w:pPr>
             <w:r>
               <w:rPr>
+                <w:rFonts w:ascii="Verdana" w:hAnsi="Verdana" w:cs="Arial"/>
                 <w:b/>
+                <w:i/>
+                <w:sz w:val="16"/>
+                <w:szCs w:val="16"/>
+                <w:lang w:val="es-ES"/>
               </w:rPr>
-              <w:t>Proyecto</w:t>
+              <w:t>Versión</w:t>
             </w:r>
           </w:p>
         </w:tc>
         <w:tc>
           <w:tcPr>
-            <w:tcW w:w="7048" w:type="dxa"/>
-            <w:tcBorders>
-              <w:top w:val="single" w:sz="4" w:space="0" w:color="auto"/>
-              <w:bottom w:val="single" w:sz="4" w:space="0" w:color="auto"/>
-            </w:tcBorders>
+            <w:tcW w:w="2187" w:type="dxa"/>
             <w:vAlign w:val="center"/>
           </w:tcPr>
           <w:p>
             <w:pPr>
-              <w:spacing w:after="200" w:line="276" w:lineRule="auto"/>
+              <w:jc w:val="center"/>
               <w:rPr>
+                <w:rFonts w:ascii="Verdana" w:hAnsi="Verdana" w:cs="Arial"/>
+                <w:b/>
                 <w:i/>
+                <w:sz w:val="16"/>
+                <w:szCs w:val="16"/>
+                <w:lang w:val="es-ES"/>
               </w:rPr>
             </w:pPr>
             <w:r>
               <w:rPr>
+                <w:rFonts w:ascii="Verdana" w:hAnsi="Verdana" w:cs="Arial"/>
+                <w:b/>
                 <w:i/>
-                <w:color w:val="A6A6A6" w:themeColor="background1" w:themeShade="A6"/>
+                <w:sz w:val="16"/>
+                <w:szCs w:val="16"/>
+                <w:lang w:val="es-ES"/>
               </w:rPr>
-              <w:t>[Nombre del proyecto]</w:t>
+              <w:t>Hecha por</w:t>
             </w:r>
           </w:p>
         </w:tc>
-      </w:tr>
-      <w:tr>
-        <w:trPr>
-          <w:jc w:val="center"/>
-        </w:trPr>
         <w:tc>
           <w:tcPr>
-            <w:tcW w:w="1664" w:type="dxa"/>
-            <w:tcBorders>
-              <w:top w:val="single" w:sz="4" w:space="0" w:color="auto"/>
-              <w:left w:val="nil"/>
-              <w:bottom w:val="single" w:sz="4" w:space="0" w:color="auto"/>
-              <w:right w:val="nil"/>
-            </w:tcBorders>
+            <w:tcW w:w="1730" w:type="dxa"/>
             <w:vAlign w:val="center"/>
           </w:tcPr>
           <w:p>
             <w:pPr>
+              <w:jc w:val="center"/>
               <w:rPr>
+                <w:rFonts w:ascii="Verdana" w:hAnsi="Verdana" w:cs="Arial"/>
                 <w:b/>
+                <w:i/>
+                <w:sz w:val="16"/>
+                <w:szCs w:val="16"/>
+                <w:lang w:val="es-ES"/>
               </w:rPr>
             </w:pPr>
+            <w:r>
+              <w:rPr>
+                <w:rFonts w:ascii="Verdana" w:hAnsi="Verdana" w:cs="Arial"/>
+                <w:b/>
+                <w:i/>
+                <w:sz w:val="16"/>
+                <w:szCs w:val="16"/>
+                <w:lang w:val="es-ES"/>
+              </w:rPr>
+              <w:t>Revisada por</w:t>
+            </w:r>
           </w:p>
         </w:tc>
         <w:tc>
           <w:tcPr>
-            <w:tcW w:w="7048" w:type="dxa"/>
-            <w:tcBorders>
-              <w:top w:val="single" w:sz="4" w:space="0" w:color="auto"/>
-              <w:left w:val="nil"/>
-              <w:bottom w:val="single" w:sz="4" w:space="0" w:color="auto"/>
-              <w:right w:val="nil"/>
-            </w:tcBorders>
-            <w:vAlign w:val="center"/>
-          </w:tcPr>
-          <w:p/>
-        </w:tc>
-      </w:tr>
-      <w:tr>
-        <w:trPr>
-          <w:jc w:val="center"/>
-        </w:trPr>
-        <w:tc>
-          <w:tcPr>
-            <w:tcW w:w="1664" w:type="dxa"/>
-            <w:tcBorders>
-              <w:top w:val="single" w:sz="4" w:space="0" w:color="auto"/>
-              <w:bottom w:val="single" w:sz="4" w:space="0" w:color="auto"/>
-            </w:tcBorders>
+            <w:tcW w:w="1559" w:type="dxa"/>
             <w:vAlign w:val="center"/>
           </w:tcPr>
           <w:p>
             <w:pPr>
-              <w:spacing w:after="200" w:line="276" w:lineRule="auto"/>
+              <w:jc w:val="center"/>
               <w:rPr>
+                <w:rFonts w:ascii="Verdana" w:hAnsi="Verdana" w:cs="Arial"/>
                 <w:b/>
+                <w:i/>
+                <w:sz w:val="16"/>
+                <w:szCs w:val="16"/>
+                <w:lang w:val="es-ES"/>
               </w:rPr>
             </w:pPr>
             <w:r>
               <w:rPr>
+                <w:rFonts w:ascii="Verdana" w:hAnsi="Verdana" w:cs="Arial"/>
                 <w:b/>
+                <w:i/>
+                <w:sz w:val="16"/>
+                <w:szCs w:val="16"/>
+                <w:lang w:val="es-ES"/>
               </w:rPr>
               <w:t>Fecha</w:t>
             </w:r>
@@ -402,886 +295,835 @@
         </w:tc>
         <w:tc>
           <w:tcPr>
-            <w:tcW w:w="7048" w:type="dxa"/>
-            <w:tcBorders>
-              <w:top w:val="single" w:sz="4" w:space="0" w:color="auto"/>
-              <w:bottom w:val="single" w:sz="4" w:space="0" w:color="auto"/>
-            </w:tcBorders>
+            <w:tcW w:w="2774" w:type="dxa"/>
             <w:vAlign w:val="center"/>
           </w:tcPr>
           <w:p>
             <w:pPr>
-              <w:spacing w:after="200" w:line="276" w:lineRule="auto"/>
+              <w:jc w:val="center"/>
+              <w:rPr>
+                <w:rFonts w:ascii="Verdana" w:hAnsi="Verdana" w:cs="Arial"/>
+                <w:b/>
+                <w:i/>
+                <w:sz w:val="16"/>
+                <w:szCs w:val="16"/>
+                <w:lang w:val="es-ES"/>
+              </w:rPr>
             </w:pPr>
             <w:r>
               <w:rPr>
+                <w:rFonts w:ascii="Verdana" w:hAnsi="Verdana" w:cs="Arial"/>
+                <w:b/>
                 <w:i/>
-                <w:color w:val="A6A6A6" w:themeColor="background1" w:themeShade="A6"/>
+                <w:sz w:val="16"/>
+                <w:szCs w:val="16"/>
+                <w:lang w:val="es-ES"/>
               </w:rPr>
-              <w:t>[</w:t>
-            </w:r>
-            <w:r>
-              <w:rPr>
-                <w:i/>
-                <w:color w:val="A6A6A6" w:themeColor="background1" w:themeShade="A6"/>
-              </w:rPr>
-              <w:t>dd/mm/aaaa</w:t>
-            </w:r>
-            <w:r>
-              <w:rPr>
-                <w:i/>
-                <w:color w:val="A6A6A6" w:themeColor="background1" w:themeShade="A6"/>
-              </w:rPr>
-              <w:t>]</w:t>
+              <w:t>Descripción</w:t>
             </w:r>
           </w:p>
         </w:tc>
       </w:tr>
       <w:tr>
-        <w:trPr>
-          <w:jc w:val="center"/>
-        </w:trPr>
         <w:tc>
           <w:tcPr>
-            <w:tcW w:w="1664" w:type="dxa"/>
-            <w:tcBorders>
-              <w:top w:val="single" w:sz="4" w:space="0" w:color="auto"/>
-              <w:left w:val="nil"/>
-              <w:bottom w:val="single" w:sz="4" w:space="0" w:color="auto"/>
-              <w:right w:val="nil"/>
-            </w:tcBorders>
+            <w:tcW w:w="898" w:type="dxa"/>
             <w:vAlign w:val="center"/>
           </w:tcPr>
           <w:p>
             <w:pPr>
+              <w:tabs>
+                <w:tab w:val="center" w:pos="4419"/>
+                <w:tab w:val="right" w:pos="8838"/>
+              </w:tabs>
               <w:rPr>
-                <w:b/>
+                <w:rFonts w:ascii="Arial" w:hAnsi="Arial" w:cs="Arial"/>
+              </w:rPr>
+            </w:pPr>
+            <w:r>
+              <w:rPr>
+                <w:rFonts w:ascii="Arial" w:hAnsi="Arial" w:cs="Arial"/>
+              </w:rPr>
+              <w:t>1.0</w:t>
+            </w:r>
+          </w:p>
+        </w:tc>
+        <w:tc>
+          <w:tcPr>
+            <w:tcW w:w="2187" w:type="dxa"/>
+            <w:vAlign w:val="center"/>
+          </w:tcPr>
+          <w:p>
+            <w:pPr>
+              <w:tabs>
+                <w:tab w:val="center" w:pos="4419"/>
+                <w:tab w:val="right" w:pos="8838"/>
+              </w:tabs>
+              <w:rPr>
+                <w:rFonts w:ascii="Arial" w:hAnsi="Arial" w:cs="Arial"/>
+              </w:rPr>
+            </w:pPr>
+            <w:r>
+              <w:rPr>
+                <w:rFonts w:ascii="Arial" w:hAnsi="Arial" w:cs="Arial"/>
+              </w:rPr>
+              <w:t>Roberto Cuadros</w:t>
+            </w:r>
+          </w:p>
+        </w:tc>
+        <w:tc>
+          <w:tcPr>
+            <w:tcW w:w="1730" w:type="dxa"/>
+            <w:vAlign w:val="center"/>
+          </w:tcPr>
+          <w:p>
+            <w:pPr>
+              <w:tabs>
+                <w:tab w:val="center" w:pos="4419"/>
+                <w:tab w:val="right" w:pos="8838"/>
+              </w:tabs>
+              <w:rPr>
+                <w:rFonts w:ascii="Arial" w:hAnsi="Arial" w:cs="Arial"/>
               </w:rPr>
             </w:pPr>
           </w:p>
         </w:tc>
         <w:tc>
           <w:tcPr>
-            <w:tcW w:w="7048" w:type="dxa"/>
-            <w:tcBorders>
-              <w:top w:val="single" w:sz="4" w:space="0" w:color="auto"/>
-              <w:left w:val="nil"/>
-              <w:bottom w:val="single" w:sz="4" w:space="0" w:color="auto"/>
-              <w:right w:val="nil"/>
-            </w:tcBorders>
-            <w:vAlign w:val="center"/>
-          </w:tcPr>
-          <w:p/>
-        </w:tc>
-      </w:tr>
-      <w:tr>
-        <w:trPr>
-          <w:trHeight w:val="636"/>
-          <w:jc w:val="center"/>
-        </w:trPr>
-        <w:tc>
-          <w:tcPr>
-            <w:tcW w:w="1664" w:type="dxa"/>
-            <w:tcBorders>
-              <w:top w:val="single" w:sz="4" w:space="0" w:color="auto"/>
-              <w:bottom w:val="single" w:sz="4" w:space="0" w:color="auto"/>
-            </w:tcBorders>
+            <w:tcW w:w="1559" w:type="dxa"/>
             <w:vAlign w:val="center"/>
           </w:tcPr>
           <w:p>
             <w:pPr>
-              <w:spacing w:after="200" w:line="276" w:lineRule="auto"/>
+              <w:tabs>
+                <w:tab w:val="center" w:pos="4419"/>
+                <w:tab w:val="right" w:pos="8838"/>
+              </w:tabs>
               <w:rPr>
-                <w:b/>
+                <w:rFonts w:ascii="Arial" w:hAnsi="Arial" w:cs="Arial"/>
               </w:rPr>
             </w:pPr>
             <w:r>
               <w:rPr>
-                <w:b/>
+                <w:rFonts w:ascii="Arial" w:hAnsi="Arial" w:cs="Arial"/>
               </w:rPr>
-              <w:t>Fuentes</w:t>
+              <w:t>27/10/2015</w:t>
             </w:r>
           </w:p>
         </w:tc>
         <w:tc>
           <w:tcPr>
-            <w:tcW w:w="7048" w:type="dxa"/>
-            <w:tcBorders>
-              <w:top w:val="single" w:sz="4" w:space="0" w:color="auto"/>
-              <w:bottom w:val="single" w:sz="4" w:space="0" w:color="auto"/>
-            </w:tcBorders>
+            <w:tcW w:w="2774" w:type="dxa"/>
             <w:vAlign w:val="center"/>
           </w:tcPr>
           <w:p>
             <w:pPr>
-              <w:spacing w:after="200" w:line="276" w:lineRule="auto"/>
+              <w:tabs>
+                <w:tab w:val="center" w:pos="4419"/>
+                <w:tab w:val="right" w:pos="8838"/>
+              </w:tabs>
               <w:rPr>
-                <w:i/>
+                <w:rFonts w:ascii="Arial" w:hAnsi="Arial" w:cs="Arial"/>
               </w:rPr>
             </w:pPr>
             <w:r>
               <w:rPr>
-                <w:bCs/>
-                <w:i/>
-                <w:color w:val="A6A6A6" w:themeColor="background1" w:themeShade="A6"/>
+                <w:rFonts w:ascii="Arial" w:hAnsi="Arial" w:cs="Arial"/>
               </w:rPr>
-              <w:t>[Persona</w:t>
-            </w:r>
-            <w:r>
-              <w:rPr>
-                <w:bCs/>
-                <w:i/>
-                <w:color w:val="A6A6A6" w:themeColor="background1" w:themeShade="A6"/>
-              </w:rPr>
-              <w:t>s</w:t>
-            </w:r>
-            <w:r>
-              <w:rPr>
-                <w:bCs/>
-                <w:i/>
-                <w:color w:val="A6A6A6" w:themeColor="background1" w:themeShade="A6"/>
-              </w:rPr>
-              <w:t xml:space="preserve"> que identifica la necesidad de cambio]</w:t>
+              <w:t>Creación del documento</w:t>
             </w:r>
           </w:p>
         </w:tc>
       </w:tr>
       <w:tr>
-        <w:trPr>
-          <w:jc w:val="center"/>
-        </w:trPr>
         <w:tc>
           <w:tcPr>
-            <w:tcW w:w="1664" w:type="dxa"/>
-            <w:tcBorders>
-              <w:top w:val="single" w:sz="4" w:space="0" w:color="auto"/>
-              <w:left w:val="nil"/>
-              <w:bottom w:val="single" w:sz="4" w:space="0" w:color="auto"/>
-              <w:right w:val="nil"/>
-            </w:tcBorders>
+            <w:tcW w:w="898" w:type="dxa"/>
             <w:vAlign w:val="center"/>
           </w:tcPr>
           <w:p>
             <w:pPr>
+              <w:tabs>
+                <w:tab w:val="center" w:pos="4419"/>
+                <w:tab w:val="right" w:pos="8838"/>
+              </w:tabs>
               <w:rPr>
-                <w:b/>
+                <w:rFonts w:ascii="Arial" w:hAnsi="Arial" w:cs="Arial"/>
+              </w:rPr>
+            </w:pPr>
+            <w:r>
+              <w:rPr>
+                <w:rFonts w:ascii="Arial" w:hAnsi="Arial" w:cs="Arial"/>
+              </w:rPr>
+              <w:t>1.1</w:t>
+            </w:r>
+          </w:p>
+        </w:tc>
+        <w:tc>
+          <w:tcPr>
+            <w:tcW w:w="2187" w:type="dxa"/>
+            <w:vAlign w:val="center"/>
+          </w:tcPr>
+          <w:p>
+            <w:pPr>
+              <w:tabs>
+                <w:tab w:val="center" w:pos="4419"/>
+                <w:tab w:val="right" w:pos="8838"/>
+              </w:tabs>
+              <w:rPr>
+                <w:rFonts w:ascii="Arial" w:hAnsi="Arial" w:cs="Arial"/>
+              </w:rPr>
+            </w:pPr>
+            <w:r>
+              <w:rPr>
+                <w:rFonts w:ascii="Arial" w:hAnsi="Arial" w:cs="Arial"/>
+              </w:rPr>
+              <w:t>Aarón</w:t>
+            </w:r>
+            <w:r>
+              <w:rPr>
+                <w:rFonts w:ascii="Arial" w:hAnsi="Arial" w:cs="Arial"/>
+              </w:rPr>
+              <w:t xml:space="preserve"> Castillo</w:t>
+            </w:r>
+          </w:p>
+        </w:tc>
+        <w:tc>
+          <w:tcPr>
+            <w:tcW w:w="1730" w:type="dxa"/>
+            <w:vAlign w:val="center"/>
+          </w:tcPr>
+          <w:p>
+            <w:pPr>
+              <w:tabs>
+                <w:tab w:val="center" w:pos="4419"/>
+                <w:tab w:val="right" w:pos="8838"/>
+              </w:tabs>
+              <w:rPr>
+                <w:rFonts w:ascii="Arial" w:hAnsi="Arial" w:cs="Arial"/>
               </w:rPr>
             </w:pPr>
           </w:p>
         </w:tc>
         <w:tc>
           <w:tcPr>
-            <w:tcW w:w="7048" w:type="dxa"/>
-            <w:tcBorders>
-              <w:top w:val="single" w:sz="4" w:space="0" w:color="auto"/>
-              <w:left w:val="nil"/>
-              <w:bottom w:val="single" w:sz="4" w:space="0" w:color="auto"/>
-              <w:right w:val="nil"/>
-            </w:tcBorders>
+            <w:tcW w:w="1559" w:type="dxa"/>
             <w:vAlign w:val="center"/>
           </w:tcPr>
           <w:p>
             <w:pPr>
+              <w:tabs>
+                <w:tab w:val="center" w:pos="4419"/>
+                <w:tab w:val="right" w:pos="8838"/>
+              </w:tabs>
               <w:rPr>
-                <w:bCs/>
-                <w:i/>
-                <w:color w:val="A6A6A6" w:themeColor="background1" w:themeShade="A6"/>
+                <w:rFonts w:ascii="Arial" w:hAnsi="Arial" w:cs="Arial"/>
+              </w:rPr>
+            </w:pPr>
+            <w:r>
+              <w:rPr>
+                <w:rFonts w:ascii="Arial" w:hAnsi="Arial" w:cs="Arial"/>
+              </w:rPr>
+              <w:t>27/10/2015</w:t>
+            </w:r>
+          </w:p>
+        </w:tc>
+        <w:tc>
+          <w:tcPr>
+            <w:tcW w:w="2774" w:type="dxa"/>
+            <w:vAlign w:val="center"/>
+          </w:tcPr>
+          <w:p>
+            <w:pPr>
+              <w:tabs>
+                <w:tab w:val="center" w:pos="4419"/>
+                <w:tab w:val="right" w:pos="8838"/>
+              </w:tabs>
+              <w:rPr>
+                <w:rFonts w:ascii="Arial" w:hAnsi="Arial" w:cs="Arial"/>
+              </w:rPr>
+            </w:pPr>
+            <w:r>
+              <w:rPr>
+                <w:rFonts w:ascii="Arial" w:hAnsi="Arial" w:cs="Arial"/>
+              </w:rPr>
+              <w:t>Tipificación de los cambios</w:t>
+            </w:r>
+          </w:p>
+        </w:tc>
+      </w:tr>
+      <w:tr>
+        <w:tc>
+          <w:tcPr>
+            <w:tcW w:w="898" w:type="dxa"/>
+            <w:vAlign w:val="center"/>
+          </w:tcPr>
+          <w:p>
+            <w:pPr>
+              <w:tabs>
+                <w:tab w:val="center" w:pos="4419"/>
+                <w:tab w:val="right" w:pos="8838"/>
+              </w:tabs>
+              <w:rPr>
+                <w:rFonts w:ascii="Arial" w:hAnsi="Arial" w:cs="Arial"/>
+              </w:rPr>
+            </w:pPr>
+            <w:r>
+              <w:rPr>
+                <w:rFonts w:ascii="Arial" w:hAnsi="Arial" w:cs="Arial"/>
+              </w:rPr>
+              <w:t>1.2</w:t>
+            </w:r>
+          </w:p>
+        </w:tc>
+        <w:tc>
+          <w:tcPr>
+            <w:tcW w:w="2187" w:type="dxa"/>
+            <w:vAlign w:val="center"/>
+          </w:tcPr>
+          <w:p>
+            <w:pPr>
+              <w:tabs>
+                <w:tab w:val="center" w:pos="4419"/>
+                <w:tab w:val="right" w:pos="8838"/>
+              </w:tabs>
+              <w:rPr>
+                <w:rFonts w:ascii="Arial" w:hAnsi="Arial" w:cs="Arial"/>
+              </w:rPr>
+            </w:pPr>
+            <w:r>
+              <w:rPr>
+                <w:rFonts w:ascii="Arial" w:hAnsi="Arial" w:cs="Arial"/>
+              </w:rPr>
+              <w:t>Percy Villegas</w:t>
+            </w:r>
+          </w:p>
+        </w:tc>
+        <w:tc>
+          <w:tcPr>
+            <w:tcW w:w="1730" w:type="dxa"/>
+            <w:vAlign w:val="center"/>
+          </w:tcPr>
+          <w:p>
+            <w:pPr>
+              <w:tabs>
+                <w:tab w:val="center" w:pos="4419"/>
+                <w:tab w:val="right" w:pos="8838"/>
+              </w:tabs>
+              <w:rPr>
+                <w:rFonts w:ascii="Arial" w:hAnsi="Arial" w:cs="Arial"/>
+              </w:rPr>
+            </w:pPr>
+          </w:p>
+        </w:tc>
+        <w:tc>
+          <w:tcPr>
+            <w:tcW w:w="1559" w:type="dxa"/>
+            <w:vAlign w:val="center"/>
+          </w:tcPr>
+          <w:p>
+            <w:pPr>
+              <w:tabs>
+                <w:tab w:val="center" w:pos="4419"/>
+                <w:tab w:val="right" w:pos="8838"/>
+              </w:tabs>
+              <w:rPr>
+                <w:rFonts w:ascii="Arial" w:hAnsi="Arial" w:cs="Arial"/>
+              </w:rPr>
+            </w:pPr>
+            <w:r>
+              <w:rPr>
+                <w:rFonts w:ascii="Arial" w:hAnsi="Arial" w:cs="Arial"/>
+              </w:rPr>
+              <w:t>27/10/2015</w:t>
+            </w:r>
+          </w:p>
+        </w:tc>
+        <w:tc>
+          <w:tcPr>
+            <w:tcW w:w="2774" w:type="dxa"/>
+            <w:vAlign w:val="center"/>
+          </w:tcPr>
+          <w:p>
+            <w:pPr>
+              <w:tabs>
+                <w:tab w:val="center" w:pos="4419"/>
+                <w:tab w:val="right" w:pos="8838"/>
+              </w:tabs>
+              <w:rPr>
+                <w:rFonts w:ascii="Arial" w:hAnsi="Arial" w:cs="Arial"/>
+              </w:rPr>
+            </w:pPr>
+            <w:r>
+              <w:rPr>
+                <w:rFonts w:ascii="Arial" w:hAnsi="Arial" w:cs="Arial"/>
+              </w:rPr>
+              <w:t>Prioridad de los cambios</w:t>
+            </w:r>
+          </w:p>
+        </w:tc>
+      </w:tr>
+      <w:tr>
+        <w:tc>
+          <w:tcPr>
+            <w:tcW w:w="898" w:type="dxa"/>
+            <w:vAlign w:val="center"/>
+          </w:tcPr>
+          <w:p>
+            <w:pPr>
+              <w:tabs>
+                <w:tab w:val="center" w:pos="4419"/>
+                <w:tab w:val="right" w:pos="8838"/>
+              </w:tabs>
+              <w:rPr>
+                <w:rFonts w:ascii="Arial" w:hAnsi="Arial" w:cs="Arial"/>
+              </w:rPr>
+            </w:pPr>
+            <w:r>
+              <w:rPr>
+                <w:rFonts w:ascii="Arial" w:hAnsi="Arial" w:cs="Arial"/>
+              </w:rPr>
+              <w:t>1.3</w:t>
+            </w:r>
+          </w:p>
+        </w:tc>
+        <w:tc>
+          <w:tcPr>
+            <w:tcW w:w="2187" w:type="dxa"/>
+            <w:vAlign w:val="center"/>
+          </w:tcPr>
+          <w:p>
+            <w:pPr>
+              <w:tabs>
+                <w:tab w:val="center" w:pos="4419"/>
+                <w:tab w:val="right" w:pos="8838"/>
+              </w:tabs>
+              <w:rPr>
+                <w:rFonts w:ascii="Arial" w:hAnsi="Arial" w:cs="Arial"/>
+              </w:rPr>
+            </w:pPr>
+            <w:r>
+              <w:rPr>
+                <w:rFonts w:ascii="Arial" w:hAnsi="Arial" w:cs="Arial"/>
+              </w:rPr>
+              <w:t>Jorge Ramírez</w:t>
+            </w:r>
+          </w:p>
+        </w:tc>
+        <w:tc>
+          <w:tcPr>
+            <w:tcW w:w="1730" w:type="dxa"/>
+            <w:vAlign w:val="center"/>
+          </w:tcPr>
+          <w:p>
+            <w:pPr>
+              <w:tabs>
+                <w:tab w:val="center" w:pos="4419"/>
+                <w:tab w:val="right" w:pos="8838"/>
+              </w:tabs>
+              <w:rPr>
+                <w:rFonts w:ascii="Arial" w:hAnsi="Arial" w:cs="Arial"/>
+              </w:rPr>
+            </w:pPr>
+          </w:p>
+        </w:tc>
+        <w:tc>
+          <w:tcPr>
+            <w:tcW w:w="1559" w:type="dxa"/>
+            <w:vAlign w:val="center"/>
+          </w:tcPr>
+          <w:p>
+            <w:pPr>
+              <w:tabs>
+                <w:tab w:val="center" w:pos="4419"/>
+                <w:tab w:val="right" w:pos="8838"/>
+              </w:tabs>
+              <w:rPr>
+                <w:rFonts w:ascii="Arial" w:hAnsi="Arial" w:cs="Arial"/>
+              </w:rPr>
+            </w:pPr>
+            <w:r>
+              <w:rPr>
+                <w:rFonts w:ascii="Arial" w:hAnsi="Arial" w:cs="Arial"/>
+              </w:rPr>
+              <w:t>28/10/2015</w:t>
+            </w:r>
+          </w:p>
+        </w:tc>
+        <w:tc>
+          <w:tcPr>
+            <w:tcW w:w="2774" w:type="dxa"/>
+            <w:vAlign w:val="center"/>
+          </w:tcPr>
+          <w:p>
+            <w:pPr>
+              <w:tabs>
+                <w:tab w:val="center" w:pos="4419"/>
+                <w:tab w:val="right" w:pos="8838"/>
+              </w:tabs>
+              <w:rPr>
+                <w:rFonts w:ascii="Arial" w:hAnsi="Arial" w:cs="Arial"/>
+              </w:rPr>
+            </w:pPr>
+            <w:r>
+              <w:rPr>
+                <w:rFonts w:ascii="Arial" w:hAnsi="Arial" w:cs="Arial"/>
+              </w:rPr>
+              <w:t>Revisión del documento</w:t>
+            </w:r>
+          </w:p>
+        </w:tc>
+      </w:tr>
+      <w:tr>
+        <w:tc>
+          <w:tcPr>
+            <w:tcW w:w="898" w:type="dxa"/>
+            <w:vAlign w:val="center"/>
+          </w:tcPr>
+          <w:p>
+            <w:pPr>
+              <w:tabs>
+                <w:tab w:val="center" w:pos="4419"/>
+                <w:tab w:val="right" w:pos="8838"/>
+              </w:tabs>
+              <w:rPr>
+                <w:rFonts w:ascii="Arial" w:hAnsi="Arial" w:cs="Arial"/>
+              </w:rPr>
+            </w:pPr>
+          </w:p>
+        </w:tc>
+        <w:tc>
+          <w:tcPr>
+            <w:tcW w:w="2187" w:type="dxa"/>
+            <w:vAlign w:val="center"/>
+          </w:tcPr>
+          <w:p>
+            <w:pPr>
+              <w:tabs>
+                <w:tab w:val="center" w:pos="4419"/>
+                <w:tab w:val="right" w:pos="8838"/>
+              </w:tabs>
+              <w:rPr>
+                <w:rFonts w:ascii="Arial" w:hAnsi="Arial" w:cs="Arial"/>
+              </w:rPr>
+            </w:pPr>
+          </w:p>
+        </w:tc>
+        <w:tc>
+          <w:tcPr>
+            <w:tcW w:w="1730" w:type="dxa"/>
+            <w:vAlign w:val="center"/>
+          </w:tcPr>
+          <w:p>
+            <w:pPr>
+              <w:tabs>
+                <w:tab w:val="center" w:pos="4419"/>
+                <w:tab w:val="right" w:pos="8838"/>
+              </w:tabs>
+              <w:rPr>
+                <w:rFonts w:ascii="Arial" w:hAnsi="Arial" w:cs="Arial"/>
+              </w:rPr>
+            </w:pPr>
+          </w:p>
+        </w:tc>
+        <w:tc>
+          <w:tcPr>
+            <w:tcW w:w="1559" w:type="dxa"/>
+            <w:vAlign w:val="center"/>
+          </w:tcPr>
+          <w:p>
+            <w:pPr>
+              <w:tabs>
+                <w:tab w:val="center" w:pos="4419"/>
+                <w:tab w:val="right" w:pos="8838"/>
+              </w:tabs>
+              <w:rPr>
+                <w:rFonts w:ascii="Arial" w:hAnsi="Arial" w:cs="Arial"/>
+              </w:rPr>
+            </w:pPr>
+          </w:p>
+        </w:tc>
+        <w:tc>
+          <w:tcPr>
+            <w:tcW w:w="2774" w:type="dxa"/>
+            <w:vAlign w:val="center"/>
+          </w:tcPr>
+          <w:p>
+            <w:pPr>
+              <w:tabs>
+                <w:tab w:val="center" w:pos="4419"/>
+                <w:tab w:val="right" w:pos="8838"/>
+              </w:tabs>
+              <w:rPr>
+                <w:rFonts w:ascii="Arial" w:hAnsi="Arial" w:cs="Arial"/>
               </w:rPr>
             </w:pPr>
           </w:p>
         </w:tc>
       </w:tr>
       <w:tr>
-        <w:trPr>
-          <w:jc w:val="center"/>
-        </w:trPr>
         <w:tc>
           <w:tcPr>
-            <w:tcW w:w="1664" w:type="dxa"/>
-            <w:tcBorders>
-              <w:top w:val="single" w:sz="4" w:space="0" w:color="auto"/>
-              <w:bottom w:val="single" w:sz="4" w:space="0" w:color="auto"/>
-            </w:tcBorders>
+            <w:tcW w:w="898" w:type="dxa"/>
             <w:vAlign w:val="center"/>
           </w:tcPr>
           <w:p>
             <w:pPr>
-              <w:spacing w:after="200" w:line="276" w:lineRule="auto"/>
+              <w:tabs>
+                <w:tab w:val="center" w:pos="4419"/>
+                <w:tab w:val="right" w:pos="8838"/>
+              </w:tabs>
               <w:rPr>
-                <w:b/>
-              </w:rPr>
-            </w:pPr>
-            <w:r>
-              <w:rPr>
-                <w:b/>
-              </w:rPr>
-              <w:t>Autores</w:t>
-            </w:r>
-          </w:p>
-        </w:tc>
-        <w:tc>
-          <w:tcPr>
-            <w:tcW w:w="7048" w:type="dxa"/>
-            <w:tcBorders>
-              <w:top w:val="single" w:sz="4" w:space="0" w:color="auto"/>
-              <w:bottom w:val="single" w:sz="4" w:space="0" w:color="auto"/>
-            </w:tcBorders>
-            <w:vAlign w:val="center"/>
-          </w:tcPr>
-          <w:p>
-            <w:pPr>
-              <w:spacing w:after="200" w:line="276" w:lineRule="auto"/>
-              <w:rPr>
-                <w:i/>
-              </w:rPr>
-            </w:pPr>
-            <w:r>
-              <w:rPr>
-                <w:bCs/>
-                <w:i/>
-                <w:color w:val="A6A6A6" w:themeColor="background1" w:themeShade="A6"/>
-              </w:rPr>
-              <w:t>[Personas que solicitan el cambio]</w:t>
-            </w:r>
-          </w:p>
-        </w:tc>
-      </w:tr>
-      <w:tr>
-        <w:trPr>
-          <w:jc w:val="center"/>
-        </w:trPr>
-        <w:tc>
-          <w:tcPr>
-            <w:tcW w:w="1664" w:type="dxa"/>
-            <w:tcBorders>
-              <w:top w:val="single" w:sz="4" w:space="0" w:color="auto"/>
-              <w:left w:val="nil"/>
-              <w:bottom w:val="single" w:sz="4" w:space="0" w:color="auto"/>
-              <w:right w:val="nil"/>
-            </w:tcBorders>
-            <w:vAlign w:val="center"/>
-          </w:tcPr>
-          <w:p>
-            <w:pPr>
-              <w:spacing w:after="200" w:line="276" w:lineRule="auto"/>
-              <w:rPr>
-                <w:b/>
+                <w:rFonts w:ascii="Arial" w:hAnsi="Arial" w:cs="Arial"/>
               </w:rPr>
             </w:pPr>
           </w:p>
         </w:tc>
         <w:tc>
           <w:tcPr>
-            <w:tcW w:w="7048" w:type="dxa"/>
-            <w:tcBorders>
-              <w:top w:val="single" w:sz="4" w:space="0" w:color="auto"/>
-              <w:left w:val="nil"/>
-              <w:bottom w:val="single" w:sz="4" w:space="0" w:color="auto"/>
-              <w:right w:val="nil"/>
-            </w:tcBorders>
+            <w:tcW w:w="2187" w:type="dxa"/>
             <w:vAlign w:val="center"/>
           </w:tcPr>
           <w:p>
             <w:pPr>
-              <w:spacing w:after="200" w:line="276" w:lineRule="auto"/>
+              <w:tabs>
+                <w:tab w:val="center" w:pos="4419"/>
+                <w:tab w:val="right" w:pos="8838"/>
+              </w:tabs>
               <w:rPr>
-                <w:i/>
+                <w:rFonts w:ascii="Arial" w:hAnsi="Arial" w:cs="Arial"/>
+              </w:rPr>
+            </w:pPr>
+          </w:p>
+        </w:tc>
+        <w:tc>
+          <w:tcPr>
+            <w:tcW w:w="1730" w:type="dxa"/>
+            <w:vAlign w:val="center"/>
+          </w:tcPr>
+          <w:p>
+            <w:pPr>
+              <w:tabs>
+                <w:tab w:val="center" w:pos="4419"/>
+                <w:tab w:val="right" w:pos="8838"/>
+              </w:tabs>
+              <w:rPr>
+                <w:rFonts w:ascii="Arial" w:hAnsi="Arial" w:cs="Arial"/>
+              </w:rPr>
+            </w:pPr>
+          </w:p>
+        </w:tc>
+        <w:tc>
+          <w:tcPr>
+            <w:tcW w:w="1559" w:type="dxa"/>
+            <w:vAlign w:val="center"/>
+          </w:tcPr>
+          <w:p>
+            <w:pPr>
+              <w:tabs>
+                <w:tab w:val="center" w:pos="4419"/>
+                <w:tab w:val="right" w:pos="8838"/>
+              </w:tabs>
+              <w:rPr>
+                <w:rFonts w:ascii="Arial" w:hAnsi="Arial" w:cs="Arial"/>
+              </w:rPr>
+            </w:pPr>
+          </w:p>
+        </w:tc>
+        <w:tc>
+          <w:tcPr>
+            <w:tcW w:w="2774" w:type="dxa"/>
+            <w:vAlign w:val="center"/>
+          </w:tcPr>
+          <w:p>
+            <w:pPr>
+              <w:tabs>
+                <w:tab w:val="center" w:pos="4419"/>
+                <w:tab w:val="right" w:pos="8838"/>
+              </w:tabs>
+              <w:rPr>
+                <w:rFonts w:ascii="Arial" w:hAnsi="Arial" w:cs="Arial"/>
               </w:rPr>
             </w:pPr>
           </w:p>
         </w:tc>
       </w:tr>
       <w:tr>
-        <w:trPr>
-          <w:jc w:val="center"/>
-        </w:trPr>
         <w:tc>
           <w:tcPr>
-            <w:tcW w:w="1664" w:type="dxa"/>
-            <w:tcBorders>
-              <w:top w:val="single" w:sz="4" w:space="0" w:color="auto"/>
-              <w:left w:val="single" w:sz="4" w:space="0" w:color="auto"/>
-              <w:bottom w:val="single" w:sz="4" w:space="0" w:color="auto"/>
-              <w:right w:val="single" w:sz="4" w:space="0" w:color="auto"/>
-            </w:tcBorders>
+            <w:tcW w:w="898" w:type="dxa"/>
             <w:vAlign w:val="center"/>
           </w:tcPr>
           <w:p>
             <w:pPr>
+              <w:tabs>
+                <w:tab w:val="center" w:pos="4419"/>
+                <w:tab w:val="right" w:pos="8838"/>
+              </w:tabs>
               <w:rPr>
-                <w:b/>
+                <w:rFonts w:ascii="Arial" w:hAnsi="Arial" w:cs="Arial"/>
               </w:rPr>
             </w:pPr>
-            <w:r>
-              <w:rPr>
-                <w:b/>
-              </w:rPr>
-              <w:t>Descripción</w:t>
-            </w:r>
           </w:p>
         </w:tc>
         <w:tc>
           <w:tcPr>
-            <w:tcW w:w="7048" w:type="dxa"/>
-            <w:tcBorders>
-              <w:top w:val="single" w:sz="4" w:space="0" w:color="auto"/>
-              <w:left w:val="single" w:sz="4" w:space="0" w:color="auto"/>
-              <w:bottom w:val="single" w:sz="4" w:space="0" w:color="auto"/>
-              <w:right w:val="single" w:sz="4" w:space="0" w:color="auto"/>
-            </w:tcBorders>
+            <w:tcW w:w="2187" w:type="dxa"/>
             <w:vAlign w:val="center"/>
           </w:tcPr>
           <w:p>
             <w:pPr>
+              <w:tabs>
+                <w:tab w:val="center" w:pos="4419"/>
+                <w:tab w:val="right" w:pos="8838"/>
+              </w:tabs>
               <w:rPr>
-                <w:i/>
+                <w:rFonts w:ascii="Arial" w:hAnsi="Arial" w:cs="Arial"/>
               </w:rPr>
             </w:pPr>
           </w:p>
+        </w:tc>
+        <w:tc>
+          <w:tcPr>
+            <w:tcW w:w="1730" w:type="dxa"/>
+            <w:vAlign w:val="center"/>
+          </w:tcPr>
           <w:p>
             <w:pPr>
+              <w:tabs>
+                <w:tab w:val="center" w:pos="4419"/>
+                <w:tab w:val="right" w:pos="8838"/>
+              </w:tabs>
               <w:rPr>
-                <w:i/>
+                <w:rFonts w:ascii="Arial" w:hAnsi="Arial" w:cs="Arial"/>
               </w:rPr>
             </w:pPr>
           </w:p>
+        </w:tc>
+        <w:tc>
+          <w:tcPr>
+            <w:tcW w:w="1559" w:type="dxa"/>
+            <w:vAlign w:val="center"/>
+          </w:tcPr>
           <w:p>
             <w:pPr>
+              <w:tabs>
+                <w:tab w:val="center" w:pos="4419"/>
+                <w:tab w:val="right" w:pos="8838"/>
+              </w:tabs>
               <w:rPr>
-                <w:i/>
+                <w:rFonts w:ascii="Arial" w:hAnsi="Arial" w:cs="Arial"/>
+              </w:rPr>
+            </w:pPr>
+          </w:p>
+        </w:tc>
+        <w:tc>
+          <w:tcPr>
+            <w:tcW w:w="2774" w:type="dxa"/>
+            <w:vAlign w:val="center"/>
+          </w:tcPr>
+          <w:p>
+            <w:pPr>
+              <w:tabs>
+                <w:tab w:val="center" w:pos="4419"/>
+                <w:tab w:val="right" w:pos="8838"/>
+              </w:tabs>
+              <w:rPr>
+                <w:rFonts w:ascii="Arial" w:hAnsi="Arial" w:cs="Arial"/>
               </w:rPr>
             </w:pPr>
           </w:p>
         </w:tc>
       </w:tr>
       <w:tr>
-        <w:trPr>
-          <w:jc w:val="center"/>
-        </w:trPr>
         <w:tc>
           <w:tcPr>
-            <w:tcW w:w="1664" w:type="dxa"/>
-            <w:tcBorders>
-              <w:top w:val="single" w:sz="4" w:space="0" w:color="auto"/>
-              <w:left w:val="nil"/>
-              <w:bottom w:val="single" w:sz="4" w:space="0" w:color="auto"/>
-              <w:right w:val="nil"/>
-            </w:tcBorders>
+            <w:tcW w:w="898" w:type="dxa"/>
             <w:vAlign w:val="center"/>
           </w:tcPr>
           <w:p>
             <w:pPr>
+              <w:tabs>
+                <w:tab w:val="center" w:pos="4419"/>
+                <w:tab w:val="right" w:pos="8838"/>
+              </w:tabs>
               <w:rPr>
-                <w:b/>
+                <w:rFonts w:ascii="Arial" w:hAnsi="Arial" w:cs="Arial"/>
               </w:rPr>
             </w:pPr>
           </w:p>
         </w:tc>
         <w:tc>
           <w:tcPr>
-            <w:tcW w:w="7048" w:type="dxa"/>
-            <w:tcBorders>
-              <w:top w:val="single" w:sz="4" w:space="0" w:color="auto"/>
-              <w:left w:val="nil"/>
-              <w:bottom w:val="single" w:sz="4" w:space="0" w:color="auto"/>
-              <w:right w:val="nil"/>
-            </w:tcBorders>
+            <w:tcW w:w="2187" w:type="dxa"/>
             <w:vAlign w:val="center"/>
           </w:tcPr>
           <w:p>
             <w:pPr>
+              <w:tabs>
+                <w:tab w:val="center" w:pos="4419"/>
+                <w:tab w:val="right" w:pos="8838"/>
+              </w:tabs>
               <w:rPr>
-                <w:i/>
-              </w:rPr>
-            </w:pPr>
-          </w:p>
-          <w:p>
-            <w:pPr>
-              <w:rPr>
-                <w:i/>
-              </w:rPr>
-            </w:pPr>
-          </w:p>
-        </w:tc>
-      </w:tr>
-      <w:tr>
-        <w:trPr>
-          <w:jc w:val="center"/>
-        </w:trPr>
-        <w:tc>
-          <w:tcPr>
-            <w:tcW w:w="1664" w:type="dxa"/>
-            <w:tcBorders>
-              <w:top w:val="single" w:sz="4" w:space="0" w:color="auto"/>
-              <w:left w:val="single" w:sz="4" w:space="0" w:color="auto"/>
-              <w:bottom w:val="single" w:sz="4" w:space="0" w:color="auto"/>
-              <w:right w:val="single" w:sz="4" w:space="0" w:color="auto"/>
-            </w:tcBorders>
-            <w:vAlign w:val="center"/>
-          </w:tcPr>
-          <w:p>
-            <w:pPr>
-              <w:rPr>
-                <w:b/>
-              </w:rPr>
-            </w:pPr>
-            <w:r>
-              <w:rPr>
-                <w:b/>
-              </w:rPr>
-              <w:t>Motivo</w:t>
-            </w:r>
-          </w:p>
-        </w:tc>
-        <w:tc>
-          <w:tcPr>
-            <w:tcW w:w="7048" w:type="dxa"/>
-            <w:tcBorders>
-              <w:top w:val="single" w:sz="4" w:space="0" w:color="auto"/>
-              <w:left w:val="single" w:sz="4" w:space="0" w:color="auto"/>
-              <w:bottom w:val="single" w:sz="4" w:space="0" w:color="auto"/>
-              <w:right w:val="single" w:sz="4" w:space="0" w:color="auto"/>
-            </w:tcBorders>
-            <w:vAlign w:val="center"/>
-          </w:tcPr>
-          <w:p>
-            <w:pPr>
-              <w:rPr>
-                <w:i/>
-              </w:rPr>
-            </w:pPr>
-          </w:p>
-          <w:p>
-            <w:pPr>
-              <w:rPr>
-                <w:i/>
-              </w:rPr>
-            </w:pPr>
-          </w:p>
-        </w:tc>
-      </w:tr>
-      <w:tr>
-        <w:trPr>
-          <w:jc w:val="center"/>
-        </w:trPr>
-        <w:tc>
-          <w:tcPr>
-            <w:tcW w:w="1664" w:type="dxa"/>
-            <w:tcBorders>
-              <w:top w:val="single" w:sz="4" w:space="0" w:color="auto"/>
-              <w:left w:val="nil"/>
-              <w:bottom w:val="single" w:sz="4" w:space="0" w:color="auto"/>
-              <w:right w:val="nil"/>
-            </w:tcBorders>
-            <w:vAlign w:val="center"/>
-          </w:tcPr>
-          <w:p>
-            <w:pPr>
-              <w:rPr>
-                <w:b/>
+                <w:rFonts w:ascii="Arial" w:hAnsi="Arial" w:cs="Arial"/>
               </w:rPr>
             </w:pPr>
           </w:p>
         </w:tc>
         <w:tc>
           <w:tcPr>
-            <w:tcW w:w="7048" w:type="dxa"/>
-            <w:tcBorders>
-              <w:top w:val="single" w:sz="4" w:space="0" w:color="auto"/>
-              <w:left w:val="nil"/>
-              <w:bottom w:val="single" w:sz="4" w:space="0" w:color="auto"/>
-              <w:right w:val="nil"/>
-            </w:tcBorders>
+            <w:tcW w:w="1730" w:type="dxa"/>
             <w:vAlign w:val="center"/>
           </w:tcPr>
           <w:p>
             <w:pPr>
+              <w:tabs>
+                <w:tab w:val="center" w:pos="4419"/>
+                <w:tab w:val="right" w:pos="8838"/>
+              </w:tabs>
               <w:rPr>
-                <w:i/>
-              </w:rPr>
-            </w:pPr>
-          </w:p>
-          <w:p>
-            <w:pPr>
-              <w:rPr>
-                <w:i/>
-              </w:rPr>
-            </w:pPr>
-          </w:p>
-        </w:tc>
-      </w:tr>
-      <w:tr>
-        <w:trPr>
-          <w:jc w:val="center"/>
-        </w:trPr>
-        <w:tc>
-          <w:tcPr>
-            <w:tcW w:w="1664" w:type="dxa"/>
-            <w:tcBorders>
-              <w:top w:val="single" w:sz="4" w:space="0" w:color="auto"/>
-              <w:left w:val="single" w:sz="4" w:space="0" w:color="auto"/>
-              <w:bottom w:val="single" w:sz="4" w:space="0" w:color="auto"/>
-              <w:right w:val="single" w:sz="4" w:space="0" w:color="auto"/>
-            </w:tcBorders>
-            <w:vAlign w:val="center"/>
-          </w:tcPr>
-          <w:p>
-            <w:pPr>
-              <w:rPr>
-                <w:b/>
-              </w:rPr>
-            </w:pPr>
-            <w:r>
-              <w:rPr>
-                <w:b/>
-              </w:rPr>
-              <w:t>Propósito</w:t>
-            </w:r>
-          </w:p>
-        </w:tc>
-        <w:tc>
-          <w:tcPr>
-            <w:tcW w:w="7048" w:type="dxa"/>
-            <w:tcBorders>
-              <w:top w:val="single" w:sz="4" w:space="0" w:color="auto"/>
-              <w:left w:val="single" w:sz="4" w:space="0" w:color="auto"/>
-              <w:bottom w:val="single" w:sz="4" w:space="0" w:color="auto"/>
-              <w:right w:val="single" w:sz="4" w:space="0" w:color="auto"/>
-            </w:tcBorders>
-            <w:vAlign w:val="center"/>
-          </w:tcPr>
-          <w:p>
-            <w:pPr>
-              <w:rPr>
-                <w:i/>
-              </w:rPr>
-            </w:pPr>
-          </w:p>
-          <w:p>
-            <w:pPr>
-              <w:rPr>
-                <w:i/>
-              </w:rPr>
-            </w:pPr>
-          </w:p>
-        </w:tc>
-      </w:tr>
-      <w:tr>
-        <w:trPr>
-          <w:jc w:val="center"/>
-        </w:trPr>
-        <w:tc>
-          <w:tcPr>
-            <w:tcW w:w="1664" w:type="dxa"/>
-            <w:tcBorders>
-              <w:top w:val="single" w:sz="4" w:space="0" w:color="auto"/>
-              <w:left w:val="nil"/>
-              <w:bottom w:val="single" w:sz="4" w:space="0" w:color="auto"/>
-              <w:right w:val="nil"/>
-            </w:tcBorders>
-            <w:vAlign w:val="center"/>
-          </w:tcPr>
-          <w:p>
-            <w:pPr>
-              <w:rPr>
-                <w:b/>
+                <w:rFonts w:ascii="Arial" w:hAnsi="Arial" w:cs="Arial"/>
               </w:rPr>
             </w:pPr>
           </w:p>
         </w:tc>
         <w:tc>
           <w:tcPr>
-            <w:tcW w:w="7048" w:type="dxa"/>
-            <w:tcBorders>
-              <w:top w:val="single" w:sz="4" w:space="0" w:color="auto"/>
-              <w:left w:val="nil"/>
-              <w:bottom w:val="single" w:sz="4" w:space="0" w:color="auto"/>
-              <w:right w:val="nil"/>
-            </w:tcBorders>
+            <w:tcW w:w="1559" w:type="dxa"/>
             <w:vAlign w:val="center"/>
           </w:tcPr>
           <w:p>
             <w:pPr>
+              <w:tabs>
+                <w:tab w:val="center" w:pos="4419"/>
+                <w:tab w:val="right" w:pos="8838"/>
+              </w:tabs>
               <w:rPr>
-                <w:i/>
-              </w:rPr>
-            </w:pPr>
-          </w:p>
-          <w:p>
-            <w:pPr>
-              <w:rPr>
-                <w:i/>
-              </w:rPr>
-            </w:pPr>
-          </w:p>
-        </w:tc>
-      </w:tr>
-      <w:tr>
-        <w:trPr>
-          <w:jc w:val="center"/>
-        </w:trPr>
-        <w:tc>
-          <w:tcPr>
-            <w:tcW w:w="1664" w:type="dxa"/>
-            <w:tcBorders>
-              <w:top w:val="single" w:sz="4" w:space="0" w:color="auto"/>
-              <w:left w:val="single" w:sz="4" w:space="0" w:color="auto"/>
-              <w:bottom w:val="single" w:sz="4" w:space="0" w:color="auto"/>
-              <w:right w:val="single" w:sz="4" w:space="0" w:color="auto"/>
-            </w:tcBorders>
-            <w:vAlign w:val="center"/>
-          </w:tcPr>
-          <w:p>
-            <w:pPr>
-              <w:rPr>
-                <w:b/>
-              </w:rPr>
-            </w:pPr>
-            <w:r>
-              <w:rPr>
-                <w:b/>
-              </w:rPr>
-              <w:t>Ítems asociados</w:t>
-            </w:r>
-          </w:p>
-        </w:tc>
-        <w:tc>
-          <w:tcPr>
-            <w:tcW w:w="7048" w:type="dxa"/>
-            <w:tcBorders>
-              <w:top w:val="single" w:sz="4" w:space="0" w:color="auto"/>
-              <w:left w:val="single" w:sz="4" w:space="0" w:color="auto"/>
-              <w:bottom w:val="single" w:sz="4" w:space="0" w:color="auto"/>
-              <w:right w:val="single" w:sz="4" w:space="0" w:color="auto"/>
-            </w:tcBorders>
-            <w:vAlign w:val="center"/>
-          </w:tcPr>
-          <w:p>
-            <w:pPr>
-              <w:rPr>
-                <w:i/>
-              </w:rPr>
-            </w:pPr>
-          </w:p>
-        </w:tc>
-      </w:tr>
-      <w:tr>
-        <w:trPr>
-          <w:jc w:val="center"/>
-        </w:trPr>
-        <w:tc>
-          <w:tcPr>
-            <w:tcW w:w="1664" w:type="dxa"/>
-            <w:tcBorders>
-              <w:top w:val="single" w:sz="4" w:space="0" w:color="auto"/>
-              <w:left w:val="nil"/>
-              <w:bottom w:val="single" w:sz="4" w:space="0" w:color="auto"/>
-              <w:right w:val="nil"/>
-            </w:tcBorders>
-            <w:vAlign w:val="center"/>
-          </w:tcPr>
-          <w:p>
-            <w:pPr>
-              <w:rPr>
-                <w:b/>
+                <w:rFonts w:ascii="Arial" w:hAnsi="Arial" w:cs="Arial"/>
               </w:rPr>
             </w:pPr>
           </w:p>
         </w:tc>
         <w:tc>
           <w:tcPr>
-            <w:tcW w:w="7048" w:type="dxa"/>
-            <w:tcBorders>
-              <w:top w:val="single" w:sz="4" w:space="0" w:color="auto"/>
-              <w:left w:val="nil"/>
-              <w:bottom w:val="single" w:sz="4" w:space="0" w:color="auto"/>
-              <w:right w:val="nil"/>
-            </w:tcBorders>
+            <w:tcW w:w="2774" w:type="dxa"/>
             <w:vAlign w:val="center"/>
           </w:tcPr>
           <w:p>
             <w:pPr>
+              <w:tabs>
+                <w:tab w:val="center" w:pos="4419"/>
+                <w:tab w:val="right" w:pos="8838"/>
+              </w:tabs>
               <w:rPr>
-                <w:i/>
-              </w:rPr>
-            </w:pPr>
-          </w:p>
-          <w:p>
-            <w:pPr>
-              <w:rPr>
-                <w:i/>
+                <w:rFonts w:ascii="Arial" w:hAnsi="Arial" w:cs="Arial"/>
               </w:rPr>
             </w:pPr>
           </w:p>
         </w:tc>
       </w:tr>
-      <w:tr>
-        <w:trPr>
-          <w:jc w:val="center"/>
-        </w:trPr>
-        <w:tc>
-          <w:tcPr>
-            <w:tcW w:w="1664" w:type="dxa"/>
-            <w:tcBorders>
-              <w:top w:val="single" w:sz="4" w:space="0" w:color="auto"/>
-              <w:left w:val="single" w:sz="4" w:space="0" w:color="auto"/>
-              <w:bottom w:val="single" w:sz="4" w:space="0" w:color="auto"/>
-              <w:right w:val="single" w:sz="4" w:space="0" w:color="auto"/>
-            </w:tcBorders>
-            <w:vAlign w:val="center"/>
-          </w:tcPr>
-          <w:p>
-            <w:pPr>
-              <w:rPr>
-                <w:b/>
-              </w:rPr>
-            </w:pPr>
-            <w:r>
-              <w:rPr>
-                <w:b/>
-              </w:rPr>
-              <w:t>Prioridad</w:t>
-            </w:r>
-          </w:p>
-        </w:tc>
-        <w:tc>
-          <w:tcPr>
-            <w:tcW w:w="7048" w:type="dxa"/>
-            <w:tcBorders>
-              <w:top w:val="single" w:sz="4" w:space="0" w:color="auto"/>
-              <w:left w:val="single" w:sz="4" w:space="0" w:color="auto"/>
-              <w:bottom w:val="single" w:sz="4" w:space="0" w:color="auto"/>
-              <w:right w:val="single" w:sz="4" w:space="0" w:color="auto"/>
-            </w:tcBorders>
-            <w:vAlign w:val="center"/>
-          </w:tcPr>
-          <w:p>
-            <w:pPr>
-              <w:rPr>
-                <w:i/>
-              </w:rPr>
-            </w:pPr>
-          </w:p>
-        </w:tc>
-      </w:tr>
-      <w:tr>
-        <w:trPr>
-          <w:trHeight w:val="276"/>
-          <w:jc w:val="center"/>
-        </w:trPr>
-        <w:tc>
-          <w:tcPr>
-            <w:tcW w:w="1664" w:type="dxa"/>
-            <w:tcBorders>
-              <w:top w:val="single" w:sz="4" w:space="0" w:color="auto"/>
-              <w:left w:val="nil"/>
-              <w:bottom w:val="single" w:sz="4" w:space="0" w:color="auto"/>
-              <w:right w:val="nil"/>
-            </w:tcBorders>
-            <w:vAlign w:val="center"/>
-          </w:tcPr>
-          <w:p>
-            <w:pPr>
-              <w:rPr>
-                <w:b/>
-              </w:rPr>
-            </w:pPr>
-          </w:p>
-        </w:tc>
-        <w:tc>
-          <w:tcPr>
-            <w:tcW w:w="7048" w:type="dxa"/>
-            <w:tcBorders>
-              <w:top w:val="single" w:sz="4" w:space="0" w:color="auto"/>
-              <w:left w:val="nil"/>
-              <w:bottom w:val="single" w:sz="4" w:space="0" w:color="auto"/>
-              <w:right w:val="nil"/>
-            </w:tcBorders>
-            <w:vAlign w:val="center"/>
-          </w:tcPr>
-          <w:p>
-            <w:pPr>
-              <w:rPr>
-                <w:i/>
-              </w:rPr>
-            </w:pPr>
-          </w:p>
-          <w:p>
-            <w:pPr>
-              <w:rPr>
-                <w:i/>
-              </w:rPr>
-            </w:pPr>
-          </w:p>
-        </w:tc>
-      </w:tr>
-      <w:tr>
-        <w:trPr>
-          <w:jc w:val="center"/>
-        </w:trPr>
-        <w:tc>
-          <w:tcPr>
-            <w:tcW w:w="1664" w:type="dxa"/>
-            <w:tcBorders>
-              <w:top w:val="single" w:sz="4" w:space="0" w:color="auto"/>
-              <w:left w:val="single" w:sz="4" w:space="0" w:color="auto"/>
-              <w:bottom w:val="single" w:sz="4" w:space="0" w:color="auto"/>
-              <w:right w:val="single" w:sz="4" w:space="0" w:color="auto"/>
-            </w:tcBorders>
-          </w:tcPr>
-          <w:p>
-            <w:pPr>
-              <w:spacing w:after="200" w:line="276" w:lineRule="auto"/>
-              <w:rPr>
-                <w:b/>
-              </w:rPr>
-            </w:pPr>
-            <w:r>
-              <w:rPr>
-                <w:b/>
-              </w:rPr>
-              <w:t>Justificación</w:t>
-            </w:r>
-          </w:p>
-        </w:tc>
-        <w:tc>
-          <w:tcPr>
-            <w:tcW w:w="7048" w:type="dxa"/>
-            <w:tcBorders>
-              <w:top w:val="single" w:sz="4" w:space="0" w:color="auto"/>
-              <w:left w:val="single" w:sz="4" w:space="0" w:color="auto"/>
-              <w:bottom w:val="single" w:sz="4" w:space="0" w:color="auto"/>
-              <w:right w:val="single" w:sz="4" w:space="0" w:color="auto"/>
-            </w:tcBorders>
-          </w:tcPr>
-          <w:p>
-            <w:pPr>
-              <w:spacing w:after="200" w:line="276" w:lineRule="auto"/>
-            </w:pPr>
-          </w:p>
-          <w:p>
-            <w:pPr>
-              <w:spacing w:after="200" w:line="276" w:lineRule="auto"/>
-            </w:pPr>
-          </w:p>
-        </w:tc>
-      </w:tr>
     </w:tbl>
-    <w:p>
-      <w:pPr>
-        <w:jc w:val="right"/>
-      </w:pPr>
-    </w:p>
-    <w:p>
-      <w:r>
-        <w:br w:type="page"/>
-      </w:r>
-    </w:p>
-    <w:p>
-      <w:pPr>
-        <w:jc w:val="right"/>
-      </w:pPr>
-    </w:p>
+    <w:p/>
     <w:p>
       <w:pPr>
         <w:jc w:val="center"/>
@@ -1292,14 +1134,147 @@
           <w:szCs w:val="40"/>
         </w:rPr>
       </w:pPr>
-      <w:r>
+    </w:p>
+    <w:p>
+      <w:pPr>
+        <w:jc w:val="center"/>
         <w:rPr>
           <w:rFonts w:ascii="Tahoma" w:hAnsi="Tahoma" w:cs="Tahoma"/>
           <w:b/>
           <w:sz w:val="36"/>
           <w:szCs w:val="40"/>
         </w:rPr>
-        <w:t>Proceso de Control de Cambios</w:t>
+      </w:pPr>
+    </w:p>
+    <w:p>
+      <w:pPr>
+        <w:jc w:val="center"/>
+        <w:rPr>
+          <w:rFonts w:ascii="Tahoma" w:hAnsi="Tahoma" w:cs="Tahoma"/>
+          <w:b/>
+          <w:sz w:val="36"/>
+          <w:szCs w:val="40"/>
+        </w:rPr>
+      </w:pPr>
+    </w:p>
+    <w:p>
+      <w:pPr>
+        <w:jc w:val="center"/>
+        <w:rPr>
+          <w:rFonts w:ascii="Tahoma" w:hAnsi="Tahoma" w:cs="Tahoma"/>
+          <w:b/>
+          <w:sz w:val="36"/>
+          <w:szCs w:val="40"/>
+        </w:rPr>
+      </w:pPr>
+    </w:p>
+    <w:p>
+      <w:pPr>
+        <w:jc w:val="center"/>
+        <w:rPr>
+          <w:rFonts w:ascii="Tahoma" w:hAnsi="Tahoma" w:cs="Tahoma"/>
+          <w:b/>
+          <w:sz w:val="36"/>
+          <w:szCs w:val="40"/>
+        </w:rPr>
+      </w:pPr>
+    </w:p>
+    <w:p>
+      <w:pPr>
+        <w:jc w:val="center"/>
+        <w:rPr>
+          <w:rFonts w:ascii="Tahoma" w:hAnsi="Tahoma" w:cs="Tahoma"/>
+          <w:b/>
+          <w:sz w:val="36"/>
+          <w:szCs w:val="40"/>
+        </w:rPr>
+      </w:pPr>
+    </w:p>
+    <w:p>
+      <w:pPr>
+        <w:jc w:val="center"/>
+        <w:rPr>
+          <w:rFonts w:ascii="Tahoma" w:hAnsi="Tahoma" w:cs="Tahoma"/>
+          <w:b/>
+          <w:sz w:val="36"/>
+          <w:szCs w:val="40"/>
+        </w:rPr>
+      </w:pPr>
+    </w:p>
+    <w:p>
+      <w:pPr>
+        <w:jc w:val="center"/>
+        <w:rPr>
+          <w:rFonts w:ascii="Tahoma" w:hAnsi="Tahoma" w:cs="Tahoma"/>
+          <w:b/>
+          <w:sz w:val="36"/>
+          <w:szCs w:val="40"/>
+        </w:rPr>
+      </w:pPr>
+    </w:p>
+    <w:p>
+      <w:pPr>
+        <w:jc w:val="center"/>
+        <w:rPr>
+          <w:rFonts w:ascii="Tahoma" w:hAnsi="Tahoma" w:cs="Tahoma"/>
+          <w:b/>
+          <w:sz w:val="36"/>
+          <w:szCs w:val="40"/>
+        </w:rPr>
+      </w:pPr>
+    </w:p>
+    <w:p>
+      <w:pPr>
+        <w:jc w:val="center"/>
+        <w:rPr>
+          <w:rFonts w:ascii="Tahoma" w:hAnsi="Tahoma" w:cs="Tahoma"/>
+          <w:b/>
+          <w:sz w:val="36"/>
+          <w:szCs w:val="40"/>
+        </w:rPr>
+      </w:pPr>
+    </w:p>
+    <w:p>
+      <w:pPr>
+        <w:jc w:val="center"/>
+        <w:rPr>
+          <w:rFonts w:ascii="Tahoma" w:hAnsi="Tahoma" w:cs="Tahoma"/>
+          <w:b/>
+          <w:sz w:val="36"/>
+          <w:szCs w:val="40"/>
+        </w:rPr>
+      </w:pPr>
+    </w:p>
+    <w:p>
+      <w:pPr>
+        <w:jc w:val="center"/>
+        <w:rPr>
+          <w:rFonts w:ascii="Tahoma" w:hAnsi="Tahoma" w:cs="Tahoma"/>
+          <w:b/>
+          <w:sz w:val="36"/>
+          <w:szCs w:val="40"/>
+        </w:rPr>
+      </w:pPr>
+    </w:p>
+    <w:p>
+      <w:pPr>
+        <w:jc w:val="center"/>
+        <w:rPr>
+          <w:rFonts w:ascii="Tahoma" w:hAnsi="Tahoma" w:cs="Tahoma"/>
+          <w:b/>
+          <w:sz w:val="36"/>
+          <w:szCs w:val="40"/>
+        </w:rPr>
+      </w:pPr>
+      <w:r>
+        <w:rPr>
+          <w:rFonts w:ascii="Tahoma" w:hAnsi="Tahoma" w:cs="Tahoma"/>
+          <w:b/>
+          <w:sz w:val="36"/>
+          <w:szCs w:val="40"/>
+        </w:rPr>
+        <w:lastRenderedPageBreak/>
+        <w:t>Plan de Gestión de Cambios</w:t>
       </w:r>
     </w:p>
     <w:p>
@@ -1315,17 +1290,11 @@
     </w:p>
     <w:p>
       <w:pPr>
-        <w:spacing w:after="0"/>
-        <w:rPr>
-          <w:rFonts w:ascii="Tahoma" w:hAnsi="Tahoma" w:cs="Tahoma"/>
-          <w:b/>
-          <w:sz w:val="28"/>
-          <w:szCs w:val="32"/>
-        </w:rPr>
-      </w:pPr>
-    </w:p>
-    <w:p>
-      <w:pPr>
+        <w:pStyle w:val="Prrafodelista"/>
+        <w:numPr>
+          <w:ilvl w:val="0"/>
+          <w:numId w:val="30"/>
+        </w:numPr>
         <w:spacing w:after="0"/>
         <w:rPr>
           <w:rFonts w:ascii="Tahoma" w:hAnsi="Tahoma" w:cs="Tahoma"/>
@@ -1461,6 +1430,11 @@
     </w:p>
     <w:p>
       <w:pPr>
+        <w:pStyle w:val="Prrafodelista"/>
+        <w:numPr>
+          <w:ilvl w:val="0"/>
+          <w:numId w:val="30"/>
+        </w:numPr>
         <w:spacing w:after="0"/>
         <w:rPr>
           <w:rFonts w:ascii="Tahoma" w:hAnsi="Tahoma" w:cs="Tahoma"/>
@@ -2276,6 +2250,11 @@
     </w:p>
     <w:p>
       <w:pPr>
+        <w:pStyle w:val="Prrafodelista"/>
+        <w:numPr>
+          <w:ilvl w:val="0"/>
+          <w:numId w:val="30"/>
+        </w:numPr>
         <w:spacing w:after="0"/>
         <w:rPr>
           <w:rFonts w:ascii="Tahoma" w:hAnsi="Tahoma" w:cs="Tahoma"/>
@@ -2332,6 +2311,10 @@
     <w:p>
       <w:pPr>
         <w:pStyle w:val="Prrafodelista"/>
+        <w:numPr>
+          <w:ilvl w:val="0"/>
+          <w:numId w:val="33"/>
+        </w:numPr>
         <w:spacing w:after="0"/>
         <w:rPr>
           <w:rFonts w:ascii="Tahoma" w:hAnsi="Tahoma" w:cs="Tahoma"/>
@@ -2339,10 +2322,166 @@
           <w:szCs w:val="32"/>
         </w:rPr>
       </w:pPr>
+      <w:r>
+        <w:rPr>
+          <w:rFonts w:ascii="Tahoma" w:hAnsi="Tahoma" w:cs="Tahoma"/>
+          <w:sz w:val="24"/>
+        </w:rPr>
+        <w:t>Se debe recibir el formato de solicitud de cambio a través del sistema.</w:t>
+      </w:r>
     </w:p>
     <w:p>
       <w:pPr>
         <w:pStyle w:val="Prrafodelista"/>
+        <w:numPr>
+          <w:ilvl w:val="0"/>
+          <w:numId w:val="33"/>
+        </w:numPr>
+        <w:spacing w:after="0"/>
+        <w:rPr>
+          <w:rFonts w:ascii="Tahoma" w:hAnsi="Tahoma" w:cs="Tahoma"/>
+          <w:sz w:val="28"/>
+          <w:szCs w:val="32"/>
+        </w:rPr>
+      </w:pPr>
+      <w:r>
+        <w:rPr>
+          <w:rFonts w:ascii="Tahoma" w:hAnsi="Tahoma" w:cs="Tahoma"/>
+          <w:sz w:val="24"/>
+        </w:rPr>
+        <w:t>Se debe verificar que los campos estén debidamente llenados.</w:t>
+      </w:r>
+    </w:p>
+    <w:p>
+      <w:pPr>
+        <w:spacing w:after="0"/>
+        <w:ind w:left="720"/>
+        <w:rPr>
+          <w:rFonts w:ascii="Tahoma" w:hAnsi="Tahoma" w:cs="Tahoma"/>
+          <w:sz w:val="24"/>
+        </w:rPr>
+      </w:pPr>
+      <w:r>
+        <w:rPr>
+          <w:rFonts w:ascii="Tahoma" w:hAnsi="Tahoma" w:cs="Tahoma"/>
+          <w:sz w:val="24"/>
+          <w:u w:val="single"/>
+        </w:rPr>
+        <w:t>Documentación</w:t>
+      </w:r>
+      <w:r>
+        <w:rPr>
+          <w:rFonts w:ascii="Tahoma" w:hAnsi="Tahoma" w:cs="Tahoma"/>
+          <w:sz w:val="24"/>
+        </w:rPr>
+        <w:t>:</w:t>
+      </w:r>
+    </w:p>
+    <w:p>
+      <w:pPr>
+        <w:pStyle w:val="Prrafodelista"/>
+        <w:numPr>
+          <w:ilvl w:val="0"/>
+          <w:numId w:val="32"/>
+        </w:numPr>
+        <w:spacing w:after="0"/>
+        <w:rPr>
+          <w:rFonts w:ascii="Tahoma" w:hAnsi="Tahoma" w:cs="Tahoma"/>
+          <w:sz w:val="24"/>
+        </w:rPr>
+      </w:pPr>
+      <w:r>
+        <w:rPr>
+          <w:rFonts w:ascii="Tahoma" w:hAnsi="Tahoma" w:cs="Tahoma"/>
+          <w:sz w:val="24"/>
+        </w:rPr>
+        <w:t>Solicitud de cambio</w:t>
+      </w:r>
+    </w:p>
+    <w:p>
+      <w:pPr>
+        <w:spacing w:after="0"/>
+        <w:ind w:left="720"/>
+        <w:jc w:val="both"/>
+        <w:rPr>
+          <w:rFonts w:ascii="Tahoma" w:hAnsi="Tahoma" w:cs="Tahoma"/>
+          <w:sz w:val="24"/>
+        </w:rPr>
+      </w:pPr>
+      <w:r>
+        <w:rPr>
+          <w:rFonts w:ascii="Tahoma" w:hAnsi="Tahoma" w:cs="Tahoma"/>
+          <w:sz w:val="24"/>
+          <w:u w:val="single"/>
+        </w:rPr>
+        <w:t>Políticas</w:t>
+      </w:r>
+      <w:r>
+        <w:rPr>
+          <w:rFonts w:ascii="Tahoma" w:hAnsi="Tahoma" w:cs="Tahoma"/>
+          <w:sz w:val="24"/>
+        </w:rPr>
+        <w:t>:</w:t>
+      </w:r>
+    </w:p>
+    <w:p>
+      <w:pPr>
+        <w:pStyle w:val="Prrafodelista"/>
+        <w:numPr>
+          <w:ilvl w:val="0"/>
+          <w:numId w:val="32"/>
+        </w:numPr>
+        <w:spacing w:after="0"/>
+        <w:rPr>
+          <w:rFonts w:ascii="Tahoma" w:hAnsi="Tahoma" w:cs="Tahoma"/>
+          <w:sz w:val="24"/>
+        </w:rPr>
+      </w:pPr>
+      <w:r>
+        <w:rPr>
+          <w:rFonts w:ascii="Tahoma" w:hAnsi="Tahoma" w:cs="Tahoma"/>
+          <w:sz w:val="24"/>
+        </w:rPr>
+        <w:t>Se debe considerar</w:t>
+      </w:r>
+      <w:r>
+        <w:rPr>
+          <w:rFonts w:ascii="Tahoma" w:hAnsi="Tahoma" w:cs="Tahoma"/>
+          <w:sz w:val="24"/>
+        </w:rPr>
+        <w:t xml:space="preserve"> las solicitudes de cambio estén </w:t>
+      </w:r>
+      <w:r>
+        <w:rPr>
+          <w:rFonts w:ascii="Tahoma" w:hAnsi="Tahoma" w:cs="Tahoma"/>
+          <w:sz w:val="24"/>
+        </w:rPr>
+        <w:t>debidamente llenadas.</w:t>
+      </w:r>
+    </w:p>
+    <w:p>
+      <w:pPr>
+        <w:pStyle w:val="Prrafodelista"/>
+        <w:numPr>
+          <w:ilvl w:val="0"/>
+          <w:numId w:val="32"/>
+        </w:numPr>
+        <w:spacing w:after="0"/>
+        <w:rPr>
+          <w:rFonts w:ascii="Tahoma" w:hAnsi="Tahoma" w:cs="Tahoma"/>
+          <w:sz w:val="24"/>
+        </w:rPr>
+      </w:pPr>
+      <w:r>
+        <w:rPr>
+          <w:rFonts w:ascii="Tahoma" w:hAnsi="Tahoma" w:cs="Tahoma"/>
+          <w:sz w:val="24"/>
+        </w:rPr>
+        <w:t>Se debe contar con la aprobación formal del dueño del proceso.</w:t>
+      </w:r>
+    </w:p>
+    <w:p>
+      <w:pPr>
         <w:spacing w:after="0"/>
         <w:rPr>
           <w:rFonts w:ascii="Tahoma" w:hAnsi="Tahoma" w:cs="Tahoma"/>
@@ -2382,19 +2521,186 @@
         <w:spacing w:after="0"/>
         <w:rPr>
           <w:rFonts w:ascii="Tahoma" w:hAnsi="Tahoma" w:cs="Tahoma"/>
-          <w:sz w:val="28"/>
-          <w:szCs w:val="32"/>
-        </w:rPr>
-      </w:pPr>
+          <w:sz w:val="24"/>
+          <w:u w:val="single"/>
+        </w:rPr>
+      </w:pPr>
+      <w:r>
+        <w:rPr>
+          <w:rFonts w:ascii="Tahoma" w:hAnsi="Tahoma" w:cs="Tahoma"/>
+          <w:sz w:val="24"/>
+          <w:u w:val="single"/>
+        </w:rPr>
+        <w:t>Actividades:</w:t>
+      </w:r>
     </w:p>
     <w:p>
       <w:pPr>
         <w:pStyle w:val="Prrafodelista"/>
-        <w:spacing w:after="0"/>
-        <w:rPr>
-          <w:rFonts w:ascii="Tahoma" w:hAnsi="Tahoma" w:cs="Tahoma"/>
-          <w:sz w:val="28"/>
-          <w:szCs w:val="32"/>
+        <w:numPr>
+          <w:ilvl w:val="0"/>
+          <w:numId w:val="32"/>
+        </w:numPr>
+        <w:spacing w:after="0"/>
+        <w:rPr>
+          <w:rFonts w:ascii="Tahoma" w:hAnsi="Tahoma" w:cs="Tahoma"/>
+          <w:sz w:val="24"/>
+        </w:rPr>
+      </w:pPr>
+      <w:r>
+        <w:rPr>
+          <w:rFonts w:ascii="Tahoma" w:hAnsi="Tahoma" w:cs="Tahoma"/>
+          <w:sz w:val="24"/>
+        </w:rPr>
+        <w:t>Se debe clasificar la solicitud de cambio en base a la priori</w:t>
+      </w:r>
+      <w:r>
+        <w:rPr>
+          <w:rFonts w:ascii="Tahoma" w:hAnsi="Tahoma" w:cs="Tahoma"/>
+          <w:sz w:val="24"/>
+        </w:rPr>
+        <w:t>dad y tipo de solicitud definida en los puntos I y II.</w:t>
+      </w:r>
+    </w:p>
+    <w:p>
+      <w:pPr>
+        <w:pStyle w:val="Prrafodelista"/>
+        <w:numPr>
+          <w:ilvl w:val="0"/>
+          <w:numId w:val="32"/>
+        </w:numPr>
+        <w:spacing w:after="0"/>
+        <w:rPr>
+          <w:rFonts w:ascii="Tahoma" w:hAnsi="Tahoma" w:cs="Tahoma"/>
+          <w:sz w:val="24"/>
+        </w:rPr>
+      </w:pPr>
+      <w:r>
+        <w:rPr>
+          <w:rFonts w:ascii="Tahoma" w:hAnsi="Tahoma" w:cs="Tahoma"/>
+          <w:sz w:val="24"/>
+        </w:rPr>
+        <w:t>Se debe realizar un análisis de la solicitud de cambio para saber si procede el cambio.</w:t>
+      </w:r>
+    </w:p>
+    <w:p>
+      <w:pPr>
+        <w:spacing w:after="0"/>
+        <w:ind w:left="720"/>
+        <w:rPr>
+          <w:rFonts w:ascii="Tahoma" w:hAnsi="Tahoma" w:cs="Tahoma"/>
+          <w:sz w:val="24"/>
+        </w:rPr>
+      </w:pPr>
+      <w:r>
+        <w:rPr>
+          <w:rFonts w:ascii="Tahoma" w:hAnsi="Tahoma" w:cs="Tahoma"/>
+          <w:sz w:val="24"/>
+          <w:u w:val="single"/>
+        </w:rPr>
+        <w:t>Documentación</w:t>
+      </w:r>
+      <w:r>
+        <w:rPr>
+          <w:rFonts w:ascii="Tahoma" w:hAnsi="Tahoma" w:cs="Tahoma"/>
+          <w:sz w:val="24"/>
+        </w:rPr>
+        <w:t>:</w:t>
+      </w:r>
+    </w:p>
+    <w:p>
+      <w:pPr>
+        <w:pStyle w:val="Prrafodelista"/>
+        <w:numPr>
+          <w:ilvl w:val="0"/>
+          <w:numId w:val="32"/>
+        </w:numPr>
+        <w:spacing w:after="0"/>
+        <w:rPr>
+          <w:rFonts w:ascii="Tahoma" w:hAnsi="Tahoma" w:cs="Tahoma"/>
+          <w:sz w:val="24"/>
+        </w:rPr>
+      </w:pPr>
+      <w:r>
+        <w:rPr>
+          <w:rFonts w:ascii="Tahoma" w:hAnsi="Tahoma" w:cs="Tahoma"/>
+          <w:sz w:val="24"/>
+        </w:rPr>
+        <w:t>Solicitud de cambio</w:t>
+      </w:r>
+    </w:p>
+    <w:p>
+      <w:pPr>
+        <w:spacing w:after="0"/>
+        <w:ind w:left="720"/>
+        <w:jc w:val="both"/>
+        <w:rPr>
+          <w:rFonts w:ascii="Tahoma" w:hAnsi="Tahoma" w:cs="Tahoma"/>
+          <w:sz w:val="24"/>
+        </w:rPr>
+      </w:pPr>
+      <w:r>
+        <w:rPr>
+          <w:rFonts w:ascii="Tahoma" w:hAnsi="Tahoma" w:cs="Tahoma"/>
+          <w:sz w:val="24"/>
+          <w:u w:val="single"/>
+        </w:rPr>
+        <w:t>Políticas</w:t>
+      </w:r>
+      <w:r>
+        <w:rPr>
+          <w:rFonts w:ascii="Tahoma" w:hAnsi="Tahoma" w:cs="Tahoma"/>
+          <w:sz w:val="24"/>
+        </w:rPr>
+        <w:t>:</w:t>
+      </w:r>
+    </w:p>
+    <w:p>
+      <w:pPr>
+        <w:pStyle w:val="Prrafodelista"/>
+        <w:numPr>
+          <w:ilvl w:val="0"/>
+          <w:numId w:val="32"/>
+        </w:numPr>
+        <w:spacing w:after="0"/>
+        <w:rPr>
+          <w:rFonts w:ascii="Tahoma" w:hAnsi="Tahoma" w:cs="Tahoma"/>
+          <w:sz w:val="24"/>
+        </w:rPr>
+      </w:pPr>
+      <w:r>
+        <w:rPr>
+          <w:rFonts w:ascii="Tahoma" w:hAnsi="Tahoma" w:cs="Tahoma"/>
+          <w:sz w:val="24"/>
+        </w:rPr>
+        <w:t>Se debe</w:t>
+      </w:r>
+      <w:r>
+        <w:rPr>
+          <w:rFonts w:ascii="Tahoma" w:hAnsi="Tahoma" w:cs="Tahoma"/>
+          <w:sz w:val="24"/>
+        </w:rPr>
+        <w:t xml:space="preserve"> considerar</w:t>
+      </w:r>
+      <w:r>
+        <w:rPr>
+          <w:rFonts w:ascii="Tahoma" w:hAnsi="Tahoma" w:cs="Tahoma"/>
+          <w:sz w:val="24"/>
+        </w:rPr>
+        <w:t xml:space="preserve"> las solicitudes de cambio estén debidamente llenadas y sean consistentes.</w:t>
+      </w:r>
+    </w:p>
+    <w:p>
+      <w:pPr>
+        <w:pStyle w:val="Prrafodelista"/>
+        <w:numPr>
+          <w:ilvl w:val="0"/>
+          <w:numId w:val="32"/>
+        </w:numPr>
+        <w:spacing w:after="0"/>
+        <w:rPr>
+          <w:rFonts w:ascii="Tahoma" w:hAnsi="Tahoma" w:cs="Tahoma"/>
+          <w:sz w:val="24"/>
         </w:rPr>
       </w:pPr>
     </w:p>
@@ -2429,10 +2735,324 @@
         <w:spacing w:after="0"/>
         <w:rPr>
           <w:rFonts w:ascii="Tahoma" w:hAnsi="Tahoma" w:cs="Tahoma"/>
-          <w:sz w:val="28"/>
-          <w:szCs w:val="32"/>
-        </w:rPr>
-      </w:pPr>
+          <w:sz w:val="24"/>
+          <w:u w:val="single"/>
+        </w:rPr>
+      </w:pPr>
+      <w:r>
+        <w:rPr>
+          <w:rFonts w:ascii="Tahoma" w:hAnsi="Tahoma" w:cs="Tahoma"/>
+          <w:sz w:val="24"/>
+          <w:u w:val="single"/>
+        </w:rPr>
+        <w:t>Actividades:</w:t>
+      </w:r>
+    </w:p>
+    <w:p>
+      <w:pPr>
+        <w:pStyle w:val="Prrafodelista"/>
+        <w:numPr>
+          <w:ilvl w:val="0"/>
+          <w:numId w:val="31"/>
+        </w:numPr>
+        <w:spacing w:after="0"/>
+        <w:rPr>
+          <w:rFonts w:ascii="Tahoma" w:hAnsi="Tahoma" w:cs="Tahoma"/>
+          <w:sz w:val="24"/>
+          <w:u w:val="single"/>
+        </w:rPr>
+      </w:pPr>
+      <w:r>
+        <w:rPr>
+          <w:rFonts w:ascii="Tahoma" w:hAnsi="Tahoma" w:cs="Tahoma"/>
+          <w:sz w:val="24"/>
+        </w:rPr>
+        <w:t xml:space="preserve">Identificar los riesgos relacionados </w:t>
+      </w:r>
+      <w:r>
+        <w:rPr>
+          <w:rFonts w:ascii="Tahoma" w:hAnsi="Tahoma" w:cs="Tahoma"/>
+          <w:sz w:val="24"/>
+        </w:rPr>
+        <w:t>con el software.</w:t>
+      </w:r>
+    </w:p>
+    <w:p>
+      <w:pPr>
+        <w:pStyle w:val="Prrafodelista"/>
+        <w:numPr>
+          <w:ilvl w:val="0"/>
+          <w:numId w:val="31"/>
+        </w:numPr>
+        <w:spacing w:after="0"/>
+        <w:rPr>
+          <w:rFonts w:ascii="Tahoma" w:hAnsi="Tahoma" w:cs="Tahoma"/>
+          <w:sz w:val="24"/>
+          <w:u w:val="single"/>
+        </w:rPr>
+      </w:pPr>
+      <w:r>
+        <w:rPr>
+          <w:rFonts w:ascii="Tahoma" w:hAnsi="Tahoma" w:cs="Tahoma"/>
+          <w:sz w:val="24"/>
+        </w:rPr>
+        <w:t xml:space="preserve">Realizar la proyección </w:t>
+      </w:r>
+      <w:r>
+        <w:rPr>
+          <w:rFonts w:ascii="Tahoma" w:hAnsi="Tahoma" w:cs="Tahoma"/>
+          <w:sz w:val="24"/>
+        </w:rPr>
+        <w:t>del riesgo.</w:t>
+      </w:r>
+    </w:p>
+    <w:p>
+      <w:pPr>
+        <w:pStyle w:val="Prrafodelista"/>
+        <w:numPr>
+          <w:ilvl w:val="0"/>
+          <w:numId w:val="31"/>
+        </w:numPr>
+        <w:spacing w:after="0"/>
+        <w:rPr>
+          <w:rFonts w:ascii="Tahoma" w:hAnsi="Tahoma" w:cs="Tahoma"/>
+          <w:sz w:val="24"/>
+          <w:u w:val="single"/>
+        </w:rPr>
+      </w:pPr>
+      <w:r>
+        <w:rPr>
+          <w:rFonts w:ascii="Tahoma" w:hAnsi="Tahoma" w:cs="Tahoma"/>
+          <w:sz w:val="24"/>
+        </w:rPr>
+        <w:t>Evaluar el impacto del riesgo.</w:t>
+      </w:r>
+    </w:p>
+    <w:p>
+      <w:pPr>
+        <w:pStyle w:val="Prrafodelista"/>
+        <w:numPr>
+          <w:ilvl w:val="0"/>
+          <w:numId w:val="31"/>
+        </w:numPr>
+        <w:spacing w:after="0"/>
+        <w:rPr>
+          <w:rFonts w:ascii="Tahoma" w:hAnsi="Tahoma" w:cs="Tahoma"/>
+          <w:sz w:val="24"/>
+          <w:u w:val="single"/>
+        </w:rPr>
+      </w:pPr>
+      <w:r>
+        <w:rPr>
+          <w:rFonts w:ascii="Tahoma" w:hAnsi="Tahoma" w:cs="Tahoma"/>
+          <w:sz w:val="24"/>
+        </w:rPr>
+        <w:t>Ajustar el plan de gestión del cambio.</w:t>
+      </w:r>
+    </w:p>
+    <w:p>
+      <w:pPr>
+        <w:spacing w:after="0"/>
+        <w:ind w:left="720"/>
+        <w:jc w:val="both"/>
+        <w:rPr>
+          <w:rFonts w:ascii="Tahoma" w:hAnsi="Tahoma" w:cs="Tahoma"/>
+          <w:sz w:val="24"/>
+        </w:rPr>
+      </w:pPr>
+      <w:r>
+        <w:rPr>
+          <w:rFonts w:ascii="Tahoma" w:hAnsi="Tahoma" w:cs="Tahoma"/>
+          <w:sz w:val="24"/>
+          <w:u w:val="single"/>
+        </w:rPr>
+        <w:t>Documentación</w:t>
+      </w:r>
+      <w:r>
+        <w:rPr>
+          <w:rFonts w:ascii="Tahoma" w:hAnsi="Tahoma" w:cs="Tahoma"/>
+          <w:sz w:val="24"/>
+        </w:rPr>
+        <w:t>:</w:t>
+      </w:r>
+    </w:p>
+    <w:p>
+      <w:pPr>
+        <w:spacing w:after="0"/>
+        <w:ind w:left="720"/>
+        <w:rPr>
+          <w:rFonts w:ascii="Tahoma" w:hAnsi="Tahoma" w:cs="Tahoma"/>
+          <w:sz w:val="24"/>
+          <w:u w:val="single"/>
+        </w:rPr>
+      </w:pPr>
+    </w:p>
+    <w:p>
+      <w:pPr>
+        <w:pStyle w:val="Prrafodelista"/>
+        <w:numPr>
+          <w:ilvl w:val="0"/>
+          <w:numId w:val="31"/>
+        </w:numPr>
+        <w:spacing w:after="0"/>
+        <w:rPr>
+          <w:rFonts w:ascii="Tahoma" w:hAnsi="Tahoma" w:cs="Tahoma"/>
+          <w:sz w:val="24"/>
+        </w:rPr>
+      </w:pPr>
+      <w:r>
+        <w:rPr>
+          <w:rFonts w:ascii="Tahoma" w:hAnsi="Tahoma" w:cs="Tahoma"/>
+          <w:sz w:val="24"/>
+        </w:rPr>
+        <w:t>Matriz</w:t>
+      </w:r>
+      <w:r>
+        <w:rPr>
+          <w:rFonts w:ascii="Tahoma" w:hAnsi="Tahoma" w:cs="Tahoma"/>
+          <w:sz w:val="24"/>
+        </w:rPr>
+        <w:t xml:space="preserve"> de trazabilidad de los CU vs clases.</w:t>
+      </w:r>
+    </w:p>
+    <w:p>
+      <w:pPr>
+        <w:pStyle w:val="Prrafodelista"/>
+        <w:numPr>
+          <w:ilvl w:val="0"/>
+          <w:numId w:val="31"/>
+        </w:numPr>
+        <w:spacing w:after="0"/>
+        <w:rPr>
+          <w:rFonts w:ascii="Tahoma" w:hAnsi="Tahoma" w:cs="Tahoma"/>
+          <w:sz w:val="24"/>
+        </w:rPr>
+      </w:pPr>
+      <w:r>
+        <w:rPr>
+          <w:rFonts w:ascii="Tahoma" w:hAnsi="Tahoma" w:cs="Tahoma"/>
+          <w:sz w:val="24"/>
+        </w:rPr>
+        <w:t>Matriz de trazabilidad de los CU vs requisitos</w:t>
+      </w:r>
+      <w:r>
+        <w:rPr>
+          <w:rFonts w:ascii="Tahoma" w:hAnsi="Tahoma" w:cs="Tahoma"/>
+          <w:sz w:val="24"/>
+        </w:rPr>
+        <w:t>.</w:t>
+      </w:r>
+    </w:p>
+    <w:p>
+      <w:pPr>
+        <w:pStyle w:val="Prrafodelista"/>
+        <w:numPr>
+          <w:ilvl w:val="0"/>
+          <w:numId w:val="31"/>
+        </w:numPr>
+        <w:spacing w:after="0"/>
+        <w:rPr>
+          <w:rFonts w:ascii="Tahoma" w:hAnsi="Tahoma" w:cs="Tahoma"/>
+          <w:sz w:val="24"/>
+        </w:rPr>
+      </w:pPr>
+      <w:r>
+        <w:rPr>
+          <w:rFonts w:ascii="Tahoma" w:hAnsi="Tahoma" w:cs="Tahoma"/>
+          <w:sz w:val="24"/>
+        </w:rPr>
+        <w:lastRenderedPageBreak/>
+        <w:t>Matriz de riesgos.</w:t>
+      </w:r>
+    </w:p>
+    <w:p>
+      <w:pPr>
+        <w:spacing w:after="0"/>
+        <w:ind w:left="720"/>
+        <w:jc w:val="both"/>
+        <w:rPr>
+          <w:rFonts w:ascii="Tahoma" w:hAnsi="Tahoma" w:cs="Tahoma"/>
+          <w:sz w:val="24"/>
+        </w:rPr>
+      </w:pPr>
+      <w:r>
+        <w:rPr>
+          <w:rFonts w:ascii="Tahoma" w:hAnsi="Tahoma" w:cs="Tahoma"/>
+          <w:sz w:val="24"/>
+          <w:u w:val="single"/>
+        </w:rPr>
+        <w:t>Políticas</w:t>
+      </w:r>
+      <w:r>
+        <w:rPr>
+          <w:rFonts w:ascii="Tahoma" w:hAnsi="Tahoma" w:cs="Tahoma"/>
+          <w:sz w:val="24"/>
+        </w:rPr>
+        <w:t>:</w:t>
+      </w:r>
+    </w:p>
+    <w:p>
+      <w:pPr>
+        <w:pStyle w:val="Prrafodelista"/>
+        <w:numPr>
+          <w:ilvl w:val="0"/>
+          <w:numId w:val="31"/>
+        </w:numPr>
+        <w:spacing w:after="0"/>
+        <w:rPr>
+          <w:rFonts w:ascii="Tahoma" w:hAnsi="Tahoma" w:cs="Tahoma"/>
+          <w:sz w:val="24"/>
+        </w:rPr>
+      </w:pPr>
+      <w:r>
+        <w:rPr>
+          <w:rFonts w:ascii="Tahoma" w:hAnsi="Tahoma" w:cs="Tahoma"/>
+          <w:sz w:val="24"/>
+        </w:rPr>
+        <w:t>Se debe tener siempre la aprobación del comité de gestión de cambios si los cambios impactaran en los clientes del negocio.</w:t>
+      </w:r>
+    </w:p>
+    <w:p>
+      <w:pPr>
+        <w:pStyle w:val="Prrafodelista"/>
+        <w:numPr>
+          <w:ilvl w:val="0"/>
+          <w:numId w:val="31"/>
+        </w:numPr>
+        <w:spacing w:after="0"/>
+        <w:rPr>
+          <w:rFonts w:ascii="Tahoma" w:hAnsi="Tahoma" w:cs="Tahoma"/>
+          <w:sz w:val="24"/>
+        </w:rPr>
+      </w:pPr>
+      <w:r>
+        <w:rPr>
+          <w:rFonts w:ascii="Tahoma" w:hAnsi="Tahoma" w:cs="Tahoma"/>
+          <w:sz w:val="24"/>
+        </w:rPr>
+        <w:t>Se debe considerar todos los riesgos relacionados a los cambios en el sistema.</w:t>
+      </w:r>
+    </w:p>
+    <w:p>
+      <w:pPr>
+        <w:pStyle w:val="Prrafodelista"/>
+        <w:numPr>
+          <w:ilvl w:val="0"/>
+          <w:numId w:val="31"/>
+        </w:numPr>
+        <w:spacing w:after="0"/>
+        <w:rPr>
+          <w:rFonts w:ascii="Tahoma" w:hAnsi="Tahoma" w:cs="Tahoma"/>
+          <w:sz w:val="24"/>
+        </w:rPr>
+      </w:pPr>
+      <w:r>
+        <w:rPr>
+          <w:rFonts w:ascii="Tahoma" w:hAnsi="Tahoma" w:cs="Tahoma"/>
+          <w:sz w:val="24"/>
+        </w:rPr>
+        <w:t>Se debe considerar para todo cambio la explicación del impacto sobre las aplicaciones, servicios y base de datos.</w:t>
+      </w:r>
     </w:p>
     <w:p>
       <w:pPr>
@@ -2911,6 +3531,30 @@
     </w:p>
     <w:p>
       <w:pPr>
+        <w:spacing w:after="0"/>
+        <w:ind w:left="360"/>
+        <w:rPr>
+          <w:rFonts w:ascii="Tahoma" w:hAnsi="Tahoma" w:cs="Tahoma"/>
+          <w:sz w:val="28"/>
+          <w:szCs w:val="32"/>
+          <w:lang w:val="es-PE"/>
+        </w:rPr>
+      </w:pPr>
+    </w:p>
+    <w:p>
+      <w:pPr>
+        <w:spacing w:after="0"/>
+        <w:ind w:left="360"/>
+        <w:rPr>
+          <w:rFonts w:ascii="Tahoma" w:hAnsi="Tahoma" w:cs="Tahoma"/>
+          <w:sz w:val="28"/>
+          <w:szCs w:val="32"/>
+          <w:lang w:val="es-PE"/>
+        </w:rPr>
+      </w:pPr>
+    </w:p>
+    <w:p>
+      <w:pPr>
         <w:pStyle w:val="Prrafodelista"/>
         <w:spacing w:after="0"/>
         <w:rPr>
@@ -2942,6 +3586,7 @@
           <w:sz w:val="24"/>
           <w:szCs w:val="22"/>
         </w:rPr>
+        <w:lastRenderedPageBreak/>
         <w:t>Planificación y Calendarización</w:t>
       </w:r>
     </w:p>
@@ -2988,8 +3633,6 @@
         </w:rPr>
         <w:t>:</w:t>
       </w:r>
-      <w:bookmarkStart w:id="0" w:name="_GoBack"/>
-      <w:bookmarkEnd w:id="0"/>
     </w:p>
     <w:p>
       <w:pPr>
@@ -3223,8 +3866,19 @@
           <w:szCs w:val="22"/>
           <w:lang w:val="es-PE" w:eastAsia="es-PE"/>
         </w:rPr>
-        <w:t>Plan de Back-out</w:t>
-      </w:r>
+        <w:t>Plan de Back-</w:t>
+      </w:r>
+      <w:proofErr w:type="spellStart"/>
+      <w:r>
+        <w:rPr>
+          <w:rFonts w:ascii="Tahoma" w:eastAsia="Times New Roman" w:hAnsi="Tahoma" w:cs="Tahoma"/>
+          <w:sz w:val="24"/>
+          <w:szCs w:val="22"/>
+          <w:lang w:val="es-PE" w:eastAsia="es-PE"/>
+        </w:rPr>
+        <w:t>out</w:t>
+      </w:r>
+      <w:proofErr w:type="spellEnd"/>
     </w:p>
     <w:p>
       <w:pPr>
@@ -3556,6 +4210,7 @@
           <w:sz w:val="24"/>
           <w:szCs w:val="22"/>
         </w:rPr>
+        <w:lastRenderedPageBreak/>
         <w:t>Implementación del Cambio</w:t>
       </w:r>
     </w:p>
@@ -3716,8 +4371,19 @@
           <w:szCs w:val="22"/>
           <w:lang w:val="es-PE" w:eastAsia="es-PE"/>
         </w:rPr>
-        <w:t>Verificar el plan de back-out</w:t>
-      </w:r>
+        <w:t>Verificar el plan de back-</w:t>
+      </w:r>
+      <w:proofErr w:type="spellStart"/>
+      <w:r>
+        <w:rPr>
+          <w:rFonts w:ascii="Tahoma" w:eastAsia="Times New Roman" w:hAnsi="Tahoma" w:cs="Tahoma"/>
+          <w:sz w:val="24"/>
+          <w:szCs w:val="22"/>
+          <w:lang w:val="es-PE" w:eastAsia="es-PE"/>
+        </w:rPr>
+        <w:t>out</w:t>
+      </w:r>
+      <w:proofErr w:type="spellEnd"/>
     </w:p>
     <w:p>
       <w:pPr>
@@ -3899,8 +4565,19 @@
           <w:szCs w:val="22"/>
           <w:lang w:val="es-PE" w:eastAsia="es-PE"/>
         </w:rPr>
-        <w:t>Plan de back-out</w:t>
-      </w:r>
+        <w:t>Plan de back-</w:t>
+      </w:r>
+      <w:proofErr w:type="spellStart"/>
+      <w:r>
+        <w:rPr>
+          <w:rFonts w:ascii="Tahoma" w:eastAsia="Times New Roman" w:hAnsi="Tahoma" w:cs="Tahoma"/>
+          <w:sz w:val="24"/>
+          <w:szCs w:val="22"/>
+          <w:lang w:val="es-PE" w:eastAsia="es-PE"/>
+        </w:rPr>
+        <w:t>out</w:t>
+      </w:r>
+      <w:proofErr w:type="spellEnd"/>
     </w:p>
     <w:p>
       <w:pPr>
@@ -4124,6 +4801,74 @@
     <w:p>
       <w:pPr>
         <w:pStyle w:val="Prrafodelista"/>
+        <w:spacing w:after="0"/>
+        <w:rPr>
+          <w:rFonts w:ascii="Tahoma" w:hAnsi="Tahoma" w:cs="Tahoma"/>
+          <w:sz w:val="28"/>
+          <w:szCs w:val="32"/>
+        </w:rPr>
+      </w:pPr>
+    </w:p>
+    <w:p>
+      <w:pPr>
+        <w:pStyle w:val="Prrafodelista"/>
+        <w:spacing w:after="0"/>
+        <w:rPr>
+          <w:rFonts w:ascii="Tahoma" w:hAnsi="Tahoma" w:cs="Tahoma"/>
+          <w:sz w:val="28"/>
+          <w:szCs w:val="32"/>
+        </w:rPr>
+      </w:pPr>
+    </w:p>
+    <w:p>
+      <w:pPr>
+        <w:pStyle w:val="Prrafodelista"/>
+        <w:spacing w:after="0"/>
+        <w:rPr>
+          <w:rFonts w:ascii="Tahoma" w:hAnsi="Tahoma" w:cs="Tahoma"/>
+          <w:sz w:val="28"/>
+          <w:szCs w:val="32"/>
+        </w:rPr>
+      </w:pPr>
+    </w:p>
+    <w:p>
+      <w:pPr>
+        <w:pStyle w:val="Prrafodelista"/>
+        <w:spacing w:after="0"/>
+        <w:rPr>
+          <w:rFonts w:ascii="Tahoma" w:hAnsi="Tahoma" w:cs="Tahoma"/>
+          <w:sz w:val="28"/>
+          <w:szCs w:val="32"/>
+        </w:rPr>
+      </w:pPr>
+    </w:p>
+    <w:p>
+      <w:pPr>
+        <w:pStyle w:val="Prrafodelista"/>
+        <w:spacing w:after="0"/>
+        <w:rPr>
+          <w:rFonts w:ascii="Tahoma" w:hAnsi="Tahoma" w:cs="Tahoma"/>
+          <w:sz w:val="28"/>
+          <w:szCs w:val="32"/>
+        </w:rPr>
+      </w:pPr>
+    </w:p>
+    <w:p>
+      <w:pPr>
+        <w:pStyle w:val="Prrafodelista"/>
+        <w:spacing w:after="0"/>
+        <w:rPr>
+          <w:rFonts w:ascii="Tahoma" w:hAnsi="Tahoma" w:cs="Tahoma"/>
+          <w:sz w:val="28"/>
+          <w:szCs w:val="32"/>
+        </w:rPr>
+      </w:pPr>
+      <w:bookmarkStart w:id="0" w:name="_GoBack"/>
+      <w:bookmarkEnd w:id="0"/>
+    </w:p>
+    <w:p>
+      <w:pPr>
+        <w:pStyle w:val="Prrafodelista"/>
         <w:numPr>
           <w:ilvl w:val="0"/>
           <w:numId w:val="17"/>
@@ -4143,6 +4888,7 @@
           <w:sz w:val="24"/>
           <w:szCs w:val="22"/>
         </w:rPr>
+        <w:lastRenderedPageBreak/>
         <w:t>Verificación de la Implementación</w:t>
       </w:r>
     </w:p>
@@ -4247,7 +4993,6 @@
           <w:szCs w:val="22"/>
           <w:lang w:val="es-PE" w:eastAsia="es-PE"/>
         </w:rPr>
-        <w:lastRenderedPageBreak/>
         <w:t>Identificación de efectos causados por los cambios</w:t>
       </w:r>
     </w:p>
@@ -4531,89 +5276,11 @@
         <w:spacing w:after="0"/>
         <w:rPr>
           <w:rFonts w:ascii="Tahoma" w:hAnsi="Tahoma" w:cs="Tahoma"/>
-          <w:sz w:val="28"/>
-          <w:szCs w:val="32"/>
-        </w:rPr>
-      </w:pPr>
-    </w:p>
-    <w:p>
-      <w:pPr>
-        <w:pStyle w:val="Prrafodelista"/>
-        <w:spacing w:after="0"/>
-        <w:rPr>
-          <w:rFonts w:ascii="Tahoma" w:hAnsi="Tahoma" w:cs="Tahoma"/>
-          <w:sz w:val="28"/>
-          <w:szCs w:val="32"/>
-        </w:rPr>
-      </w:pPr>
-    </w:p>
-    <w:p>
-      <w:pPr>
-        <w:pStyle w:val="Prrafodelista"/>
-        <w:numPr>
-          <w:ilvl w:val="0"/>
-          <w:numId w:val="17"/>
-        </w:numPr>
-        <w:spacing w:after="0"/>
-        <w:rPr>
-          <w:rFonts w:ascii="Tahoma" w:hAnsi="Tahoma" w:cs="Tahoma"/>
           <w:b/>
           <w:sz w:val="28"/>
           <w:szCs w:val="32"/>
         </w:rPr>
       </w:pPr>
-      <w:r>
-        <w:rPr>
-          <w:rFonts w:ascii="Tahoma" w:hAnsi="Tahoma" w:cs="Tahoma"/>
-          <w:b/>
-          <w:sz w:val="24"/>
-          <w:szCs w:val="22"/>
-        </w:rPr>
-        <w:t>Cierre</w:t>
-      </w:r>
-    </w:p>
-    <w:p>
-      <w:pPr>
-        <w:pStyle w:val="Prrafodelista"/>
-        <w:spacing w:after="0"/>
-        <w:rPr>
-          <w:rFonts w:ascii="Tahoma" w:hAnsi="Tahoma" w:cs="Tahoma"/>
-          <w:sz w:val="24"/>
-          <w:szCs w:val="22"/>
-        </w:rPr>
-      </w:pPr>
-    </w:p>
-    <w:p>
-      <w:pPr>
-        <w:pStyle w:val="Prrafodelista"/>
-        <w:spacing w:after="0"/>
-        <w:rPr>
-          <w:rFonts w:ascii="Tahoma" w:hAnsi="Tahoma" w:cs="Tahoma"/>
-          <w:sz w:val="24"/>
-          <w:szCs w:val="22"/>
-        </w:rPr>
-      </w:pPr>
-    </w:p>
-    <w:p>
-      <w:pPr>
-        <w:pStyle w:val="Prrafodelista"/>
-        <w:spacing w:after="0"/>
-        <w:rPr>
-          <w:rFonts w:ascii="Tahoma" w:hAnsi="Tahoma" w:cs="Tahoma"/>
-          <w:b/>
-          <w:sz w:val="28"/>
-          <w:szCs w:val="32"/>
-        </w:rPr>
-      </w:pPr>
-      <w:r>
-        <w:rPr>
-          <w:rFonts w:ascii="Tahoma" w:hAnsi="Tahoma" w:cs="Tahoma"/>
-          <w:b/>
-          <w:sz w:val="24"/>
-          <w:szCs w:val="22"/>
-        </w:rPr>
-        <w:t>Cambios Urgentes</w:t>
-      </w:r>
     </w:p>
     <w:sectPr>
       <w:headerReference w:type="default" r:id="rId8"/>
@@ -4758,7 +5425,7 @@
               <w:noProof/>
               <w:color w:val="auto"/>
             </w:rPr>
-            <w:t>5</w:t>
+            <w:t>8</w:t>
           </w:r>
           <w:r>
             <w:rPr>
@@ -4801,7 +5468,7 @@
               <w:noProof/>
               <w:color w:val="auto"/>
             </w:rPr>
-            <w:t>7</w:t>
+            <w:t>8</w:t>
           </w:r>
           <w:r>
             <w:rPr>
@@ -4889,7 +5556,7 @@
     <w:r>
       <w:rPr>
         <w:noProof/>
-        <w:lang w:val="es-PE" w:eastAsia="es-PE"/>
+        <w:lang w:val="es-ES" w:eastAsia="es-ES"/>
       </w:rPr>
       <w:drawing>
         <wp:anchor distT="0" distB="0" distL="114300" distR="114300" simplePos="0" relativeHeight="251660288" behindDoc="0" locked="0" layoutInCell="1" allowOverlap="1" wp14:anchorId="3EEBF476" wp14:editId="7D0E1BEB">
@@ -4960,7 +5627,7 @@
     <w:r>
       <w:rPr>
         <w:noProof/>
-        <w:lang w:val="es-PE" w:eastAsia="es-PE"/>
+        <w:lang w:val="es-ES" w:eastAsia="es-ES"/>
       </w:rPr>
       <mc:AlternateContent>
         <mc:Choice Requires="wps">
@@ -5021,7 +5688,7 @@
         </mc:Choice>
         <mc:Fallback>
           <w:pict>
-            <v:line w14:anchorId="33A6F8EE" id="Conector recto 3" o:spid="_x0000_s1026" style="position:absolute;flip:y;z-index:251659264;visibility:visible;mso-wrap-style:square;mso-width-percent:0;mso-height-percent:0;mso-wrap-distance-left:9pt;mso-wrap-distance-top:0;mso-wrap-distance-right:9pt;mso-wrap-distance-bottom:0;mso-position-horizontal:absolute;mso-position-horizontal-relative:text;mso-position-vertical:absolute;mso-position-vertical-relative:text;mso-width-percent:0;mso-height-percent:0;mso-width-relative:margin;mso-height-relative:margin" from="-25.05pt,-.85pt" to="448.2pt,-.85pt" o:gfxdata="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" strokecolor="black [3040]" strokeweight="1.5pt"/>
+            <v:line w14:anchorId="58657DB9" id="Conector recto 3" o:spid="_x0000_s1026" style="position:absolute;flip:y;z-index:251659264;visibility:visible;mso-wrap-style:square;mso-width-percent:0;mso-height-percent:0;mso-wrap-distance-left:9pt;mso-wrap-distance-top:0;mso-wrap-distance-right:9pt;mso-wrap-distance-bottom:0;mso-position-horizontal:absolute;mso-position-horizontal-relative:text;mso-position-vertical:absolute;mso-position-vertical-relative:text;mso-width-percent:0;mso-height-percent:0;mso-width-relative:margin;mso-height-relative:margin" from="-25.05pt,-.85pt" to="448.2pt,-.85pt" o:gfxdata="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" strokecolor="black [3040]" strokeweight="1.5pt"/>
           </w:pict>
         </mc:Fallback>
       </mc:AlternateContent>
@@ -5032,7 +5699,7 @@
 
 <file path=word/numbering.xml><?xml version="1.0" encoding="utf-8"?>
 <w:numbering xmlns:wpc="http://schemas.microsoft.com/office/word/2010/wordprocessingCanvas" xmlns:mc="http://schemas.openxmlformats.org/markup-compatibility/2006" xmlns:o="urn:schemas-microsoft-com:office:office" xmlns:r="http://schemas.openxmlformats.org/officeDocument/2006/relationships" xmlns:m="http://schemas.openxmlformats.org/officeDocument/2006/math" xmlns:v="urn:schemas-microsoft-com:vml" xmlns:wp14="http://schemas.microsoft.com/office/word/2010/wordprocessingDrawing" xmlns:wp="http://schemas.openxmlformats.org/drawingml/2006/wordprocessingDrawing" xmlns:w10="urn:schemas-microsoft-com:office:word" xmlns:w="http://schemas.openxmlformats.org/wordprocessingml/2006/main" xmlns:w14="http://schemas.microsoft.com/office/word/2010/wordml" xmlns:w15="http://schemas.microsoft.com/office/word/2012/wordml" xmlns:wpg="http://schemas.microsoft.com/office/word/2010/wordprocessingGroup" xmlns:wpi="http://schemas.microsoft.com/office/word/2010/wordprocessingInk" xmlns:wne="http://schemas.microsoft.com/office/word/2006/wordml" xmlns:wps="http://schemas.microsoft.com/office/word/2010/wordprocessingShape" mc:Ignorable="w14 w15 wp14">
-  <w:abstractNum w:abstractNumId="0">
+  <w:abstractNum w:abstractNumId="0" w15:restartNumberingAfterBreak="0">
     <w:nsid w:val="0311511C"/>
     <w:multiLevelType w:val="multilevel"/>
     <w:tmpl w:val="DE6C7628"/>
@@ -5147,7 +5814,7 @@
       </w:rPr>
     </w:lvl>
   </w:abstractNum>
-  <w:abstractNum w:abstractNumId="1">
+  <w:abstractNum w:abstractNumId="1" w15:restartNumberingAfterBreak="0">
     <w:nsid w:val="08C21ED0"/>
     <w:multiLevelType w:val="multilevel"/>
     <w:tmpl w:val="DE841894"/>
@@ -5268,7 +5935,7 @@
       </w:rPr>
     </w:lvl>
   </w:abstractNum>
-  <w:abstractNum w:abstractNumId="2">
+  <w:abstractNum w:abstractNumId="2" w15:restartNumberingAfterBreak="0">
     <w:nsid w:val="0A995050"/>
     <w:multiLevelType w:val="multilevel"/>
     <w:tmpl w:val="DE841894"/>
@@ -5389,7 +6056,7 @@
       </w:rPr>
     </w:lvl>
   </w:abstractNum>
-  <w:abstractNum w:abstractNumId="3">
+  <w:abstractNum w:abstractNumId="3" w15:restartNumberingAfterBreak="0">
     <w:nsid w:val="0C251AD2"/>
     <w:multiLevelType w:val="multilevel"/>
     <w:tmpl w:val="554A7F58"/>
@@ -5538,7 +6205,7 @@
       </w:rPr>
     </w:lvl>
   </w:abstractNum>
-  <w:abstractNum w:abstractNumId="4">
+  <w:abstractNum w:abstractNumId="4" w15:restartNumberingAfterBreak="0">
     <w:nsid w:val="0DEE1982"/>
     <w:multiLevelType w:val="hybridMultilevel"/>
     <w:tmpl w:val="A2F05724"/>
@@ -5651,7 +6318,7 @@
       </w:rPr>
     </w:lvl>
   </w:abstractNum>
-  <w:abstractNum w:abstractNumId="5">
+  <w:abstractNum w:abstractNumId="5" w15:restartNumberingAfterBreak="0">
     <w:nsid w:val="10814908"/>
     <w:multiLevelType w:val="hybridMultilevel"/>
     <w:tmpl w:val="E79CFC76"/>
@@ -5764,7 +6431,7 @@
       </w:rPr>
     </w:lvl>
   </w:abstractNum>
-  <w:abstractNum w:abstractNumId="6">
+  <w:abstractNum w:abstractNumId="6" w15:restartNumberingAfterBreak="0">
     <w:nsid w:val="125B734B"/>
     <w:multiLevelType w:val="hybridMultilevel"/>
     <w:tmpl w:val="D026C192"/>
@@ -5877,7 +6544,7 @@
       </w:rPr>
     </w:lvl>
   </w:abstractNum>
-  <w:abstractNum w:abstractNumId="7">
+  <w:abstractNum w:abstractNumId="7" w15:restartNumberingAfterBreak="0">
     <w:nsid w:val="12D2466F"/>
     <w:multiLevelType w:val="hybridMultilevel"/>
     <w:tmpl w:val="6F6E5212"/>
@@ -5968,7 +6635,7 @@
       </w:pPr>
     </w:lvl>
   </w:abstractNum>
-  <w:abstractNum w:abstractNumId="8">
+  <w:abstractNum w:abstractNumId="8" w15:restartNumberingAfterBreak="0">
     <w:nsid w:val="16451B24"/>
     <w:multiLevelType w:val="hybridMultilevel"/>
     <w:tmpl w:val="AFA4B1C8"/>
@@ -6081,7 +6748,120 @@
       </w:rPr>
     </w:lvl>
   </w:abstractNum>
-  <w:abstractNum w:abstractNumId="9">
+  <w:abstractNum w:abstractNumId="9" w15:restartNumberingAfterBreak="0">
+    <w:nsid w:val="1FD1506A"/>
+    <w:multiLevelType w:val="hybridMultilevel"/>
+    <w:tmpl w:val="DE38B348"/>
+    <w:lvl w:ilvl="0" w:tplc="794613DA">
+      <w:start w:val="3"/>
+      <w:numFmt w:val="bullet"/>
+      <w:lvlText w:val="-"/>
+      <w:lvlJc w:val="left"/>
+      <w:pPr>
+        <w:ind w:left="1080" w:hanging="360"/>
+      </w:pPr>
+      <w:rPr>
+        <w:rFonts w:ascii="Tahoma" w:eastAsia="Calibri" w:hAnsi="Tahoma" w:cs="Tahoma" w:hint="default"/>
+      </w:rPr>
+    </w:lvl>
+    <w:lvl w:ilvl="1" w:tplc="0C0A0003" w:tentative="1">
+      <w:start w:val="1"/>
+      <w:numFmt w:val="bullet"/>
+      <w:lvlText w:val="o"/>
+      <w:lvlJc w:val="left"/>
+      <w:pPr>
+        <w:ind w:left="1800" w:hanging="360"/>
+      </w:pPr>
+      <w:rPr>
+        <w:rFonts w:ascii="Courier New" w:hAnsi="Courier New" w:cs="Courier New" w:hint="default"/>
+      </w:rPr>
+    </w:lvl>
+    <w:lvl w:ilvl="2" w:tplc="0C0A0005" w:tentative="1">
+      <w:start w:val="1"/>
+      <w:numFmt w:val="bullet"/>
+      <w:lvlText w:val=""/>
+      <w:lvlJc w:val="left"/>
+      <w:pPr>
+        <w:ind w:left="2520" w:hanging="360"/>
+      </w:pPr>
+      <w:rPr>
+        <w:rFonts w:ascii="Wingdings" w:hAnsi="Wingdings" w:hint="default"/>
+      </w:rPr>
+    </w:lvl>
+    <w:lvl w:ilvl="3" w:tplc="0C0A0001" w:tentative="1">
+      <w:start w:val="1"/>
+      <w:numFmt w:val="bullet"/>
+      <w:lvlText w:val=""/>
+      <w:lvlJc w:val="left"/>
+      <w:pPr>
+        <w:ind w:left="3240" w:hanging="360"/>
+      </w:pPr>
+      <w:rPr>
+        <w:rFonts w:ascii="Symbol" w:hAnsi="Symbol" w:hint="default"/>
+      </w:rPr>
+    </w:lvl>
+    <w:lvl w:ilvl="4" w:tplc="0C0A0003" w:tentative="1">
+      <w:start w:val="1"/>
+      <w:numFmt w:val="bullet"/>
+      <w:lvlText w:val="o"/>
+      <w:lvlJc w:val="left"/>
+      <w:pPr>
+        <w:ind w:left="3960" w:hanging="360"/>
+      </w:pPr>
+      <w:rPr>
+        <w:rFonts w:ascii="Courier New" w:hAnsi="Courier New" w:cs="Courier New" w:hint="default"/>
+      </w:rPr>
+    </w:lvl>
+    <w:lvl w:ilvl="5" w:tplc="0C0A0005" w:tentative="1">
+      <w:start w:val="1"/>
+      <w:numFmt w:val="bullet"/>
+      <w:lvlText w:val=""/>
+      <w:lvlJc w:val="left"/>
+      <w:pPr>
+        <w:ind w:left="4680" w:hanging="360"/>
+      </w:pPr>
+      <w:rPr>
+        <w:rFonts w:ascii="Wingdings" w:hAnsi="Wingdings" w:hint="default"/>
+      </w:rPr>
+    </w:lvl>
+    <w:lvl w:ilvl="6" w:tplc="0C0A0001" w:tentative="1">
+      <w:start w:val="1"/>
+      <w:numFmt w:val="bullet"/>
+      <w:lvlText w:val=""/>
+      <w:lvlJc w:val="left"/>
+      <w:pPr>
+        <w:ind w:left="5400" w:hanging="360"/>
+      </w:pPr>
+      <w:rPr>
+        <w:rFonts w:ascii="Symbol" w:hAnsi="Symbol" w:hint="default"/>
+      </w:rPr>
+    </w:lvl>
+    <w:lvl w:ilvl="7" w:tplc="0C0A0003" w:tentative="1">
+      <w:start w:val="1"/>
+      <w:numFmt w:val="bullet"/>
+      <w:lvlText w:val="o"/>
+      <w:lvlJc w:val="left"/>
+      <w:pPr>
+        <w:ind w:left="6120" w:hanging="360"/>
+      </w:pPr>
+      <w:rPr>
+        <w:rFonts w:ascii="Courier New" w:hAnsi="Courier New" w:cs="Courier New" w:hint="default"/>
+      </w:rPr>
+    </w:lvl>
+    <w:lvl w:ilvl="8" w:tplc="0C0A0005" w:tentative="1">
+      <w:start w:val="1"/>
+      <w:numFmt w:val="bullet"/>
+      <w:lvlText w:val=""/>
+      <w:lvlJc w:val="left"/>
+      <w:pPr>
+        <w:ind w:left="6840" w:hanging="360"/>
+      </w:pPr>
+      <w:rPr>
+        <w:rFonts w:ascii="Wingdings" w:hAnsi="Wingdings" w:hint="default"/>
+      </w:rPr>
+    </w:lvl>
+  </w:abstractNum>
+  <w:abstractNum w:abstractNumId="10" w15:restartNumberingAfterBreak="0">
     <w:nsid w:val="24C43734"/>
     <w:multiLevelType w:val="multilevel"/>
     <w:tmpl w:val="23806CC2"/>
@@ -6203,7 +6983,96 @@
       </w:rPr>
     </w:lvl>
   </w:abstractNum>
-  <w:abstractNum w:abstractNumId="10">
+  <w:abstractNum w:abstractNumId="11" w15:restartNumberingAfterBreak="0">
+    <w:nsid w:val="28D93B54"/>
+    <w:multiLevelType w:val="hybridMultilevel"/>
+    <w:tmpl w:val="482660E2"/>
+    <w:lvl w:ilvl="0" w:tplc="79D2F9F2">
+      <w:start w:val="1"/>
+      <w:numFmt w:val="upperRoman"/>
+      <w:lvlText w:val="%1."/>
+      <w:lvlJc w:val="left"/>
+      <w:pPr>
+        <w:ind w:left="1080" w:hanging="720"/>
+      </w:pPr>
+      <w:rPr>
+        <w:rFonts w:hint="default"/>
+      </w:rPr>
+    </w:lvl>
+    <w:lvl w:ilvl="1" w:tplc="0C0A0019" w:tentative="1">
+      <w:start w:val="1"/>
+      <w:numFmt w:val="lowerLetter"/>
+      <w:lvlText w:val="%2."/>
+      <w:lvlJc w:val="left"/>
+      <w:pPr>
+        <w:ind w:left="1440" w:hanging="360"/>
+      </w:pPr>
+    </w:lvl>
+    <w:lvl w:ilvl="2" w:tplc="0C0A001B" w:tentative="1">
+      <w:start w:val="1"/>
+      <w:numFmt w:val="lowerRoman"/>
+      <w:lvlText w:val="%3."/>
+      <w:lvlJc w:val="right"/>
+      <w:pPr>
+        <w:ind w:left="2160" w:hanging="180"/>
+      </w:pPr>
+    </w:lvl>
+    <w:lvl w:ilvl="3" w:tplc="0C0A000F" w:tentative="1">
+      <w:start w:val="1"/>
+      <w:numFmt w:val="decimal"/>
+      <w:lvlText w:val="%4."/>
+      <w:lvlJc w:val="left"/>
+      <w:pPr>
+        <w:ind w:left="2880" w:hanging="360"/>
+      </w:pPr>
+    </w:lvl>
+    <w:lvl w:ilvl="4" w:tplc="0C0A0019" w:tentative="1">
+      <w:start w:val="1"/>
+      <w:numFmt w:val="lowerLetter"/>
+      <w:lvlText w:val="%5."/>
+      <w:lvlJc w:val="left"/>
+      <w:pPr>
+        <w:ind w:left="3600" w:hanging="360"/>
+      </w:pPr>
+    </w:lvl>
+    <w:lvl w:ilvl="5" w:tplc="0C0A001B" w:tentative="1">
+      <w:start w:val="1"/>
+      <w:numFmt w:val="lowerRoman"/>
+      <w:lvlText w:val="%6."/>
+      <w:lvlJc w:val="right"/>
+      <w:pPr>
+        <w:ind w:left="4320" w:hanging="180"/>
+      </w:pPr>
+    </w:lvl>
+    <w:lvl w:ilvl="6" w:tplc="0C0A000F" w:tentative="1">
+      <w:start w:val="1"/>
+      <w:numFmt w:val="decimal"/>
+      <w:lvlText w:val="%7."/>
+      <w:lvlJc w:val="left"/>
+      <w:pPr>
+        <w:ind w:left="5040" w:hanging="360"/>
+      </w:pPr>
+    </w:lvl>
+    <w:lvl w:ilvl="7" w:tplc="0C0A0019" w:tentative="1">
+      <w:start w:val="1"/>
+      <w:numFmt w:val="lowerLetter"/>
+      <w:lvlText w:val="%8."/>
+      <w:lvlJc w:val="left"/>
+      <w:pPr>
+        <w:ind w:left="5760" w:hanging="360"/>
+      </w:pPr>
+    </w:lvl>
+    <w:lvl w:ilvl="8" w:tplc="0C0A001B" w:tentative="1">
+      <w:start w:val="1"/>
+      <w:numFmt w:val="lowerRoman"/>
+      <w:lvlText w:val="%9."/>
+      <w:lvlJc w:val="right"/>
+      <w:pPr>
+        <w:ind w:left="6480" w:hanging="180"/>
+      </w:pPr>
+    </w:lvl>
+  </w:abstractNum>
+  <w:abstractNum w:abstractNumId="12" w15:restartNumberingAfterBreak="0">
     <w:nsid w:val="2BA92D0E"/>
     <w:multiLevelType w:val="hybridMultilevel"/>
     <w:tmpl w:val="C61A6654"/>
@@ -6316,7 +7185,7 @@
       </w:rPr>
     </w:lvl>
   </w:abstractNum>
-  <w:abstractNum w:abstractNumId="11">
+  <w:abstractNum w:abstractNumId="13" w15:restartNumberingAfterBreak="0">
     <w:nsid w:val="2C265776"/>
     <w:multiLevelType w:val="multilevel"/>
     <w:tmpl w:val="1A127C1E"/>
@@ -6465,7 +7334,7 @@
       </w:rPr>
     </w:lvl>
   </w:abstractNum>
-  <w:abstractNum w:abstractNumId="12">
+  <w:abstractNum w:abstractNumId="14" w15:restartNumberingAfterBreak="0">
     <w:nsid w:val="3B67137C"/>
     <w:multiLevelType w:val="multilevel"/>
     <w:tmpl w:val="6C568BE6"/>
@@ -6614,7 +7483,7 @@
       </w:rPr>
     </w:lvl>
   </w:abstractNum>
-  <w:abstractNum w:abstractNumId="13">
+  <w:abstractNum w:abstractNumId="15" w15:restartNumberingAfterBreak="0">
     <w:nsid w:val="3C152D29"/>
     <w:multiLevelType w:val="hybridMultilevel"/>
     <w:tmpl w:val="80000830"/>
@@ -6727,7 +7596,120 @@
       </w:rPr>
     </w:lvl>
   </w:abstractNum>
-  <w:abstractNum w:abstractNumId="14">
+  <w:abstractNum w:abstractNumId="16" w15:restartNumberingAfterBreak="0">
+    <w:nsid w:val="42E75278"/>
+    <w:multiLevelType w:val="hybridMultilevel"/>
+    <w:tmpl w:val="F45AD99A"/>
+    <w:lvl w:ilvl="0" w:tplc="D4288A16">
+      <w:start w:val="3"/>
+      <w:numFmt w:val="bullet"/>
+      <w:lvlText w:val="-"/>
+      <w:lvlJc w:val="left"/>
+      <w:pPr>
+        <w:ind w:left="1080" w:hanging="360"/>
+      </w:pPr>
+      <w:rPr>
+        <w:rFonts w:ascii="Tahoma" w:eastAsia="Calibri" w:hAnsi="Tahoma" w:cs="Tahoma" w:hint="default"/>
+      </w:rPr>
+    </w:lvl>
+    <w:lvl w:ilvl="1" w:tplc="0C0A0003" w:tentative="1">
+      <w:start w:val="1"/>
+      <w:numFmt w:val="bullet"/>
+      <w:lvlText w:val="o"/>
+      <w:lvlJc w:val="left"/>
+      <w:pPr>
+        <w:ind w:left="1800" w:hanging="360"/>
+      </w:pPr>
+      <w:rPr>
+        <w:rFonts w:ascii="Courier New" w:hAnsi="Courier New" w:cs="Courier New" w:hint="default"/>
+      </w:rPr>
+    </w:lvl>
+    <w:lvl w:ilvl="2" w:tplc="0C0A0005" w:tentative="1">
+      <w:start w:val="1"/>
+      <w:numFmt w:val="bullet"/>
+      <w:lvlText w:val=""/>
+      <w:lvlJc w:val="left"/>
+      <w:pPr>
+        <w:ind w:left="2520" w:hanging="360"/>
+      </w:pPr>
+      <w:rPr>
+        <w:rFonts w:ascii="Wingdings" w:hAnsi="Wingdings" w:hint="default"/>
+      </w:rPr>
+    </w:lvl>
+    <w:lvl w:ilvl="3" w:tplc="0C0A0001" w:tentative="1">
+      <w:start w:val="1"/>
+      <w:numFmt w:val="bullet"/>
+      <w:lvlText w:val=""/>
+      <w:lvlJc w:val="left"/>
+      <w:pPr>
+        <w:ind w:left="3240" w:hanging="360"/>
+      </w:pPr>
+      <w:rPr>
+        <w:rFonts w:ascii="Symbol" w:hAnsi="Symbol" w:hint="default"/>
+      </w:rPr>
+    </w:lvl>
+    <w:lvl w:ilvl="4" w:tplc="0C0A0003" w:tentative="1">
+      <w:start w:val="1"/>
+      <w:numFmt w:val="bullet"/>
+      <w:lvlText w:val="o"/>
+      <w:lvlJc w:val="left"/>
+      <w:pPr>
+        <w:ind w:left="3960" w:hanging="360"/>
+      </w:pPr>
+      <w:rPr>
+        <w:rFonts w:ascii="Courier New" w:hAnsi="Courier New" w:cs="Courier New" w:hint="default"/>
+      </w:rPr>
+    </w:lvl>
+    <w:lvl w:ilvl="5" w:tplc="0C0A0005" w:tentative="1">
+      <w:start w:val="1"/>
+      <w:numFmt w:val="bullet"/>
+      <w:lvlText w:val=""/>
+      <w:lvlJc w:val="left"/>
+      <w:pPr>
+        <w:ind w:left="4680" w:hanging="360"/>
+      </w:pPr>
+      <w:rPr>
+        <w:rFonts w:ascii="Wingdings" w:hAnsi="Wingdings" w:hint="default"/>
+      </w:rPr>
+    </w:lvl>
+    <w:lvl w:ilvl="6" w:tplc="0C0A0001" w:tentative="1">
+      <w:start w:val="1"/>
+      <w:numFmt w:val="bullet"/>
+      <w:lvlText w:val=""/>
+      <w:lvlJc w:val="left"/>
+      <w:pPr>
+        <w:ind w:left="5400" w:hanging="360"/>
+      </w:pPr>
+      <w:rPr>
+        <w:rFonts w:ascii="Symbol" w:hAnsi="Symbol" w:hint="default"/>
+      </w:rPr>
+    </w:lvl>
+    <w:lvl w:ilvl="7" w:tplc="0C0A0003" w:tentative="1">
+      <w:start w:val="1"/>
+      <w:numFmt w:val="bullet"/>
+      <w:lvlText w:val="o"/>
+      <w:lvlJc w:val="left"/>
+      <w:pPr>
+        <w:ind w:left="6120" w:hanging="360"/>
+      </w:pPr>
+      <w:rPr>
+        <w:rFonts w:ascii="Courier New" w:hAnsi="Courier New" w:cs="Courier New" w:hint="default"/>
+      </w:rPr>
+    </w:lvl>
+    <w:lvl w:ilvl="8" w:tplc="0C0A0005" w:tentative="1">
+      <w:start w:val="1"/>
+      <w:numFmt w:val="bullet"/>
+      <w:lvlText w:val=""/>
+      <w:lvlJc w:val="left"/>
+      <w:pPr>
+        <w:ind w:left="6840" w:hanging="360"/>
+      </w:pPr>
+      <w:rPr>
+        <w:rFonts w:ascii="Wingdings" w:hAnsi="Wingdings" w:hint="default"/>
+      </w:rPr>
+    </w:lvl>
+  </w:abstractNum>
+  <w:abstractNum w:abstractNumId="17" w15:restartNumberingAfterBreak="0">
     <w:nsid w:val="49B745AB"/>
     <w:multiLevelType w:val="multilevel"/>
     <w:tmpl w:val="C67E6142"/>
@@ -6876,7 +7858,7 @@
       </w:rPr>
     </w:lvl>
   </w:abstractNum>
-  <w:abstractNum w:abstractNumId="15">
+  <w:abstractNum w:abstractNumId="18" w15:restartNumberingAfterBreak="0">
     <w:nsid w:val="4B17672A"/>
     <w:multiLevelType w:val="multilevel"/>
     <w:tmpl w:val="F4B2D91E"/>
@@ -6998,7 +7980,7 @@
       </w:rPr>
     </w:lvl>
   </w:abstractNum>
-  <w:abstractNum w:abstractNumId="16">
+  <w:abstractNum w:abstractNumId="19" w15:restartNumberingAfterBreak="0">
     <w:nsid w:val="4DA32879"/>
     <w:multiLevelType w:val="hybridMultilevel"/>
     <w:tmpl w:val="B7667DAA"/>
@@ -7111,7 +8093,7 @@
       </w:rPr>
     </w:lvl>
   </w:abstractNum>
-  <w:abstractNum w:abstractNumId="17">
+  <w:abstractNum w:abstractNumId="20" w15:restartNumberingAfterBreak="0">
     <w:nsid w:val="513F1D78"/>
     <w:multiLevelType w:val="multilevel"/>
     <w:tmpl w:val="762035BA"/>
@@ -7260,7 +8242,7 @@
       </w:rPr>
     </w:lvl>
   </w:abstractNum>
-  <w:abstractNum w:abstractNumId="18">
+  <w:abstractNum w:abstractNumId="21" w15:restartNumberingAfterBreak="0">
     <w:nsid w:val="51A16593"/>
     <w:multiLevelType w:val="hybridMultilevel"/>
     <w:tmpl w:val="15B062AE"/>
@@ -7373,7 +8355,7 @@
       </w:rPr>
     </w:lvl>
   </w:abstractNum>
-  <w:abstractNum w:abstractNumId="19">
+  <w:abstractNum w:abstractNumId="22" w15:restartNumberingAfterBreak="0">
     <w:nsid w:val="53B875BD"/>
     <w:multiLevelType w:val="multilevel"/>
     <w:tmpl w:val="462EA2B6"/>
@@ -7486,7 +8468,7 @@
       </w:rPr>
     </w:lvl>
   </w:abstractNum>
-  <w:abstractNum w:abstractNumId="20">
+  <w:abstractNum w:abstractNumId="23" w15:restartNumberingAfterBreak="0">
     <w:nsid w:val="541A2CE2"/>
     <w:multiLevelType w:val="multilevel"/>
     <w:tmpl w:val="2300F85C"/>
@@ -7635,7 +8617,7 @@
       </w:rPr>
     </w:lvl>
   </w:abstractNum>
-  <w:abstractNum w:abstractNumId="21">
+  <w:abstractNum w:abstractNumId="24" w15:restartNumberingAfterBreak="0">
     <w:nsid w:val="570B17DF"/>
     <w:multiLevelType w:val="hybridMultilevel"/>
     <w:tmpl w:val="D2E89F82"/>
@@ -7748,7 +8730,7 @@
       </w:rPr>
     </w:lvl>
   </w:abstractNum>
-  <w:abstractNum w:abstractNumId="22">
+  <w:abstractNum w:abstractNumId="25" w15:restartNumberingAfterBreak="0">
     <w:nsid w:val="5FBF74DA"/>
     <w:multiLevelType w:val="multilevel"/>
     <w:tmpl w:val="3DF2F156"/>
@@ -7870,7 +8852,7 @@
       </w:rPr>
     </w:lvl>
   </w:abstractNum>
-  <w:abstractNum w:abstractNumId="23">
+  <w:abstractNum w:abstractNumId="26" w15:restartNumberingAfterBreak="0">
     <w:nsid w:val="699255E2"/>
     <w:multiLevelType w:val="multilevel"/>
     <w:tmpl w:val="250EF9B2"/>
@@ -7983,7 +8965,7 @@
       </w:rPr>
     </w:lvl>
   </w:abstractNum>
-  <w:abstractNum w:abstractNumId="24">
+  <w:abstractNum w:abstractNumId="27" w15:restartNumberingAfterBreak="0">
     <w:nsid w:val="6E3962EE"/>
     <w:multiLevelType w:val="hybridMultilevel"/>
     <w:tmpl w:val="2BD4DF94"/>
@@ -8096,7 +9078,7 @@
       </w:rPr>
     </w:lvl>
   </w:abstractNum>
-  <w:abstractNum w:abstractNumId="25">
+  <w:abstractNum w:abstractNumId="28" w15:restartNumberingAfterBreak="0">
     <w:nsid w:val="73FB3B5C"/>
     <w:multiLevelType w:val="multilevel"/>
     <w:tmpl w:val="FA589570"/>
@@ -8218,7 +9200,7 @@
       </w:rPr>
     </w:lvl>
   </w:abstractNum>
-  <w:abstractNum w:abstractNumId="26">
+  <w:abstractNum w:abstractNumId="29" w15:restartNumberingAfterBreak="0">
     <w:nsid w:val="75E65ADA"/>
     <w:multiLevelType w:val="multilevel"/>
     <w:tmpl w:val="F4B2D91E"/>
@@ -8340,7 +9322,7 @@
       </w:rPr>
     </w:lvl>
   </w:abstractNum>
-  <w:abstractNum w:abstractNumId="27">
+  <w:abstractNum w:abstractNumId="30" w15:restartNumberingAfterBreak="0">
     <w:nsid w:val="78C16005"/>
     <w:multiLevelType w:val="hybridMultilevel"/>
     <w:tmpl w:val="EA4C2516"/>
@@ -8453,7 +9435,7 @@
       </w:rPr>
     </w:lvl>
   </w:abstractNum>
-  <w:abstractNum w:abstractNumId="28">
+  <w:abstractNum w:abstractNumId="31" w15:restartNumberingAfterBreak="0">
     <w:nsid w:val="799A4E12"/>
     <w:multiLevelType w:val="hybridMultilevel"/>
     <w:tmpl w:val="8EB40DDE"/>
@@ -8541,25 +9523,138 @@
       <w:pPr>
         <w:ind w:left="6480" w:hanging="180"/>
       </w:pPr>
+    </w:lvl>
+  </w:abstractNum>
+  <w:abstractNum w:abstractNumId="32" w15:restartNumberingAfterBreak="0">
+    <w:nsid w:val="7FAC47B3"/>
+    <w:multiLevelType w:val="hybridMultilevel"/>
+    <w:tmpl w:val="5454AA96"/>
+    <w:lvl w:ilvl="0" w:tplc="8F8201A4">
+      <w:start w:val="3"/>
+      <w:numFmt w:val="bullet"/>
+      <w:lvlText w:val="-"/>
+      <w:lvlJc w:val="left"/>
+      <w:pPr>
+        <w:ind w:left="1080" w:hanging="360"/>
+      </w:pPr>
+      <w:rPr>
+        <w:rFonts w:ascii="Tahoma" w:eastAsia="Calibri" w:hAnsi="Tahoma" w:cs="Tahoma" w:hint="default"/>
+      </w:rPr>
+    </w:lvl>
+    <w:lvl w:ilvl="1" w:tplc="0C0A0003" w:tentative="1">
+      <w:start w:val="1"/>
+      <w:numFmt w:val="bullet"/>
+      <w:lvlText w:val="o"/>
+      <w:lvlJc w:val="left"/>
+      <w:pPr>
+        <w:ind w:left="1800" w:hanging="360"/>
+      </w:pPr>
+      <w:rPr>
+        <w:rFonts w:ascii="Courier New" w:hAnsi="Courier New" w:cs="Courier New" w:hint="default"/>
+      </w:rPr>
+    </w:lvl>
+    <w:lvl w:ilvl="2" w:tplc="0C0A0005" w:tentative="1">
+      <w:start w:val="1"/>
+      <w:numFmt w:val="bullet"/>
+      <w:lvlText w:val=""/>
+      <w:lvlJc w:val="left"/>
+      <w:pPr>
+        <w:ind w:left="2520" w:hanging="360"/>
+      </w:pPr>
+      <w:rPr>
+        <w:rFonts w:ascii="Wingdings" w:hAnsi="Wingdings" w:hint="default"/>
+      </w:rPr>
+    </w:lvl>
+    <w:lvl w:ilvl="3" w:tplc="0C0A0001" w:tentative="1">
+      <w:start w:val="1"/>
+      <w:numFmt w:val="bullet"/>
+      <w:lvlText w:val=""/>
+      <w:lvlJc w:val="left"/>
+      <w:pPr>
+        <w:ind w:left="3240" w:hanging="360"/>
+      </w:pPr>
+      <w:rPr>
+        <w:rFonts w:ascii="Symbol" w:hAnsi="Symbol" w:hint="default"/>
+      </w:rPr>
+    </w:lvl>
+    <w:lvl w:ilvl="4" w:tplc="0C0A0003" w:tentative="1">
+      <w:start w:val="1"/>
+      <w:numFmt w:val="bullet"/>
+      <w:lvlText w:val="o"/>
+      <w:lvlJc w:val="left"/>
+      <w:pPr>
+        <w:ind w:left="3960" w:hanging="360"/>
+      </w:pPr>
+      <w:rPr>
+        <w:rFonts w:ascii="Courier New" w:hAnsi="Courier New" w:cs="Courier New" w:hint="default"/>
+      </w:rPr>
+    </w:lvl>
+    <w:lvl w:ilvl="5" w:tplc="0C0A0005" w:tentative="1">
+      <w:start w:val="1"/>
+      <w:numFmt w:val="bullet"/>
+      <w:lvlText w:val=""/>
+      <w:lvlJc w:val="left"/>
+      <w:pPr>
+        <w:ind w:left="4680" w:hanging="360"/>
+      </w:pPr>
+      <w:rPr>
+        <w:rFonts w:ascii="Wingdings" w:hAnsi="Wingdings" w:hint="default"/>
+      </w:rPr>
+    </w:lvl>
+    <w:lvl w:ilvl="6" w:tplc="0C0A0001" w:tentative="1">
+      <w:start w:val="1"/>
+      <w:numFmt w:val="bullet"/>
+      <w:lvlText w:val=""/>
+      <w:lvlJc w:val="left"/>
+      <w:pPr>
+        <w:ind w:left="5400" w:hanging="360"/>
+      </w:pPr>
+      <w:rPr>
+        <w:rFonts w:ascii="Symbol" w:hAnsi="Symbol" w:hint="default"/>
+      </w:rPr>
+    </w:lvl>
+    <w:lvl w:ilvl="7" w:tplc="0C0A0003" w:tentative="1">
+      <w:start w:val="1"/>
+      <w:numFmt w:val="bullet"/>
+      <w:lvlText w:val="o"/>
+      <w:lvlJc w:val="left"/>
+      <w:pPr>
+        <w:ind w:left="6120" w:hanging="360"/>
+      </w:pPr>
+      <w:rPr>
+        <w:rFonts w:ascii="Courier New" w:hAnsi="Courier New" w:cs="Courier New" w:hint="default"/>
+      </w:rPr>
+    </w:lvl>
+    <w:lvl w:ilvl="8" w:tplc="0C0A0005" w:tentative="1">
+      <w:start w:val="1"/>
+      <w:numFmt w:val="bullet"/>
+      <w:lvlText w:val=""/>
+      <w:lvlJc w:val="left"/>
+      <w:pPr>
+        <w:ind w:left="6840" w:hanging="360"/>
+      </w:pPr>
+      <w:rPr>
+        <w:rFonts w:ascii="Wingdings" w:hAnsi="Wingdings" w:hint="default"/>
+      </w:rPr>
     </w:lvl>
   </w:abstractNum>
   <w:num w:numId="1">
     <w:abstractNumId w:val="0"/>
   </w:num>
   <w:num w:numId="2">
-    <w:abstractNumId w:val="10"/>
+    <w:abstractNumId w:val="12"/>
   </w:num>
   <w:num w:numId="3">
-    <w:abstractNumId w:val="15"/>
+    <w:abstractNumId w:val="18"/>
   </w:num>
   <w:num w:numId="4">
-    <w:abstractNumId w:val="23"/>
+    <w:abstractNumId w:val="26"/>
   </w:num>
   <w:num w:numId="5">
-    <w:abstractNumId w:val="25"/>
+    <w:abstractNumId w:val="28"/>
   </w:num>
   <w:num w:numId="6">
-    <w:abstractNumId w:val="26"/>
+    <w:abstractNumId w:val="29"/>
   </w:num>
   <w:num w:numId="7">
     <w:abstractNumId w:val="7"/>
@@ -8571,46 +9666,46 @@
     <w:abstractNumId w:val="6"/>
   </w:num>
   <w:num w:numId="10">
-    <w:abstractNumId w:val="9"/>
+    <w:abstractNumId w:val="10"/>
   </w:num>
   <w:num w:numId="11">
-    <w:abstractNumId w:val="22"/>
+    <w:abstractNumId w:val="25"/>
   </w:num>
   <w:num w:numId="12">
     <w:abstractNumId w:val="1"/>
   </w:num>
   <w:num w:numId="13">
-    <w:abstractNumId w:val="19"/>
+    <w:abstractNumId w:val="22"/>
   </w:num>
   <w:num w:numId="14">
-    <w:abstractNumId w:val="13"/>
+    <w:abstractNumId w:val="15"/>
   </w:num>
   <w:num w:numId="15">
-    <w:abstractNumId w:val="21"/>
+    <w:abstractNumId w:val="24"/>
   </w:num>
   <w:num w:numId="16">
     <w:abstractNumId w:val="5"/>
   </w:num>
   <w:num w:numId="17">
-    <w:abstractNumId w:val="28"/>
+    <w:abstractNumId w:val="31"/>
   </w:num>
   <w:num w:numId="18">
-    <w:abstractNumId w:val="12"/>
+    <w:abstractNumId w:val="14"/>
   </w:num>
   <w:num w:numId="19">
-    <w:abstractNumId w:val="11"/>
+    <w:abstractNumId w:val="13"/>
   </w:num>
   <w:num w:numId="20">
     <w:abstractNumId w:val="3"/>
   </w:num>
   <w:num w:numId="21">
+    <w:abstractNumId w:val="23"/>
+  </w:num>
+  <w:num w:numId="22">
     <w:abstractNumId w:val="20"/>
   </w:num>
-  <w:num w:numId="22">
+  <w:num w:numId="23">
     <w:abstractNumId w:val="17"/>
-  </w:num>
-  <w:num w:numId="23">
-    <w:abstractNumId w:val="14"/>
   </w:num>
   <w:num w:numId="24">
     <w:abstractNumId w:val="8"/>
@@ -8619,16 +9714,28 @@
     <w:abstractNumId w:val="4"/>
   </w:num>
   <w:num w:numId="26">
-    <w:abstractNumId w:val="24"/>
+    <w:abstractNumId w:val="27"/>
   </w:num>
   <w:num w:numId="27">
-    <w:abstractNumId w:val="27"/>
+    <w:abstractNumId w:val="30"/>
   </w:num>
   <w:num w:numId="28">
-    <w:abstractNumId w:val="16"/>
+    <w:abstractNumId w:val="19"/>
   </w:num>
   <w:num w:numId="29">
-    <w:abstractNumId w:val="18"/>
+    <w:abstractNumId w:val="21"/>
+  </w:num>
+  <w:num w:numId="30">
+    <w:abstractNumId w:val="11"/>
+  </w:num>
+  <w:num w:numId="31">
+    <w:abstractNumId w:val="9"/>
+  </w:num>
+  <w:num w:numId="32">
+    <w:abstractNumId w:val="32"/>
+  </w:num>
+  <w:num w:numId="33">
+    <w:abstractNumId w:val="16"/>
   </w:num>
 </w:numbering>
 </file>
@@ -9196,12 +10303,6 @@
     <w:tblPr>
       <w:tblStyleRowBandSize w:val="1"/>
       <w:tblStyleColBandSize w:val="1"/>
-      <w:tblCellMar>
-        <w:top w:w="0" w:type="dxa"/>
-        <w:left w:w="0" w:type="dxa"/>
-        <w:bottom w:w="0" w:type="dxa"/>
-        <w:right w:w="0" w:type="dxa"/>
-      </w:tblCellMar>
     </w:tblPr>
   </w:style>
   <w:style w:type="table" w:customStyle="1" w:styleId="a0">
@@ -9265,9 +10366,7 @@
       <w:tblStyleRowBandSize w:val="1"/>
       <w:tblStyleColBandSize w:val="1"/>
       <w:tblCellMar>
-        <w:top w:w="0" w:type="dxa"/>
         <w:left w:w="115" w:type="dxa"/>
-        <w:bottom w:w="0" w:type="dxa"/>
         <w:right w:w="115" w:type="dxa"/>
       </w:tblCellMar>
     </w:tblPr>
@@ -9281,9 +10380,7 @@
       <w:tblStyleRowBandSize w:val="1"/>
       <w:tblStyleColBandSize w:val="1"/>
       <w:tblCellMar>
-        <w:top w:w="0" w:type="dxa"/>
         <w:left w:w="115" w:type="dxa"/>
-        <w:bottom w:w="0" w:type="dxa"/>
         <w:right w:w="115" w:type="dxa"/>
       </w:tblCellMar>
     </w:tblPr>
@@ -9297,9 +10394,7 @@
       <w:tblStyleRowBandSize w:val="1"/>
       <w:tblStyleColBandSize w:val="1"/>
       <w:tblCellMar>
-        <w:top w:w="0" w:type="dxa"/>
         <w:left w:w="115" w:type="dxa"/>
-        <w:bottom w:w="0" w:type="dxa"/>
         <w:right w:w="115" w:type="dxa"/>
       </w:tblCellMar>
     </w:tblPr>
@@ -9313,9 +10408,7 @@
       <w:tblStyleRowBandSize w:val="1"/>
       <w:tblStyleColBandSize w:val="1"/>
       <w:tblCellMar>
-        <w:top w:w="0" w:type="dxa"/>
         <w:left w:w="115" w:type="dxa"/>
-        <w:bottom w:w="0" w:type="dxa"/>
         <w:right w:w="115" w:type="dxa"/>
       </w:tblCellMar>
     </w:tblPr>
@@ -9329,9 +10422,7 @@
       <w:tblStyleRowBandSize w:val="1"/>
       <w:tblStyleColBandSize w:val="1"/>
       <w:tblCellMar>
-        <w:top w:w="0" w:type="dxa"/>
         <w:left w:w="115" w:type="dxa"/>
-        <w:bottom w:w="0" w:type="dxa"/>
         <w:right w:w="115" w:type="dxa"/>
       </w:tblCellMar>
     </w:tblPr>
@@ -9345,9 +10436,7 @@
       <w:tblStyleRowBandSize w:val="1"/>
       <w:tblStyleColBandSize w:val="1"/>
       <w:tblCellMar>
-        <w:top w:w="0" w:type="dxa"/>
         <w:left w:w="115" w:type="dxa"/>
-        <w:bottom w:w="0" w:type="dxa"/>
         <w:right w:w="115" w:type="dxa"/>
       </w:tblCellMar>
     </w:tblPr>
@@ -9361,9 +10450,7 @@
       <w:tblStyleRowBandSize w:val="1"/>
       <w:tblStyleColBandSize w:val="1"/>
       <w:tblCellMar>
-        <w:top w:w="0" w:type="dxa"/>
         <w:left w:w="115" w:type="dxa"/>
-        <w:bottom w:w="0" w:type="dxa"/>
         <w:right w:w="115" w:type="dxa"/>
       </w:tblCellMar>
     </w:tblPr>
@@ -9377,9 +10464,7 @@
       <w:tblStyleRowBandSize w:val="1"/>
       <w:tblStyleColBandSize w:val="1"/>
       <w:tblCellMar>
-        <w:top w:w="0" w:type="dxa"/>
         <w:left w:w="115" w:type="dxa"/>
-        <w:bottom w:w="0" w:type="dxa"/>
         <w:right w:w="115" w:type="dxa"/>
       </w:tblCellMar>
     </w:tblPr>
@@ -9486,17 +10571,10 @@
     <w:tblPr>
       <w:tblStyleRowBandSize w:val="1"/>
       <w:tblStyleColBandSize w:val="1"/>
-      <w:tblInd w:w="0" w:type="dxa"/>
       <w:tblBorders>
         <w:top w:val="single" w:sz="18" w:space="0" w:color="auto"/>
         <w:bottom w:val="single" w:sz="18" w:space="0" w:color="auto"/>
       </w:tblBorders>
-      <w:tblCellMar>
-        <w:top w:w="0" w:type="dxa"/>
-        <w:left w:w="108" w:type="dxa"/>
-        <w:bottom w:w="0" w:type="dxa"/>
-        <w:right w:w="108" w:type="dxa"/>
-      </w:tblCellMar>
     </w:tblPr>
     <w:tblStylePr w:type="firstRow">
       <w:pPr>
@@ -9633,7 +10711,6 @@
       <w:spacing w:after="0" w:line="240" w:lineRule="auto"/>
     </w:pPr>
     <w:tblPr>
-      <w:tblInd w:w="0" w:type="dxa"/>
       <w:tblBorders>
         <w:top w:val="single" w:sz="4" w:space="0" w:color="auto"/>
         <w:left w:val="single" w:sz="4" w:space="0" w:color="auto"/>
@@ -9642,12 +10719,6 @@
         <w:insideH w:val="single" w:sz="4" w:space="0" w:color="auto"/>
         <w:insideV w:val="single" w:sz="4" w:space="0" w:color="auto"/>
       </w:tblBorders>
-      <w:tblCellMar>
-        <w:top w:w="0" w:type="dxa"/>
-        <w:left w:w="108" w:type="dxa"/>
-        <w:bottom w:w="0" w:type="dxa"/>
-        <w:right w:w="108" w:type="dxa"/>
-      </w:tblCellMar>
     </w:tblPr>
   </w:style>
   <w:style w:type="table" w:customStyle="1" w:styleId="Tablanormal31">
@@ -9661,13 +10732,6 @@
     <w:tblPr>
       <w:tblStyleRowBandSize w:val="1"/>
       <w:tblStyleColBandSize w:val="1"/>
-      <w:tblInd w:w="0" w:type="dxa"/>
-      <w:tblCellMar>
-        <w:top w:w="0" w:type="dxa"/>
-        <w:left w:w="108" w:type="dxa"/>
-        <w:bottom w:w="0" w:type="dxa"/>
-        <w:right w:w="108" w:type="dxa"/>
-      </w:tblCellMar>
     </w:tblPr>
     <w:tblStylePr w:type="firstRow">
       <w:rPr>
@@ -10174,7 +11238,7 @@
 </file>
 
 <file path=customXml/itemProps1.xml><?xml version="1.0" encoding="utf-8"?>
-<ds:datastoreItem xmlns:ds="http://schemas.openxmlformats.org/officeDocument/2006/customXml" ds:itemID="{08F546BC-0600-43BF-9F3C-C5FB45CB569E}">
+<ds:datastoreItem xmlns:ds="http://schemas.openxmlformats.org/officeDocument/2006/customXml" ds:itemID="{00BF30B5-E9EC-4680-96F8-B4478AD5800D}">
   <ds:schemaRefs>
     <ds:schemaRef ds:uri="http://schemas.openxmlformats.org/officeDocument/2006/bibliography"/>
   </ds:schemaRefs>

</xml_diff>

<commit_message>
Actualizacion P gestion de cambios!
</commit_message>
<xml_diff>
--- a/Documentos/PGC.docx
+++ b/Documentos/PGC.docx
@@ -109,15 +109,88 @@
           <w:szCs w:val="40"/>
         </w:rPr>
       </w:pPr>
-      <w:r>
+    </w:p>
+    <w:p>
+      <w:pPr>
         <w:rPr>
           <w:rFonts w:ascii="Tahoma" w:hAnsi="Tahoma" w:cs="Tahoma"/>
           <w:b/>
           <w:sz w:val="40"/>
           <w:szCs w:val="40"/>
         </w:rPr>
-        <w:br w:type="page"/>
-      </w:r>
+      </w:pPr>
+    </w:p>
+    <w:p>
+      <w:pPr>
+        <w:rPr>
+          <w:rFonts w:ascii="Tahoma" w:hAnsi="Tahoma" w:cs="Tahoma"/>
+          <w:b/>
+          <w:sz w:val="40"/>
+          <w:szCs w:val="40"/>
+        </w:rPr>
+      </w:pPr>
+    </w:p>
+    <w:p>
+      <w:pPr>
+        <w:rPr>
+          <w:rFonts w:ascii="Tahoma" w:hAnsi="Tahoma" w:cs="Tahoma"/>
+          <w:b/>
+          <w:sz w:val="40"/>
+          <w:szCs w:val="40"/>
+        </w:rPr>
+      </w:pPr>
+    </w:p>
+    <w:p>
+      <w:pPr>
+        <w:rPr>
+          <w:rFonts w:ascii="Tahoma" w:hAnsi="Tahoma" w:cs="Tahoma"/>
+          <w:b/>
+          <w:sz w:val="40"/>
+          <w:szCs w:val="40"/>
+        </w:rPr>
+      </w:pPr>
+    </w:p>
+    <w:p>
+      <w:pPr>
+        <w:rPr>
+          <w:rFonts w:ascii="Tahoma" w:hAnsi="Tahoma" w:cs="Tahoma"/>
+          <w:b/>
+          <w:sz w:val="40"/>
+          <w:szCs w:val="40"/>
+        </w:rPr>
+      </w:pPr>
+    </w:p>
+    <w:p>
+      <w:pPr>
+        <w:rPr>
+          <w:rFonts w:ascii="Tahoma" w:hAnsi="Tahoma" w:cs="Tahoma"/>
+          <w:b/>
+          <w:sz w:val="40"/>
+          <w:szCs w:val="40"/>
+        </w:rPr>
+      </w:pPr>
+    </w:p>
+    <w:p>
+      <w:pPr>
+        <w:rPr>
+          <w:rFonts w:ascii="Tahoma" w:hAnsi="Tahoma" w:cs="Tahoma"/>
+          <w:b/>
+          <w:sz w:val="40"/>
+          <w:szCs w:val="40"/>
+        </w:rPr>
+      </w:pPr>
+    </w:p>
+    <w:p>
+      <w:pPr>
+        <w:rPr>
+          <w:rFonts w:ascii="Tahoma" w:hAnsi="Tahoma" w:cs="Tahoma"/>
+          <w:b/>
+          <w:sz w:val="40"/>
+          <w:szCs w:val="40"/>
+        </w:rPr>
+      </w:pPr>
+      <w:bookmarkStart w:id="0" w:name="_GoBack"/>
+      <w:bookmarkEnd w:id="0"/>
     </w:p>
     <w:tbl>
       <w:tblPr>
@@ -2449,14 +2522,7 @@
           <w:rFonts w:ascii="Tahoma" w:hAnsi="Tahoma" w:cs="Tahoma"/>
           <w:sz w:val="24"/>
         </w:rPr>
-        <w:t xml:space="preserve"> las solicitudes de cambio estén </w:t>
-      </w:r>
-      <w:r>
-        <w:rPr>
-          <w:rFonts w:ascii="Tahoma" w:hAnsi="Tahoma" w:cs="Tahoma"/>
-          <w:sz w:val="24"/>
-        </w:rPr>
-        <w:t>debidamente llenadas.</w:t>
+        <w:t xml:space="preserve"> las solicitudes de cambio estén debidamente llenadas.</w:t>
       </w:r>
     </w:p>
     <w:p>
@@ -2673,14 +2739,7 @@
           <w:rFonts w:ascii="Tahoma" w:hAnsi="Tahoma" w:cs="Tahoma"/>
           <w:sz w:val="24"/>
         </w:rPr>
-        <w:t>Se debe</w:t>
-      </w:r>
-      <w:r>
-        <w:rPr>
-          <w:rFonts w:ascii="Tahoma" w:hAnsi="Tahoma" w:cs="Tahoma"/>
-          <w:sz w:val="24"/>
-        </w:rPr>
-        <w:t xml:space="preserve"> considerar</w:t>
+        <w:t>Se debe considerar</w:t>
       </w:r>
       <w:r>
         <w:rPr>
@@ -3866,19 +3925,8 @@
           <w:szCs w:val="22"/>
           <w:lang w:val="es-PE" w:eastAsia="es-PE"/>
         </w:rPr>
-        <w:t>Plan de Back-</w:t>
-      </w:r>
-      <w:proofErr w:type="spellStart"/>
-      <w:r>
-        <w:rPr>
-          <w:rFonts w:ascii="Tahoma" w:eastAsia="Times New Roman" w:hAnsi="Tahoma" w:cs="Tahoma"/>
-          <w:sz w:val="24"/>
-          <w:szCs w:val="22"/>
-          <w:lang w:val="es-PE" w:eastAsia="es-PE"/>
-        </w:rPr>
-        <w:t>out</w:t>
-      </w:r>
-      <w:proofErr w:type="spellEnd"/>
+        <w:t>Plan de Back-out</w:t>
+      </w:r>
     </w:p>
     <w:p>
       <w:pPr>
@@ -4371,19 +4419,8 @@
           <w:szCs w:val="22"/>
           <w:lang w:val="es-PE" w:eastAsia="es-PE"/>
         </w:rPr>
-        <w:t>Verificar el plan de back-</w:t>
-      </w:r>
-      <w:proofErr w:type="spellStart"/>
-      <w:r>
-        <w:rPr>
-          <w:rFonts w:ascii="Tahoma" w:eastAsia="Times New Roman" w:hAnsi="Tahoma" w:cs="Tahoma"/>
-          <w:sz w:val="24"/>
-          <w:szCs w:val="22"/>
-          <w:lang w:val="es-PE" w:eastAsia="es-PE"/>
-        </w:rPr>
-        <w:t>out</w:t>
-      </w:r>
-      <w:proofErr w:type="spellEnd"/>
+        <w:t>Verificar el plan de back-out</w:t>
+      </w:r>
     </w:p>
     <w:p>
       <w:pPr>
@@ -4565,19 +4602,8 @@
           <w:szCs w:val="22"/>
           <w:lang w:val="es-PE" w:eastAsia="es-PE"/>
         </w:rPr>
-        <w:t>Plan de back-</w:t>
-      </w:r>
-      <w:proofErr w:type="spellStart"/>
-      <w:r>
-        <w:rPr>
-          <w:rFonts w:ascii="Tahoma" w:eastAsia="Times New Roman" w:hAnsi="Tahoma" w:cs="Tahoma"/>
-          <w:sz w:val="24"/>
-          <w:szCs w:val="22"/>
-          <w:lang w:val="es-PE" w:eastAsia="es-PE"/>
-        </w:rPr>
-        <w:t>out</w:t>
-      </w:r>
-      <w:proofErr w:type="spellEnd"/>
+        <w:t>Plan de back-out</w:t>
+      </w:r>
     </w:p>
     <w:p>
       <w:pPr>
@@ -4863,8 +4889,6 @@
           <w:szCs w:val="32"/>
         </w:rPr>
       </w:pPr>
-      <w:bookmarkStart w:id="0" w:name="_GoBack"/>
-      <w:bookmarkEnd w:id="0"/>
     </w:p>
     <w:p>
       <w:pPr>
@@ -5425,7 +5449,7 @@
               <w:noProof/>
               <w:color w:val="auto"/>
             </w:rPr>
-            <w:t>8</w:t>
+            <w:t>1</w:t>
           </w:r>
           <w:r>
             <w:rPr>
@@ -5688,7 +5712,7 @@
         </mc:Choice>
         <mc:Fallback>
           <w:pict>
-            <v:line w14:anchorId="58657DB9" id="Conector recto 3" o:spid="_x0000_s1026" style="position:absolute;flip:y;z-index:251659264;visibility:visible;mso-wrap-style:square;mso-width-percent:0;mso-height-percent:0;mso-wrap-distance-left:9pt;mso-wrap-distance-top:0;mso-wrap-distance-right:9pt;mso-wrap-distance-bottom:0;mso-position-horizontal:absolute;mso-position-horizontal-relative:text;mso-position-vertical:absolute;mso-position-vertical-relative:text;mso-width-percent:0;mso-height-percent:0;mso-width-relative:margin;mso-height-relative:margin" from="-25.05pt,-.85pt" to="448.2pt,-.85pt" o:gfxdata="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" strokecolor="black [3040]" strokeweight="1.5pt"/>
+            <v:line w14:anchorId="2FD70B66" id="Conector recto 3" o:spid="_x0000_s1026" style="position:absolute;flip:y;z-index:251659264;visibility:visible;mso-wrap-style:square;mso-width-percent:0;mso-height-percent:0;mso-wrap-distance-left:9pt;mso-wrap-distance-top:0;mso-wrap-distance-right:9pt;mso-wrap-distance-bottom:0;mso-position-horizontal:absolute;mso-position-horizontal-relative:text;mso-position-vertical:absolute;mso-position-vertical-relative:text;mso-width-percent:0;mso-height-percent:0;mso-width-relative:margin;mso-height-relative:margin" from="-25.05pt,-.85pt" to="448.2pt,-.85pt" o:gfxdata="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" strokecolor="black [3040]" strokeweight="1.5pt"/>
           </w:pict>
         </mc:Fallback>
       </mc:AlternateContent>
@@ -11238,7 +11262,7 @@
 </file>
 
 <file path=customXml/itemProps1.xml><?xml version="1.0" encoding="utf-8"?>
-<ds:datastoreItem xmlns:ds="http://schemas.openxmlformats.org/officeDocument/2006/customXml" ds:itemID="{00BF30B5-E9EC-4680-96F8-B4478AD5800D}">
+<ds:datastoreItem xmlns:ds="http://schemas.openxmlformats.org/officeDocument/2006/customXml" ds:itemID="{64B7511A-DB18-4308-96D3-C22692E50CB5}">
   <ds:schemaRefs>
     <ds:schemaRef ds:uri="http://schemas.openxmlformats.org/officeDocument/2006/bibliography"/>
   </ds:schemaRefs>

</xml_diff>